<commit_message>
Update de Casos de Uso V1 y Add Alcance del Proyecto V2
</commit_message>
<xml_diff>
--- a/Documentacion/Alcance del proyecto V2.docx
+++ b/Documentacion/Alcance del proyecto V2.docx
@@ -250,7 +250,16 @@
           <w:sz w:val="36"/>
           <w:szCs w:val="36"/>
         </w:rPr>
-        <w:t>02/05/2024</w:t>
+        <w:t>15</w:t>
+      </w:r>
+      <w:r>
+        <w:rPr>
+          <w:b/>
+          <w:i/>
+          <w:sz w:val="36"/>
+          <w:szCs w:val="36"/>
+        </w:rPr>
+        <w:t>/05/2024</w:t>
       </w:r>
     </w:p>
     <w:p>
@@ -301,7 +310,7 @@
             <o:lock v:ext="edit" aspectratio="t"/>
           </v:shapetype>
           <v:shape id="_x0000_i1025" type="#_x0000_t75" style="width:177.75pt;height:226.5pt">
-            <v:imagedata r:id="rId7" o:title=""/>
+            <v:imagedata r:id="rId8" o:title=""/>
           </v:shape>
         </w:pict>
       </w:r>
@@ -398,10 +407,11 @@
           <w:tab w:val="right" w:leader="dot" w:pos="8828"/>
         </w:tabs>
         <w:rPr>
-          <w:rFonts w:ascii="Calibri" w:eastAsia="Times New Roman" w:hAnsi="Calibri"/>
-          <w:noProof/>
-          <w:sz w:val="22"/>
-          <w:lang w:eastAsia="es-VE"/>
+          <w:rFonts w:ascii="Aptos" w:eastAsia="Yu Mincho" w:hAnsi="Aptos"/>
+          <w:noProof/>
+          <w:kern w:val="2"/>
+          <w:szCs w:val="24"/>
+          <w:lang w:val="es-ES" w:eastAsia="es-ES"/>
         </w:rPr>
       </w:pPr>
       <w:r>
@@ -456,7 +466,7 @@
         <w:rPr>
           <w:noProof/>
         </w:rPr>
-        <w:instrText xml:space="preserve"> PAGEREF _Toc511650902 \h </w:instrText>
+        <w:instrText xml:space="preserve"> PAGEREF _Toc166692423 \h </w:instrText>
       </w:r>
       <w:r>
         <w:rPr>
@@ -473,7 +483,7 @@
         <w:rPr>
           <w:noProof/>
         </w:rPr>
-        <w:t>3</w:t>
+        <w:t>2</w:t>
       </w:r>
       <w:r>
         <w:rPr>
@@ -489,10 +499,11 @@
           <w:tab w:val="right" w:leader="dot" w:pos="8828"/>
         </w:tabs>
         <w:rPr>
-          <w:rFonts w:ascii="Calibri" w:eastAsia="Times New Roman" w:hAnsi="Calibri"/>
-          <w:noProof/>
-          <w:sz w:val="22"/>
-          <w:lang w:eastAsia="es-VE"/>
+          <w:rFonts w:ascii="Aptos" w:eastAsia="Yu Mincho" w:hAnsi="Aptos"/>
+          <w:noProof/>
+          <w:kern w:val="2"/>
+          <w:szCs w:val="24"/>
+          <w:lang w:val="es-ES" w:eastAsia="es-ES"/>
         </w:rPr>
       </w:pPr>
       <w:r>
@@ -517,7 +528,7 @@
         <w:rPr>
           <w:noProof/>
         </w:rPr>
-        <w:instrText xml:space="preserve"> PAGEREF _Toc511650903 \h </w:instrText>
+        <w:instrText xml:space="preserve"> PAGEREF _Toc166692424 \h </w:instrText>
       </w:r>
       <w:r>
         <w:rPr>
@@ -550,10 +561,11 @@
           <w:tab w:val="right" w:leader="dot" w:pos="8828"/>
         </w:tabs>
         <w:rPr>
-          <w:rFonts w:ascii="Calibri" w:eastAsia="Times New Roman" w:hAnsi="Calibri"/>
-          <w:noProof/>
-          <w:sz w:val="22"/>
-          <w:lang w:eastAsia="es-VE"/>
+          <w:rFonts w:ascii="Aptos" w:eastAsia="Yu Mincho" w:hAnsi="Aptos"/>
+          <w:noProof/>
+          <w:kern w:val="2"/>
+          <w:szCs w:val="24"/>
+          <w:lang w:val="es-ES" w:eastAsia="es-ES"/>
         </w:rPr>
       </w:pPr>
       <w:r>
@@ -578,7 +590,7 @@
         <w:rPr>
           <w:noProof/>
         </w:rPr>
-        <w:instrText xml:space="preserve"> PAGEREF _Toc511650904 \h </w:instrText>
+        <w:instrText xml:space="preserve"> PAGEREF _Toc166692425 \h </w:instrText>
       </w:r>
       <w:r>
         <w:rPr>
@@ -608,14 +620,15 @@
       <w:pPr>
         <w:pStyle w:val="TDC1"/>
         <w:tabs>
-          <w:tab w:val="left" w:pos="440"/>
+          <w:tab w:val="left" w:pos="720"/>
           <w:tab w:val="right" w:leader="dot" w:pos="8828"/>
         </w:tabs>
         <w:rPr>
-          <w:rFonts w:ascii="Calibri" w:eastAsia="Times New Roman" w:hAnsi="Calibri"/>
-          <w:noProof/>
-          <w:sz w:val="22"/>
-          <w:lang w:eastAsia="es-VE"/>
+          <w:rFonts w:ascii="Aptos" w:eastAsia="Yu Mincho" w:hAnsi="Aptos"/>
+          <w:noProof/>
+          <w:kern w:val="2"/>
+          <w:szCs w:val="24"/>
+          <w:lang w:val="es-ES" w:eastAsia="es-ES"/>
         </w:rPr>
       </w:pPr>
       <w:r>
@@ -626,10 +639,11 @@
       </w:r>
       <w:r>
         <w:rPr>
-          <w:rFonts w:ascii="Calibri" w:eastAsia="Times New Roman" w:hAnsi="Calibri"/>
-          <w:noProof/>
-          <w:sz w:val="22"/>
-          <w:lang w:eastAsia="es-VE"/>
+          <w:rFonts w:ascii="Aptos" w:eastAsia="Yu Mincho" w:hAnsi="Aptos"/>
+          <w:noProof/>
+          <w:kern w:val="2"/>
+          <w:szCs w:val="24"/>
+          <w:lang w:val="es-ES" w:eastAsia="es-ES"/>
         </w:rPr>
         <w:tab/>
       </w:r>
@@ -655,7 +669,7 @@
         <w:rPr>
           <w:noProof/>
         </w:rPr>
-        <w:instrText xml:space="preserve"> PAGEREF _Toc511650905 \h </w:instrText>
+        <w:instrText xml:space="preserve"> PAGEREF _Toc166692426 \h </w:instrText>
       </w:r>
       <w:r>
         <w:rPr>
@@ -685,14 +699,15 @@
       <w:pPr>
         <w:pStyle w:val="TDC1"/>
         <w:tabs>
-          <w:tab w:val="left" w:pos="440"/>
+          <w:tab w:val="left" w:pos="720"/>
           <w:tab w:val="right" w:leader="dot" w:pos="8828"/>
         </w:tabs>
         <w:rPr>
-          <w:rFonts w:ascii="Calibri" w:eastAsia="Times New Roman" w:hAnsi="Calibri"/>
-          <w:noProof/>
-          <w:sz w:val="22"/>
-          <w:lang w:eastAsia="es-VE"/>
+          <w:rFonts w:ascii="Aptos" w:eastAsia="Yu Mincho" w:hAnsi="Aptos"/>
+          <w:noProof/>
+          <w:kern w:val="2"/>
+          <w:szCs w:val="24"/>
+          <w:lang w:val="es-ES" w:eastAsia="es-ES"/>
         </w:rPr>
       </w:pPr>
       <w:r>
@@ -703,10 +718,11 @@
       </w:r>
       <w:r>
         <w:rPr>
-          <w:rFonts w:ascii="Calibri" w:eastAsia="Times New Roman" w:hAnsi="Calibri"/>
-          <w:noProof/>
-          <w:sz w:val="22"/>
-          <w:lang w:eastAsia="es-VE"/>
+          <w:rFonts w:ascii="Aptos" w:eastAsia="Yu Mincho" w:hAnsi="Aptos"/>
+          <w:noProof/>
+          <w:kern w:val="2"/>
+          <w:szCs w:val="24"/>
+          <w:lang w:val="es-ES" w:eastAsia="es-ES"/>
         </w:rPr>
         <w:tab/>
       </w:r>
@@ -732,7 +748,7 @@
         <w:rPr>
           <w:noProof/>
         </w:rPr>
-        <w:instrText xml:space="preserve"> PAGEREF _Toc511650906 \h </w:instrText>
+        <w:instrText xml:space="preserve"> PAGEREF _Toc166692427 \h </w:instrText>
       </w:r>
       <w:r>
         <w:rPr>
@@ -762,14 +778,15 @@
       <w:pPr>
         <w:pStyle w:val="TDC1"/>
         <w:tabs>
-          <w:tab w:val="left" w:pos="440"/>
+          <w:tab w:val="left" w:pos="720"/>
           <w:tab w:val="right" w:leader="dot" w:pos="8828"/>
         </w:tabs>
         <w:rPr>
-          <w:rFonts w:ascii="Calibri" w:eastAsia="Times New Roman" w:hAnsi="Calibri"/>
-          <w:noProof/>
-          <w:sz w:val="22"/>
-          <w:lang w:eastAsia="es-VE"/>
+          <w:rFonts w:ascii="Aptos" w:eastAsia="Yu Mincho" w:hAnsi="Aptos"/>
+          <w:noProof/>
+          <w:kern w:val="2"/>
+          <w:szCs w:val="24"/>
+          <w:lang w:val="es-ES" w:eastAsia="es-ES"/>
         </w:rPr>
       </w:pPr>
       <w:r>
@@ -780,10 +797,11 @@
       </w:r>
       <w:r>
         <w:rPr>
-          <w:rFonts w:ascii="Calibri" w:eastAsia="Times New Roman" w:hAnsi="Calibri"/>
-          <w:noProof/>
-          <w:sz w:val="22"/>
-          <w:lang w:eastAsia="es-VE"/>
+          <w:rFonts w:ascii="Aptos" w:eastAsia="Yu Mincho" w:hAnsi="Aptos"/>
+          <w:noProof/>
+          <w:kern w:val="2"/>
+          <w:szCs w:val="24"/>
+          <w:lang w:val="es-ES" w:eastAsia="es-ES"/>
         </w:rPr>
         <w:tab/>
       </w:r>
@@ -809,7 +827,7 @@
         <w:rPr>
           <w:noProof/>
         </w:rPr>
-        <w:instrText xml:space="preserve"> PAGEREF _Toc511650907 \h </w:instrText>
+        <w:instrText xml:space="preserve"> PAGEREF _Toc166692428 \h </w:instrText>
       </w:r>
       <w:r>
         <w:rPr>
@@ -826,7 +844,7 @@
         <w:rPr>
           <w:noProof/>
         </w:rPr>
-        <w:t>4</w:t>
+        <w:t>5</w:t>
       </w:r>
       <w:r>
         <w:rPr>
@@ -839,14 +857,15 @@
       <w:pPr>
         <w:pStyle w:val="TDC1"/>
         <w:tabs>
-          <w:tab w:val="left" w:pos="440"/>
+          <w:tab w:val="left" w:pos="720"/>
           <w:tab w:val="right" w:leader="dot" w:pos="8828"/>
         </w:tabs>
         <w:rPr>
-          <w:rFonts w:ascii="Calibri" w:eastAsia="Times New Roman" w:hAnsi="Calibri"/>
-          <w:noProof/>
-          <w:sz w:val="22"/>
-          <w:lang w:eastAsia="es-VE"/>
+          <w:rFonts w:ascii="Aptos" w:eastAsia="Yu Mincho" w:hAnsi="Aptos"/>
+          <w:noProof/>
+          <w:kern w:val="2"/>
+          <w:szCs w:val="24"/>
+          <w:lang w:val="es-ES" w:eastAsia="es-ES"/>
         </w:rPr>
       </w:pPr>
       <w:r>
@@ -857,10 +876,11 @@
       </w:r>
       <w:r>
         <w:rPr>
-          <w:rFonts w:ascii="Calibri" w:eastAsia="Times New Roman" w:hAnsi="Calibri"/>
-          <w:noProof/>
-          <w:sz w:val="22"/>
-          <w:lang w:eastAsia="es-VE"/>
+          <w:rFonts w:ascii="Aptos" w:eastAsia="Yu Mincho" w:hAnsi="Aptos"/>
+          <w:noProof/>
+          <w:kern w:val="2"/>
+          <w:szCs w:val="24"/>
+          <w:lang w:val="es-ES" w:eastAsia="es-ES"/>
         </w:rPr>
         <w:tab/>
       </w:r>
@@ -892,7 +912,7 @@
         <w:rPr>
           <w:noProof/>
         </w:rPr>
-        <w:instrText xml:space="preserve"> PAGEREF _Toc511650908 \h </w:instrText>
+        <w:instrText xml:space="preserve"> PAGEREF _Toc166692429 \h </w:instrText>
       </w:r>
       <w:r>
         <w:rPr>
@@ -909,7 +929,7 @@
         <w:rPr>
           <w:noProof/>
         </w:rPr>
-        <w:t>5</w:t>
+        <w:t>6</w:t>
       </w:r>
       <w:r>
         <w:rPr>
@@ -922,14 +942,15 @@
       <w:pPr>
         <w:pStyle w:val="TDC1"/>
         <w:tabs>
-          <w:tab w:val="left" w:pos="440"/>
+          <w:tab w:val="left" w:pos="720"/>
           <w:tab w:val="right" w:leader="dot" w:pos="8828"/>
         </w:tabs>
         <w:rPr>
-          <w:rFonts w:ascii="Calibri" w:eastAsia="Times New Roman" w:hAnsi="Calibri"/>
-          <w:noProof/>
-          <w:sz w:val="22"/>
-          <w:lang w:eastAsia="es-VE"/>
+          <w:rFonts w:ascii="Aptos" w:eastAsia="Yu Mincho" w:hAnsi="Aptos"/>
+          <w:noProof/>
+          <w:kern w:val="2"/>
+          <w:szCs w:val="24"/>
+          <w:lang w:val="es-ES" w:eastAsia="es-ES"/>
         </w:rPr>
       </w:pPr>
       <w:r>
@@ -940,10 +961,11 @@
       </w:r>
       <w:r>
         <w:rPr>
-          <w:rFonts w:ascii="Calibri" w:eastAsia="Times New Roman" w:hAnsi="Calibri"/>
-          <w:noProof/>
-          <w:sz w:val="22"/>
-          <w:lang w:eastAsia="es-VE"/>
+          <w:rFonts w:ascii="Aptos" w:eastAsia="Yu Mincho" w:hAnsi="Aptos"/>
+          <w:noProof/>
+          <w:kern w:val="2"/>
+          <w:szCs w:val="24"/>
+          <w:lang w:val="es-ES" w:eastAsia="es-ES"/>
         </w:rPr>
         <w:tab/>
       </w:r>
@@ -969,7 +991,7 @@
         <w:rPr>
           <w:noProof/>
         </w:rPr>
-        <w:instrText xml:space="preserve"> PAGEREF _Toc511650909 \h </w:instrText>
+        <w:instrText xml:space="preserve"> PAGEREF _Toc166692430 \h </w:instrText>
       </w:r>
       <w:r>
         <w:rPr>
@@ -986,7 +1008,7 @@
         <w:rPr>
           <w:noProof/>
         </w:rPr>
-        <w:t>5</w:t>
+        <w:t>7</w:t>
       </w:r>
       <w:r>
         <w:rPr>
@@ -999,14 +1021,15 @@
       <w:pPr>
         <w:pStyle w:val="TDC1"/>
         <w:tabs>
-          <w:tab w:val="left" w:pos="440"/>
+          <w:tab w:val="left" w:pos="720"/>
           <w:tab w:val="right" w:leader="dot" w:pos="8828"/>
         </w:tabs>
         <w:rPr>
-          <w:rFonts w:ascii="Calibri" w:eastAsia="Times New Roman" w:hAnsi="Calibri"/>
-          <w:noProof/>
-          <w:sz w:val="22"/>
-          <w:lang w:eastAsia="es-VE"/>
+          <w:rFonts w:ascii="Aptos" w:eastAsia="Yu Mincho" w:hAnsi="Aptos"/>
+          <w:noProof/>
+          <w:kern w:val="2"/>
+          <w:szCs w:val="24"/>
+          <w:lang w:val="es-ES" w:eastAsia="es-ES"/>
         </w:rPr>
       </w:pPr>
       <w:r>
@@ -1017,10 +1040,11 @@
       </w:r>
       <w:r>
         <w:rPr>
-          <w:rFonts w:ascii="Calibri" w:eastAsia="Times New Roman" w:hAnsi="Calibri"/>
-          <w:noProof/>
-          <w:sz w:val="22"/>
-          <w:lang w:eastAsia="es-VE"/>
+          <w:rFonts w:ascii="Aptos" w:eastAsia="Yu Mincho" w:hAnsi="Aptos"/>
+          <w:noProof/>
+          <w:kern w:val="2"/>
+          <w:szCs w:val="24"/>
+          <w:lang w:val="es-ES" w:eastAsia="es-ES"/>
         </w:rPr>
         <w:tab/>
       </w:r>
@@ -1046,7 +1070,7 @@
         <w:rPr>
           <w:noProof/>
         </w:rPr>
-        <w:instrText xml:space="preserve"> PAGEREF _Toc511650910 \h </w:instrText>
+        <w:instrText xml:space="preserve"> PAGEREF _Toc166692431 \h </w:instrText>
       </w:r>
       <w:r>
         <w:rPr>
@@ -1063,7 +1087,7 @@
         <w:rPr>
           <w:noProof/>
         </w:rPr>
-        <w:t>5</w:t>
+        <w:t>7</w:t>
       </w:r>
       <w:r>
         <w:rPr>
@@ -1076,14 +1100,15 @@
       <w:pPr>
         <w:pStyle w:val="TDC1"/>
         <w:tabs>
-          <w:tab w:val="left" w:pos="440"/>
+          <w:tab w:val="left" w:pos="720"/>
           <w:tab w:val="right" w:leader="dot" w:pos="8828"/>
         </w:tabs>
         <w:rPr>
-          <w:rFonts w:ascii="Calibri" w:eastAsia="Times New Roman" w:hAnsi="Calibri"/>
-          <w:noProof/>
-          <w:sz w:val="22"/>
-          <w:lang w:eastAsia="es-VE"/>
+          <w:rFonts w:ascii="Aptos" w:eastAsia="Yu Mincho" w:hAnsi="Aptos"/>
+          <w:noProof/>
+          <w:kern w:val="2"/>
+          <w:szCs w:val="24"/>
+          <w:lang w:val="es-ES" w:eastAsia="es-ES"/>
         </w:rPr>
       </w:pPr>
       <w:r>
@@ -1094,10 +1119,11 @@
       </w:r>
       <w:r>
         <w:rPr>
-          <w:rFonts w:ascii="Calibri" w:eastAsia="Times New Roman" w:hAnsi="Calibri"/>
-          <w:noProof/>
-          <w:sz w:val="22"/>
-          <w:lang w:eastAsia="es-VE"/>
+          <w:rFonts w:ascii="Aptos" w:eastAsia="Yu Mincho" w:hAnsi="Aptos"/>
+          <w:noProof/>
+          <w:kern w:val="2"/>
+          <w:szCs w:val="24"/>
+          <w:lang w:val="es-ES" w:eastAsia="es-ES"/>
         </w:rPr>
         <w:tab/>
       </w:r>
@@ -1123,7 +1149,7 @@
         <w:rPr>
           <w:noProof/>
         </w:rPr>
-        <w:instrText xml:space="preserve"> PAGEREF _Toc511650911 \h </w:instrText>
+        <w:instrText xml:space="preserve"> PAGEREF _Toc166692432 \h </w:instrText>
       </w:r>
       <w:r>
         <w:rPr>
@@ -1140,7 +1166,7 @@
         <w:rPr>
           <w:noProof/>
         </w:rPr>
-        <w:t>6</w:t>
+        <w:t>8</w:t>
       </w:r>
       <w:r>
         <w:rPr>
@@ -1153,14 +1179,15 @@
       <w:pPr>
         <w:pStyle w:val="TDC2"/>
         <w:tabs>
-          <w:tab w:val="left" w:pos="880"/>
+          <w:tab w:val="left" w:pos="960"/>
           <w:tab w:val="right" w:leader="dot" w:pos="8828"/>
         </w:tabs>
         <w:rPr>
-          <w:rFonts w:ascii="Calibri" w:eastAsia="Times New Roman" w:hAnsi="Calibri"/>
-          <w:noProof/>
-          <w:sz w:val="22"/>
-          <w:lang w:eastAsia="es-VE"/>
+          <w:rFonts w:ascii="Aptos" w:eastAsia="Yu Mincho" w:hAnsi="Aptos"/>
+          <w:noProof/>
+          <w:kern w:val="2"/>
+          <w:szCs w:val="24"/>
+          <w:lang w:val="es-ES" w:eastAsia="es-ES"/>
         </w:rPr>
       </w:pPr>
       <w:r>
@@ -1171,10 +1198,11 @@
       </w:r>
       <w:r>
         <w:rPr>
-          <w:rFonts w:ascii="Calibri" w:eastAsia="Times New Roman" w:hAnsi="Calibri"/>
-          <w:noProof/>
-          <w:sz w:val="22"/>
-          <w:lang w:eastAsia="es-VE"/>
+          <w:rFonts w:ascii="Aptos" w:eastAsia="Yu Mincho" w:hAnsi="Aptos"/>
+          <w:noProof/>
+          <w:kern w:val="2"/>
+          <w:szCs w:val="24"/>
+          <w:lang w:val="es-ES" w:eastAsia="es-ES"/>
         </w:rPr>
         <w:tab/>
       </w:r>
@@ -1200,7 +1228,7 @@
         <w:rPr>
           <w:noProof/>
         </w:rPr>
-        <w:instrText xml:space="preserve"> PAGEREF _Toc511650912 \h </w:instrText>
+        <w:instrText xml:space="preserve"> PAGEREF _Toc166692433 \h </w:instrText>
       </w:r>
       <w:r>
         <w:rPr>
@@ -1217,7 +1245,7 @@
         <w:rPr>
           <w:noProof/>
         </w:rPr>
-        <w:t>6</w:t>
+        <w:t>8</w:t>
       </w:r>
       <w:r>
         <w:rPr>
@@ -1230,14 +1258,15 @@
       <w:pPr>
         <w:pStyle w:val="TDC2"/>
         <w:tabs>
-          <w:tab w:val="left" w:pos="880"/>
+          <w:tab w:val="left" w:pos="960"/>
           <w:tab w:val="right" w:leader="dot" w:pos="8828"/>
         </w:tabs>
         <w:rPr>
-          <w:rFonts w:ascii="Calibri" w:eastAsia="Times New Roman" w:hAnsi="Calibri"/>
-          <w:noProof/>
-          <w:sz w:val="22"/>
-          <w:lang w:eastAsia="es-VE"/>
+          <w:rFonts w:ascii="Aptos" w:eastAsia="Yu Mincho" w:hAnsi="Aptos"/>
+          <w:noProof/>
+          <w:kern w:val="2"/>
+          <w:szCs w:val="24"/>
+          <w:lang w:val="es-ES" w:eastAsia="es-ES"/>
         </w:rPr>
       </w:pPr>
       <w:r>
@@ -1248,10 +1277,11 @@
       </w:r>
       <w:r>
         <w:rPr>
-          <w:rFonts w:ascii="Calibri" w:eastAsia="Times New Roman" w:hAnsi="Calibri"/>
-          <w:noProof/>
-          <w:sz w:val="22"/>
-          <w:lang w:eastAsia="es-VE"/>
+          <w:rFonts w:ascii="Aptos" w:eastAsia="Yu Mincho" w:hAnsi="Aptos"/>
+          <w:noProof/>
+          <w:kern w:val="2"/>
+          <w:szCs w:val="24"/>
+          <w:lang w:val="es-ES" w:eastAsia="es-ES"/>
         </w:rPr>
         <w:tab/>
       </w:r>
@@ -1277,7 +1307,7 @@
         <w:rPr>
           <w:noProof/>
         </w:rPr>
-        <w:instrText xml:space="preserve"> PAGEREF _Toc511650913 \h </w:instrText>
+        <w:instrText xml:space="preserve"> PAGEREF _Toc166692434 \h </w:instrText>
       </w:r>
       <w:r>
         <w:rPr>
@@ -1294,7 +1324,7 @@
         <w:rPr>
           <w:noProof/>
         </w:rPr>
-        <w:t>7</w:t>
+        <w:t>9</w:t>
       </w:r>
       <w:r>
         <w:rPr>
@@ -1307,14 +1337,15 @@
       <w:pPr>
         <w:pStyle w:val="TDC2"/>
         <w:tabs>
-          <w:tab w:val="left" w:pos="880"/>
+          <w:tab w:val="left" w:pos="960"/>
           <w:tab w:val="right" w:leader="dot" w:pos="8828"/>
         </w:tabs>
         <w:rPr>
-          <w:rFonts w:ascii="Calibri" w:eastAsia="Times New Roman" w:hAnsi="Calibri"/>
-          <w:noProof/>
-          <w:sz w:val="22"/>
-          <w:lang w:eastAsia="es-VE"/>
+          <w:rFonts w:ascii="Aptos" w:eastAsia="Yu Mincho" w:hAnsi="Aptos"/>
+          <w:noProof/>
+          <w:kern w:val="2"/>
+          <w:szCs w:val="24"/>
+          <w:lang w:val="es-ES" w:eastAsia="es-ES"/>
         </w:rPr>
       </w:pPr>
       <w:r>
@@ -1325,10 +1356,11 @@
       </w:r>
       <w:r>
         <w:rPr>
-          <w:rFonts w:ascii="Calibri" w:eastAsia="Times New Roman" w:hAnsi="Calibri"/>
-          <w:noProof/>
-          <w:sz w:val="22"/>
-          <w:lang w:eastAsia="es-VE"/>
+          <w:rFonts w:ascii="Aptos" w:eastAsia="Yu Mincho" w:hAnsi="Aptos"/>
+          <w:noProof/>
+          <w:kern w:val="2"/>
+          <w:szCs w:val="24"/>
+          <w:lang w:val="es-ES" w:eastAsia="es-ES"/>
         </w:rPr>
         <w:tab/>
       </w:r>
@@ -1354,7 +1386,7 @@
         <w:rPr>
           <w:noProof/>
         </w:rPr>
-        <w:instrText xml:space="preserve"> PAGEREF _Toc511650914 \h </w:instrText>
+        <w:instrText xml:space="preserve"> PAGEREF _Toc166692435 \h </w:instrText>
       </w:r>
       <w:r>
         <w:rPr>
@@ -1371,7 +1403,7 @@
         <w:rPr>
           <w:noProof/>
         </w:rPr>
-        <w:t>7</w:t>
+        <w:t>9</w:t>
       </w:r>
       <w:r>
         <w:rPr>
@@ -1384,14 +1416,15 @@
       <w:pPr>
         <w:pStyle w:val="TDC1"/>
         <w:tabs>
-          <w:tab w:val="left" w:pos="440"/>
+          <w:tab w:val="left" w:pos="720"/>
           <w:tab w:val="right" w:leader="dot" w:pos="8828"/>
         </w:tabs>
         <w:rPr>
-          <w:rFonts w:ascii="Calibri" w:eastAsia="Times New Roman" w:hAnsi="Calibri"/>
-          <w:noProof/>
-          <w:sz w:val="22"/>
-          <w:lang w:eastAsia="es-VE"/>
+          <w:rFonts w:ascii="Aptos" w:eastAsia="Yu Mincho" w:hAnsi="Aptos"/>
+          <w:noProof/>
+          <w:kern w:val="2"/>
+          <w:szCs w:val="24"/>
+          <w:lang w:val="es-ES" w:eastAsia="es-ES"/>
         </w:rPr>
       </w:pPr>
       <w:r>
@@ -1402,10 +1435,11 @@
       </w:r>
       <w:r>
         <w:rPr>
-          <w:rFonts w:ascii="Calibri" w:eastAsia="Times New Roman" w:hAnsi="Calibri"/>
-          <w:noProof/>
-          <w:sz w:val="22"/>
-          <w:lang w:eastAsia="es-VE"/>
+          <w:rFonts w:ascii="Aptos" w:eastAsia="Yu Mincho" w:hAnsi="Aptos"/>
+          <w:noProof/>
+          <w:kern w:val="2"/>
+          <w:szCs w:val="24"/>
+          <w:lang w:val="es-ES" w:eastAsia="es-ES"/>
         </w:rPr>
         <w:tab/>
       </w:r>
@@ -1431,7 +1465,7 @@
         <w:rPr>
           <w:noProof/>
         </w:rPr>
-        <w:instrText xml:space="preserve"> PAGEREF _Toc511650915 \h </w:instrText>
+        <w:instrText xml:space="preserve"> PAGEREF _Toc166692436 \h </w:instrText>
       </w:r>
       <w:r>
         <w:rPr>
@@ -1448,7 +1482,7 @@
         <w:rPr>
           <w:noProof/>
         </w:rPr>
-        <w:t>8</w:t>
+        <w:t>10</w:t>
       </w:r>
       <w:r>
         <w:rPr>
@@ -1461,14 +1495,15 @@
       <w:pPr>
         <w:pStyle w:val="TDC1"/>
         <w:tabs>
-          <w:tab w:val="left" w:pos="440"/>
+          <w:tab w:val="left" w:pos="720"/>
           <w:tab w:val="right" w:leader="dot" w:pos="8828"/>
         </w:tabs>
         <w:rPr>
-          <w:rFonts w:ascii="Calibri" w:eastAsia="Times New Roman" w:hAnsi="Calibri"/>
-          <w:noProof/>
-          <w:sz w:val="22"/>
-          <w:lang w:eastAsia="es-VE"/>
+          <w:rFonts w:ascii="Aptos" w:eastAsia="Yu Mincho" w:hAnsi="Aptos"/>
+          <w:noProof/>
+          <w:kern w:val="2"/>
+          <w:szCs w:val="24"/>
+          <w:lang w:val="es-ES" w:eastAsia="es-ES"/>
         </w:rPr>
       </w:pPr>
       <w:r>
@@ -1479,10 +1514,11 @@
       </w:r>
       <w:r>
         <w:rPr>
-          <w:rFonts w:ascii="Calibri" w:eastAsia="Times New Roman" w:hAnsi="Calibri"/>
-          <w:noProof/>
-          <w:sz w:val="22"/>
-          <w:lang w:eastAsia="es-VE"/>
+          <w:rFonts w:ascii="Aptos" w:eastAsia="Yu Mincho" w:hAnsi="Aptos"/>
+          <w:noProof/>
+          <w:kern w:val="2"/>
+          <w:szCs w:val="24"/>
+          <w:lang w:val="es-ES" w:eastAsia="es-ES"/>
         </w:rPr>
         <w:tab/>
       </w:r>
@@ -1508,7 +1544,7 @@
         <w:rPr>
           <w:noProof/>
         </w:rPr>
-        <w:instrText xml:space="preserve"> PAGEREF _Toc511650916 \h </w:instrText>
+        <w:instrText xml:space="preserve"> PAGEREF _Toc166692437 \h </w:instrText>
       </w:r>
       <w:r>
         <w:rPr>
@@ -1525,7 +1561,7 @@
         <w:rPr>
           <w:noProof/>
         </w:rPr>
-        <w:t>9</w:t>
+        <w:t>11</w:t>
       </w:r>
       <w:r>
         <w:rPr>
@@ -1538,14 +1574,15 @@
       <w:pPr>
         <w:pStyle w:val="TDC2"/>
         <w:tabs>
-          <w:tab w:val="left" w:pos="880"/>
+          <w:tab w:val="left" w:pos="960"/>
           <w:tab w:val="right" w:leader="dot" w:pos="8828"/>
         </w:tabs>
         <w:rPr>
-          <w:rFonts w:ascii="Calibri" w:eastAsia="Times New Roman" w:hAnsi="Calibri"/>
-          <w:noProof/>
-          <w:sz w:val="22"/>
-          <w:lang w:eastAsia="es-VE"/>
+          <w:rFonts w:ascii="Aptos" w:eastAsia="Yu Mincho" w:hAnsi="Aptos"/>
+          <w:noProof/>
+          <w:kern w:val="2"/>
+          <w:szCs w:val="24"/>
+          <w:lang w:val="es-ES" w:eastAsia="es-ES"/>
         </w:rPr>
       </w:pPr>
       <w:r>
@@ -1556,10 +1593,11 @@
       </w:r>
       <w:r>
         <w:rPr>
-          <w:rFonts w:ascii="Calibri" w:eastAsia="Times New Roman" w:hAnsi="Calibri"/>
-          <w:noProof/>
-          <w:sz w:val="22"/>
-          <w:lang w:eastAsia="es-VE"/>
+          <w:rFonts w:ascii="Aptos" w:eastAsia="Yu Mincho" w:hAnsi="Aptos"/>
+          <w:noProof/>
+          <w:kern w:val="2"/>
+          <w:szCs w:val="24"/>
+          <w:lang w:val="es-ES" w:eastAsia="es-ES"/>
         </w:rPr>
         <w:tab/>
       </w:r>
@@ -1585,7 +1623,7 @@
         <w:rPr>
           <w:noProof/>
         </w:rPr>
-        <w:instrText xml:space="preserve"> PAGEREF _Toc511650917 \h </w:instrText>
+        <w:instrText xml:space="preserve"> PAGEREF _Toc166692438 \h </w:instrText>
       </w:r>
       <w:r>
         <w:rPr>
@@ -1602,7 +1640,7 @@
         <w:rPr>
           <w:noProof/>
         </w:rPr>
-        <w:t>9</w:t>
+        <w:t>11</w:t>
       </w:r>
       <w:r>
         <w:rPr>
@@ -1615,14 +1653,15 @@
       <w:pPr>
         <w:pStyle w:val="TDC2"/>
         <w:tabs>
-          <w:tab w:val="left" w:pos="880"/>
+          <w:tab w:val="left" w:pos="960"/>
           <w:tab w:val="right" w:leader="dot" w:pos="8828"/>
         </w:tabs>
         <w:rPr>
-          <w:rFonts w:ascii="Calibri" w:eastAsia="Times New Roman" w:hAnsi="Calibri"/>
-          <w:noProof/>
-          <w:sz w:val="22"/>
-          <w:lang w:eastAsia="es-VE"/>
+          <w:rFonts w:ascii="Aptos" w:eastAsia="Yu Mincho" w:hAnsi="Aptos"/>
+          <w:noProof/>
+          <w:kern w:val="2"/>
+          <w:szCs w:val="24"/>
+          <w:lang w:val="es-ES" w:eastAsia="es-ES"/>
         </w:rPr>
       </w:pPr>
       <w:r>
@@ -1633,10 +1672,11 @@
       </w:r>
       <w:r>
         <w:rPr>
-          <w:rFonts w:ascii="Calibri" w:eastAsia="Times New Roman" w:hAnsi="Calibri"/>
-          <w:noProof/>
-          <w:sz w:val="22"/>
-          <w:lang w:eastAsia="es-VE"/>
+          <w:rFonts w:ascii="Aptos" w:eastAsia="Yu Mincho" w:hAnsi="Aptos"/>
+          <w:noProof/>
+          <w:kern w:val="2"/>
+          <w:szCs w:val="24"/>
+          <w:lang w:val="es-ES" w:eastAsia="es-ES"/>
         </w:rPr>
         <w:tab/>
       </w:r>
@@ -1662,7 +1702,7 @@
         <w:rPr>
           <w:noProof/>
         </w:rPr>
-        <w:instrText xml:space="preserve"> PAGEREF _Toc511650918 \h </w:instrText>
+        <w:instrText xml:space="preserve"> PAGEREF _Toc166692439 \h </w:instrText>
       </w:r>
       <w:r>
         <w:rPr>
@@ -1679,7 +1719,7 @@
         <w:rPr>
           <w:noProof/>
         </w:rPr>
-        <w:t>9</w:t>
+        <w:t>11</w:t>
       </w:r>
       <w:r>
         <w:rPr>
@@ -1692,14 +1732,15 @@
       <w:pPr>
         <w:pStyle w:val="TDC2"/>
         <w:tabs>
-          <w:tab w:val="left" w:pos="880"/>
+          <w:tab w:val="left" w:pos="960"/>
           <w:tab w:val="right" w:leader="dot" w:pos="8828"/>
         </w:tabs>
         <w:rPr>
-          <w:rFonts w:ascii="Calibri" w:eastAsia="Times New Roman" w:hAnsi="Calibri"/>
-          <w:noProof/>
-          <w:sz w:val="22"/>
-          <w:lang w:eastAsia="es-VE"/>
+          <w:rFonts w:ascii="Aptos" w:eastAsia="Yu Mincho" w:hAnsi="Aptos"/>
+          <w:noProof/>
+          <w:kern w:val="2"/>
+          <w:szCs w:val="24"/>
+          <w:lang w:val="es-ES" w:eastAsia="es-ES"/>
         </w:rPr>
       </w:pPr>
       <w:r>
@@ -1710,10 +1751,11 @@
       </w:r>
       <w:r>
         <w:rPr>
-          <w:rFonts w:ascii="Calibri" w:eastAsia="Times New Roman" w:hAnsi="Calibri"/>
-          <w:noProof/>
-          <w:sz w:val="22"/>
-          <w:lang w:eastAsia="es-VE"/>
+          <w:rFonts w:ascii="Aptos" w:eastAsia="Yu Mincho" w:hAnsi="Aptos"/>
+          <w:noProof/>
+          <w:kern w:val="2"/>
+          <w:szCs w:val="24"/>
+          <w:lang w:val="es-ES" w:eastAsia="es-ES"/>
         </w:rPr>
         <w:tab/>
       </w:r>
@@ -1739,7 +1781,7 @@
         <w:rPr>
           <w:noProof/>
         </w:rPr>
-        <w:instrText xml:space="preserve"> PAGEREF _Toc511650919 \h </w:instrText>
+        <w:instrText xml:space="preserve"> PAGEREF _Toc166692440 \h </w:instrText>
       </w:r>
       <w:r>
         <w:rPr>
@@ -1756,7 +1798,7 @@
         <w:rPr>
           <w:noProof/>
         </w:rPr>
-        <w:t>9</w:t>
+        <w:t>11</w:t>
       </w:r>
       <w:r>
         <w:rPr>
@@ -1769,14 +1811,15 @@
       <w:pPr>
         <w:pStyle w:val="TDC2"/>
         <w:tabs>
-          <w:tab w:val="left" w:pos="880"/>
+          <w:tab w:val="left" w:pos="960"/>
           <w:tab w:val="right" w:leader="dot" w:pos="8828"/>
         </w:tabs>
         <w:rPr>
-          <w:rFonts w:ascii="Calibri" w:eastAsia="Times New Roman" w:hAnsi="Calibri"/>
-          <w:noProof/>
-          <w:sz w:val="22"/>
-          <w:lang w:eastAsia="es-VE"/>
+          <w:rFonts w:ascii="Aptos" w:eastAsia="Yu Mincho" w:hAnsi="Aptos"/>
+          <w:noProof/>
+          <w:kern w:val="2"/>
+          <w:szCs w:val="24"/>
+          <w:lang w:val="es-ES" w:eastAsia="es-ES"/>
         </w:rPr>
       </w:pPr>
       <w:r>
@@ -1787,10 +1830,11 @@
       </w:r>
       <w:r>
         <w:rPr>
-          <w:rFonts w:ascii="Calibri" w:eastAsia="Times New Roman" w:hAnsi="Calibri"/>
-          <w:noProof/>
-          <w:sz w:val="22"/>
-          <w:lang w:eastAsia="es-VE"/>
+          <w:rFonts w:ascii="Aptos" w:eastAsia="Yu Mincho" w:hAnsi="Aptos"/>
+          <w:noProof/>
+          <w:kern w:val="2"/>
+          <w:szCs w:val="24"/>
+          <w:lang w:val="es-ES" w:eastAsia="es-ES"/>
         </w:rPr>
         <w:tab/>
       </w:r>
@@ -1816,7 +1860,7 @@
         <w:rPr>
           <w:noProof/>
         </w:rPr>
-        <w:instrText xml:space="preserve"> PAGEREF _Toc511650920 \h </w:instrText>
+        <w:instrText xml:space="preserve"> PAGEREF _Toc166692441 \h </w:instrText>
       </w:r>
       <w:r>
         <w:rPr>
@@ -1833,7 +1877,7 @@
         <w:rPr>
           <w:noProof/>
         </w:rPr>
-        <w:t>9</w:t>
+        <w:t>11</w:t>
       </w:r>
       <w:r>
         <w:rPr>
@@ -1846,14 +1890,15 @@
       <w:pPr>
         <w:pStyle w:val="TDC1"/>
         <w:tabs>
-          <w:tab w:val="left" w:pos="660"/>
+          <w:tab w:val="left" w:pos="720"/>
           <w:tab w:val="right" w:leader="dot" w:pos="8828"/>
         </w:tabs>
         <w:rPr>
-          <w:rFonts w:ascii="Calibri" w:eastAsia="Times New Roman" w:hAnsi="Calibri"/>
-          <w:noProof/>
-          <w:sz w:val="22"/>
-          <w:lang w:eastAsia="es-VE"/>
+          <w:rFonts w:ascii="Aptos" w:eastAsia="Yu Mincho" w:hAnsi="Aptos"/>
+          <w:noProof/>
+          <w:kern w:val="2"/>
+          <w:szCs w:val="24"/>
+          <w:lang w:val="es-ES" w:eastAsia="es-ES"/>
         </w:rPr>
       </w:pPr>
       <w:r>
@@ -1864,10 +1909,11 @@
       </w:r>
       <w:r>
         <w:rPr>
-          <w:rFonts w:ascii="Calibri" w:eastAsia="Times New Roman" w:hAnsi="Calibri"/>
-          <w:noProof/>
-          <w:sz w:val="22"/>
-          <w:lang w:eastAsia="es-VE"/>
+          <w:rFonts w:ascii="Aptos" w:eastAsia="Yu Mincho" w:hAnsi="Aptos"/>
+          <w:noProof/>
+          <w:kern w:val="2"/>
+          <w:szCs w:val="24"/>
+          <w:lang w:val="es-ES" w:eastAsia="es-ES"/>
         </w:rPr>
         <w:tab/>
       </w:r>
@@ -1893,161 +1939,7 @@
         <w:rPr>
           <w:noProof/>
         </w:rPr>
-        <w:instrText xml:space="preserve"> PAGEREF _Toc511650921 \h </w:instrText>
-      </w:r>
-      <w:r>
-        <w:rPr>
-          <w:noProof/>
-        </w:rPr>
-      </w:r>
-      <w:r>
-        <w:rPr>
-          <w:noProof/>
-        </w:rPr>
-        <w:fldChar w:fldCharType="separate"/>
-      </w:r>
-      <w:r>
-        <w:rPr>
-          <w:noProof/>
-        </w:rPr>
-        <w:t>10</w:t>
-      </w:r>
-      <w:r>
-        <w:rPr>
-          <w:noProof/>
-        </w:rPr>
-        <w:fldChar w:fldCharType="end"/>
-      </w:r>
-    </w:p>
-    <w:p>
-      <w:pPr>
-        <w:pStyle w:val="TDC1"/>
-        <w:tabs>
-          <w:tab w:val="left" w:pos="660"/>
-          <w:tab w:val="right" w:leader="dot" w:pos="8828"/>
-        </w:tabs>
-        <w:rPr>
-          <w:rFonts w:ascii="Calibri" w:eastAsia="Times New Roman" w:hAnsi="Calibri"/>
-          <w:noProof/>
-          <w:sz w:val="22"/>
-          <w:lang w:eastAsia="es-VE"/>
-        </w:rPr>
-      </w:pPr>
-      <w:r>
-        <w:rPr>
-          <w:noProof/>
-        </w:rPr>
-        <w:t>11.</w:t>
-      </w:r>
-      <w:r>
-        <w:rPr>
-          <w:rFonts w:ascii="Calibri" w:eastAsia="Times New Roman" w:hAnsi="Calibri"/>
-          <w:noProof/>
-          <w:sz w:val="22"/>
-          <w:lang w:eastAsia="es-VE"/>
-        </w:rPr>
-        <w:tab/>
-      </w:r>
-      <w:r>
-        <w:rPr>
-          <w:noProof/>
-        </w:rPr>
-        <w:t>Otros requerimientos</w:t>
-      </w:r>
-      <w:r>
-        <w:rPr>
-          <w:noProof/>
-        </w:rPr>
-        <w:tab/>
-      </w:r>
-      <w:r>
-        <w:rPr>
-          <w:noProof/>
-        </w:rPr>
-        <w:fldChar w:fldCharType="begin"/>
-      </w:r>
-      <w:r>
-        <w:rPr>
-          <w:noProof/>
-        </w:rPr>
-        <w:instrText xml:space="preserve"> PAGEREF _Toc511650922 \h </w:instrText>
-      </w:r>
-      <w:r>
-        <w:rPr>
-          <w:noProof/>
-        </w:rPr>
-      </w:r>
-      <w:r>
-        <w:rPr>
-          <w:noProof/>
-        </w:rPr>
-        <w:fldChar w:fldCharType="separate"/>
-      </w:r>
-      <w:r>
-        <w:rPr>
-          <w:noProof/>
-        </w:rPr>
-        <w:t>11</w:t>
-      </w:r>
-      <w:r>
-        <w:rPr>
-          <w:noProof/>
-        </w:rPr>
-        <w:fldChar w:fldCharType="end"/>
-      </w:r>
-    </w:p>
-    <w:p>
-      <w:pPr>
-        <w:pStyle w:val="TDC1"/>
-        <w:tabs>
-          <w:tab w:val="left" w:pos="660"/>
-          <w:tab w:val="right" w:leader="dot" w:pos="8828"/>
-        </w:tabs>
-        <w:rPr>
-          <w:rFonts w:ascii="Calibri" w:eastAsia="Times New Roman" w:hAnsi="Calibri"/>
-          <w:noProof/>
-          <w:sz w:val="22"/>
-          <w:lang w:eastAsia="es-VE"/>
-        </w:rPr>
-      </w:pPr>
-      <w:r>
-        <w:rPr>
-          <w:noProof/>
-        </w:rPr>
-        <w:t>12.</w:t>
-      </w:r>
-      <w:r>
-        <w:rPr>
-          <w:rFonts w:ascii="Calibri" w:eastAsia="Times New Roman" w:hAnsi="Calibri"/>
-          <w:noProof/>
-          <w:sz w:val="22"/>
-          <w:lang w:eastAsia="es-VE"/>
-        </w:rPr>
-        <w:tab/>
-      </w:r>
-      <w:r>
-        <w:rPr>
-          <w:noProof/>
-        </w:rPr>
-        <w:t>Glosario</w:t>
-      </w:r>
-      <w:r>
-        <w:rPr>
-          <w:noProof/>
-        </w:rPr>
-        <w:tab/>
-      </w:r>
-      <w:r>
-        <w:rPr>
-          <w:noProof/>
-        </w:rPr>
-        <w:fldChar w:fldCharType="begin"/>
-      </w:r>
-      <w:r>
-        <w:rPr>
-          <w:noProof/>
-        </w:rPr>
-        <w:instrText xml:space="preserve"> PAGEREF _Toc511650923 \h </w:instrText>
+        <w:instrText xml:space="preserve"> PAGEREF _Toc166692442 \h </w:instrText>
       </w:r>
       <w:r>
         <w:rPr>
@@ -2092,7 +1984,6 @@
           <w:szCs w:val="24"/>
           <w:lang w:eastAsia="es-VE"/>
         </w:rPr>
-        <w:lastRenderedPageBreak/>
         <w:fldChar w:fldCharType="end"/>
       </w:r>
     </w:p>
@@ -2103,7 +1994,7 @@
           <w:lang w:val="es-VE"/>
         </w:rPr>
       </w:pPr>
-      <w:bookmarkStart w:id="0" w:name="_Toc511650902"/>
+      <w:bookmarkStart w:id="0" w:name="_Toc166692423"/>
       <w:r>
         <w:rPr>
           <w:lang w:val="es-VE"/>
@@ -2161,6 +2052,7 @@
                 <w:szCs w:val="20"/>
                 <w:lang w:eastAsia="es-VE"/>
               </w:rPr>
+              <w:lastRenderedPageBreak/>
               <w:t>Fecha</w:t>
             </w:r>
           </w:p>
@@ -2499,6 +2391,17 @@
                 <w:lang w:eastAsia="es-VE"/>
               </w:rPr>
             </w:pPr>
+            <w:r>
+              <w:rPr>
+                <w:rFonts w:eastAsia="Times New Roman" w:cs="Arial"/>
+                <w:b/>
+                <w:color w:val="000000"/>
+                <w:sz w:val="20"/>
+                <w:szCs w:val="20"/>
+                <w:lang w:eastAsia="es-VE"/>
+              </w:rPr>
+              <w:t>15/05/2024</w:t>
+            </w:r>
           </w:p>
         </w:tc>
         <w:tc>
@@ -2518,6 +2421,17 @@
                 <w:lang w:eastAsia="es-VE"/>
               </w:rPr>
             </w:pPr>
+            <w:r>
+              <w:rPr>
+                <w:rFonts w:eastAsia="Times New Roman" w:cs="Arial"/>
+                <w:b/>
+                <w:color w:val="000000"/>
+                <w:sz w:val="20"/>
+                <w:szCs w:val="20"/>
+                <w:lang w:eastAsia="es-VE"/>
+              </w:rPr>
+              <w:t>2</w:t>
+            </w:r>
           </w:p>
         </w:tc>
         <w:tc>
@@ -2537,6 +2451,67 @@
                 <w:lang w:eastAsia="es-VE"/>
               </w:rPr>
             </w:pPr>
+            <w:r>
+              <w:rPr>
+                <w:rFonts w:eastAsia="Times New Roman" w:cs="Arial"/>
+                <w:b/>
+                <w:color w:val="000000"/>
+                <w:sz w:val="20"/>
+                <w:szCs w:val="20"/>
+                <w:lang w:eastAsia="es-VE"/>
+              </w:rPr>
+              <w:t>Andrés Lagos</w:t>
+            </w:r>
+          </w:p>
+          <w:p>
+            <w:pPr>
+              <w:spacing w:after="0" w:line="240" w:lineRule="auto"/>
+              <w:jc w:val="center"/>
+              <w:rPr>
+                <w:rFonts w:eastAsia="Times New Roman" w:cs="Arial"/>
+                <w:b/>
+                <w:color w:val="000000"/>
+                <w:sz w:val="20"/>
+                <w:szCs w:val="20"/>
+                <w:lang w:eastAsia="es-VE"/>
+              </w:rPr>
+            </w:pPr>
+            <w:r>
+              <w:rPr>
+                <w:rFonts w:eastAsia="Times New Roman" w:cs="Arial"/>
+                <w:b/>
+                <w:color w:val="000000"/>
+                <w:sz w:val="20"/>
+                <w:szCs w:val="20"/>
+                <w:lang w:eastAsia="es-VE"/>
+              </w:rPr>
+              <w:t>Jorge Zumba</w:t>
+            </w:r>
+          </w:p>
+          <w:p>
+            <w:pPr>
+              <w:spacing w:after="0" w:line="240" w:lineRule="auto"/>
+              <w:jc w:val="center"/>
+              <w:rPr>
+                <w:rFonts w:eastAsia="Times New Roman" w:cs="Arial"/>
+                <w:b/>
+                <w:color w:val="000000"/>
+                <w:sz w:val="20"/>
+                <w:szCs w:val="20"/>
+                <w:lang w:eastAsia="es-VE"/>
+              </w:rPr>
+            </w:pPr>
+            <w:r>
+              <w:rPr>
+                <w:rFonts w:eastAsia="Times New Roman" w:cs="Arial"/>
+                <w:b/>
+                <w:color w:val="000000"/>
+                <w:sz w:val="20"/>
+                <w:szCs w:val="20"/>
+                <w:lang w:eastAsia="es-VE"/>
+              </w:rPr>
+              <w:t>Hugo Cañizares</w:t>
+            </w:r>
           </w:p>
         </w:tc>
         <w:tc>
@@ -2556,6 +2531,17 @@
                 <w:lang w:eastAsia="es-VE"/>
               </w:rPr>
             </w:pPr>
+            <w:r>
+              <w:rPr>
+                <w:rFonts w:eastAsia="Times New Roman" w:cs="Arial"/>
+                <w:b/>
+                <w:color w:val="000000"/>
+                <w:sz w:val="20"/>
+                <w:szCs w:val="20"/>
+                <w:lang w:eastAsia="es-VE"/>
+              </w:rPr>
+              <w:t>Grupo 2</w:t>
+            </w:r>
           </w:p>
         </w:tc>
         <w:tc>
@@ -2575,6 +2561,17 @@
                 <w:lang w:eastAsia="es-VE"/>
               </w:rPr>
             </w:pPr>
+            <w:r>
+              <w:rPr>
+                <w:rFonts w:eastAsia="Times New Roman" w:cs="Arial"/>
+                <w:b/>
+                <w:color w:val="000000"/>
+                <w:sz w:val="20"/>
+                <w:szCs w:val="20"/>
+                <w:lang w:eastAsia="es-VE"/>
+              </w:rPr>
+              <w:t>Se agregan los demás literales que hacían falta en la versión 1</w:t>
+            </w:r>
           </w:p>
         </w:tc>
       </w:tr>
@@ -2777,7 +2774,7 @@
       <w:pPr>
         <w:pStyle w:val="Ttulo1"/>
       </w:pPr>
-      <w:bookmarkStart w:id="1" w:name="_Toc511650903"/>
+      <w:bookmarkStart w:id="1" w:name="_Toc166692424"/>
       <w:r>
         <w:t>I</w:t>
       </w:r>
@@ -3187,7 +3184,7 @@
           <w:lang w:val="es-VE"/>
         </w:rPr>
       </w:pPr>
-      <w:bookmarkStart w:id="2" w:name="_Toc511650904"/>
+      <w:bookmarkStart w:id="2" w:name="_Toc166692425"/>
       <w:r>
         <w:rPr>
           <w:lang w:val="es-VE"/>
@@ -3872,11 +3869,6 @@
     </w:p>
     <w:p>
       <w:pPr>
-        <w:spacing w:after="0"/>
-      </w:pPr>
-    </w:p>
-    <w:p>
-      <w:pPr>
         <w:pStyle w:val="Ttulo1"/>
         <w:numPr>
           <w:ilvl w:val="0"/>
@@ -3884,8 +3876,9 @@
         </w:numPr>
         <w:ind w:left="567" w:hanging="567"/>
       </w:pPr>
-      <w:bookmarkStart w:id="3" w:name="_Toc511650905"/>
-      <w:r>
+      <w:bookmarkStart w:id="3" w:name="_Toc166692426"/>
+      <w:r>
+        <w:lastRenderedPageBreak/>
         <w:t>Propósito</w:t>
       </w:r>
       <w:bookmarkEnd w:id="3"/>
@@ -4021,7 +4014,7 @@
         </w:numPr>
         <w:ind w:left="567" w:hanging="567"/>
       </w:pPr>
-      <w:bookmarkStart w:id="4" w:name="_Toc511650906"/>
+      <w:bookmarkStart w:id="4" w:name="_Toc166692427"/>
       <w:r>
         <w:t>Alcance del producto / Software</w:t>
       </w:r>
@@ -4040,6 +4033,7 @@
           <w:lang w:val="es-EC" w:eastAsia="es-VE"/>
         </w:rPr>
       </w:pPr>
+      <w:proofErr w:type="spellStart"/>
       <w:r>
         <w:rPr>
           <w:rFonts w:eastAsia="Times New Roman" w:cs="Arial"/>
@@ -4048,6 +4042,7 @@
         </w:rPr>
         <w:t>OptiFab</w:t>
       </w:r>
+      <w:proofErr w:type="spellEnd"/>
       <w:r>
         <w:rPr>
           <w:rFonts w:eastAsia="Times New Roman" w:cs="Arial"/>
@@ -4266,8 +4261,9 @@
         </w:numPr>
         <w:ind w:left="567" w:hanging="567"/>
       </w:pPr>
-      <w:bookmarkStart w:id="5" w:name="_Toc511650907"/>
-      <w:r>
+      <w:bookmarkStart w:id="5" w:name="_Toc166692428"/>
+      <w:r>
+        <w:lastRenderedPageBreak/>
         <w:t>Referencias</w:t>
       </w:r>
       <w:bookmarkEnd w:id="5"/>
@@ -4297,7 +4293,25 @@
           <w:szCs w:val="24"/>
           <w:lang w:eastAsia="es-VE"/>
         </w:rPr>
-        <w:t xml:space="preserve"> que implementan funcionalidades similares a OptiFab:</w:t>
+        <w:t xml:space="preserve"> que implementan funcionalidades similares a </w:t>
+      </w:r>
+      <w:proofErr w:type="spellStart"/>
+      <w:r>
+        <w:rPr>
+          <w:rFonts w:eastAsia="Times New Roman" w:cs="Arial"/>
+          <w:szCs w:val="24"/>
+          <w:lang w:eastAsia="es-VE"/>
+        </w:rPr>
+        <w:t>OptiFab</w:t>
+      </w:r>
+      <w:proofErr w:type="spellEnd"/>
+      <w:r>
+        <w:rPr>
+          <w:rFonts w:eastAsia="Times New Roman" w:cs="Arial"/>
+          <w:szCs w:val="24"/>
+          <w:lang w:eastAsia="es-VE"/>
+        </w:rPr>
+        <w:t>:</w:t>
       </w:r>
     </w:p>
     <w:p>
@@ -4323,6 +4337,7 @@
           <w:lang w:eastAsia="es-VE"/>
         </w:rPr>
       </w:pPr>
+      <w:proofErr w:type="spellStart"/>
       <w:r>
         <w:rPr>
           <w:rFonts w:eastAsia="Times New Roman" w:cs="Arial"/>
@@ -4333,6 +4348,7 @@
         </w:rPr>
         <w:t>Holded</w:t>
       </w:r>
+      <w:proofErr w:type="spellEnd"/>
       <w:r>
         <w:rPr>
           <w:rFonts w:eastAsia="Times New Roman" w:cs="Arial"/>
@@ -4389,7 +4405,25 @@
           <w:szCs w:val="24"/>
           <w:lang w:eastAsia="es-VE"/>
         </w:rPr>
-        <w:t>Aquí tienes algunas de las características clave de Holded:</w:t>
+        <w:t xml:space="preserve">Aquí tienes algunas de las características clave de </w:t>
+      </w:r>
+      <w:proofErr w:type="spellStart"/>
+      <w:r>
+        <w:rPr>
+          <w:rFonts w:eastAsia="Times New Roman" w:cs="Arial"/>
+          <w:szCs w:val="24"/>
+          <w:lang w:eastAsia="es-VE"/>
+        </w:rPr>
+        <w:t>Holded</w:t>
+      </w:r>
+      <w:proofErr w:type="spellEnd"/>
+      <w:r>
+        <w:rPr>
+          <w:rFonts w:eastAsia="Times New Roman" w:cs="Arial"/>
+          <w:szCs w:val="24"/>
+          <w:lang w:eastAsia="es-VE"/>
+        </w:rPr>
+        <w:t>:</w:t>
       </w:r>
     </w:p>
     <w:p>
@@ -4579,40 +4613,9 @@
           <w:szCs w:val="24"/>
           <w:lang w:eastAsia="es-VE"/>
         </w:rPr>
-        <w:t>Integración con Ecommerce:</w:t>
-      </w:r>
-      <w:r>
-        <w:rPr>
-          <w:rFonts w:eastAsia="Times New Roman" w:cs="Arial"/>
-          <w:szCs w:val="24"/>
-          <w:lang w:eastAsia="es-VE"/>
-        </w:rPr>
-        <w:t xml:space="preserve"> Crea un catálogo online para tus productos y adáptalo a las necesidades de tu negocio. Integra Holded con tus plataformas favoritas de ecommerce como Shopify, WooCommerce, PrestaShop y Amazon. Importa tus productos y sincroniza con Holded los niveles de stock de tu tienda online.</w:t>
-      </w:r>
-    </w:p>
-    <w:p>
-      <w:pPr>
-        <w:shd w:val="clear" w:color="auto" w:fill="FFFFFF"/>
-        <w:spacing w:after="0" w:line="240" w:lineRule="auto"/>
-        <w:jc w:val="both"/>
-        <w:rPr>
-          <w:rFonts w:eastAsia="Times New Roman" w:cs="Arial"/>
-          <w:szCs w:val="24"/>
-          <w:lang w:eastAsia="es-VE"/>
-        </w:rPr>
-      </w:pPr>
-    </w:p>
-    <w:p>
-      <w:pPr>
-        <w:shd w:val="clear" w:color="auto" w:fill="FFFFFF"/>
-        <w:spacing w:after="0" w:line="240" w:lineRule="auto"/>
-        <w:jc w:val="both"/>
-        <w:rPr>
-          <w:rFonts w:eastAsia="Times New Roman" w:cs="Arial"/>
-          <w:szCs w:val="24"/>
-          <w:lang w:eastAsia="es-VE"/>
-        </w:rPr>
-      </w:pPr>
+        <w:t xml:space="preserve">Integración con </w:t>
+      </w:r>
+      <w:proofErr w:type="spellStart"/>
       <w:r>
         <w:rPr>
           <w:rFonts w:eastAsia="Times New Roman" w:cs="Arial"/>
@@ -4621,64 +4624,9 @@
           <w:szCs w:val="24"/>
           <w:lang w:eastAsia="es-VE"/>
         </w:rPr>
-        <w:t>Odoo</w:t>
-      </w:r>
-      <w:r>
-        <w:rPr>
-          <w:rFonts w:eastAsia="Times New Roman" w:cs="Arial"/>
-          <w:szCs w:val="24"/>
-          <w:lang w:eastAsia="es-VE"/>
-        </w:rPr>
-        <w:t>:</w:t>
-      </w:r>
-      <w:r>
-        <w:rPr>
-          <w:rFonts w:eastAsia="Times New Roman" w:cs="Arial"/>
-          <w:szCs w:val="24"/>
-          <w:lang w:eastAsia="es-VE"/>
-        </w:rPr>
-        <w:t xml:space="preserve"> </w:t>
-      </w:r>
-      <w:r>
-        <w:rPr>
-          <w:rFonts w:eastAsia="Times New Roman" w:cs="Arial"/>
-          <w:szCs w:val="24"/>
-          <w:lang w:eastAsia="es-VE"/>
-        </w:rPr>
-        <w:t>E</w:t>
-      </w:r>
-      <w:r>
-        <w:rPr>
-          <w:rFonts w:eastAsia="Times New Roman" w:cs="Arial"/>
-          <w:szCs w:val="24"/>
-          <w:lang w:eastAsia="es-VE"/>
-        </w:rPr>
-        <w:t>s una suite de aplicaciones empresariales de código abierto que incluye un sistema de gestión de inventario avanzado. Aquí tienes algunas características destacadas de la aplicación de inventario de Odoo:</w:t>
-      </w:r>
-    </w:p>
-    <w:p>
-      <w:pPr>
-        <w:shd w:val="clear" w:color="auto" w:fill="FFFFFF"/>
-        <w:spacing w:after="0" w:line="240" w:lineRule="auto"/>
-        <w:jc w:val="both"/>
-        <w:rPr>
-          <w:rFonts w:eastAsia="Times New Roman" w:cs="Arial"/>
-          <w:szCs w:val="24"/>
-          <w:lang w:eastAsia="es-VE"/>
-        </w:rPr>
-      </w:pPr>
-    </w:p>
-    <w:p>
-      <w:pPr>
-        <w:shd w:val="clear" w:color="auto" w:fill="FFFFFF"/>
-        <w:spacing w:after="0" w:line="240" w:lineRule="auto"/>
-        <w:jc w:val="both"/>
-        <w:rPr>
-          <w:rFonts w:eastAsia="Times New Roman" w:cs="Arial"/>
-          <w:szCs w:val="24"/>
-          <w:lang w:eastAsia="es-VE"/>
-        </w:rPr>
-      </w:pPr>
+        <w:t>Ecommerce</w:t>
+      </w:r>
+      <w:proofErr w:type="spellEnd"/>
       <w:r>
         <w:rPr>
           <w:rFonts w:eastAsia="Times New Roman" w:cs="Arial"/>
@@ -4687,16 +4635,105 @@
           <w:szCs w:val="24"/>
           <w:lang w:eastAsia="es-VE"/>
         </w:rPr>
-        <w:lastRenderedPageBreak/>
-        <w:t>Gestión de Almacenes:</w:t>
-      </w:r>
-      <w:r>
-        <w:rPr>
-          <w:rFonts w:eastAsia="Times New Roman" w:cs="Arial"/>
-          <w:szCs w:val="24"/>
-          <w:lang w:eastAsia="es-VE"/>
-        </w:rPr>
-        <w:t xml:space="preserve"> Odoo permite una gestión eficiente de múltiples almacenes con funcionalidades como rutas personalizables, triangulación de envíos y cross-docking.</w:t>
+        <w:t>:</w:t>
+      </w:r>
+      <w:r>
+        <w:rPr>
+          <w:rFonts w:eastAsia="Times New Roman" w:cs="Arial"/>
+          <w:szCs w:val="24"/>
+          <w:lang w:eastAsia="es-VE"/>
+        </w:rPr>
+        <w:t xml:space="preserve"> Crea un catálogo online para tus productos y adáptalo a las necesidades de tu negocio. Integra </w:t>
+      </w:r>
+      <w:proofErr w:type="spellStart"/>
+      <w:r>
+        <w:rPr>
+          <w:rFonts w:eastAsia="Times New Roman" w:cs="Arial"/>
+          <w:szCs w:val="24"/>
+          <w:lang w:eastAsia="es-VE"/>
+        </w:rPr>
+        <w:t>Holded</w:t>
+      </w:r>
+      <w:proofErr w:type="spellEnd"/>
+      <w:r>
+        <w:rPr>
+          <w:rFonts w:eastAsia="Times New Roman" w:cs="Arial"/>
+          <w:szCs w:val="24"/>
+          <w:lang w:eastAsia="es-VE"/>
+        </w:rPr>
+        <w:t xml:space="preserve"> con tus plataformas favoritas de </w:t>
+      </w:r>
+      <w:proofErr w:type="spellStart"/>
+      <w:r>
+        <w:rPr>
+          <w:rFonts w:eastAsia="Times New Roman" w:cs="Arial"/>
+          <w:szCs w:val="24"/>
+          <w:lang w:eastAsia="es-VE"/>
+        </w:rPr>
+        <w:t>ecommerce</w:t>
+      </w:r>
+      <w:proofErr w:type="spellEnd"/>
+      <w:r>
+        <w:rPr>
+          <w:rFonts w:eastAsia="Times New Roman" w:cs="Arial"/>
+          <w:szCs w:val="24"/>
+          <w:lang w:eastAsia="es-VE"/>
+        </w:rPr>
+        <w:t xml:space="preserve"> como Shopify, </w:t>
+      </w:r>
+      <w:proofErr w:type="spellStart"/>
+      <w:r>
+        <w:rPr>
+          <w:rFonts w:eastAsia="Times New Roman" w:cs="Arial"/>
+          <w:szCs w:val="24"/>
+          <w:lang w:eastAsia="es-VE"/>
+        </w:rPr>
+        <w:t>WooCommerce</w:t>
+      </w:r>
+      <w:proofErr w:type="spellEnd"/>
+      <w:r>
+        <w:rPr>
+          <w:rFonts w:eastAsia="Times New Roman" w:cs="Arial"/>
+          <w:szCs w:val="24"/>
+          <w:lang w:eastAsia="es-VE"/>
+        </w:rPr>
+        <w:t xml:space="preserve">, </w:t>
+      </w:r>
+      <w:proofErr w:type="spellStart"/>
+      <w:r>
+        <w:rPr>
+          <w:rFonts w:eastAsia="Times New Roman" w:cs="Arial"/>
+          <w:szCs w:val="24"/>
+          <w:lang w:eastAsia="es-VE"/>
+        </w:rPr>
+        <w:t>PrestaShop</w:t>
+      </w:r>
+      <w:proofErr w:type="spellEnd"/>
+      <w:r>
+        <w:rPr>
+          <w:rFonts w:eastAsia="Times New Roman" w:cs="Arial"/>
+          <w:szCs w:val="24"/>
+          <w:lang w:eastAsia="es-VE"/>
+        </w:rPr>
+        <w:t xml:space="preserve"> y Amazon. Importa tus productos y sincroniza con </w:t>
+      </w:r>
+      <w:proofErr w:type="spellStart"/>
+      <w:r>
+        <w:rPr>
+          <w:rFonts w:eastAsia="Times New Roman" w:cs="Arial"/>
+          <w:szCs w:val="24"/>
+          <w:lang w:eastAsia="es-VE"/>
+        </w:rPr>
+        <w:t>Holded</w:t>
+      </w:r>
+      <w:proofErr w:type="spellEnd"/>
+      <w:r>
+        <w:rPr>
+          <w:rFonts w:eastAsia="Times New Roman" w:cs="Arial"/>
+          <w:szCs w:val="24"/>
+          <w:lang w:eastAsia="es-VE"/>
+        </w:rPr>
+        <w:t xml:space="preserve"> los niveles de stock de tu tienda online.</w:t>
       </w:r>
     </w:p>
     <w:p>
@@ -4722,6 +4759,7 @@
           <w:lang w:eastAsia="es-VE"/>
         </w:rPr>
       </w:pPr>
+      <w:proofErr w:type="spellStart"/>
       <w:r>
         <w:rPr>
           <w:rFonts w:eastAsia="Times New Roman" w:cs="Arial"/>
@@ -4730,15 +4768,58 @@
           <w:szCs w:val="24"/>
           <w:lang w:eastAsia="es-VE"/>
         </w:rPr>
-        <w:t>Automatización de Reabastecimientos:</w:t>
-      </w:r>
-      <w:r>
-        <w:rPr>
-          <w:rFonts w:eastAsia="Times New Roman" w:cs="Arial"/>
-          <w:szCs w:val="24"/>
-          <w:lang w:eastAsia="es-VE"/>
-        </w:rPr>
-        <w:t xml:space="preserve"> Con estrategias inteligentes de reabastecimiento, Odoo puede sugerir o activar órdenes de compra automáticamente, lo que ayuda a evitar quedarse sin existencias.</w:t>
+        <w:t>Odoo</w:t>
+      </w:r>
+      <w:proofErr w:type="spellEnd"/>
+      <w:r>
+        <w:rPr>
+          <w:rFonts w:eastAsia="Times New Roman" w:cs="Arial"/>
+          <w:szCs w:val="24"/>
+          <w:lang w:eastAsia="es-VE"/>
+        </w:rPr>
+        <w:t>:</w:t>
+      </w:r>
+      <w:r>
+        <w:rPr>
+          <w:rFonts w:eastAsia="Times New Roman" w:cs="Arial"/>
+          <w:szCs w:val="24"/>
+          <w:lang w:eastAsia="es-VE"/>
+        </w:rPr>
+        <w:t xml:space="preserve"> </w:t>
+      </w:r>
+      <w:r>
+        <w:rPr>
+          <w:rFonts w:eastAsia="Times New Roman" w:cs="Arial"/>
+          <w:szCs w:val="24"/>
+          <w:lang w:eastAsia="es-VE"/>
+        </w:rPr>
+        <w:t>E</w:t>
+      </w:r>
+      <w:r>
+        <w:rPr>
+          <w:rFonts w:eastAsia="Times New Roman" w:cs="Arial"/>
+          <w:szCs w:val="24"/>
+          <w:lang w:eastAsia="es-VE"/>
+        </w:rPr>
+        <w:t xml:space="preserve">s una suite de aplicaciones empresariales de código abierto que incluye un sistema de gestión de inventario avanzado. Aquí tienes algunas características destacadas de la aplicación de inventario de </w:t>
+      </w:r>
+      <w:proofErr w:type="spellStart"/>
+      <w:r>
+        <w:rPr>
+          <w:rFonts w:eastAsia="Times New Roman" w:cs="Arial"/>
+          <w:szCs w:val="24"/>
+          <w:lang w:eastAsia="es-VE"/>
+        </w:rPr>
+        <w:t>Odoo</w:t>
+      </w:r>
+      <w:proofErr w:type="spellEnd"/>
+      <w:r>
+        <w:rPr>
+          <w:rFonts w:eastAsia="Times New Roman" w:cs="Arial"/>
+          <w:szCs w:val="24"/>
+          <w:lang w:eastAsia="es-VE"/>
+        </w:rPr>
+        <w:t>:</w:t>
       </w:r>
     </w:p>
     <w:p>
@@ -4772,15 +4853,51 @@
           <w:szCs w:val="24"/>
           <w:lang w:eastAsia="es-VE"/>
         </w:rPr>
-        <w:t>Control de Calidad:</w:t>
-      </w:r>
-      <w:r>
-        <w:rPr>
-          <w:rFonts w:eastAsia="Times New Roman" w:cs="Arial"/>
-          <w:szCs w:val="24"/>
-          <w:lang w:eastAsia="es-VE"/>
-        </w:rPr>
-        <w:t xml:space="preserve"> La aplicación facilita la gestión de envíos entrantes y salientes, incluyendo el control de calidad y el almacenamiento.</w:t>
+        <w:t>Gestión de Almacenes:</w:t>
+      </w:r>
+      <w:r>
+        <w:rPr>
+          <w:rFonts w:eastAsia="Times New Roman" w:cs="Arial"/>
+          <w:szCs w:val="24"/>
+          <w:lang w:eastAsia="es-VE"/>
+        </w:rPr>
+        <w:t xml:space="preserve"> </w:t>
+      </w:r>
+      <w:proofErr w:type="spellStart"/>
+      <w:r>
+        <w:rPr>
+          <w:rFonts w:eastAsia="Times New Roman" w:cs="Arial"/>
+          <w:szCs w:val="24"/>
+          <w:lang w:eastAsia="es-VE"/>
+        </w:rPr>
+        <w:t>Odoo</w:t>
+      </w:r>
+      <w:proofErr w:type="spellEnd"/>
+      <w:r>
+        <w:rPr>
+          <w:rFonts w:eastAsia="Times New Roman" w:cs="Arial"/>
+          <w:szCs w:val="24"/>
+          <w:lang w:eastAsia="es-VE"/>
+        </w:rPr>
+        <w:t xml:space="preserve"> permite una gestión eficiente de múltiples almacenes con funcionalidades como rutas personalizables, triangulación de envíos y </w:t>
+      </w:r>
+      <w:proofErr w:type="spellStart"/>
+      <w:r>
+        <w:rPr>
+          <w:rFonts w:eastAsia="Times New Roman" w:cs="Arial"/>
+          <w:szCs w:val="24"/>
+          <w:lang w:eastAsia="es-VE"/>
+        </w:rPr>
+        <w:t>cross-docking</w:t>
+      </w:r>
+      <w:proofErr w:type="spellEnd"/>
+      <w:r>
+        <w:rPr>
+          <w:rFonts w:eastAsia="Times New Roman" w:cs="Arial"/>
+          <w:szCs w:val="24"/>
+          <w:lang w:eastAsia="es-VE"/>
+        </w:rPr>
+        <w:t>.</w:t>
       </w:r>
     </w:p>
     <w:p>
@@ -4814,15 +4931,33 @@
           <w:szCs w:val="24"/>
           <w:lang w:eastAsia="es-VE"/>
         </w:rPr>
-        <w:t>Gestión en Tiempo Real:</w:t>
-      </w:r>
-      <w:r>
-        <w:rPr>
-          <w:rFonts w:eastAsia="Times New Roman" w:cs="Arial"/>
-          <w:szCs w:val="24"/>
-          <w:lang w:eastAsia="es-VE"/>
-        </w:rPr>
-        <w:t xml:space="preserve"> Odoo ofrece visibilidad en tiempo real del inventario con funcionalidades como números de serie, lotes, embalaje y conteos cíclicos.</w:t>
+        <w:t>Automatización de Reabastecimientos:</w:t>
+      </w:r>
+      <w:r>
+        <w:rPr>
+          <w:rFonts w:eastAsia="Times New Roman" w:cs="Arial"/>
+          <w:szCs w:val="24"/>
+          <w:lang w:eastAsia="es-VE"/>
+        </w:rPr>
+        <w:t xml:space="preserve"> Con estrategias inteligentes de reabastecimiento, </w:t>
+      </w:r>
+      <w:proofErr w:type="spellStart"/>
+      <w:r>
+        <w:rPr>
+          <w:rFonts w:eastAsia="Times New Roman" w:cs="Arial"/>
+          <w:szCs w:val="24"/>
+          <w:lang w:eastAsia="es-VE"/>
+        </w:rPr>
+        <w:t>Odoo</w:t>
+      </w:r>
+      <w:proofErr w:type="spellEnd"/>
+      <w:r>
+        <w:rPr>
+          <w:rFonts w:eastAsia="Times New Roman" w:cs="Arial"/>
+          <w:szCs w:val="24"/>
+          <w:lang w:eastAsia="es-VE"/>
+        </w:rPr>
+        <w:t xml:space="preserve"> puede sugerir o activar órdenes de compra automáticamente, lo que ayuda a evitar quedarse sin existencias.</w:t>
       </w:r>
     </w:p>
     <w:p>
@@ -4856,15 +4991,15 @@
           <w:szCs w:val="24"/>
           <w:lang w:eastAsia="es-VE"/>
         </w:rPr>
-        <w:t>Optimización de Almacén:</w:t>
-      </w:r>
-      <w:r>
-        <w:rPr>
-          <w:rFonts w:eastAsia="Times New Roman" w:cs="Arial"/>
-          <w:szCs w:val="24"/>
-          <w:lang w:eastAsia="es-VE"/>
-        </w:rPr>
-        <w:t xml:space="preserve"> Utiliza estrategias de almacenamiento para reducir el número de piezas desplazadas y las distancias recorridas, lo que mejora la eficiencia operativa.</w:t>
+        <w:t>Control de Calidad:</w:t>
+      </w:r>
+      <w:r>
+        <w:rPr>
+          <w:rFonts w:eastAsia="Times New Roman" w:cs="Arial"/>
+          <w:szCs w:val="24"/>
+          <w:lang w:eastAsia="es-VE"/>
+        </w:rPr>
+        <w:t xml:space="preserve"> La aplicación facilita la gestión de envíos entrantes y salientes, incluyendo el control de calidad y el almacenamiento.</w:t>
       </w:r>
     </w:p>
     <w:p>
@@ -4898,15 +5033,33 @@
           <w:szCs w:val="24"/>
           <w:lang w:eastAsia="es-VE"/>
         </w:rPr>
-        <w:t>Preparación de Órdenes:</w:t>
-      </w:r>
-      <w:r>
-        <w:rPr>
-          <w:rFonts w:eastAsia="Times New Roman" w:cs="Arial"/>
-          <w:szCs w:val="24"/>
-          <w:lang w:eastAsia="es-VE"/>
-        </w:rPr>
-        <w:t xml:space="preserve"> Odoo permite implementar diferentes estrategias de preparación de pedidos, como preparación individual, en grupo, por ondas o por lotes, para optimizar el proceso de embalaje.</w:t>
+        <w:t>Gestión en Tiempo Real:</w:t>
+      </w:r>
+      <w:r>
+        <w:rPr>
+          <w:rFonts w:eastAsia="Times New Roman" w:cs="Arial"/>
+          <w:szCs w:val="24"/>
+          <w:lang w:eastAsia="es-VE"/>
+        </w:rPr>
+        <w:t xml:space="preserve"> </w:t>
+      </w:r>
+      <w:proofErr w:type="spellStart"/>
+      <w:r>
+        <w:rPr>
+          <w:rFonts w:eastAsia="Times New Roman" w:cs="Arial"/>
+          <w:szCs w:val="24"/>
+          <w:lang w:eastAsia="es-VE"/>
+        </w:rPr>
+        <w:t>Odoo</w:t>
+      </w:r>
+      <w:proofErr w:type="spellEnd"/>
+      <w:r>
+        <w:rPr>
+          <w:rFonts w:eastAsia="Times New Roman" w:cs="Arial"/>
+          <w:szCs w:val="24"/>
+          <w:lang w:eastAsia="es-VE"/>
+        </w:rPr>
+        <w:t xml:space="preserve"> ofrece visibilidad en tiempo real del inventario con funcionalidades como números de serie, lotes, embalaje y conteos cíclicos.</w:t>
       </w:r>
     </w:p>
     <w:p>
@@ -4940,15 +5093,15 @@
           <w:szCs w:val="24"/>
           <w:lang w:eastAsia="es-VE"/>
         </w:rPr>
-        <w:t>Integración con Transportistas:</w:t>
-      </w:r>
-      <w:r>
-        <w:rPr>
-          <w:rFonts w:eastAsia="Times New Roman" w:cs="Arial"/>
-          <w:szCs w:val="24"/>
-          <w:lang w:eastAsia="es-VE"/>
-        </w:rPr>
-        <w:t xml:space="preserve"> Se integra con transportistas para imprimir etiquetas de envío y realizar controles de calidad, facilitando la logística de envío.</w:t>
+        <w:t>Optimización de Almacén:</w:t>
+      </w:r>
+      <w:r>
+        <w:rPr>
+          <w:rFonts w:eastAsia="Times New Roman" w:cs="Arial"/>
+          <w:szCs w:val="24"/>
+          <w:lang w:eastAsia="es-VE"/>
+        </w:rPr>
+        <w:t xml:space="preserve"> Utiliza estrategias de almacenamiento para reducir el número de piezas desplazadas y las distancias recorridas, lo que mejora la eficiencia operativa.</w:t>
       </w:r>
     </w:p>
     <w:p>
@@ -4982,6 +5135,108 @@
           <w:szCs w:val="24"/>
           <w:lang w:eastAsia="es-VE"/>
         </w:rPr>
+        <w:t>Preparación de Órdenes:</w:t>
+      </w:r>
+      <w:r>
+        <w:rPr>
+          <w:rFonts w:eastAsia="Times New Roman" w:cs="Arial"/>
+          <w:szCs w:val="24"/>
+          <w:lang w:eastAsia="es-VE"/>
+        </w:rPr>
+        <w:t xml:space="preserve"> </w:t>
+      </w:r>
+      <w:proofErr w:type="spellStart"/>
+      <w:r>
+        <w:rPr>
+          <w:rFonts w:eastAsia="Times New Roman" w:cs="Arial"/>
+          <w:szCs w:val="24"/>
+          <w:lang w:eastAsia="es-VE"/>
+        </w:rPr>
+        <w:t>Odoo</w:t>
+      </w:r>
+      <w:proofErr w:type="spellEnd"/>
+      <w:r>
+        <w:rPr>
+          <w:rFonts w:eastAsia="Times New Roman" w:cs="Arial"/>
+          <w:szCs w:val="24"/>
+          <w:lang w:eastAsia="es-VE"/>
+        </w:rPr>
+        <w:t xml:space="preserve"> permite implementar diferentes estrategias de preparación de pedidos, como preparación individual, en grupo, por ondas o por lotes, para optimizar el proceso de embalaje.</w:t>
+      </w:r>
+    </w:p>
+    <w:p>
+      <w:pPr>
+        <w:shd w:val="clear" w:color="auto" w:fill="FFFFFF"/>
+        <w:spacing w:after="0" w:line="240" w:lineRule="auto"/>
+        <w:jc w:val="both"/>
+        <w:rPr>
+          <w:rFonts w:eastAsia="Times New Roman" w:cs="Arial"/>
+          <w:szCs w:val="24"/>
+          <w:lang w:eastAsia="es-VE"/>
+        </w:rPr>
+      </w:pPr>
+    </w:p>
+    <w:p>
+      <w:pPr>
+        <w:shd w:val="clear" w:color="auto" w:fill="FFFFFF"/>
+        <w:spacing w:after="0" w:line="240" w:lineRule="auto"/>
+        <w:jc w:val="both"/>
+        <w:rPr>
+          <w:rFonts w:eastAsia="Times New Roman" w:cs="Arial"/>
+          <w:szCs w:val="24"/>
+          <w:lang w:eastAsia="es-VE"/>
+        </w:rPr>
+      </w:pPr>
+      <w:r>
+        <w:rPr>
+          <w:rFonts w:eastAsia="Times New Roman" w:cs="Arial"/>
+          <w:b/>
+          <w:bCs/>
+          <w:szCs w:val="24"/>
+          <w:lang w:eastAsia="es-VE"/>
+        </w:rPr>
+        <w:t>Integración con Transportistas:</w:t>
+      </w:r>
+      <w:r>
+        <w:rPr>
+          <w:rFonts w:eastAsia="Times New Roman" w:cs="Arial"/>
+          <w:szCs w:val="24"/>
+          <w:lang w:eastAsia="es-VE"/>
+        </w:rPr>
+        <w:t xml:space="preserve"> Se integra con transportistas para imprimir etiquetas de envío y realizar controles de calidad, facilitando la logística de envío.</w:t>
+      </w:r>
+    </w:p>
+    <w:p>
+      <w:pPr>
+        <w:shd w:val="clear" w:color="auto" w:fill="FFFFFF"/>
+        <w:spacing w:after="0" w:line="240" w:lineRule="auto"/>
+        <w:jc w:val="both"/>
+        <w:rPr>
+          <w:rFonts w:eastAsia="Times New Roman" w:cs="Arial"/>
+          <w:szCs w:val="24"/>
+          <w:lang w:eastAsia="es-VE"/>
+        </w:rPr>
+      </w:pPr>
+    </w:p>
+    <w:p>
+      <w:pPr>
+        <w:shd w:val="clear" w:color="auto" w:fill="FFFFFF"/>
+        <w:spacing w:after="0" w:line="240" w:lineRule="auto"/>
+        <w:jc w:val="both"/>
+        <w:rPr>
+          <w:rFonts w:eastAsia="Times New Roman" w:cs="Arial"/>
+          <w:szCs w:val="24"/>
+          <w:lang w:eastAsia="es-VE"/>
+        </w:rPr>
+      </w:pPr>
+      <w:r>
+        <w:rPr>
+          <w:rFonts w:eastAsia="Times New Roman" w:cs="Arial"/>
+          <w:b/>
+          <w:bCs/>
+          <w:szCs w:val="24"/>
+          <w:lang w:eastAsia="es-VE"/>
+        </w:rPr>
         <w:t>Análisis Predictivo:</w:t>
       </w:r>
       <w:r>
@@ -4990,7 +5245,25 @@
           <w:szCs w:val="24"/>
           <w:lang w:eastAsia="es-VE"/>
         </w:rPr>
-        <w:t xml:space="preserve"> Odoo analiza la demanda para la predicción de comportamientos futuros, lo que es crucial para la planificación y optimización del inventario.</w:t>
+        <w:t xml:space="preserve"> </w:t>
+      </w:r>
+      <w:proofErr w:type="spellStart"/>
+      <w:r>
+        <w:rPr>
+          <w:rFonts w:eastAsia="Times New Roman" w:cs="Arial"/>
+          <w:szCs w:val="24"/>
+          <w:lang w:eastAsia="es-VE"/>
+        </w:rPr>
+        <w:t>Odoo</w:t>
+      </w:r>
+      <w:proofErr w:type="spellEnd"/>
+      <w:r>
+        <w:rPr>
+          <w:rFonts w:eastAsia="Times New Roman" w:cs="Arial"/>
+          <w:szCs w:val="24"/>
+          <w:lang w:eastAsia="es-VE"/>
+        </w:rPr>
+        <w:t xml:space="preserve"> analiza la demanda para la predicción de comportamientos futuros, lo que es crucial para la planificación y optimización del inventario.</w:t>
       </w:r>
     </w:p>
     <w:p>
@@ -5034,7 +5307,7 @@
         </w:numPr>
         <w:ind w:left="567" w:hanging="567"/>
       </w:pPr>
-      <w:bookmarkStart w:id="6" w:name="_Toc511650908"/>
+      <w:bookmarkStart w:id="6" w:name="_Toc166692429"/>
       <w:r>
         <w:t xml:space="preserve">Funcionalidades del </w:t>
       </w:r>
@@ -5204,7 +5477,6 @@
           <w:szCs w:val="24"/>
           <w:lang w:eastAsia="es-VE"/>
         </w:rPr>
-        <w:lastRenderedPageBreak/>
         <w:t>Interfaz intuitiva y fácil de usar para una experiencia de usuario óptima.</w:t>
       </w:r>
     </w:p>
@@ -5251,44 +5523,9 @@
           <w:szCs w:val="24"/>
           <w:lang w:eastAsia="es-VE"/>
         </w:rPr>
+        <w:lastRenderedPageBreak/>
         <w:t>Capacidades de exportación e importación de datos para facilitar la interoperabilidad con otras plataformas y herramientas.</w:t>
       </w:r>
-    </w:p>
-    <w:p>
-      <w:pPr>
-        <w:shd w:val="clear" w:color="auto" w:fill="FFFFFF"/>
-        <w:spacing w:after="0" w:line="240" w:lineRule="auto"/>
-        <w:rPr>
-          <w:rFonts w:eastAsia="Times New Roman" w:cs="Arial"/>
-          <w:color w:val="00B050"/>
-          <w:szCs w:val="24"/>
-          <w:lang w:eastAsia="es-VE"/>
-        </w:rPr>
-      </w:pPr>
-    </w:p>
-    <w:p>
-      <w:pPr>
-        <w:shd w:val="clear" w:color="auto" w:fill="FFFFFF"/>
-        <w:spacing w:after="0" w:line="240" w:lineRule="auto"/>
-        <w:rPr>
-          <w:rFonts w:eastAsia="Times New Roman" w:cs="Arial"/>
-          <w:color w:val="00B050"/>
-          <w:szCs w:val="24"/>
-          <w:lang w:eastAsia="es-VE"/>
-        </w:rPr>
-      </w:pPr>
-    </w:p>
-    <w:p>
-      <w:pPr>
-        <w:shd w:val="clear" w:color="auto" w:fill="FFFFFF"/>
-        <w:spacing w:after="0" w:line="240" w:lineRule="auto"/>
-        <w:rPr>
-          <w:rFonts w:eastAsia="Times New Roman" w:cs="Arial"/>
-          <w:color w:val="00B050"/>
-          <w:szCs w:val="24"/>
-          <w:lang w:eastAsia="es-VE"/>
-        </w:rPr>
-      </w:pPr>
     </w:p>
     <w:p>
       <w:pPr>
@@ -5299,7 +5536,7 @@
         </w:numPr>
         <w:ind w:left="567" w:hanging="567"/>
       </w:pPr>
-      <w:bookmarkStart w:id="7" w:name="_Toc511650909"/>
+      <w:bookmarkStart w:id="7" w:name="_Toc166692430"/>
       <w:r>
         <w:t>Clases y características de usuarios</w:t>
       </w:r>
@@ -5846,7 +6083,6 @@
           <w:szCs w:val="24"/>
           <w:lang w:eastAsia="es-VE"/>
         </w:rPr>
-        <w:lastRenderedPageBreak/>
         <w:t>Funcionalidades relevantes:</w:t>
       </w:r>
       <w:r>
@@ -5867,7 +6103,7 @@
         </w:numPr>
         <w:ind w:left="567" w:hanging="567"/>
       </w:pPr>
-      <w:bookmarkStart w:id="8" w:name="_Toc511650910"/>
+      <w:bookmarkStart w:id="8" w:name="_Toc166692431"/>
       <w:r>
         <w:t>Entorno operativo</w:t>
       </w:r>
@@ -5897,7 +6133,52 @@
           <w:szCs w:val="24"/>
           <w:lang w:eastAsia="es-VE"/>
         </w:rPr>
-        <w:t xml:space="preserve"> Tomando en cuenta que se espera que la aplicación funcione correctamente con un mínimo 4 gb de ram y en cuanto a lo móvil con un Android 6 o superior.</w:t>
+        <w:t xml:space="preserve"> Tomando en cuenta que se espera que la aplicación funcione </w:t>
+      </w:r>
+      <w:r>
+        <w:rPr>
+          <w:rFonts w:eastAsia="Times New Roman" w:cs="Arial"/>
+          <w:szCs w:val="24"/>
+          <w:lang w:eastAsia="es-VE"/>
+        </w:rPr>
+        <w:lastRenderedPageBreak/>
+        <w:t xml:space="preserve">correctamente con un mínimo 4 </w:t>
+      </w:r>
+      <w:proofErr w:type="spellStart"/>
+      <w:r>
+        <w:rPr>
+          <w:rFonts w:eastAsia="Times New Roman" w:cs="Arial"/>
+          <w:szCs w:val="24"/>
+          <w:lang w:eastAsia="es-VE"/>
+        </w:rPr>
+        <w:t>gb</w:t>
+      </w:r>
+      <w:proofErr w:type="spellEnd"/>
+      <w:r>
+        <w:rPr>
+          <w:rFonts w:eastAsia="Times New Roman" w:cs="Arial"/>
+          <w:szCs w:val="24"/>
+          <w:lang w:eastAsia="es-VE"/>
+        </w:rPr>
+        <w:t xml:space="preserve"> de </w:t>
+      </w:r>
+      <w:proofErr w:type="spellStart"/>
+      <w:r>
+        <w:rPr>
+          <w:rFonts w:eastAsia="Times New Roman" w:cs="Arial"/>
+          <w:szCs w:val="24"/>
+          <w:lang w:eastAsia="es-VE"/>
+        </w:rPr>
+        <w:t>ram</w:t>
+      </w:r>
+      <w:proofErr w:type="spellEnd"/>
+      <w:r>
+        <w:rPr>
+          <w:rFonts w:eastAsia="Times New Roman" w:cs="Arial"/>
+          <w:szCs w:val="24"/>
+          <w:lang w:eastAsia="es-VE"/>
+        </w:rPr>
+        <w:t xml:space="preserve"> y en cuanto a lo móvil con un Android 6 o superior.</w:t>
       </w:r>
     </w:p>
     <w:p>
@@ -5909,7 +6190,7 @@
         </w:numPr>
         <w:ind w:left="567" w:hanging="567"/>
       </w:pPr>
-      <w:bookmarkStart w:id="9" w:name="_Toc511650911"/>
+      <w:bookmarkStart w:id="9" w:name="_Toc166692432"/>
       <w:r>
         <w:t>Re</w:t>
       </w:r>
@@ -6055,7 +6336,7 @@
         </w:rPr>
         <w:t xml:space="preserve">&gt; </w:t>
       </w:r>
-      <w:hyperlink r:id="rId8" w:history="1">
+      <w:hyperlink r:id="rId9" w:history="1">
         <w:r>
           <w:rPr>
             <w:rStyle w:val="Hipervnculo"/>
@@ -6097,7 +6378,27 @@
           <w:szCs w:val="24"/>
           <w:lang w:eastAsia="es-VE"/>
         </w:rPr>
-        <w:t>A continuación se muestra com</w:t>
+        <w:t xml:space="preserve">A </w:t>
+      </w:r>
+      <w:proofErr w:type="gramStart"/>
+      <w:r>
+        <w:rPr>
+          <w:rFonts w:eastAsia="Times New Roman" w:cs="Arial"/>
+          <w:color w:val="00B050"/>
+          <w:szCs w:val="24"/>
+          <w:lang w:eastAsia="es-VE"/>
+        </w:rPr>
+        <w:t>continuación</w:t>
+      </w:r>
+      <w:proofErr w:type="gramEnd"/>
+      <w:r>
+        <w:rPr>
+          <w:rFonts w:eastAsia="Times New Roman" w:cs="Arial"/>
+          <w:color w:val="00B050"/>
+          <w:szCs w:val="24"/>
+          <w:lang w:eastAsia="es-VE"/>
+        </w:rPr>
+        <w:t xml:space="preserve"> se muestra com</w:t>
       </w:r>
       <w:r>
         <w:rPr>
@@ -6136,7 +6437,7 @@
         </w:numPr>
         <w:ind w:left="567" w:hanging="567"/>
       </w:pPr>
-      <w:bookmarkStart w:id="10" w:name="_Toc511650912"/>
+      <w:bookmarkStart w:id="10" w:name="_Toc166692433"/>
       <w:r>
         <w:rPr>
           <w:lang w:val="es-VE"/>
@@ -6316,39 +6617,126 @@
           <w:szCs w:val="24"/>
           <w:lang w:eastAsia="es-VE"/>
         </w:rPr>
+        <w:t>Requerimientos funcionales</w:t>
+      </w:r>
+      <w:r>
+        <w:rPr>
+          <w:rFonts w:eastAsia="Times New Roman" w:cs="Arial"/>
+          <w:color w:val="00B050"/>
+          <w:szCs w:val="24"/>
+          <w:lang w:eastAsia="es-VE"/>
+        </w:rPr>
+        <w:t>:</w:t>
+      </w:r>
+      <w:r>
+        <w:rPr>
+          <w:rFonts w:eastAsia="Times New Roman" w:cs="Arial"/>
+          <w:color w:val="00B050"/>
+          <w:szCs w:val="24"/>
+          <w:lang w:eastAsia="es-VE"/>
+        </w:rPr>
+        <w:t xml:space="preserve"> Lista detallada de los requerimientos funcionales asociados a esta funcionalidad. </w:t>
+      </w:r>
+    </w:p>
+    <w:p>
+      <w:pPr>
+        <w:shd w:val="clear" w:color="auto" w:fill="FFFFFF"/>
+        <w:spacing w:after="0" w:line="240" w:lineRule="auto"/>
+        <w:rPr>
+          <w:rFonts w:eastAsia="Times New Roman" w:cs="Arial"/>
+          <w:color w:val="00B050"/>
+          <w:szCs w:val="24"/>
+          <w:lang w:eastAsia="es-VE"/>
+        </w:rPr>
+      </w:pPr>
+    </w:p>
+    <w:p>
+      <w:pPr>
+        <w:shd w:val="clear" w:color="auto" w:fill="FFFFFF"/>
+        <w:spacing w:after="0" w:line="240" w:lineRule="auto"/>
+        <w:rPr>
+          <w:rFonts w:eastAsia="Times New Roman" w:cs="Arial"/>
+          <w:color w:val="00B050"/>
+          <w:szCs w:val="24"/>
+          <w:lang w:eastAsia="es-VE"/>
+        </w:rPr>
+      </w:pPr>
+      <w:r>
+        <w:rPr>
+          <w:rFonts w:eastAsia="Times New Roman" w:cs="Arial"/>
+          <w:color w:val="00B050"/>
+          <w:szCs w:val="24"/>
+          <w:lang w:eastAsia="es-VE"/>
+        </w:rPr>
+        <w:t>Para cada requerimiento funcional se establece como debe mostrarse el software y cuales comportamientos debe desempeñar para que el usuario pueda realizar la función que necesita.</w:t>
+      </w:r>
+    </w:p>
+    <w:p>
+      <w:pPr>
+        <w:shd w:val="clear" w:color="auto" w:fill="FFFFFF"/>
+        <w:spacing w:after="0" w:line="240" w:lineRule="auto"/>
+        <w:rPr>
+          <w:rFonts w:eastAsia="Times New Roman" w:cs="Arial"/>
+          <w:color w:val="00B050"/>
+          <w:szCs w:val="24"/>
+          <w:lang w:eastAsia="es-VE"/>
+        </w:rPr>
+      </w:pPr>
+    </w:p>
+    <w:p>
+      <w:pPr>
+        <w:shd w:val="clear" w:color="auto" w:fill="FFFFFF"/>
+        <w:spacing w:after="0" w:line="240" w:lineRule="auto"/>
+        <w:rPr>
+          <w:rFonts w:eastAsia="Times New Roman" w:cs="Arial"/>
+          <w:color w:val="00B050"/>
+          <w:szCs w:val="24"/>
+          <w:lang w:eastAsia="es-VE"/>
+        </w:rPr>
+      </w:pPr>
+      <w:r>
+        <w:rPr>
+          <w:rFonts w:eastAsia="Times New Roman" w:cs="Arial"/>
+          <w:color w:val="00B050"/>
+          <w:szCs w:val="24"/>
+          <w:lang w:eastAsia="es-VE"/>
+        </w:rPr>
         <w:lastRenderedPageBreak/>
-        <w:t>Requerimientos funcionales</w:t>
-      </w:r>
-      <w:r>
+        <w:t>Es recomendable incluir como el software debe responder a condiciones de error y entradas de datos inválidas.</w:t>
+      </w:r>
+    </w:p>
+    <w:p>
+      <w:pPr>
+        <w:shd w:val="clear" w:color="auto" w:fill="FFFFFF"/>
+        <w:spacing w:after="0" w:line="240" w:lineRule="auto"/>
         <w:rPr>
           <w:rFonts w:eastAsia="Times New Roman" w:cs="Arial"/>
           <w:color w:val="00B050"/>
           <w:szCs w:val="24"/>
           <w:lang w:eastAsia="es-VE"/>
         </w:rPr>
-        <w:t>:</w:t>
-      </w:r>
-      <w:r>
+      </w:pPr>
+    </w:p>
+    <w:p>
+      <w:pPr>
+        <w:shd w:val="clear" w:color="auto" w:fill="FFFFFF"/>
+        <w:spacing w:after="0" w:line="240" w:lineRule="auto"/>
         <w:rPr>
           <w:rFonts w:eastAsia="Times New Roman" w:cs="Arial"/>
           <w:color w:val="00B050"/>
           <w:szCs w:val="24"/>
           <w:lang w:eastAsia="es-VE"/>
         </w:rPr>
-        <w:t xml:space="preserve"> Lista detallada de los requerimientos funcionales asociados a esta funcionalidad. </w:t>
-      </w:r>
-    </w:p>
-    <w:p>
-      <w:pPr>
-        <w:shd w:val="clear" w:color="auto" w:fill="FFFFFF"/>
-        <w:spacing w:after="0" w:line="240" w:lineRule="auto"/>
+      </w:pPr>
+      <w:r>
         <w:rPr>
           <w:rFonts w:eastAsia="Times New Roman" w:cs="Arial"/>
           <w:color w:val="00B050"/>
           <w:szCs w:val="24"/>
           <w:lang w:eastAsia="es-VE"/>
         </w:rPr>
-      </w:pPr>
+        <w:t>Cada requerimiento debe ser identificado unívocamente, para lo cual se recomienda usar un número de secuencia, que tenga algún significado y de formato común a toda la organización. Por ejemplo:</w:t>
+      </w:r>
     </w:p>
     <w:p>
       <w:pPr>
@@ -6361,27 +6749,27 @@
           <w:lang w:eastAsia="es-VE"/>
         </w:rPr>
       </w:pPr>
-      <w:r>
+    </w:p>
+    <w:p>
+      <w:pPr>
+        <w:shd w:val="clear" w:color="auto" w:fill="FFFFFF"/>
+        <w:spacing w:after="0" w:line="240" w:lineRule="auto"/>
         <w:rPr>
           <w:rFonts w:eastAsia="Times New Roman" w:cs="Arial"/>
           <w:color w:val="00B050"/>
           <w:szCs w:val="24"/>
           <w:lang w:eastAsia="es-VE"/>
         </w:rPr>
-        <w:t>Para cada requerimiento funcional se establece como debe mostrarse el software y cuales comportamientos debe desempeñar para que el usuario pueda realizar la función que necesita.</w:t>
-      </w:r>
-    </w:p>
-    <w:p>
-      <w:pPr>
-        <w:shd w:val="clear" w:color="auto" w:fill="FFFFFF"/>
-        <w:spacing w:after="0" w:line="240" w:lineRule="auto"/>
+      </w:pPr>
+      <w:r>
         <w:rPr>
           <w:rFonts w:eastAsia="Times New Roman" w:cs="Arial"/>
           <w:color w:val="00B050"/>
           <w:szCs w:val="24"/>
           <w:lang w:eastAsia="es-VE"/>
         </w:rPr>
-      </w:pPr>
+        <w:t>REQ-1:</w:t>
+      </w:r>
     </w:p>
     <w:p>
       <w:pPr>
@@ -6394,15 +6782,18 @@
           <w:lang w:eastAsia="es-VE"/>
         </w:rPr>
       </w:pPr>
-      <w:r>
+    </w:p>
+    <w:p>
+      <w:pPr>
+        <w:shd w:val="clear" w:color="auto" w:fill="FFFFFF"/>
+        <w:spacing w:after="0" w:line="240" w:lineRule="auto"/>
         <w:rPr>
           <w:rFonts w:eastAsia="Times New Roman" w:cs="Arial"/>
           <w:color w:val="00B050"/>
           <w:szCs w:val="24"/>
           <w:lang w:eastAsia="es-VE"/>
         </w:rPr>
-        <w:t>Es recomendable incluir como el software debe responder a condiciones de error y entradas de datos inválidas.</w:t>
-      </w:r>
+      </w:pPr>
     </w:p>
     <w:p>
       <w:pPr>
@@ -6415,27 +6806,27 @@
           <w:lang w:eastAsia="es-VE"/>
         </w:rPr>
       </w:pPr>
-    </w:p>
-    <w:p>
-      <w:pPr>
-        <w:shd w:val="clear" w:color="auto" w:fill="FFFFFF"/>
-        <w:spacing w:after="0" w:line="240" w:lineRule="auto"/>
+      <w:r>
         <w:rPr>
           <w:rFonts w:eastAsia="Times New Roman" w:cs="Arial"/>
           <w:color w:val="00B050"/>
           <w:szCs w:val="24"/>
           <w:lang w:eastAsia="es-VE"/>
         </w:rPr>
-      </w:pPr>
-      <w:r>
+        <w:t>REQ-2:</w:t>
+      </w:r>
+    </w:p>
+    <w:p>
+      <w:pPr>
+        <w:shd w:val="clear" w:color="auto" w:fill="FFFFFF"/>
+        <w:spacing w:after="0" w:line="240" w:lineRule="auto"/>
         <w:rPr>
           <w:rFonts w:eastAsia="Times New Roman" w:cs="Arial"/>
           <w:color w:val="00B050"/>
           <w:szCs w:val="24"/>
           <w:lang w:eastAsia="es-VE"/>
         </w:rPr>
-        <w:t>Cada requerimiento debe ser identificado unívocamente, para lo cual se recomienda usar un número de secuencia, que tenga algún significado y de formato común a toda la organización. Por ejemplo:</w:t>
-      </w:r>
+      </w:pPr>
     </w:p>
     <w:p>
       <w:pPr>
@@ -6467,8 +6858,14 @@
           <w:szCs w:val="24"/>
           <w:lang w:eastAsia="es-VE"/>
         </w:rPr>
-        <w:t>REQ-1:</w:t>
-      </w:r>
+        <w:t>REQ-3:</w:t>
+      </w:r>
+    </w:p>
+    <w:p>
+      <w:pPr>
+        <w:shd w:val="clear" w:color="auto" w:fill="FFFFFF"/>
+        <w:spacing w:after="0" w:line="240" w:lineRule="auto"/>
+      </w:pPr>
     </w:p>
     <w:p>
       <w:pPr>
@@ -6481,18 +6878,15 @@
           <w:lang w:eastAsia="es-VE"/>
         </w:rPr>
       </w:pPr>
-    </w:p>
-    <w:p>
-      <w:pPr>
-        <w:shd w:val="clear" w:color="auto" w:fill="FFFFFF"/>
-        <w:spacing w:after="0" w:line="240" w:lineRule="auto"/>
+      <w:r>
         <w:rPr>
           <w:rFonts w:eastAsia="Times New Roman" w:cs="Arial"/>
           <w:color w:val="00B050"/>
           <w:szCs w:val="24"/>
           <w:lang w:eastAsia="es-VE"/>
         </w:rPr>
-      </w:pPr>
+        <w:t>Para ver algunos ejemplos de cómo se redactan los requerimientos funcionales, te recomendamos el siguiente enlace:</w:t>
+      </w:r>
     </w:p>
     <w:p>
       <w:pPr>
@@ -6505,99 +6899,6 @@
           <w:lang w:eastAsia="es-VE"/>
         </w:rPr>
       </w:pPr>
-      <w:r>
-        <w:rPr>
-          <w:rFonts w:eastAsia="Times New Roman" w:cs="Arial"/>
-          <w:color w:val="00B050"/>
-          <w:szCs w:val="24"/>
-          <w:lang w:eastAsia="es-VE"/>
-        </w:rPr>
-        <w:t>REQ-2:</w:t>
-      </w:r>
-    </w:p>
-    <w:p>
-      <w:pPr>
-        <w:shd w:val="clear" w:color="auto" w:fill="FFFFFF"/>
-        <w:spacing w:after="0" w:line="240" w:lineRule="auto"/>
-        <w:rPr>
-          <w:rFonts w:eastAsia="Times New Roman" w:cs="Arial"/>
-          <w:color w:val="00B050"/>
-          <w:szCs w:val="24"/>
-          <w:lang w:eastAsia="es-VE"/>
-        </w:rPr>
-      </w:pPr>
-    </w:p>
-    <w:p>
-      <w:pPr>
-        <w:shd w:val="clear" w:color="auto" w:fill="FFFFFF"/>
-        <w:spacing w:after="0" w:line="240" w:lineRule="auto"/>
-        <w:rPr>
-          <w:rFonts w:eastAsia="Times New Roman" w:cs="Arial"/>
-          <w:color w:val="00B050"/>
-          <w:szCs w:val="24"/>
-          <w:lang w:eastAsia="es-VE"/>
-        </w:rPr>
-      </w:pPr>
-    </w:p>
-    <w:p>
-      <w:pPr>
-        <w:shd w:val="clear" w:color="auto" w:fill="FFFFFF"/>
-        <w:spacing w:after="0" w:line="240" w:lineRule="auto"/>
-        <w:rPr>
-          <w:rFonts w:eastAsia="Times New Roman" w:cs="Arial"/>
-          <w:color w:val="00B050"/>
-          <w:szCs w:val="24"/>
-          <w:lang w:eastAsia="es-VE"/>
-        </w:rPr>
-      </w:pPr>
-      <w:r>
-        <w:rPr>
-          <w:rFonts w:eastAsia="Times New Roman" w:cs="Arial"/>
-          <w:color w:val="00B050"/>
-          <w:szCs w:val="24"/>
-          <w:lang w:eastAsia="es-VE"/>
-        </w:rPr>
-        <w:t>REQ-3:</w:t>
-      </w:r>
-    </w:p>
-    <w:p>
-      <w:pPr>
-        <w:shd w:val="clear" w:color="auto" w:fill="FFFFFF"/>
-        <w:spacing w:after="0" w:line="240" w:lineRule="auto"/>
-      </w:pPr>
-    </w:p>
-    <w:p>
-      <w:pPr>
-        <w:shd w:val="clear" w:color="auto" w:fill="FFFFFF"/>
-        <w:spacing w:after="0" w:line="240" w:lineRule="auto"/>
-        <w:rPr>
-          <w:rFonts w:eastAsia="Times New Roman" w:cs="Arial"/>
-          <w:color w:val="00B050"/>
-          <w:szCs w:val="24"/>
-          <w:lang w:eastAsia="es-VE"/>
-        </w:rPr>
-      </w:pPr>
-      <w:r>
-        <w:rPr>
-          <w:rFonts w:eastAsia="Times New Roman" w:cs="Arial"/>
-          <w:color w:val="00B050"/>
-          <w:szCs w:val="24"/>
-          <w:lang w:eastAsia="es-VE"/>
-        </w:rPr>
-        <w:t>Para ver algunos ejemplos de cómo se redactan los requerimientos funcionales, te recomendamos el siguiente enlace:</w:t>
-      </w:r>
-    </w:p>
-    <w:p>
-      <w:pPr>
-        <w:shd w:val="clear" w:color="auto" w:fill="FFFFFF"/>
-        <w:spacing w:after="0" w:line="240" w:lineRule="auto"/>
-        <w:rPr>
-          <w:rFonts w:eastAsia="Times New Roman" w:cs="Arial"/>
-          <w:color w:val="00B050"/>
-          <w:szCs w:val="24"/>
-          <w:lang w:eastAsia="es-VE"/>
-        </w:rPr>
-      </w:pPr>
     </w:p>
     <w:p>
       <w:pPr>
@@ -6628,7 +6929,7 @@
         </w:rPr>
         <w:t xml:space="preserve"> </w:t>
       </w:r>
-      <w:hyperlink r:id="rId9" w:history="1">
+      <w:hyperlink r:id="rId10" w:history="1">
         <w:r>
           <w:rPr>
             <w:rStyle w:val="Hipervnculo"/>
@@ -6655,7 +6956,7 @@
         </w:numPr>
         <w:ind w:left="567" w:hanging="567"/>
       </w:pPr>
-      <w:bookmarkStart w:id="11" w:name="_Toc511650913"/>
+      <w:bookmarkStart w:id="11" w:name="_Toc166692434"/>
       <w:r>
         <w:rPr>
           <w:lang w:val="es-VE"/>
@@ -6695,7 +6996,7 @@
         </w:numPr>
         <w:ind w:left="567" w:hanging="567"/>
       </w:pPr>
-      <w:bookmarkStart w:id="12" w:name="_Toc511650914"/>
+      <w:bookmarkStart w:id="12" w:name="_Toc166692435"/>
       <w:r>
         <w:rPr>
           <w:lang w:val="es-VE"/>
@@ -6743,7 +7044,7 @@
         </w:numPr>
         <w:ind w:left="567" w:hanging="567"/>
       </w:pPr>
-      <w:bookmarkStart w:id="13" w:name="_Toc511650915"/>
+      <w:bookmarkStart w:id="13" w:name="_Toc166692436"/>
       <w:r>
         <w:t>Reglas de negocio</w:t>
       </w:r>
@@ -6820,7 +7121,7 @@
         </w:numPr>
         <w:ind w:left="567" w:hanging="567"/>
       </w:pPr>
-      <w:bookmarkStart w:id="14" w:name="_Toc511650916"/>
+      <w:bookmarkStart w:id="14" w:name="_Toc166692437"/>
       <w:r>
         <w:t>Requerimientos de interfaces externas</w:t>
       </w:r>
@@ -6838,7 +7139,7 @@
           <w:lang w:val="es-VE"/>
         </w:rPr>
       </w:pPr>
-      <w:bookmarkStart w:id="15" w:name="_Toc511650917"/>
+      <w:bookmarkStart w:id="15" w:name="_Toc166692438"/>
       <w:r>
         <w:rPr>
           <w:lang w:val="es-VE"/>
@@ -6940,7 +7241,7 @@
           <w:lang w:val="es-VE"/>
         </w:rPr>
       </w:pPr>
-      <w:bookmarkStart w:id="16" w:name="_Toc511650918"/>
+      <w:bookmarkStart w:id="16" w:name="_Toc166692439"/>
       <w:r>
         <w:rPr>
           <w:lang w:val="es-VE"/>
@@ -6959,7 +7260,21 @@
         <w:rPr>
           <w:color w:val="00B050"/>
         </w:rPr>
-        <w:t>Información sobre cuales tipos de dispositivos soporta el sistema por ejemplo: Computadores, dispositivos móviles, impresoras, otros dispositivos.</w:t>
+        <w:t xml:space="preserve">Información sobre cuales tipos de dispositivos soporta el </w:t>
+      </w:r>
+      <w:proofErr w:type="gramStart"/>
+      <w:r>
+        <w:rPr>
+          <w:color w:val="00B050"/>
+        </w:rPr>
+        <w:t>sistema</w:t>
+      </w:r>
+      <w:proofErr w:type="gramEnd"/>
+      <w:r>
+        <w:rPr>
+          <w:color w:val="00B050"/>
+        </w:rPr>
+        <w:t xml:space="preserve"> por ejemplo: Computadores, dispositivos móviles, impresoras, otros dispositivos.</w:t>
       </w:r>
     </w:p>
     <w:p>
@@ -7000,7 +7315,7 @@
           <w:lang w:val="es-VE"/>
         </w:rPr>
       </w:pPr>
-      <w:bookmarkStart w:id="17" w:name="_Toc511650919"/>
+      <w:bookmarkStart w:id="17" w:name="_Toc166692440"/>
       <w:r>
         <w:rPr>
           <w:lang w:val="es-VE"/>
@@ -7034,7 +7349,7 @@
           <w:lang w:val="es-VE"/>
         </w:rPr>
       </w:pPr>
-      <w:bookmarkStart w:id="18" w:name="_Toc511650920"/>
+      <w:bookmarkStart w:id="18" w:name="_Toc166692441"/>
       <w:r>
         <w:rPr>
           <w:lang w:val="es-VE"/>
@@ -7053,7 +7368,6 @@
         <w:rPr>
           <w:color w:val="00B050"/>
         </w:rPr>
-        <w:lastRenderedPageBreak/>
         <w:t>Requerimientos de las funciones de comunicación que requiere el producto, incluyendo email, navegadores web, protocolos de comunicación de red, formularios electrónicos, entre otros.</w:t>
       </w:r>
     </w:p>
@@ -7067,13 +7381,27 @@
         <w:rPr>
           <w:color w:val="00B050"/>
         </w:rPr>
-        <w:t xml:space="preserve">Incluye formatos de mensajería, estándares de comunicación </w:t>
-      </w:r>
+        <w:t xml:space="preserve">Incluye formatos de mensajería, estándares de </w:t>
+      </w:r>
+      <w:proofErr w:type="gramStart"/>
       <w:r>
         <w:rPr>
           <w:color w:val="00B050"/>
         </w:rPr>
-        <w:t xml:space="preserve">. </w:t>
+        <w:t xml:space="preserve">comunicación </w:t>
+      </w:r>
+      <w:r>
+        <w:rPr>
+          <w:color w:val="00B050"/>
+        </w:rPr>
+        <w:t>.</w:t>
+      </w:r>
+      <w:proofErr w:type="gramEnd"/>
+      <w:r>
+        <w:rPr>
+          <w:color w:val="00B050"/>
+        </w:rPr>
+        <w:t xml:space="preserve"> </w:t>
       </w:r>
       <w:r>
         <w:rPr>
@@ -7091,7 +7419,7 @@
           <w:numId w:val="15"/>
         </w:numPr>
       </w:pPr>
-      <w:bookmarkStart w:id="19" w:name="_Toc511650921"/>
+      <w:bookmarkStart w:id="19" w:name="_Toc166692442"/>
       <w:r>
         <w:t>Requerimientos no funcionales</w:t>
       </w:r>
@@ -7109,7 +7437,7 @@
         </w:rPr>
         <w:t xml:space="preserve">Los </w:t>
       </w:r>
-      <w:hyperlink r:id="rId10" w:history="1">
+      <w:hyperlink r:id="rId11" w:history="1">
         <w:r>
           <w:rPr>
             <w:rStyle w:val="Hipervnculo"/>
@@ -7193,7 +7521,7 @@
         </w:rPr>
         <w:t xml:space="preserve"> </w:t>
       </w:r>
-      <w:hyperlink r:id="rId11" w:history="1">
+      <w:hyperlink r:id="rId12" w:history="1">
         <w:r>
           <w:rPr>
             <w:rStyle w:val="Hipervnculo"/>
@@ -7246,8 +7574,8 @@
     <w:p/>
     <w:p/>
     <w:sectPr>
-      <w:headerReference w:type="default" r:id="rId12"/>
-      <w:footerReference w:type="default" r:id="rId13"/>
+      <w:headerReference w:type="default" r:id="rId13"/>
+      <w:footerReference w:type="default" r:id="rId14"/>
       <w:pgSz w:w="12240" w:h="15840"/>
       <w:pgMar w:top="1985" w:right="1701" w:bottom="1418" w:left="1701" w:header="709" w:footer="709" w:gutter="0"/>
       <w:cols w:space="708"/>
@@ -10960,7 +11288,7 @@
   <w:style w:type="paragraph" w:default="1" w:styleId="Normal">
     <w:name w:val="Normal"/>
     <w:qFormat/>
-    <w:rsid w:val="00F84943"/>
+    <w:rsid w:val="00051AE7"/>
     <w:pPr>
       <w:spacing w:after="200" w:line="276" w:lineRule="auto"/>
     </w:pPr>
@@ -11758,4 +12086,16 @@
     </a:ext>
   </a:extLst>
 </a:theme>
+</file>
+
+<file path=customXml/item1.xml><?xml version="1.0" encoding="utf-8"?>
+<b:Sources xmlns:b="http://schemas.openxmlformats.org/officeDocument/2006/bibliography" xmlns="http://schemas.openxmlformats.org/officeDocument/2006/bibliography" SelectedStyle="\APASixthEditionOfficeOnline.xsl" StyleName="APA" Version="6"/>
+</file>
+
+<file path=customXml/itemProps1.xml><?xml version="1.0" encoding="utf-8"?>
+<ds:datastoreItem xmlns:ds="http://schemas.openxmlformats.org/officeDocument/2006/customXml" ds:itemID="{3B69AA5B-5FB8-4E11-88D7-65ADEED2EE6D}">
+  <ds:schemaRefs>
+    <ds:schemaRef ds:uri="http://schemas.openxmlformats.org/officeDocument/2006/bibliography"/>
+  </ds:schemaRefs>
+</ds:datastoreItem>
 </file>
</xml_diff>

<commit_message>
Update Alcance del proyecto V2.docx
</commit_message>
<xml_diff>
--- a/Documentacion/Alcance del proyecto V2.docx
+++ b/Documentacion/Alcance del proyecto V2.docx
@@ -6191,13 +6191,59 @@
         <w:ind w:left="567" w:hanging="567"/>
       </w:pPr>
       <w:bookmarkStart w:id="9" w:name="_Toc166692432"/>
+      <w:proofErr w:type="spellStart"/>
       <w:r>
         <w:t>Re</w:t>
       </w:r>
       <w:r>
-        <w:t>querimientos funcionales</w:t>
+        <w:t>querimientos</w:t>
+      </w:r>
+      <w:proofErr w:type="spellEnd"/>
+      <w:r>
+        <w:t xml:space="preserve"> </w:t>
+      </w:r>
+      <w:proofErr w:type="spellStart"/>
+      <w:r>
+        <w:t>funcionales</w:t>
       </w:r>
       <w:bookmarkEnd w:id="9"/>
+      <w:proofErr w:type="spellEnd"/>
+    </w:p>
+    <w:p>
+      <w:pPr>
+        <w:shd w:val="clear" w:color="auto" w:fill="FFFFFF"/>
+        <w:spacing w:after="0" w:line="240" w:lineRule="auto"/>
+        <w:rPr>
+          <w:rFonts w:eastAsia="Times New Roman" w:cs="Arial"/>
+          <w:color w:val="00B050"/>
+          <w:szCs w:val="24"/>
+          <w:lang w:eastAsia="es-VE"/>
+        </w:rPr>
+      </w:pPr>
+    </w:p>
+    <w:p>
+      <w:pPr>
+        <w:shd w:val="clear" w:color="auto" w:fill="FFFFFF"/>
+        <w:spacing w:after="0" w:line="240" w:lineRule="auto"/>
+        <w:rPr>
+          <w:rFonts w:eastAsia="Times New Roman" w:cs="Arial"/>
+          <w:color w:val="00B050"/>
+          <w:szCs w:val="24"/>
+          <w:lang w:eastAsia="es-VE"/>
+        </w:rPr>
+      </w:pPr>
+    </w:p>
+    <w:p>
+      <w:pPr>
+        <w:shd w:val="clear" w:color="auto" w:fill="FFFFFF"/>
+        <w:spacing w:after="0" w:line="240" w:lineRule="auto"/>
+        <w:rPr>
+          <w:rFonts w:eastAsia="Times New Roman" w:cs="Arial"/>
+          <w:color w:val="00B050"/>
+          <w:szCs w:val="24"/>
+          <w:lang w:eastAsia="es-VE"/>
+        </w:rPr>
+      </w:pPr>
     </w:p>
     <w:p>
       <w:pPr>
@@ -6378,9 +6424,8 @@
           <w:szCs w:val="24"/>
           <w:lang w:eastAsia="es-VE"/>
         </w:rPr>
-        <w:t xml:space="preserve">A </w:t>
-      </w:r>
-      <w:proofErr w:type="gramStart"/>
+        <w:t>A continuación se muestra com</w:t>
+      </w:r>
       <w:r>
         <w:rPr>
           <w:rFonts w:eastAsia="Times New Roman" w:cs="Arial"/>
@@ -6388,9 +6433,8 @@
           <w:szCs w:val="24"/>
           <w:lang w:eastAsia="es-VE"/>
         </w:rPr>
-        <w:t>continuación</w:t>
-      </w:r>
-      <w:proofErr w:type="gramEnd"/>
+        <w:t xml:space="preserve">o documentar cada </w:t>
+      </w:r>
       <w:r>
         <w:rPr>
           <w:rFonts w:eastAsia="Times New Roman" w:cs="Arial"/>
@@ -6398,7 +6442,7 @@
           <w:szCs w:val="24"/>
           <w:lang w:eastAsia="es-VE"/>
         </w:rPr>
-        <w:t xml:space="preserve"> se muestra com</w:t>
+        <w:t>funcionalidad</w:t>
       </w:r>
       <w:r>
         <w:rPr>
@@ -6407,26 +6451,2025 @@
           <w:szCs w:val="24"/>
           <w:lang w:eastAsia="es-VE"/>
         </w:rPr>
-        <w:t xml:space="preserve">o documentar cada </w:t>
-      </w:r>
-      <w:r>
+        <w:t>:</w:t>
+      </w:r>
+    </w:p>
+    <w:p>
+      <w:pPr>
+        <w:shd w:val="clear" w:color="auto" w:fill="FFFFFF"/>
+        <w:spacing w:after="0" w:line="240" w:lineRule="auto"/>
         <w:rPr>
           <w:rFonts w:eastAsia="Times New Roman" w:cs="Arial"/>
           <w:color w:val="00B050"/>
           <w:szCs w:val="24"/>
           <w:lang w:eastAsia="es-VE"/>
         </w:rPr>
-        <w:t>funcionalidad</w:t>
-      </w:r>
-      <w:r>
+      </w:pPr>
+    </w:p>
+    <w:p>
+      <w:pPr>
+        <w:shd w:val="clear" w:color="auto" w:fill="FFFFFF"/>
+        <w:spacing w:after="0" w:line="240" w:lineRule="auto"/>
         <w:rPr>
           <w:rFonts w:eastAsia="Times New Roman" w:cs="Arial"/>
           <w:color w:val="00B050"/>
           <w:szCs w:val="24"/>
           <w:lang w:eastAsia="es-VE"/>
         </w:rPr>
+      </w:pPr>
+    </w:p>
+    <w:p>
+      <w:pPr>
+        <w:shd w:val="clear" w:color="auto" w:fill="FFFFFF"/>
+        <w:spacing w:after="0" w:line="240" w:lineRule="auto"/>
+        <w:rPr>
+          <w:rFonts w:eastAsia="Times New Roman" w:cs="Arial"/>
+          <w:color w:val="000000"/>
+          <w:szCs w:val="24"/>
+          <w:lang w:val="es-EC" w:eastAsia="es-VE"/>
+        </w:rPr>
+      </w:pPr>
+      <w:r>
+        <w:rPr>
+          <w:rFonts w:eastAsia="Times New Roman" w:cs="Arial"/>
+          <w:b/>
+          <w:bCs/>
+          <w:color w:val="000000"/>
+          <w:szCs w:val="24"/>
+          <w:lang w:val="es-EC" w:eastAsia="es-VE"/>
+        </w:rPr>
+        <w:t>Funcionalidad 1: Gestión de cuentas de usuario</w:t>
+      </w:r>
+    </w:p>
+    <w:p>
+      <w:pPr>
+        <w:shd w:val="clear" w:color="auto" w:fill="FFFFFF"/>
+        <w:spacing w:after="0" w:line="240" w:lineRule="auto"/>
+        <w:rPr>
+          <w:rFonts w:eastAsia="Times New Roman" w:cs="Arial"/>
+          <w:color w:val="000000"/>
+          <w:szCs w:val="24"/>
+          <w:lang w:val="es-EC" w:eastAsia="es-VE"/>
+        </w:rPr>
+      </w:pPr>
+      <w:r>
+        <w:rPr>
+          <w:rFonts w:eastAsia="Times New Roman" w:cs="Arial"/>
+          <w:b/>
+          <w:bCs/>
+          <w:color w:val="000000"/>
+          <w:szCs w:val="24"/>
+          <w:lang w:val="es-EC" w:eastAsia="es-VE"/>
+        </w:rPr>
+        <w:t>Descripción:</w:t>
+      </w:r>
+      <w:r>
+        <w:rPr>
+          <w:rFonts w:eastAsia="Times New Roman" w:cs="Arial"/>
+          <w:color w:val="000000"/>
+          <w:szCs w:val="24"/>
+          <w:lang w:val="es-EC" w:eastAsia="es-VE"/>
+        </w:rPr>
+        <w:t xml:space="preserve"> Esta funcionalidad permite al administrador del sistema gestionar las cuentas de usuario, incluyendo la creación, modificación y eliminación de cuentas de usuario.</w:t>
+      </w:r>
+    </w:p>
+    <w:p>
+      <w:pPr>
+        <w:shd w:val="clear" w:color="auto" w:fill="FFFFFF"/>
+        <w:spacing w:after="0" w:line="240" w:lineRule="auto"/>
+        <w:rPr>
+          <w:rFonts w:eastAsia="Times New Roman" w:cs="Arial"/>
+          <w:color w:val="000000"/>
+          <w:szCs w:val="24"/>
+          <w:lang w:val="es-EC" w:eastAsia="es-VE"/>
+        </w:rPr>
+      </w:pPr>
+      <w:r>
+        <w:rPr>
+          <w:rFonts w:eastAsia="Times New Roman" w:cs="Arial"/>
+          <w:b/>
+          <w:bCs/>
+          <w:color w:val="000000"/>
+          <w:szCs w:val="24"/>
+          <w:lang w:val="es-EC" w:eastAsia="es-VE"/>
+        </w:rPr>
+        <w:t>Prioridad:</w:t>
+      </w:r>
+      <w:r>
+        <w:rPr>
+          <w:rFonts w:eastAsia="Times New Roman" w:cs="Arial"/>
+          <w:color w:val="000000"/>
+          <w:szCs w:val="24"/>
+          <w:lang w:val="es-EC" w:eastAsia="es-VE"/>
+        </w:rPr>
+        <w:t xml:space="preserve"> Alta</w:t>
+      </w:r>
+    </w:p>
+    <w:p>
+      <w:pPr>
+        <w:shd w:val="clear" w:color="auto" w:fill="FFFFFF"/>
+        <w:spacing w:after="0" w:line="240" w:lineRule="auto"/>
+        <w:rPr>
+          <w:rFonts w:eastAsia="Times New Roman" w:cs="Arial"/>
+          <w:color w:val="000000"/>
+          <w:szCs w:val="24"/>
+          <w:lang w:val="es-EC" w:eastAsia="es-VE"/>
+        </w:rPr>
+      </w:pPr>
+      <w:r>
+        <w:rPr>
+          <w:rFonts w:eastAsia="Times New Roman" w:cs="Arial"/>
+          <w:b/>
+          <w:bCs/>
+          <w:color w:val="000000"/>
+          <w:szCs w:val="24"/>
+          <w:lang w:val="es-EC" w:eastAsia="es-VE"/>
+        </w:rPr>
+        <w:t>Acciones iniciadoras y comportamiento esperado:</w:t>
+      </w:r>
+    </w:p>
+    <w:p>
+      <w:pPr>
+        <w:numPr>
+          <w:ilvl w:val="0"/>
+          <w:numId w:val="27"/>
+        </w:numPr>
+        <w:shd w:val="clear" w:color="auto" w:fill="FFFFFF"/>
+        <w:spacing w:after="0" w:line="240" w:lineRule="auto"/>
+        <w:rPr>
+          <w:rFonts w:eastAsia="Times New Roman" w:cs="Arial"/>
+          <w:color w:val="000000"/>
+          <w:szCs w:val="24"/>
+          <w:lang w:val="en-US" w:eastAsia="es-VE"/>
+        </w:rPr>
+      </w:pPr>
+      <w:r>
+        <w:rPr>
+          <w:rFonts w:eastAsia="Times New Roman" w:cs="Arial"/>
+          <w:b/>
+          <w:bCs/>
+          <w:color w:val="000000"/>
+          <w:szCs w:val="24"/>
+          <w:lang w:val="en-US" w:eastAsia="es-VE"/>
+        </w:rPr>
+        <w:t xml:space="preserve">Crear </w:t>
+      </w:r>
+      <w:proofErr w:type="spellStart"/>
+      <w:r>
+        <w:rPr>
+          <w:rFonts w:eastAsia="Times New Roman" w:cs="Arial"/>
+          <w:b/>
+          <w:bCs/>
+          <w:color w:val="000000"/>
+          <w:szCs w:val="24"/>
+          <w:lang w:val="en-US" w:eastAsia="es-VE"/>
+        </w:rPr>
+        <w:t>cuenta</w:t>
+      </w:r>
+      <w:proofErr w:type="spellEnd"/>
+      <w:r>
+        <w:rPr>
+          <w:rFonts w:eastAsia="Times New Roman" w:cs="Arial"/>
+          <w:b/>
+          <w:bCs/>
+          <w:color w:val="000000"/>
+          <w:szCs w:val="24"/>
+          <w:lang w:val="en-US" w:eastAsia="es-VE"/>
+        </w:rPr>
+        <w:t xml:space="preserve"> de </w:t>
+      </w:r>
+      <w:proofErr w:type="spellStart"/>
+      <w:r>
+        <w:rPr>
+          <w:rFonts w:eastAsia="Times New Roman" w:cs="Arial"/>
+          <w:b/>
+          <w:bCs/>
+          <w:color w:val="000000"/>
+          <w:szCs w:val="24"/>
+          <w:lang w:val="en-US" w:eastAsia="es-VE"/>
+        </w:rPr>
+        <w:t>usuario</w:t>
+      </w:r>
+      <w:proofErr w:type="spellEnd"/>
+      <w:r>
+        <w:rPr>
+          <w:rFonts w:eastAsia="Times New Roman" w:cs="Arial"/>
+          <w:b/>
+          <w:bCs/>
+          <w:color w:val="000000"/>
+          <w:szCs w:val="24"/>
+          <w:lang w:val="en-US" w:eastAsia="es-VE"/>
+        </w:rPr>
         <w:t>:</w:t>
       </w:r>
+    </w:p>
+    <w:p>
+      <w:pPr>
+        <w:numPr>
+          <w:ilvl w:val="1"/>
+          <w:numId w:val="27"/>
+        </w:numPr>
+        <w:shd w:val="clear" w:color="auto" w:fill="FFFFFF"/>
+        <w:spacing w:after="0" w:line="240" w:lineRule="auto"/>
+        <w:rPr>
+          <w:rFonts w:eastAsia="Times New Roman" w:cs="Arial"/>
+          <w:color w:val="000000"/>
+          <w:szCs w:val="24"/>
+          <w:lang w:val="es-EC" w:eastAsia="es-VE"/>
+        </w:rPr>
+      </w:pPr>
+      <w:r>
+        <w:rPr>
+          <w:rFonts w:eastAsia="Times New Roman" w:cs="Arial"/>
+          <w:color w:val="000000"/>
+          <w:szCs w:val="24"/>
+          <w:lang w:val="es-EC" w:eastAsia="es-VE"/>
+        </w:rPr>
+        <w:t>Acción iniciadora: El administrador selecciona la opción para crear una nueva cuenta de usuario.</w:t>
+      </w:r>
+    </w:p>
+    <w:p>
+      <w:pPr>
+        <w:numPr>
+          <w:ilvl w:val="1"/>
+          <w:numId w:val="27"/>
+        </w:numPr>
+        <w:shd w:val="clear" w:color="auto" w:fill="FFFFFF"/>
+        <w:spacing w:after="0" w:line="240" w:lineRule="auto"/>
+        <w:rPr>
+          <w:rFonts w:eastAsia="Times New Roman" w:cs="Arial"/>
+          <w:color w:val="000000"/>
+          <w:szCs w:val="24"/>
+          <w:lang w:val="es-EC" w:eastAsia="es-VE"/>
+        </w:rPr>
+      </w:pPr>
+      <w:r>
+        <w:rPr>
+          <w:rFonts w:eastAsia="Times New Roman" w:cs="Arial"/>
+          <w:color w:val="000000"/>
+          <w:szCs w:val="24"/>
+          <w:lang w:val="es-EC" w:eastAsia="es-VE"/>
+        </w:rPr>
+        <w:t>Comportamiento esperado: El sistema presenta un formulario para ingresar los datos del nuevo usuario, como nombre, correo electrónico y roles asignados. Después de completar el formulario, el sistema crea la cuenta de usuario y muestra una confirmación al administrador.</w:t>
+      </w:r>
+    </w:p>
+    <w:p>
+      <w:pPr>
+        <w:numPr>
+          <w:ilvl w:val="0"/>
+          <w:numId w:val="27"/>
+        </w:numPr>
+        <w:shd w:val="clear" w:color="auto" w:fill="FFFFFF"/>
+        <w:spacing w:after="0" w:line="240" w:lineRule="auto"/>
+        <w:rPr>
+          <w:rFonts w:eastAsia="Times New Roman" w:cs="Arial"/>
+          <w:color w:val="000000"/>
+          <w:szCs w:val="24"/>
+          <w:lang w:val="en-US" w:eastAsia="es-VE"/>
+        </w:rPr>
+      </w:pPr>
+      <w:proofErr w:type="spellStart"/>
+      <w:r>
+        <w:rPr>
+          <w:rFonts w:eastAsia="Times New Roman" w:cs="Arial"/>
+          <w:b/>
+          <w:bCs/>
+          <w:color w:val="000000"/>
+          <w:szCs w:val="24"/>
+          <w:lang w:val="en-US" w:eastAsia="es-VE"/>
+        </w:rPr>
+        <w:t>Eliminar</w:t>
+      </w:r>
+      <w:proofErr w:type="spellEnd"/>
+      <w:r>
+        <w:rPr>
+          <w:rFonts w:eastAsia="Times New Roman" w:cs="Arial"/>
+          <w:b/>
+          <w:bCs/>
+          <w:color w:val="000000"/>
+          <w:szCs w:val="24"/>
+          <w:lang w:val="en-US" w:eastAsia="es-VE"/>
+        </w:rPr>
+        <w:t xml:space="preserve"> </w:t>
+      </w:r>
+      <w:proofErr w:type="spellStart"/>
+      <w:r>
+        <w:rPr>
+          <w:rFonts w:eastAsia="Times New Roman" w:cs="Arial"/>
+          <w:b/>
+          <w:bCs/>
+          <w:color w:val="000000"/>
+          <w:szCs w:val="24"/>
+          <w:lang w:val="en-US" w:eastAsia="es-VE"/>
+        </w:rPr>
+        <w:t>cuenta</w:t>
+      </w:r>
+      <w:proofErr w:type="spellEnd"/>
+      <w:r>
+        <w:rPr>
+          <w:rFonts w:eastAsia="Times New Roman" w:cs="Arial"/>
+          <w:b/>
+          <w:bCs/>
+          <w:color w:val="000000"/>
+          <w:szCs w:val="24"/>
+          <w:lang w:val="en-US" w:eastAsia="es-VE"/>
+        </w:rPr>
+        <w:t xml:space="preserve"> de </w:t>
+      </w:r>
+      <w:proofErr w:type="spellStart"/>
+      <w:r>
+        <w:rPr>
+          <w:rFonts w:eastAsia="Times New Roman" w:cs="Arial"/>
+          <w:b/>
+          <w:bCs/>
+          <w:color w:val="000000"/>
+          <w:szCs w:val="24"/>
+          <w:lang w:val="en-US" w:eastAsia="es-VE"/>
+        </w:rPr>
+        <w:t>usuario</w:t>
+      </w:r>
+      <w:proofErr w:type="spellEnd"/>
+      <w:r>
+        <w:rPr>
+          <w:rFonts w:eastAsia="Times New Roman" w:cs="Arial"/>
+          <w:b/>
+          <w:bCs/>
+          <w:color w:val="000000"/>
+          <w:szCs w:val="24"/>
+          <w:lang w:val="en-US" w:eastAsia="es-VE"/>
+        </w:rPr>
+        <w:t>:</w:t>
+      </w:r>
+    </w:p>
+    <w:p>
+      <w:pPr>
+        <w:numPr>
+          <w:ilvl w:val="1"/>
+          <w:numId w:val="27"/>
+        </w:numPr>
+        <w:shd w:val="clear" w:color="auto" w:fill="FFFFFF"/>
+        <w:spacing w:after="0" w:line="240" w:lineRule="auto"/>
+        <w:rPr>
+          <w:rFonts w:eastAsia="Times New Roman" w:cs="Arial"/>
+          <w:color w:val="000000"/>
+          <w:szCs w:val="24"/>
+          <w:lang w:val="es-EC" w:eastAsia="es-VE"/>
+        </w:rPr>
+      </w:pPr>
+      <w:r>
+        <w:rPr>
+          <w:rFonts w:eastAsia="Times New Roman" w:cs="Arial"/>
+          <w:color w:val="000000"/>
+          <w:szCs w:val="24"/>
+          <w:lang w:val="es-EC" w:eastAsia="es-VE"/>
+        </w:rPr>
+        <w:t>Acción iniciadora: El administrador selecciona la opción para eliminar una cuenta de usuario existente.</w:t>
+      </w:r>
+    </w:p>
+    <w:p>
+      <w:pPr>
+        <w:numPr>
+          <w:ilvl w:val="1"/>
+          <w:numId w:val="27"/>
+        </w:numPr>
+        <w:shd w:val="clear" w:color="auto" w:fill="FFFFFF"/>
+        <w:spacing w:after="0" w:line="240" w:lineRule="auto"/>
+        <w:rPr>
+          <w:rFonts w:eastAsia="Times New Roman" w:cs="Arial"/>
+          <w:color w:val="000000"/>
+          <w:szCs w:val="24"/>
+          <w:lang w:val="es-EC" w:eastAsia="es-VE"/>
+        </w:rPr>
+      </w:pPr>
+      <w:r>
+        <w:rPr>
+          <w:rFonts w:eastAsia="Times New Roman" w:cs="Arial"/>
+          <w:color w:val="000000"/>
+          <w:szCs w:val="24"/>
+          <w:lang w:val="es-EC" w:eastAsia="es-VE"/>
+        </w:rPr>
+        <w:lastRenderedPageBreak/>
+        <w:t>Comportamiento esperado: El sistema muestra una lista de cuentas de usuario disponibles y permite al administrador seleccionar la cuenta que desea eliminar. Después de confirmar la acción, el sistema elimina la cuenta de usuario seleccionada y muestra una confirmación al administrador.</w:t>
+      </w:r>
+    </w:p>
+    <w:p>
+      <w:pPr>
+        <w:numPr>
+          <w:ilvl w:val="0"/>
+          <w:numId w:val="27"/>
+        </w:numPr>
+        <w:shd w:val="clear" w:color="auto" w:fill="FFFFFF"/>
+        <w:spacing w:after="0" w:line="240" w:lineRule="auto"/>
+        <w:rPr>
+          <w:rFonts w:eastAsia="Times New Roman" w:cs="Arial"/>
+          <w:color w:val="000000"/>
+          <w:szCs w:val="24"/>
+          <w:lang w:val="en-US" w:eastAsia="es-VE"/>
+        </w:rPr>
+      </w:pPr>
+      <w:proofErr w:type="spellStart"/>
+      <w:r>
+        <w:rPr>
+          <w:rFonts w:eastAsia="Times New Roman" w:cs="Arial"/>
+          <w:b/>
+          <w:bCs/>
+          <w:color w:val="000000"/>
+          <w:szCs w:val="24"/>
+          <w:lang w:val="en-US" w:eastAsia="es-VE"/>
+        </w:rPr>
+        <w:t>Modificar</w:t>
+      </w:r>
+      <w:proofErr w:type="spellEnd"/>
+      <w:r>
+        <w:rPr>
+          <w:rFonts w:eastAsia="Times New Roman" w:cs="Arial"/>
+          <w:b/>
+          <w:bCs/>
+          <w:color w:val="000000"/>
+          <w:szCs w:val="24"/>
+          <w:lang w:val="en-US" w:eastAsia="es-VE"/>
+        </w:rPr>
+        <w:t xml:space="preserve"> </w:t>
+      </w:r>
+      <w:proofErr w:type="spellStart"/>
+      <w:r>
+        <w:rPr>
+          <w:rFonts w:eastAsia="Times New Roman" w:cs="Arial"/>
+          <w:b/>
+          <w:bCs/>
+          <w:color w:val="000000"/>
+          <w:szCs w:val="24"/>
+          <w:lang w:val="en-US" w:eastAsia="es-VE"/>
+        </w:rPr>
+        <w:t>cuenta</w:t>
+      </w:r>
+      <w:proofErr w:type="spellEnd"/>
+      <w:r>
+        <w:rPr>
+          <w:rFonts w:eastAsia="Times New Roman" w:cs="Arial"/>
+          <w:b/>
+          <w:bCs/>
+          <w:color w:val="000000"/>
+          <w:szCs w:val="24"/>
+          <w:lang w:val="en-US" w:eastAsia="es-VE"/>
+        </w:rPr>
+        <w:t xml:space="preserve"> de </w:t>
+      </w:r>
+      <w:proofErr w:type="spellStart"/>
+      <w:r>
+        <w:rPr>
+          <w:rFonts w:eastAsia="Times New Roman" w:cs="Arial"/>
+          <w:b/>
+          <w:bCs/>
+          <w:color w:val="000000"/>
+          <w:szCs w:val="24"/>
+          <w:lang w:val="en-US" w:eastAsia="es-VE"/>
+        </w:rPr>
+        <w:t>usuario</w:t>
+      </w:r>
+      <w:proofErr w:type="spellEnd"/>
+      <w:r>
+        <w:rPr>
+          <w:rFonts w:eastAsia="Times New Roman" w:cs="Arial"/>
+          <w:b/>
+          <w:bCs/>
+          <w:color w:val="000000"/>
+          <w:szCs w:val="24"/>
+          <w:lang w:val="en-US" w:eastAsia="es-VE"/>
+        </w:rPr>
+        <w:t>:</w:t>
+      </w:r>
+    </w:p>
+    <w:p>
+      <w:pPr>
+        <w:numPr>
+          <w:ilvl w:val="1"/>
+          <w:numId w:val="27"/>
+        </w:numPr>
+        <w:shd w:val="clear" w:color="auto" w:fill="FFFFFF"/>
+        <w:spacing w:after="0" w:line="240" w:lineRule="auto"/>
+        <w:rPr>
+          <w:rFonts w:eastAsia="Times New Roman" w:cs="Arial"/>
+          <w:color w:val="000000"/>
+          <w:szCs w:val="24"/>
+          <w:lang w:val="es-EC" w:eastAsia="es-VE"/>
+        </w:rPr>
+      </w:pPr>
+      <w:r>
+        <w:rPr>
+          <w:rFonts w:eastAsia="Times New Roman" w:cs="Arial"/>
+          <w:color w:val="000000"/>
+          <w:szCs w:val="24"/>
+          <w:lang w:val="es-EC" w:eastAsia="es-VE"/>
+        </w:rPr>
+        <w:t>Acción iniciadora: El administrador selecciona la opción para modificar una cuenta de usuario existente.</w:t>
+      </w:r>
+    </w:p>
+    <w:p>
+      <w:pPr>
+        <w:numPr>
+          <w:ilvl w:val="1"/>
+          <w:numId w:val="27"/>
+        </w:numPr>
+        <w:shd w:val="clear" w:color="auto" w:fill="FFFFFF"/>
+        <w:spacing w:after="0" w:line="240" w:lineRule="auto"/>
+        <w:rPr>
+          <w:rFonts w:eastAsia="Times New Roman" w:cs="Arial"/>
+          <w:color w:val="000000"/>
+          <w:szCs w:val="24"/>
+          <w:lang w:val="es-EC" w:eastAsia="es-VE"/>
+        </w:rPr>
+      </w:pPr>
+      <w:r>
+        <w:rPr>
+          <w:rFonts w:eastAsia="Times New Roman" w:cs="Arial"/>
+          <w:color w:val="000000"/>
+          <w:szCs w:val="24"/>
+          <w:lang w:val="es-EC" w:eastAsia="es-VE"/>
+        </w:rPr>
+        <w:t>Comportamiento esperado: El sistema muestra una lista de cuentas de usuario disponibles y permite al administrador seleccionar la cuenta que desea modificar. Después de realizar los cambios necesarios en la información del usuario o los roles asignados, el sistema guarda los cambios y muestra una confirmación al administrador.</w:t>
+      </w:r>
+    </w:p>
+    <w:p>
+      <w:pPr>
+        <w:shd w:val="clear" w:color="auto" w:fill="FFFFFF"/>
+        <w:spacing w:after="0" w:line="240" w:lineRule="auto"/>
+        <w:rPr>
+          <w:rFonts w:eastAsia="Times New Roman" w:cs="Arial"/>
+          <w:color w:val="000000"/>
+          <w:szCs w:val="24"/>
+          <w:lang w:val="en-US" w:eastAsia="es-VE"/>
+        </w:rPr>
+      </w:pPr>
+      <w:proofErr w:type="spellStart"/>
+      <w:r>
+        <w:rPr>
+          <w:rFonts w:eastAsia="Times New Roman" w:cs="Arial"/>
+          <w:b/>
+          <w:bCs/>
+          <w:color w:val="000000"/>
+          <w:szCs w:val="24"/>
+          <w:lang w:val="en-US" w:eastAsia="es-VE"/>
+        </w:rPr>
+        <w:t>Requerimientos</w:t>
+      </w:r>
+      <w:proofErr w:type="spellEnd"/>
+      <w:r>
+        <w:rPr>
+          <w:rFonts w:eastAsia="Times New Roman" w:cs="Arial"/>
+          <w:b/>
+          <w:bCs/>
+          <w:color w:val="000000"/>
+          <w:szCs w:val="24"/>
+          <w:lang w:val="en-US" w:eastAsia="es-VE"/>
+        </w:rPr>
+        <w:t xml:space="preserve"> </w:t>
+      </w:r>
+      <w:proofErr w:type="spellStart"/>
+      <w:r>
+        <w:rPr>
+          <w:rFonts w:eastAsia="Times New Roman" w:cs="Arial"/>
+          <w:b/>
+          <w:bCs/>
+          <w:color w:val="000000"/>
+          <w:szCs w:val="24"/>
+          <w:lang w:val="en-US" w:eastAsia="es-VE"/>
+        </w:rPr>
+        <w:t>funcionales</w:t>
+      </w:r>
+      <w:proofErr w:type="spellEnd"/>
+      <w:r>
+        <w:rPr>
+          <w:rFonts w:eastAsia="Times New Roman" w:cs="Arial"/>
+          <w:b/>
+          <w:bCs/>
+          <w:color w:val="000000"/>
+          <w:szCs w:val="24"/>
+          <w:lang w:val="en-US" w:eastAsia="es-VE"/>
+        </w:rPr>
+        <w:t>:</w:t>
+      </w:r>
+    </w:p>
+    <w:p>
+      <w:pPr>
+        <w:numPr>
+          <w:ilvl w:val="0"/>
+          <w:numId w:val="28"/>
+        </w:numPr>
+        <w:shd w:val="clear" w:color="auto" w:fill="FFFFFF"/>
+        <w:spacing w:after="0" w:line="240" w:lineRule="auto"/>
+        <w:rPr>
+          <w:rFonts w:eastAsia="Times New Roman" w:cs="Arial"/>
+          <w:color w:val="000000"/>
+          <w:szCs w:val="24"/>
+          <w:lang w:val="en-US" w:eastAsia="es-VE"/>
+        </w:rPr>
+      </w:pPr>
+      <w:r>
+        <w:rPr>
+          <w:rFonts w:eastAsia="Times New Roman" w:cs="Arial"/>
+          <w:b/>
+          <w:bCs/>
+          <w:color w:val="000000"/>
+          <w:szCs w:val="24"/>
+          <w:lang w:val="en-US" w:eastAsia="es-VE"/>
+        </w:rPr>
+        <w:t xml:space="preserve">Crear </w:t>
+      </w:r>
+      <w:proofErr w:type="spellStart"/>
+      <w:r>
+        <w:rPr>
+          <w:rFonts w:eastAsia="Times New Roman" w:cs="Arial"/>
+          <w:b/>
+          <w:bCs/>
+          <w:color w:val="000000"/>
+          <w:szCs w:val="24"/>
+          <w:lang w:val="en-US" w:eastAsia="es-VE"/>
+        </w:rPr>
+        <w:t>cuenta</w:t>
+      </w:r>
+      <w:proofErr w:type="spellEnd"/>
+      <w:r>
+        <w:rPr>
+          <w:rFonts w:eastAsia="Times New Roman" w:cs="Arial"/>
+          <w:b/>
+          <w:bCs/>
+          <w:color w:val="000000"/>
+          <w:szCs w:val="24"/>
+          <w:lang w:val="en-US" w:eastAsia="es-VE"/>
+        </w:rPr>
+        <w:t xml:space="preserve"> de </w:t>
+      </w:r>
+      <w:proofErr w:type="spellStart"/>
+      <w:r>
+        <w:rPr>
+          <w:rFonts w:eastAsia="Times New Roman" w:cs="Arial"/>
+          <w:b/>
+          <w:bCs/>
+          <w:color w:val="000000"/>
+          <w:szCs w:val="24"/>
+          <w:lang w:val="en-US" w:eastAsia="es-VE"/>
+        </w:rPr>
+        <w:t>usuario</w:t>
+      </w:r>
+      <w:proofErr w:type="spellEnd"/>
+      <w:r>
+        <w:rPr>
+          <w:rFonts w:eastAsia="Times New Roman" w:cs="Arial"/>
+          <w:b/>
+          <w:bCs/>
+          <w:color w:val="000000"/>
+          <w:szCs w:val="24"/>
+          <w:lang w:val="en-US" w:eastAsia="es-VE"/>
+        </w:rPr>
+        <w:t>:</w:t>
+      </w:r>
+    </w:p>
+    <w:p>
+      <w:pPr>
+        <w:numPr>
+          <w:ilvl w:val="1"/>
+          <w:numId w:val="28"/>
+        </w:numPr>
+        <w:shd w:val="clear" w:color="auto" w:fill="FFFFFF"/>
+        <w:spacing w:after="0" w:line="240" w:lineRule="auto"/>
+        <w:rPr>
+          <w:rFonts w:eastAsia="Times New Roman" w:cs="Arial"/>
+          <w:color w:val="000000"/>
+          <w:szCs w:val="24"/>
+          <w:lang w:val="es-EC" w:eastAsia="es-VE"/>
+        </w:rPr>
+      </w:pPr>
+      <w:r>
+        <w:rPr>
+          <w:rFonts w:eastAsia="Times New Roman" w:cs="Arial"/>
+          <w:color w:val="000000"/>
+          <w:szCs w:val="24"/>
+          <w:lang w:val="es-EC" w:eastAsia="es-VE"/>
+        </w:rPr>
+        <w:t>El sistema debe mostrar un formulario para ingresar los datos del nuevo usuario.</w:t>
+      </w:r>
+    </w:p>
+    <w:p>
+      <w:pPr>
+        <w:numPr>
+          <w:ilvl w:val="1"/>
+          <w:numId w:val="28"/>
+        </w:numPr>
+        <w:shd w:val="clear" w:color="auto" w:fill="FFFFFF"/>
+        <w:spacing w:after="0" w:line="240" w:lineRule="auto"/>
+        <w:rPr>
+          <w:rFonts w:eastAsia="Times New Roman" w:cs="Arial"/>
+          <w:color w:val="000000"/>
+          <w:szCs w:val="24"/>
+          <w:lang w:val="es-EC" w:eastAsia="es-VE"/>
+        </w:rPr>
+      </w:pPr>
+      <w:r>
+        <w:rPr>
+          <w:rFonts w:eastAsia="Times New Roman" w:cs="Arial"/>
+          <w:color w:val="000000"/>
+          <w:szCs w:val="24"/>
+          <w:lang w:val="es-EC" w:eastAsia="es-VE"/>
+        </w:rPr>
+        <w:t>El sistema debe permitir al administrador asignar roles al nuevo usuario.</w:t>
+      </w:r>
+    </w:p>
+    <w:p>
+      <w:pPr>
+        <w:numPr>
+          <w:ilvl w:val="1"/>
+          <w:numId w:val="28"/>
+        </w:numPr>
+        <w:shd w:val="clear" w:color="auto" w:fill="FFFFFF"/>
+        <w:spacing w:after="0" w:line="240" w:lineRule="auto"/>
+        <w:rPr>
+          <w:rFonts w:eastAsia="Times New Roman" w:cs="Arial"/>
+          <w:color w:val="000000"/>
+          <w:szCs w:val="24"/>
+          <w:lang w:val="es-EC" w:eastAsia="es-VE"/>
+        </w:rPr>
+      </w:pPr>
+      <w:r>
+        <w:rPr>
+          <w:rFonts w:eastAsia="Times New Roman" w:cs="Arial"/>
+          <w:color w:val="000000"/>
+          <w:szCs w:val="24"/>
+          <w:lang w:val="es-EC" w:eastAsia="es-VE"/>
+        </w:rPr>
+        <w:t>El sistema debe validar la información ingresada por el administrador antes de crear la cuenta de usuario.</w:t>
+      </w:r>
+    </w:p>
+    <w:p>
+      <w:pPr>
+        <w:numPr>
+          <w:ilvl w:val="1"/>
+          <w:numId w:val="28"/>
+        </w:numPr>
+        <w:shd w:val="clear" w:color="auto" w:fill="FFFFFF"/>
+        <w:spacing w:after="0" w:line="240" w:lineRule="auto"/>
+        <w:rPr>
+          <w:rFonts w:eastAsia="Times New Roman" w:cs="Arial"/>
+          <w:color w:val="000000"/>
+          <w:szCs w:val="24"/>
+          <w:lang w:val="es-EC" w:eastAsia="es-VE"/>
+        </w:rPr>
+      </w:pPr>
+      <w:r>
+        <w:rPr>
+          <w:rFonts w:eastAsia="Times New Roman" w:cs="Arial"/>
+          <w:color w:val="000000"/>
+          <w:szCs w:val="24"/>
+          <w:lang w:val="es-EC" w:eastAsia="es-VE"/>
+        </w:rPr>
+        <w:t>El sistema debe mostrar una confirmación al administrador después de crear la cuenta de usuario.</w:t>
+      </w:r>
+    </w:p>
+    <w:p>
+      <w:pPr>
+        <w:numPr>
+          <w:ilvl w:val="0"/>
+          <w:numId w:val="28"/>
+        </w:numPr>
+        <w:shd w:val="clear" w:color="auto" w:fill="FFFFFF"/>
+        <w:spacing w:after="0" w:line="240" w:lineRule="auto"/>
+        <w:rPr>
+          <w:rFonts w:eastAsia="Times New Roman" w:cs="Arial"/>
+          <w:color w:val="000000"/>
+          <w:szCs w:val="24"/>
+          <w:lang w:val="en-US" w:eastAsia="es-VE"/>
+        </w:rPr>
+      </w:pPr>
+      <w:proofErr w:type="spellStart"/>
+      <w:r>
+        <w:rPr>
+          <w:rFonts w:eastAsia="Times New Roman" w:cs="Arial"/>
+          <w:b/>
+          <w:bCs/>
+          <w:color w:val="000000"/>
+          <w:szCs w:val="24"/>
+          <w:lang w:val="en-US" w:eastAsia="es-VE"/>
+        </w:rPr>
+        <w:t>Eliminar</w:t>
+      </w:r>
+      <w:proofErr w:type="spellEnd"/>
+      <w:r>
+        <w:rPr>
+          <w:rFonts w:eastAsia="Times New Roman" w:cs="Arial"/>
+          <w:b/>
+          <w:bCs/>
+          <w:color w:val="000000"/>
+          <w:szCs w:val="24"/>
+          <w:lang w:val="en-US" w:eastAsia="es-VE"/>
+        </w:rPr>
+        <w:t xml:space="preserve"> </w:t>
+      </w:r>
+      <w:proofErr w:type="spellStart"/>
+      <w:r>
+        <w:rPr>
+          <w:rFonts w:eastAsia="Times New Roman" w:cs="Arial"/>
+          <w:b/>
+          <w:bCs/>
+          <w:color w:val="000000"/>
+          <w:szCs w:val="24"/>
+          <w:lang w:val="en-US" w:eastAsia="es-VE"/>
+        </w:rPr>
+        <w:t>cuenta</w:t>
+      </w:r>
+      <w:proofErr w:type="spellEnd"/>
+      <w:r>
+        <w:rPr>
+          <w:rFonts w:eastAsia="Times New Roman" w:cs="Arial"/>
+          <w:b/>
+          <w:bCs/>
+          <w:color w:val="000000"/>
+          <w:szCs w:val="24"/>
+          <w:lang w:val="en-US" w:eastAsia="es-VE"/>
+        </w:rPr>
+        <w:t xml:space="preserve"> de </w:t>
+      </w:r>
+      <w:proofErr w:type="spellStart"/>
+      <w:r>
+        <w:rPr>
+          <w:rFonts w:eastAsia="Times New Roman" w:cs="Arial"/>
+          <w:b/>
+          <w:bCs/>
+          <w:color w:val="000000"/>
+          <w:szCs w:val="24"/>
+          <w:lang w:val="en-US" w:eastAsia="es-VE"/>
+        </w:rPr>
+        <w:t>usuario</w:t>
+      </w:r>
+      <w:proofErr w:type="spellEnd"/>
+      <w:r>
+        <w:rPr>
+          <w:rFonts w:eastAsia="Times New Roman" w:cs="Arial"/>
+          <w:b/>
+          <w:bCs/>
+          <w:color w:val="000000"/>
+          <w:szCs w:val="24"/>
+          <w:lang w:val="en-US" w:eastAsia="es-VE"/>
+        </w:rPr>
+        <w:t>:</w:t>
+      </w:r>
+    </w:p>
+    <w:p>
+      <w:pPr>
+        <w:numPr>
+          <w:ilvl w:val="1"/>
+          <w:numId w:val="28"/>
+        </w:numPr>
+        <w:shd w:val="clear" w:color="auto" w:fill="FFFFFF"/>
+        <w:spacing w:after="0" w:line="240" w:lineRule="auto"/>
+        <w:rPr>
+          <w:rFonts w:eastAsia="Times New Roman" w:cs="Arial"/>
+          <w:color w:val="000000"/>
+          <w:szCs w:val="24"/>
+          <w:lang w:val="es-EC" w:eastAsia="es-VE"/>
+        </w:rPr>
+      </w:pPr>
+      <w:r>
+        <w:rPr>
+          <w:rFonts w:eastAsia="Times New Roman" w:cs="Arial"/>
+          <w:color w:val="000000"/>
+          <w:szCs w:val="24"/>
+          <w:lang w:val="es-EC" w:eastAsia="es-VE"/>
+        </w:rPr>
+        <w:t>El sistema debe mostrar una lista de cuentas de usuario disponibles.</w:t>
+      </w:r>
+    </w:p>
+    <w:p>
+      <w:pPr>
+        <w:numPr>
+          <w:ilvl w:val="1"/>
+          <w:numId w:val="28"/>
+        </w:numPr>
+        <w:shd w:val="clear" w:color="auto" w:fill="FFFFFF"/>
+        <w:spacing w:after="0" w:line="240" w:lineRule="auto"/>
+        <w:rPr>
+          <w:rFonts w:eastAsia="Times New Roman" w:cs="Arial"/>
+          <w:color w:val="000000"/>
+          <w:szCs w:val="24"/>
+          <w:lang w:val="es-EC" w:eastAsia="es-VE"/>
+        </w:rPr>
+      </w:pPr>
+      <w:r>
+        <w:rPr>
+          <w:rFonts w:eastAsia="Times New Roman" w:cs="Arial"/>
+          <w:color w:val="000000"/>
+          <w:szCs w:val="24"/>
+          <w:lang w:val="es-EC" w:eastAsia="es-VE"/>
+        </w:rPr>
+        <w:t>El sistema debe permitir al administrador seleccionar la cuenta de usuario que desea eliminar.</w:t>
+      </w:r>
+    </w:p>
+    <w:p>
+      <w:pPr>
+        <w:numPr>
+          <w:ilvl w:val="1"/>
+          <w:numId w:val="28"/>
+        </w:numPr>
+        <w:shd w:val="clear" w:color="auto" w:fill="FFFFFF"/>
+        <w:spacing w:after="0" w:line="240" w:lineRule="auto"/>
+        <w:rPr>
+          <w:rFonts w:eastAsia="Times New Roman" w:cs="Arial"/>
+          <w:color w:val="000000"/>
+          <w:szCs w:val="24"/>
+          <w:lang w:val="es-EC" w:eastAsia="es-VE"/>
+        </w:rPr>
+      </w:pPr>
+      <w:r>
+        <w:rPr>
+          <w:rFonts w:eastAsia="Times New Roman" w:cs="Arial"/>
+          <w:color w:val="000000"/>
+          <w:szCs w:val="24"/>
+          <w:lang w:val="es-EC" w:eastAsia="es-VE"/>
+        </w:rPr>
+        <w:t>El sistema debe solicitar una confirmación al administrador antes de eliminar la cuenta de usuario.</w:t>
+      </w:r>
+    </w:p>
+    <w:p>
+      <w:pPr>
+        <w:numPr>
+          <w:ilvl w:val="1"/>
+          <w:numId w:val="28"/>
+        </w:numPr>
+        <w:shd w:val="clear" w:color="auto" w:fill="FFFFFF"/>
+        <w:spacing w:after="0" w:line="240" w:lineRule="auto"/>
+        <w:rPr>
+          <w:rFonts w:eastAsia="Times New Roman" w:cs="Arial"/>
+          <w:color w:val="000000"/>
+          <w:szCs w:val="24"/>
+          <w:lang w:val="es-EC" w:eastAsia="es-VE"/>
+        </w:rPr>
+      </w:pPr>
+      <w:r>
+        <w:rPr>
+          <w:rFonts w:eastAsia="Times New Roman" w:cs="Arial"/>
+          <w:color w:val="000000"/>
+          <w:szCs w:val="24"/>
+          <w:lang w:val="es-EC" w:eastAsia="es-VE"/>
+        </w:rPr>
+        <w:t>El sistema debe mostrar una confirmación al administrador después de eliminar la cuenta de usuario.</w:t>
+      </w:r>
+    </w:p>
+    <w:p>
+      <w:pPr>
+        <w:numPr>
+          <w:ilvl w:val="0"/>
+          <w:numId w:val="28"/>
+        </w:numPr>
+        <w:shd w:val="clear" w:color="auto" w:fill="FFFFFF"/>
+        <w:spacing w:after="0" w:line="240" w:lineRule="auto"/>
+        <w:rPr>
+          <w:rFonts w:eastAsia="Times New Roman" w:cs="Arial"/>
+          <w:color w:val="000000"/>
+          <w:szCs w:val="24"/>
+          <w:lang w:val="en-US" w:eastAsia="es-VE"/>
+        </w:rPr>
+      </w:pPr>
+      <w:proofErr w:type="spellStart"/>
+      <w:r>
+        <w:rPr>
+          <w:rFonts w:eastAsia="Times New Roman" w:cs="Arial"/>
+          <w:b/>
+          <w:bCs/>
+          <w:color w:val="000000"/>
+          <w:szCs w:val="24"/>
+          <w:lang w:val="en-US" w:eastAsia="es-VE"/>
+        </w:rPr>
+        <w:t>Modificar</w:t>
+      </w:r>
+      <w:proofErr w:type="spellEnd"/>
+      <w:r>
+        <w:rPr>
+          <w:rFonts w:eastAsia="Times New Roman" w:cs="Arial"/>
+          <w:b/>
+          <w:bCs/>
+          <w:color w:val="000000"/>
+          <w:szCs w:val="24"/>
+          <w:lang w:val="en-US" w:eastAsia="es-VE"/>
+        </w:rPr>
+        <w:t xml:space="preserve"> </w:t>
+      </w:r>
+      <w:proofErr w:type="spellStart"/>
+      <w:r>
+        <w:rPr>
+          <w:rFonts w:eastAsia="Times New Roman" w:cs="Arial"/>
+          <w:b/>
+          <w:bCs/>
+          <w:color w:val="000000"/>
+          <w:szCs w:val="24"/>
+          <w:lang w:val="en-US" w:eastAsia="es-VE"/>
+        </w:rPr>
+        <w:t>cuenta</w:t>
+      </w:r>
+      <w:proofErr w:type="spellEnd"/>
+      <w:r>
+        <w:rPr>
+          <w:rFonts w:eastAsia="Times New Roman" w:cs="Arial"/>
+          <w:b/>
+          <w:bCs/>
+          <w:color w:val="000000"/>
+          <w:szCs w:val="24"/>
+          <w:lang w:val="en-US" w:eastAsia="es-VE"/>
+        </w:rPr>
+        <w:t xml:space="preserve"> de </w:t>
+      </w:r>
+      <w:proofErr w:type="spellStart"/>
+      <w:r>
+        <w:rPr>
+          <w:rFonts w:eastAsia="Times New Roman" w:cs="Arial"/>
+          <w:b/>
+          <w:bCs/>
+          <w:color w:val="000000"/>
+          <w:szCs w:val="24"/>
+          <w:lang w:val="en-US" w:eastAsia="es-VE"/>
+        </w:rPr>
+        <w:t>usuario</w:t>
+      </w:r>
+      <w:proofErr w:type="spellEnd"/>
+      <w:r>
+        <w:rPr>
+          <w:rFonts w:eastAsia="Times New Roman" w:cs="Arial"/>
+          <w:b/>
+          <w:bCs/>
+          <w:color w:val="000000"/>
+          <w:szCs w:val="24"/>
+          <w:lang w:val="en-US" w:eastAsia="es-VE"/>
+        </w:rPr>
+        <w:t>:</w:t>
+      </w:r>
+    </w:p>
+    <w:p>
+      <w:pPr>
+        <w:numPr>
+          <w:ilvl w:val="1"/>
+          <w:numId w:val="28"/>
+        </w:numPr>
+        <w:shd w:val="clear" w:color="auto" w:fill="FFFFFF"/>
+        <w:spacing w:after="0" w:line="240" w:lineRule="auto"/>
+        <w:rPr>
+          <w:rFonts w:eastAsia="Times New Roman" w:cs="Arial"/>
+          <w:color w:val="000000"/>
+          <w:szCs w:val="24"/>
+          <w:lang w:val="es-EC" w:eastAsia="es-VE"/>
+        </w:rPr>
+      </w:pPr>
+      <w:r>
+        <w:rPr>
+          <w:rFonts w:eastAsia="Times New Roman" w:cs="Arial"/>
+          <w:color w:val="000000"/>
+          <w:szCs w:val="24"/>
+          <w:lang w:val="es-EC" w:eastAsia="es-VE"/>
+        </w:rPr>
+        <w:t>El sistema debe mostrar una lista de cuentas de usuario disponibles.</w:t>
+      </w:r>
+    </w:p>
+    <w:p>
+      <w:pPr>
+        <w:numPr>
+          <w:ilvl w:val="1"/>
+          <w:numId w:val="28"/>
+        </w:numPr>
+        <w:shd w:val="clear" w:color="auto" w:fill="FFFFFF"/>
+        <w:spacing w:after="0" w:line="240" w:lineRule="auto"/>
+        <w:rPr>
+          <w:rFonts w:eastAsia="Times New Roman" w:cs="Arial"/>
+          <w:color w:val="000000"/>
+          <w:szCs w:val="24"/>
+          <w:lang w:val="es-EC" w:eastAsia="es-VE"/>
+        </w:rPr>
+      </w:pPr>
+      <w:r>
+        <w:rPr>
+          <w:rFonts w:eastAsia="Times New Roman" w:cs="Arial"/>
+          <w:color w:val="000000"/>
+          <w:szCs w:val="24"/>
+          <w:lang w:val="es-EC" w:eastAsia="es-VE"/>
+        </w:rPr>
+        <w:t>El sistema debe permitir al administrador seleccionar la cuenta de usuario que desea modificar.</w:t>
+      </w:r>
+    </w:p>
+    <w:p>
+      <w:pPr>
+        <w:numPr>
+          <w:ilvl w:val="1"/>
+          <w:numId w:val="28"/>
+        </w:numPr>
+        <w:shd w:val="clear" w:color="auto" w:fill="FFFFFF"/>
+        <w:spacing w:after="0" w:line="240" w:lineRule="auto"/>
+        <w:rPr>
+          <w:rFonts w:eastAsia="Times New Roman" w:cs="Arial"/>
+          <w:color w:val="000000"/>
+          <w:szCs w:val="24"/>
+          <w:lang w:val="es-EC" w:eastAsia="es-VE"/>
+        </w:rPr>
+      </w:pPr>
+      <w:r>
+        <w:rPr>
+          <w:rFonts w:eastAsia="Times New Roman" w:cs="Arial"/>
+          <w:color w:val="000000"/>
+          <w:szCs w:val="24"/>
+          <w:lang w:val="es-EC" w:eastAsia="es-VE"/>
+        </w:rPr>
+        <w:t>El sistema debe permitir al administrador realizar cambios en la información del usuario o los roles asignados.</w:t>
+      </w:r>
+    </w:p>
+    <w:p>
+      <w:pPr>
+        <w:numPr>
+          <w:ilvl w:val="1"/>
+          <w:numId w:val="28"/>
+        </w:numPr>
+        <w:shd w:val="clear" w:color="auto" w:fill="FFFFFF"/>
+        <w:spacing w:after="0" w:line="240" w:lineRule="auto"/>
+        <w:rPr>
+          <w:rFonts w:eastAsia="Times New Roman" w:cs="Arial"/>
+          <w:color w:val="000000"/>
+          <w:szCs w:val="24"/>
+          <w:lang w:val="es-EC" w:eastAsia="es-VE"/>
+        </w:rPr>
+      </w:pPr>
+      <w:r>
+        <w:rPr>
+          <w:rFonts w:eastAsia="Times New Roman" w:cs="Arial"/>
+          <w:color w:val="000000"/>
+          <w:szCs w:val="24"/>
+          <w:lang w:val="es-EC" w:eastAsia="es-VE"/>
+        </w:rPr>
+        <w:t>El sistema debe validar los cambios realizados por el administrador antes de guardarlos.</w:t>
+      </w:r>
+    </w:p>
+    <w:p>
+      <w:pPr>
+        <w:numPr>
+          <w:ilvl w:val="1"/>
+          <w:numId w:val="28"/>
+        </w:numPr>
+        <w:shd w:val="clear" w:color="auto" w:fill="FFFFFF"/>
+        <w:spacing w:after="0" w:line="240" w:lineRule="auto"/>
+        <w:rPr>
+          <w:rFonts w:eastAsia="Times New Roman" w:cs="Arial"/>
+          <w:color w:val="000000"/>
+          <w:szCs w:val="24"/>
+          <w:lang w:val="es-EC" w:eastAsia="es-VE"/>
+        </w:rPr>
+      </w:pPr>
+      <w:r>
+        <w:rPr>
+          <w:rFonts w:eastAsia="Times New Roman" w:cs="Arial"/>
+          <w:color w:val="000000"/>
+          <w:szCs w:val="24"/>
+          <w:lang w:val="es-EC" w:eastAsia="es-VE"/>
+        </w:rPr>
+        <w:t>El sistema debe mostrar una confirmación al administrador después de guardar los cambios en la cuenta de usuario.</w:t>
+      </w:r>
+    </w:p>
+    <w:p>
+      <w:pPr>
+        <w:shd w:val="clear" w:color="auto" w:fill="FFFFFF"/>
+        <w:spacing w:after="0" w:line="240" w:lineRule="auto"/>
+        <w:rPr>
+          <w:rFonts w:eastAsia="Times New Roman" w:cs="Arial"/>
+          <w:color w:val="00B050"/>
+          <w:szCs w:val="24"/>
+          <w:lang w:eastAsia="es-VE"/>
+        </w:rPr>
+      </w:pPr>
+    </w:p>
+    <w:p>
+      <w:pPr>
+        <w:shd w:val="clear" w:color="auto" w:fill="FFFFFF"/>
+        <w:spacing w:after="0" w:line="240" w:lineRule="auto"/>
+        <w:rPr>
+          <w:rFonts w:eastAsia="Times New Roman" w:cs="Arial"/>
+          <w:color w:val="000000"/>
+          <w:szCs w:val="24"/>
+          <w:lang w:val="es-EC" w:eastAsia="es-VE"/>
+        </w:rPr>
+      </w:pPr>
+      <w:r>
+        <w:rPr>
+          <w:rFonts w:eastAsia="Times New Roman" w:cs="Arial"/>
+          <w:b/>
+          <w:bCs/>
+          <w:color w:val="000000"/>
+          <w:szCs w:val="24"/>
+          <w:lang w:val="es-EC" w:eastAsia="es-VE"/>
+        </w:rPr>
+        <w:t>Funcionalidad 2: Gestión de roles de usuario</w:t>
+      </w:r>
+    </w:p>
+    <w:p>
+      <w:pPr>
+        <w:shd w:val="clear" w:color="auto" w:fill="FFFFFF"/>
+        <w:spacing w:after="0" w:line="240" w:lineRule="auto"/>
+        <w:rPr>
+          <w:rFonts w:eastAsia="Times New Roman" w:cs="Arial"/>
+          <w:color w:val="000000"/>
+          <w:szCs w:val="24"/>
+          <w:lang w:val="es-EC" w:eastAsia="es-VE"/>
+        </w:rPr>
+      </w:pPr>
+      <w:r>
+        <w:rPr>
+          <w:rFonts w:eastAsia="Times New Roman" w:cs="Arial"/>
+          <w:b/>
+          <w:bCs/>
+          <w:color w:val="000000"/>
+          <w:szCs w:val="24"/>
+          <w:lang w:val="es-EC" w:eastAsia="es-VE"/>
+        </w:rPr>
+        <w:lastRenderedPageBreak/>
+        <w:t>Descripción:</w:t>
+      </w:r>
+      <w:r>
+        <w:rPr>
+          <w:rFonts w:eastAsia="Times New Roman" w:cs="Arial"/>
+          <w:color w:val="000000"/>
+          <w:szCs w:val="24"/>
+          <w:lang w:val="es-EC" w:eastAsia="es-VE"/>
+        </w:rPr>
+        <w:t xml:space="preserve"> Esta funcionalidad permite al administrador del sistema gestionar los roles de usuario, incluyendo la creación, modificación y eliminación de roles de usuario.</w:t>
+      </w:r>
+    </w:p>
+    <w:p>
+      <w:pPr>
+        <w:shd w:val="clear" w:color="auto" w:fill="FFFFFF"/>
+        <w:spacing w:after="0" w:line="240" w:lineRule="auto"/>
+        <w:rPr>
+          <w:rFonts w:eastAsia="Times New Roman" w:cs="Arial"/>
+          <w:color w:val="000000"/>
+          <w:szCs w:val="24"/>
+          <w:lang w:val="es-EC" w:eastAsia="es-VE"/>
+        </w:rPr>
+      </w:pPr>
+      <w:r>
+        <w:rPr>
+          <w:rFonts w:eastAsia="Times New Roman" w:cs="Arial"/>
+          <w:b/>
+          <w:bCs/>
+          <w:color w:val="000000"/>
+          <w:szCs w:val="24"/>
+          <w:lang w:val="es-EC" w:eastAsia="es-VE"/>
+        </w:rPr>
+        <w:t>Prioridad:</w:t>
+      </w:r>
+      <w:r>
+        <w:rPr>
+          <w:rFonts w:eastAsia="Times New Roman" w:cs="Arial"/>
+          <w:color w:val="000000"/>
+          <w:szCs w:val="24"/>
+          <w:lang w:val="es-EC" w:eastAsia="es-VE"/>
+        </w:rPr>
+        <w:t xml:space="preserve"> Alta</w:t>
+      </w:r>
+    </w:p>
+    <w:p>
+      <w:pPr>
+        <w:shd w:val="clear" w:color="auto" w:fill="FFFFFF"/>
+        <w:spacing w:after="0" w:line="240" w:lineRule="auto"/>
+        <w:rPr>
+          <w:rFonts w:eastAsia="Times New Roman" w:cs="Arial"/>
+          <w:color w:val="000000"/>
+          <w:szCs w:val="24"/>
+          <w:lang w:val="es-EC" w:eastAsia="es-VE"/>
+        </w:rPr>
+      </w:pPr>
+      <w:r>
+        <w:rPr>
+          <w:rFonts w:eastAsia="Times New Roman" w:cs="Arial"/>
+          <w:b/>
+          <w:bCs/>
+          <w:color w:val="000000"/>
+          <w:szCs w:val="24"/>
+          <w:lang w:val="es-EC" w:eastAsia="es-VE"/>
+        </w:rPr>
+        <w:t>Acciones iniciadoras y comportamiento esperado:</w:t>
+      </w:r>
+    </w:p>
+    <w:p>
+      <w:pPr>
+        <w:numPr>
+          <w:ilvl w:val="0"/>
+          <w:numId w:val="29"/>
+        </w:numPr>
+        <w:shd w:val="clear" w:color="auto" w:fill="FFFFFF"/>
+        <w:spacing w:after="0" w:line="240" w:lineRule="auto"/>
+        <w:rPr>
+          <w:rFonts w:eastAsia="Times New Roman" w:cs="Arial"/>
+          <w:color w:val="000000"/>
+          <w:szCs w:val="24"/>
+          <w:lang w:val="es-EC" w:eastAsia="es-VE"/>
+        </w:rPr>
+      </w:pPr>
+      <w:r>
+        <w:rPr>
+          <w:rFonts w:eastAsia="Times New Roman" w:cs="Arial"/>
+          <w:b/>
+          <w:bCs/>
+          <w:color w:val="000000"/>
+          <w:szCs w:val="24"/>
+          <w:lang w:val="es-EC" w:eastAsia="es-VE"/>
+        </w:rPr>
+        <w:t>Crear un nuevo rol de usuario:</w:t>
+      </w:r>
+    </w:p>
+    <w:p>
+      <w:pPr>
+        <w:numPr>
+          <w:ilvl w:val="1"/>
+          <w:numId w:val="29"/>
+        </w:numPr>
+        <w:shd w:val="clear" w:color="auto" w:fill="FFFFFF"/>
+        <w:spacing w:after="0" w:line="240" w:lineRule="auto"/>
+        <w:rPr>
+          <w:rFonts w:eastAsia="Times New Roman" w:cs="Arial"/>
+          <w:color w:val="000000"/>
+          <w:szCs w:val="24"/>
+          <w:lang w:val="es-EC" w:eastAsia="es-VE"/>
+        </w:rPr>
+      </w:pPr>
+      <w:r>
+        <w:rPr>
+          <w:rFonts w:eastAsia="Times New Roman" w:cs="Arial"/>
+          <w:color w:val="000000"/>
+          <w:szCs w:val="24"/>
+          <w:lang w:val="es-EC" w:eastAsia="es-VE"/>
+        </w:rPr>
+        <w:t>Acción iniciadora: El administrador selecciona la opción para crear un nuevo rol de usuario.</w:t>
+      </w:r>
+    </w:p>
+    <w:p>
+      <w:pPr>
+        <w:numPr>
+          <w:ilvl w:val="1"/>
+          <w:numId w:val="29"/>
+        </w:numPr>
+        <w:shd w:val="clear" w:color="auto" w:fill="FFFFFF"/>
+        <w:spacing w:after="0" w:line="240" w:lineRule="auto"/>
+        <w:rPr>
+          <w:rFonts w:eastAsia="Times New Roman" w:cs="Arial"/>
+          <w:color w:val="000000"/>
+          <w:szCs w:val="24"/>
+          <w:lang w:val="es-EC" w:eastAsia="es-VE"/>
+        </w:rPr>
+      </w:pPr>
+      <w:r>
+        <w:rPr>
+          <w:rFonts w:eastAsia="Times New Roman" w:cs="Arial"/>
+          <w:color w:val="000000"/>
+          <w:szCs w:val="24"/>
+          <w:lang w:val="es-EC" w:eastAsia="es-VE"/>
+        </w:rPr>
+        <w:t>Comportamiento esperado: El sistema muestra un formulario para ingresar los detalles del nuevo rol, como nombre, descripción y permisos asociados. Después de completar el formulario, el sistema crea el nuevo rol y muestra una confirmación al administrador.</w:t>
+      </w:r>
+    </w:p>
+    <w:p>
+      <w:pPr>
+        <w:numPr>
+          <w:ilvl w:val="0"/>
+          <w:numId w:val="29"/>
+        </w:numPr>
+        <w:shd w:val="clear" w:color="auto" w:fill="FFFFFF"/>
+        <w:spacing w:after="0" w:line="240" w:lineRule="auto"/>
+        <w:rPr>
+          <w:rFonts w:eastAsia="Times New Roman" w:cs="Arial"/>
+          <w:color w:val="000000"/>
+          <w:szCs w:val="24"/>
+          <w:lang w:val="es-EC" w:eastAsia="es-VE"/>
+        </w:rPr>
+      </w:pPr>
+      <w:r>
+        <w:rPr>
+          <w:rFonts w:eastAsia="Times New Roman" w:cs="Arial"/>
+          <w:b/>
+          <w:bCs/>
+          <w:color w:val="000000"/>
+          <w:szCs w:val="24"/>
+          <w:lang w:val="es-EC" w:eastAsia="es-VE"/>
+        </w:rPr>
+        <w:t>Eliminar un rol de usuario:</w:t>
+      </w:r>
+    </w:p>
+    <w:p>
+      <w:pPr>
+        <w:numPr>
+          <w:ilvl w:val="1"/>
+          <w:numId w:val="29"/>
+        </w:numPr>
+        <w:shd w:val="clear" w:color="auto" w:fill="FFFFFF"/>
+        <w:spacing w:after="0" w:line="240" w:lineRule="auto"/>
+        <w:rPr>
+          <w:rFonts w:eastAsia="Times New Roman" w:cs="Arial"/>
+          <w:color w:val="000000"/>
+          <w:szCs w:val="24"/>
+          <w:lang w:val="es-EC" w:eastAsia="es-VE"/>
+        </w:rPr>
+      </w:pPr>
+      <w:r>
+        <w:rPr>
+          <w:rFonts w:eastAsia="Times New Roman" w:cs="Arial"/>
+          <w:color w:val="000000"/>
+          <w:szCs w:val="24"/>
+          <w:lang w:val="es-EC" w:eastAsia="es-VE"/>
+        </w:rPr>
+        <w:t>Acción iniciadora: El administrador selecciona la opción para eliminar un rol de usuario existente.</w:t>
+      </w:r>
+    </w:p>
+    <w:p>
+      <w:pPr>
+        <w:numPr>
+          <w:ilvl w:val="1"/>
+          <w:numId w:val="29"/>
+        </w:numPr>
+        <w:shd w:val="clear" w:color="auto" w:fill="FFFFFF"/>
+        <w:spacing w:after="0" w:line="240" w:lineRule="auto"/>
+        <w:rPr>
+          <w:rFonts w:eastAsia="Times New Roman" w:cs="Arial"/>
+          <w:color w:val="000000"/>
+          <w:szCs w:val="24"/>
+          <w:lang w:val="es-EC" w:eastAsia="es-VE"/>
+        </w:rPr>
+      </w:pPr>
+      <w:r>
+        <w:rPr>
+          <w:rFonts w:eastAsia="Times New Roman" w:cs="Arial"/>
+          <w:color w:val="000000"/>
+          <w:szCs w:val="24"/>
+          <w:lang w:val="es-EC" w:eastAsia="es-VE"/>
+        </w:rPr>
+        <w:t>Comportamiento esperado: El sistema muestra una lista de roles de usuario disponibles y permite al administrador seleccionar el rol que desea eliminar. Después de confirmar la acción, el sistema elimina el rol seleccionado y muestra una confirmación al administrador.</w:t>
+      </w:r>
+    </w:p>
+    <w:p>
+      <w:pPr>
+        <w:numPr>
+          <w:ilvl w:val="0"/>
+          <w:numId w:val="29"/>
+        </w:numPr>
+        <w:shd w:val="clear" w:color="auto" w:fill="FFFFFF"/>
+        <w:spacing w:after="0" w:line="240" w:lineRule="auto"/>
+        <w:rPr>
+          <w:rFonts w:eastAsia="Times New Roman" w:cs="Arial"/>
+          <w:color w:val="000000"/>
+          <w:szCs w:val="24"/>
+          <w:lang w:val="es-EC" w:eastAsia="es-VE"/>
+        </w:rPr>
+      </w:pPr>
+      <w:r>
+        <w:rPr>
+          <w:rFonts w:eastAsia="Times New Roman" w:cs="Arial"/>
+          <w:b/>
+          <w:bCs/>
+          <w:color w:val="000000"/>
+          <w:szCs w:val="24"/>
+          <w:lang w:val="es-EC" w:eastAsia="es-VE"/>
+        </w:rPr>
+        <w:t>Modificar un rol de usuario:</w:t>
+      </w:r>
+    </w:p>
+    <w:p>
+      <w:pPr>
+        <w:numPr>
+          <w:ilvl w:val="1"/>
+          <w:numId w:val="29"/>
+        </w:numPr>
+        <w:shd w:val="clear" w:color="auto" w:fill="FFFFFF"/>
+        <w:spacing w:after="0" w:line="240" w:lineRule="auto"/>
+        <w:rPr>
+          <w:rFonts w:eastAsia="Times New Roman" w:cs="Arial"/>
+          <w:color w:val="000000"/>
+          <w:szCs w:val="24"/>
+          <w:lang w:val="es-EC" w:eastAsia="es-VE"/>
+        </w:rPr>
+      </w:pPr>
+      <w:r>
+        <w:rPr>
+          <w:rFonts w:eastAsia="Times New Roman" w:cs="Arial"/>
+          <w:color w:val="000000"/>
+          <w:szCs w:val="24"/>
+          <w:lang w:val="es-EC" w:eastAsia="es-VE"/>
+        </w:rPr>
+        <w:t>Acción iniciadora: El administrador selecciona la opción para modificar un rol de usuario existente.</w:t>
+      </w:r>
+    </w:p>
+    <w:p>
+      <w:pPr>
+        <w:numPr>
+          <w:ilvl w:val="1"/>
+          <w:numId w:val="29"/>
+        </w:numPr>
+        <w:shd w:val="clear" w:color="auto" w:fill="FFFFFF"/>
+        <w:spacing w:after="0" w:line="240" w:lineRule="auto"/>
+        <w:rPr>
+          <w:rFonts w:eastAsia="Times New Roman" w:cs="Arial"/>
+          <w:color w:val="000000"/>
+          <w:szCs w:val="24"/>
+          <w:lang w:val="es-EC" w:eastAsia="es-VE"/>
+        </w:rPr>
+      </w:pPr>
+      <w:r>
+        <w:rPr>
+          <w:rFonts w:eastAsia="Times New Roman" w:cs="Arial"/>
+          <w:color w:val="000000"/>
+          <w:szCs w:val="24"/>
+          <w:lang w:val="es-EC" w:eastAsia="es-VE"/>
+        </w:rPr>
+        <w:t>Comportamiento esperado: El sistema muestra una lista de roles de usuario disponibles y permite al administrador seleccionar el rol que desea modificar. Después de realizar los cambios necesarios en la información del rol o los permisos asociados, el sistema guarda los cambios y muestra una confirmación al administrador.</w:t>
+      </w:r>
+    </w:p>
+    <w:p>
+      <w:pPr>
+        <w:shd w:val="clear" w:color="auto" w:fill="FFFFFF"/>
+        <w:spacing w:after="0" w:line="240" w:lineRule="auto"/>
+        <w:rPr>
+          <w:rFonts w:eastAsia="Times New Roman" w:cs="Arial"/>
+          <w:color w:val="000000"/>
+          <w:szCs w:val="24"/>
+          <w:lang w:val="en-US" w:eastAsia="es-VE"/>
+        </w:rPr>
+      </w:pPr>
+      <w:proofErr w:type="spellStart"/>
+      <w:r>
+        <w:rPr>
+          <w:rFonts w:eastAsia="Times New Roman" w:cs="Arial"/>
+          <w:b/>
+          <w:bCs/>
+          <w:color w:val="000000"/>
+          <w:szCs w:val="24"/>
+          <w:lang w:val="en-US" w:eastAsia="es-VE"/>
+        </w:rPr>
+        <w:t>Requerimientos</w:t>
+      </w:r>
+      <w:proofErr w:type="spellEnd"/>
+      <w:r>
+        <w:rPr>
+          <w:rFonts w:eastAsia="Times New Roman" w:cs="Arial"/>
+          <w:b/>
+          <w:bCs/>
+          <w:color w:val="000000"/>
+          <w:szCs w:val="24"/>
+          <w:lang w:val="en-US" w:eastAsia="es-VE"/>
+        </w:rPr>
+        <w:t xml:space="preserve"> </w:t>
+      </w:r>
+      <w:proofErr w:type="spellStart"/>
+      <w:r>
+        <w:rPr>
+          <w:rFonts w:eastAsia="Times New Roman" w:cs="Arial"/>
+          <w:b/>
+          <w:bCs/>
+          <w:color w:val="000000"/>
+          <w:szCs w:val="24"/>
+          <w:lang w:val="en-US" w:eastAsia="es-VE"/>
+        </w:rPr>
+        <w:t>funcionales</w:t>
+      </w:r>
+      <w:proofErr w:type="spellEnd"/>
+      <w:r>
+        <w:rPr>
+          <w:rFonts w:eastAsia="Times New Roman" w:cs="Arial"/>
+          <w:b/>
+          <w:bCs/>
+          <w:color w:val="000000"/>
+          <w:szCs w:val="24"/>
+          <w:lang w:val="en-US" w:eastAsia="es-VE"/>
+        </w:rPr>
+        <w:t>:</w:t>
+      </w:r>
+    </w:p>
+    <w:p>
+      <w:pPr>
+        <w:numPr>
+          <w:ilvl w:val="0"/>
+          <w:numId w:val="30"/>
+        </w:numPr>
+        <w:shd w:val="clear" w:color="auto" w:fill="FFFFFF"/>
+        <w:spacing w:after="0" w:line="240" w:lineRule="auto"/>
+        <w:rPr>
+          <w:rFonts w:eastAsia="Times New Roman" w:cs="Arial"/>
+          <w:color w:val="000000"/>
+          <w:szCs w:val="24"/>
+          <w:lang w:val="es-EC" w:eastAsia="es-VE"/>
+        </w:rPr>
+      </w:pPr>
+      <w:r>
+        <w:rPr>
+          <w:rFonts w:eastAsia="Times New Roman" w:cs="Arial"/>
+          <w:b/>
+          <w:bCs/>
+          <w:color w:val="000000"/>
+          <w:szCs w:val="24"/>
+          <w:lang w:val="es-EC" w:eastAsia="es-VE"/>
+        </w:rPr>
+        <w:t>Crear un nuevo rol de usuario:</w:t>
+      </w:r>
+    </w:p>
+    <w:p>
+      <w:pPr>
+        <w:numPr>
+          <w:ilvl w:val="1"/>
+          <w:numId w:val="30"/>
+        </w:numPr>
+        <w:shd w:val="clear" w:color="auto" w:fill="FFFFFF"/>
+        <w:spacing w:after="0" w:line="240" w:lineRule="auto"/>
+        <w:rPr>
+          <w:rFonts w:eastAsia="Times New Roman" w:cs="Arial"/>
+          <w:color w:val="000000"/>
+          <w:szCs w:val="24"/>
+          <w:lang w:val="es-EC" w:eastAsia="es-VE"/>
+        </w:rPr>
+      </w:pPr>
+      <w:r>
+        <w:rPr>
+          <w:rFonts w:eastAsia="Times New Roman" w:cs="Arial"/>
+          <w:color w:val="000000"/>
+          <w:szCs w:val="24"/>
+          <w:lang w:val="es-EC" w:eastAsia="es-VE"/>
+        </w:rPr>
+        <w:t>El sistema debe mostrar un formulario para ingresar los detalles del nuevo rol.</w:t>
+      </w:r>
+    </w:p>
+    <w:p>
+      <w:pPr>
+        <w:numPr>
+          <w:ilvl w:val="1"/>
+          <w:numId w:val="30"/>
+        </w:numPr>
+        <w:shd w:val="clear" w:color="auto" w:fill="FFFFFF"/>
+        <w:spacing w:after="0" w:line="240" w:lineRule="auto"/>
+        <w:rPr>
+          <w:rFonts w:eastAsia="Times New Roman" w:cs="Arial"/>
+          <w:color w:val="000000"/>
+          <w:szCs w:val="24"/>
+          <w:lang w:val="es-EC" w:eastAsia="es-VE"/>
+        </w:rPr>
+      </w:pPr>
+      <w:r>
+        <w:rPr>
+          <w:rFonts w:eastAsia="Times New Roman" w:cs="Arial"/>
+          <w:color w:val="000000"/>
+          <w:szCs w:val="24"/>
+          <w:lang w:val="es-EC" w:eastAsia="es-VE"/>
+        </w:rPr>
+        <w:t>El sistema debe permitir al administrador seleccionar los permisos asociados al nuevo rol.</w:t>
+      </w:r>
+    </w:p>
+    <w:p>
+      <w:pPr>
+        <w:numPr>
+          <w:ilvl w:val="1"/>
+          <w:numId w:val="30"/>
+        </w:numPr>
+        <w:shd w:val="clear" w:color="auto" w:fill="FFFFFF"/>
+        <w:spacing w:after="0" w:line="240" w:lineRule="auto"/>
+        <w:rPr>
+          <w:rFonts w:eastAsia="Times New Roman" w:cs="Arial"/>
+          <w:color w:val="000000"/>
+          <w:szCs w:val="24"/>
+          <w:lang w:val="es-EC" w:eastAsia="es-VE"/>
+        </w:rPr>
+      </w:pPr>
+      <w:r>
+        <w:rPr>
+          <w:rFonts w:eastAsia="Times New Roman" w:cs="Arial"/>
+          <w:color w:val="000000"/>
+          <w:szCs w:val="24"/>
+          <w:lang w:val="es-EC" w:eastAsia="es-VE"/>
+        </w:rPr>
+        <w:t>El sistema debe validar la información ingresada por el administrador antes de crear el nuevo rol.</w:t>
+      </w:r>
+    </w:p>
+    <w:p>
+      <w:pPr>
+        <w:numPr>
+          <w:ilvl w:val="1"/>
+          <w:numId w:val="30"/>
+        </w:numPr>
+        <w:shd w:val="clear" w:color="auto" w:fill="FFFFFF"/>
+        <w:spacing w:after="0" w:line="240" w:lineRule="auto"/>
+        <w:rPr>
+          <w:rFonts w:eastAsia="Times New Roman" w:cs="Arial"/>
+          <w:color w:val="000000"/>
+          <w:szCs w:val="24"/>
+          <w:lang w:val="es-EC" w:eastAsia="es-VE"/>
+        </w:rPr>
+      </w:pPr>
+      <w:r>
+        <w:rPr>
+          <w:rFonts w:eastAsia="Times New Roman" w:cs="Arial"/>
+          <w:color w:val="000000"/>
+          <w:szCs w:val="24"/>
+          <w:lang w:val="es-EC" w:eastAsia="es-VE"/>
+        </w:rPr>
+        <w:t>El sistema debe mostrar una confirmación al administrador después de crear el nuevo rol de usuario.</w:t>
+      </w:r>
+    </w:p>
+    <w:p>
+      <w:pPr>
+        <w:numPr>
+          <w:ilvl w:val="0"/>
+          <w:numId w:val="30"/>
+        </w:numPr>
+        <w:shd w:val="clear" w:color="auto" w:fill="FFFFFF"/>
+        <w:spacing w:after="0" w:line="240" w:lineRule="auto"/>
+        <w:rPr>
+          <w:rFonts w:eastAsia="Times New Roman" w:cs="Arial"/>
+          <w:color w:val="000000"/>
+          <w:szCs w:val="24"/>
+          <w:lang w:val="es-EC" w:eastAsia="es-VE"/>
+        </w:rPr>
+      </w:pPr>
+      <w:r>
+        <w:rPr>
+          <w:rFonts w:eastAsia="Times New Roman" w:cs="Arial"/>
+          <w:b/>
+          <w:bCs/>
+          <w:color w:val="000000"/>
+          <w:szCs w:val="24"/>
+          <w:lang w:val="es-EC" w:eastAsia="es-VE"/>
+        </w:rPr>
+        <w:t>Eliminar un rol de usuario:</w:t>
+      </w:r>
+    </w:p>
+    <w:p>
+      <w:pPr>
+        <w:numPr>
+          <w:ilvl w:val="1"/>
+          <w:numId w:val="30"/>
+        </w:numPr>
+        <w:shd w:val="clear" w:color="auto" w:fill="FFFFFF"/>
+        <w:spacing w:after="0" w:line="240" w:lineRule="auto"/>
+        <w:rPr>
+          <w:rFonts w:eastAsia="Times New Roman" w:cs="Arial"/>
+          <w:color w:val="000000"/>
+          <w:szCs w:val="24"/>
+          <w:lang w:val="es-EC" w:eastAsia="es-VE"/>
+        </w:rPr>
+      </w:pPr>
+      <w:r>
+        <w:rPr>
+          <w:rFonts w:eastAsia="Times New Roman" w:cs="Arial"/>
+          <w:color w:val="000000"/>
+          <w:szCs w:val="24"/>
+          <w:lang w:val="es-EC" w:eastAsia="es-VE"/>
+        </w:rPr>
+        <w:t>El sistema debe mostrar una lista de roles de usuario disponibles.</w:t>
+      </w:r>
+    </w:p>
+    <w:p>
+      <w:pPr>
+        <w:numPr>
+          <w:ilvl w:val="1"/>
+          <w:numId w:val="30"/>
+        </w:numPr>
+        <w:shd w:val="clear" w:color="auto" w:fill="FFFFFF"/>
+        <w:spacing w:after="0" w:line="240" w:lineRule="auto"/>
+        <w:rPr>
+          <w:rFonts w:eastAsia="Times New Roman" w:cs="Arial"/>
+          <w:color w:val="000000"/>
+          <w:szCs w:val="24"/>
+          <w:lang w:val="es-EC" w:eastAsia="es-VE"/>
+        </w:rPr>
+      </w:pPr>
+      <w:r>
+        <w:rPr>
+          <w:rFonts w:eastAsia="Times New Roman" w:cs="Arial"/>
+          <w:color w:val="000000"/>
+          <w:szCs w:val="24"/>
+          <w:lang w:val="es-EC" w:eastAsia="es-VE"/>
+        </w:rPr>
+        <w:t>El sistema debe permitir al administrador seleccionar el rol de usuario que desea eliminar.</w:t>
+      </w:r>
+    </w:p>
+    <w:p>
+      <w:pPr>
+        <w:numPr>
+          <w:ilvl w:val="1"/>
+          <w:numId w:val="30"/>
+        </w:numPr>
+        <w:shd w:val="clear" w:color="auto" w:fill="FFFFFF"/>
+        <w:spacing w:after="0" w:line="240" w:lineRule="auto"/>
+        <w:rPr>
+          <w:rFonts w:eastAsia="Times New Roman" w:cs="Arial"/>
+          <w:color w:val="000000"/>
+          <w:szCs w:val="24"/>
+          <w:lang w:val="es-EC" w:eastAsia="es-VE"/>
+        </w:rPr>
+      </w:pPr>
+      <w:r>
+        <w:rPr>
+          <w:rFonts w:eastAsia="Times New Roman" w:cs="Arial"/>
+          <w:color w:val="000000"/>
+          <w:szCs w:val="24"/>
+          <w:lang w:val="es-EC" w:eastAsia="es-VE"/>
+        </w:rPr>
+        <w:t>El sistema debe solicitar una confirmación al administrador antes de eliminar el rol de usuario.</w:t>
+      </w:r>
+    </w:p>
+    <w:p>
+      <w:pPr>
+        <w:numPr>
+          <w:ilvl w:val="1"/>
+          <w:numId w:val="30"/>
+        </w:numPr>
+        <w:shd w:val="clear" w:color="auto" w:fill="FFFFFF"/>
+        <w:spacing w:after="0" w:line="240" w:lineRule="auto"/>
+        <w:rPr>
+          <w:rFonts w:eastAsia="Times New Roman" w:cs="Arial"/>
+          <w:color w:val="000000"/>
+          <w:szCs w:val="24"/>
+          <w:lang w:val="es-EC" w:eastAsia="es-VE"/>
+        </w:rPr>
+      </w:pPr>
+      <w:r>
+        <w:rPr>
+          <w:rFonts w:eastAsia="Times New Roman" w:cs="Arial"/>
+          <w:color w:val="000000"/>
+          <w:szCs w:val="24"/>
+          <w:lang w:val="es-EC" w:eastAsia="es-VE"/>
+        </w:rPr>
+        <w:t>El sistema debe mostrar una confirmación al administrador después de eliminar el rol de usuario.</w:t>
+      </w:r>
+    </w:p>
+    <w:p>
+      <w:pPr>
+        <w:numPr>
+          <w:ilvl w:val="0"/>
+          <w:numId w:val="30"/>
+        </w:numPr>
+        <w:shd w:val="clear" w:color="auto" w:fill="FFFFFF"/>
+        <w:spacing w:after="0" w:line="240" w:lineRule="auto"/>
+        <w:rPr>
+          <w:rFonts w:eastAsia="Times New Roman" w:cs="Arial"/>
+          <w:color w:val="000000"/>
+          <w:szCs w:val="24"/>
+          <w:lang w:val="es-EC" w:eastAsia="es-VE"/>
+        </w:rPr>
+      </w:pPr>
+      <w:r>
+        <w:rPr>
+          <w:rFonts w:eastAsia="Times New Roman" w:cs="Arial"/>
+          <w:b/>
+          <w:bCs/>
+          <w:color w:val="000000"/>
+          <w:szCs w:val="24"/>
+          <w:lang w:val="es-EC" w:eastAsia="es-VE"/>
+        </w:rPr>
+        <w:lastRenderedPageBreak/>
+        <w:t>Modificar un rol de usuario:</w:t>
+      </w:r>
+    </w:p>
+    <w:p>
+      <w:pPr>
+        <w:numPr>
+          <w:ilvl w:val="1"/>
+          <w:numId w:val="30"/>
+        </w:numPr>
+        <w:shd w:val="clear" w:color="auto" w:fill="FFFFFF"/>
+        <w:spacing w:after="0" w:line="240" w:lineRule="auto"/>
+        <w:rPr>
+          <w:rFonts w:eastAsia="Times New Roman" w:cs="Arial"/>
+          <w:color w:val="000000"/>
+          <w:szCs w:val="24"/>
+          <w:lang w:val="es-EC" w:eastAsia="es-VE"/>
+        </w:rPr>
+      </w:pPr>
+      <w:r>
+        <w:rPr>
+          <w:rFonts w:eastAsia="Times New Roman" w:cs="Arial"/>
+          <w:color w:val="000000"/>
+          <w:szCs w:val="24"/>
+          <w:lang w:val="es-EC" w:eastAsia="es-VE"/>
+        </w:rPr>
+        <w:t>El sistema debe mostrar una lista de roles de usuario disponibles.</w:t>
+      </w:r>
+    </w:p>
+    <w:p>
+      <w:pPr>
+        <w:numPr>
+          <w:ilvl w:val="1"/>
+          <w:numId w:val="30"/>
+        </w:numPr>
+        <w:shd w:val="clear" w:color="auto" w:fill="FFFFFF"/>
+        <w:spacing w:after="0" w:line="240" w:lineRule="auto"/>
+        <w:rPr>
+          <w:rFonts w:eastAsia="Times New Roman" w:cs="Arial"/>
+          <w:color w:val="000000"/>
+          <w:szCs w:val="24"/>
+          <w:lang w:val="es-EC" w:eastAsia="es-VE"/>
+        </w:rPr>
+      </w:pPr>
+      <w:r>
+        <w:rPr>
+          <w:rFonts w:eastAsia="Times New Roman" w:cs="Arial"/>
+          <w:color w:val="000000"/>
+          <w:szCs w:val="24"/>
+          <w:lang w:val="es-EC" w:eastAsia="es-VE"/>
+        </w:rPr>
+        <w:t>El sistema debe permitir al administrador seleccionar el rol de usuario que desea modificar.</w:t>
+      </w:r>
+    </w:p>
+    <w:p>
+      <w:pPr>
+        <w:numPr>
+          <w:ilvl w:val="1"/>
+          <w:numId w:val="30"/>
+        </w:numPr>
+        <w:shd w:val="clear" w:color="auto" w:fill="FFFFFF"/>
+        <w:spacing w:after="0" w:line="240" w:lineRule="auto"/>
+        <w:rPr>
+          <w:rFonts w:eastAsia="Times New Roman" w:cs="Arial"/>
+          <w:color w:val="000000"/>
+          <w:szCs w:val="24"/>
+          <w:lang w:val="es-EC" w:eastAsia="es-VE"/>
+        </w:rPr>
+      </w:pPr>
+      <w:r>
+        <w:rPr>
+          <w:rFonts w:eastAsia="Times New Roman" w:cs="Arial"/>
+          <w:color w:val="000000"/>
+          <w:szCs w:val="24"/>
+          <w:lang w:val="es-EC" w:eastAsia="es-VE"/>
+        </w:rPr>
+        <w:t>El sistema debe permitir al administrador realizar cambios en la información del rol o los permisos asociados.</w:t>
+      </w:r>
+    </w:p>
+    <w:p>
+      <w:pPr>
+        <w:numPr>
+          <w:ilvl w:val="1"/>
+          <w:numId w:val="30"/>
+        </w:numPr>
+        <w:shd w:val="clear" w:color="auto" w:fill="FFFFFF"/>
+        <w:spacing w:after="0" w:line="240" w:lineRule="auto"/>
+        <w:rPr>
+          <w:rFonts w:eastAsia="Times New Roman" w:cs="Arial"/>
+          <w:color w:val="000000"/>
+          <w:szCs w:val="24"/>
+          <w:lang w:val="es-EC" w:eastAsia="es-VE"/>
+        </w:rPr>
+      </w:pPr>
+      <w:r>
+        <w:rPr>
+          <w:rFonts w:eastAsia="Times New Roman" w:cs="Arial"/>
+          <w:color w:val="000000"/>
+          <w:szCs w:val="24"/>
+          <w:lang w:val="es-EC" w:eastAsia="es-VE"/>
+        </w:rPr>
+        <w:t>El sistema debe validar los cambios realizados por el administrador antes de guardarlos.</w:t>
+      </w:r>
+    </w:p>
+    <w:p>
+      <w:pPr>
+        <w:numPr>
+          <w:ilvl w:val="1"/>
+          <w:numId w:val="30"/>
+        </w:numPr>
+        <w:shd w:val="clear" w:color="auto" w:fill="FFFFFF"/>
+        <w:spacing w:after="0" w:line="240" w:lineRule="auto"/>
+        <w:rPr>
+          <w:rFonts w:eastAsia="Times New Roman" w:cs="Arial"/>
+          <w:color w:val="000000"/>
+          <w:szCs w:val="24"/>
+          <w:lang w:val="es-EC" w:eastAsia="es-VE"/>
+        </w:rPr>
+      </w:pPr>
+      <w:r>
+        <w:rPr>
+          <w:rFonts w:eastAsia="Times New Roman" w:cs="Arial"/>
+          <w:color w:val="000000"/>
+          <w:szCs w:val="24"/>
+          <w:lang w:val="es-EC" w:eastAsia="es-VE"/>
+        </w:rPr>
+        <w:t>El sistema debe mostrar una confirmación al administrador después de guardar los cambios en el rol de usuario.</w:t>
+      </w:r>
+    </w:p>
+    <w:p>
+      <w:pPr>
+        <w:shd w:val="clear" w:color="auto" w:fill="FFFFFF"/>
+        <w:spacing w:after="0" w:line="240" w:lineRule="auto"/>
+        <w:rPr>
+          <w:rFonts w:eastAsia="Times New Roman" w:cs="Arial"/>
+          <w:color w:val="00B050"/>
+          <w:szCs w:val="24"/>
+          <w:lang w:val="es-EC" w:eastAsia="es-VE"/>
+        </w:rPr>
+      </w:pPr>
+    </w:p>
+    <w:p>
+      <w:pPr>
+        <w:shd w:val="clear" w:color="auto" w:fill="FFFFFF"/>
+        <w:spacing w:after="0" w:line="240" w:lineRule="auto"/>
+        <w:rPr>
+          <w:rFonts w:eastAsia="Times New Roman" w:cs="Arial"/>
+          <w:color w:val="00B050"/>
+          <w:szCs w:val="24"/>
+          <w:lang w:eastAsia="es-VE"/>
+        </w:rPr>
+      </w:pPr>
     </w:p>
     <w:p>
       <w:pPr>
@@ -6701,7 +8744,6 @@
           <w:szCs w:val="24"/>
           <w:lang w:eastAsia="es-VE"/>
         </w:rPr>
-        <w:lastRenderedPageBreak/>
         <w:t>Es recomendable incluir como el software debe responder a condiciones de error y entradas de datos inválidas.</w:t>
       </w:r>
     </w:p>
@@ -7085,6 +9127,7 @@
         <w:rPr>
           <w:color w:val="00B050"/>
         </w:rPr>
+        <w:lastRenderedPageBreak/>
         <w:t>Para hacer cumplir las reglas de negocio, podría ser necesaria la definición de requerimientos funcionales que aplican a todo el sistema, no a una funcionalidad especifica.</w:t>
       </w:r>
     </w:p>
@@ -7175,6 +9218,7 @@
         <w:rPr>
           <w:color w:val="00B050"/>
         </w:rPr>
+        <w:lastRenderedPageBreak/>
         <w:t>Se pueden clasificar por tipos o áreas del sistema con interfaz distinta.</w:t>
       </w:r>
     </w:p>
@@ -7260,21 +9304,7 @@
         <w:rPr>
           <w:color w:val="00B050"/>
         </w:rPr>
-        <w:t xml:space="preserve">Información sobre cuales tipos de dispositivos soporta el </w:t>
-      </w:r>
-      <w:proofErr w:type="gramStart"/>
-      <w:r>
-        <w:rPr>
-          <w:color w:val="00B050"/>
-        </w:rPr>
-        <w:t>sistema</w:t>
-      </w:r>
-      <w:proofErr w:type="gramEnd"/>
-      <w:r>
-        <w:rPr>
-          <w:color w:val="00B050"/>
-        </w:rPr>
-        <w:t xml:space="preserve"> por ejemplo: Computadores, dispositivos móviles, impresoras, otros dispositivos.</w:t>
+        <w:t>Información sobre cuales tipos de dispositivos soporta el sistema por ejemplo: Computadores, dispositivos móviles, impresoras, otros dispositivos.</w:t>
       </w:r>
     </w:p>
     <w:p>
@@ -7381,27 +9411,13 @@
         <w:rPr>
           <w:color w:val="00B050"/>
         </w:rPr>
-        <w:t xml:space="preserve">Incluye formatos de mensajería, estándares de </w:t>
-      </w:r>
-      <w:proofErr w:type="gramStart"/>
+        <w:t xml:space="preserve">Incluye formatos de mensajería, estándares de comunicación </w:t>
+      </w:r>
       <w:r>
         <w:rPr>
           <w:color w:val="00B050"/>
         </w:rPr>
-        <w:t xml:space="preserve">comunicación </w:t>
-      </w:r>
-      <w:r>
-        <w:rPr>
-          <w:color w:val="00B050"/>
-        </w:rPr>
-        <w:t>.</w:t>
-      </w:r>
-      <w:proofErr w:type="gramEnd"/>
-      <w:r>
-        <w:rPr>
-          <w:color w:val="00B050"/>
-        </w:rPr>
-        <w:t xml:space="preserve"> </w:t>
+        <w:t xml:space="preserve">. </w:t>
       </w:r>
       <w:r>
         <w:rPr>
@@ -7420,10 +9436,229 @@
         </w:numPr>
       </w:pPr>
       <w:bookmarkStart w:id="19" w:name="_Toc166692442"/>
-      <w:r>
-        <w:t>Requerimientos no funcionales</w:t>
+      <w:proofErr w:type="spellStart"/>
+      <w:r>
+        <w:t>Requerimientos</w:t>
+      </w:r>
+      <w:proofErr w:type="spellEnd"/>
+      <w:r>
+        <w:t xml:space="preserve"> no </w:t>
+      </w:r>
+      <w:proofErr w:type="spellStart"/>
+      <w:r>
+        <w:t>funcionales</w:t>
       </w:r>
       <w:bookmarkEnd w:id="19"/>
+      <w:proofErr w:type="spellEnd"/>
+    </w:p>
+    <w:p>
+      <w:pPr>
+        <w:pStyle w:val="Ttulo1"/>
+        <w:rPr>
+          <w:color w:val="000000"/>
+          <w:sz w:val="24"/>
+          <w:szCs w:val="24"/>
+          <w:lang w:val="es-VE"/>
+        </w:rPr>
+      </w:pPr>
+      <w:r>
+        <w:rPr>
+          <w:color w:val="000000"/>
+          <w:sz w:val="24"/>
+          <w:szCs w:val="24"/>
+          <w:lang w:val="es-VE"/>
+        </w:rPr>
+        <w:t>Requisitos no funcionales:</w:t>
+      </w:r>
+    </w:p>
+    <w:p>
+      <w:pPr>
+        <w:pStyle w:val="Ttulo1"/>
+        <w:rPr>
+          <w:color w:val="000000"/>
+          <w:sz w:val="24"/>
+          <w:szCs w:val="24"/>
+          <w:lang w:val="es-VE"/>
+        </w:rPr>
+      </w:pPr>
+      <w:r>
+        <w:rPr>
+          <w:color w:val="000000"/>
+          <w:sz w:val="24"/>
+          <w:szCs w:val="24"/>
+          <w:lang w:val="es-VE"/>
+        </w:rPr>
+        <w:t xml:space="preserve">Rendimiento: </w:t>
+      </w:r>
+      <w:r>
+        <w:rPr>
+          <w:b w:val="0"/>
+          <w:bCs w:val="0"/>
+          <w:color w:val="000000"/>
+          <w:sz w:val="24"/>
+          <w:szCs w:val="24"/>
+          <w:lang w:val="es-VE"/>
+        </w:rPr>
+        <w:t>El sistema debe ser capaz de realizar operaciones de gestión de cuentas de usuario y roles de usuario de manera eficiente, con tiempos de respuesta rápidos incluso bajo cargas de trabajo pesadas.</w:t>
+      </w:r>
+    </w:p>
+    <w:p>
+      <w:pPr>
+        <w:pStyle w:val="Ttulo1"/>
+        <w:rPr>
+          <w:color w:val="000000"/>
+          <w:sz w:val="24"/>
+          <w:szCs w:val="24"/>
+          <w:lang w:val="es-VE"/>
+        </w:rPr>
+      </w:pPr>
+      <w:r>
+        <w:rPr>
+          <w:color w:val="000000"/>
+          <w:sz w:val="24"/>
+          <w:szCs w:val="24"/>
+          <w:lang w:val="es-VE"/>
+        </w:rPr>
+        <w:lastRenderedPageBreak/>
+        <w:t xml:space="preserve">Usabilidad: </w:t>
+      </w:r>
+      <w:r>
+        <w:rPr>
+          <w:b w:val="0"/>
+          <w:bCs w:val="0"/>
+          <w:color w:val="000000"/>
+          <w:sz w:val="24"/>
+          <w:szCs w:val="24"/>
+          <w:lang w:val="es-VE"/>
+        </w:rPr>
+        <w:t>La interfaz de usuario para la gestión de cuentas de usuario y roles de usuario debe ser intuitiva y fácil de usar, permitiendo a los administradores realizar tareas de manera eficiente y sin necesidad de formación adicional.</w:t>
+      </w:r>
+    </w:p>
+    <w:p>
+      <w:pPr>
+        <w:pStyle w:val="Ttulo1"/>
+        <w:rPr>
+          <w:color w:val="000000"/>
+          <w:sz w:val="24"/>
+          <w:szCs w:val="24"/>
+          <w:lang w:val="es-VE"/>
+        </w:rPr>
+      </w:pPr>
+      <w:r>
+        <w:rPr>
+          <w:color w:val="000000"/>
+          <w:sz w:val="24"/>
+          <w:szCs w:val="24"/>
+          <w:lang w:val="es-VE"/>
+        </w:rPr>
+        <w:t xml:space="preserve">Disponibilidad: </w:t>
+      </w:r>
+      <w:r>
+        <w:rPr>
+          <w:b w:val="0"/>
+          <w:bCs w:val="0"/>
+          <w:color w:val="000000"/>
+          <w:sz w:val="24"/>
+          <w:szCs w:val="24"/>
+          <w:lang w:val="es-VE"/>
+        </w:rPr>
+        <w:t>El sistema debe estar disponible en todo momento para que los administradores puedan gestionar las cuentas de usuario y roles de usuario según sea necesario, minimizando cualquier tiempo de inactividad planificado o no planificado.</w:t>
+      </w:r>
+    </w:p>
+    <w:p>
+      <w:pPr>
+        <w:pStyle w:val="Ttulo1"/>
+        <w:rPr>
+          <w:color w:val="000000"/>
+          <w:sz w:val="24"/>
+          <w:szCs w:val="24"/>
+          <w:lang w:val="es-VE"/>
+        </w:rPr>
+      </w:pPr>
+      <w:r>
+        <w:rPr>
+          <w:color w:val="000000"/>
+          <w:sz w:val="24"/>
+          <w:szCs w:val="24"/>
+          <w:lang w:val="es-VE"/>
+        </w:rPr>
+        <w:t xml:space="preserve">Seguridad: </w:t>
+      </w:r>
+      <w:r>
+        <w:rPr>
+          <w:b w:val="0"/>
+          <w:bCs w:val="0"/>
+          <w:color w:val="000000"/>
+          <w:sz w:val="24"/>
+          <w:szCs w:val="24"/>
+          <w:lang w:val="es-VE"/>
+        </w:rPr>
+        <w:t>Se deben implementar medidas de seguridad robustas para proteger la información confidencial relacionada con las cuentas de usuario y roles de usuario, incluyendo el cifrado de datos, el control de acceso basado en roles y la autenticación de usuarios.</w:t>
+      </w:r>
+    </w:p>
+    <w:p>
+      <w:pPr>
+        <w:pStyle w:val="Ttulo1"/>
+        <w:rPr>
+          <w:color w:val="000000"/>
+          <w:sz w:val="24"/>
+          <w:szCs w:val="24"/>
+          <w:lang w:val="es-VE"/>
+        </w:rPr>
+      </w:pPr>
+      <w:r>
+        <w:rPr>
+          <w:color w:val="000000"/>
+          <w:sz w:val="24"/>
+          <w:szCs w:val="24"/>
+          <w:lang w:val="es-VE"/>
+        </w:rPr>
+        <w:t xml:space="preserve">Compatibilidad: </w:t>
+      </w:r>
+      <w:r>
+        <w:rPr>
+          <w:b w:val="0"/>
+          <w:bCs w:val="0"/>
+          <w:color w:val="000000"/>
+          <w:sz w:val="24"/>
+          <w:szCs w:val="24"/>
+          <w:lang w:val="es-VE"/>
+        </w:rPr>
+        <w:t>El sistema debe ser compatible con una variedad de plataformas y navegadores web para garantizar un acceso adecuado desde diferentes dispositivos y entornos de trabajo.</w:t>
+      </w:r>
+    </w:p>
+    <w:p>
+      <w:pPr>
+        <w:pStyle w:val="Ttulo1"/>
+        <w:rPr>
+          <w:b w:val="0"/>
+          <w:bCs w:val="0"/>
+          <w:color w:val="000000"/>
+          <w:sz w:val="24"/>
+          <w:szCs w:val="24"/>
+          <w:lang w:val="es-VE"/>
+        </w:rPr>
+      </w:pPr>
+      <w:r>
+        <w:rPr>
+          <w:color w:val="000000"/>
+          <w:sz w:val="24"/>
+          <w:szCs w:val="24"/>
+          <w:lang w:val="es-VE"/>
+        </w:rPr>
+        <w:t xml:space="preserve">Mantenimiento: </w:t>
+      </w:r>
+      <w:r>
+        <w:rPr>
+          <w:b w:val="0"/>
+          <w:bCs w:val="0"/>
+          <w:color w:val="000000"/>
+          <w:sz w:val="24"/>
+          <w:szCs w:val="24"/>
+          <w:lang w:val="es-VE"/>
+        </w:rPr>
+        <w:t>El sistema debe ser fácil de mantener y actualizar, con la capacidad de aplicar parches de seguridad y realizar actualizaciones de software de manera rápida y sin problemas.</w:t>
+      </w:r>
     </w:p>
     <w:p>
       <w:pPr>
@@ -9019,6 +11254,123 @@
     </w:lvl>
   </w:abstractNum>
   <w:abstractNum w:abstractNumId="10" w15:restartNumberingAfterBreak="0">
+    <w:nsid w:val="33A037A7"/>
+    <w:multiLevelType w:val="multilevel"/>
+    <w:tmpl w:val="63FC20F4"/>
+    <w:lvl w:ilvl="0">
+      <w:start w:val="1"/>
+      <w:numFmt w:val="decimal"/>
+      <w:lvlText w:val="%1."/>
+      <w:lvlJc w:val="left"/>
+      <w:pPr>
+        <w:tabs>
+          <w:tab w:val="num" w:pos="720"/>
+        </w:tabs>
+        <w:ind w:left="720" w:hanging="360"/>
+      </w:pPr>
+    </w:lvl>
+    <w:lvl w:ilvl="1">
+      <w:start w:val="1"/>
+      <w:numFmt w:val="bullet"/>
+      <w:lvlText w:val=""/>
+      <w:lvlJc w:val="left"/>
+      <w:pPr>
+        <w:tabs>
+          <w:tab w:val="num" w:pos="1440"/>
+        </w:tabs>
+        <w:ind w:left="1440" w:hanging="360"/>
+      </w:pPr>
+      <w:rPr>
+        <w:rFonts w:ascii="Symbol" w:hAnsi="Symbol" w:hint="default"/>
+        <w:sz w:val="20"/>
+      </w:rPr>
+    </w:lvl>
+    <w:lvl w:ilvl="2" w:tentative="1">
+      <w:start w:val="1"/>
+      <w:numFmt w:val="decimal"/>
+      <w:lvlText w:val="%3."/>
+      <w:lvlJc w:val="left"/>
+      <w:pPr>
+        <w:tabs>
+          <w:tab w:val="num" w:pos="2160"/>
+        </w:tabs>
+        <w:ind w:left="2160" w:hanging="360"/>
+      </w:pPr>
+    </w:lvl>
+    <w:lvl w:ilvl="3" w:tentative="1">
+      <w:start w:val="1"/>
+      <w:numFmt w:val="decimal"/>
+      <w:lvlText w:val="%4."/>
+      <w:lvlJc w:val="left"/>
+      <w:pPr>
+        <w:tabs>
+          <w:tab w:val="num" w:pos="2880"/>
+        </w:tabs>
+        <w:ind w:left="2880" w:hanging="360"/>
+      </w:pPr>
+    </w:lvl>
+    <w:lvl w:ilvl="4" w:tentative="1">
+      <w:start w:val="1"/>
+      <w:numFmt w:val="decimal"/>
+      <w:lvlText w:val="%5."/>
+      <w:lvlJc w:val="left"/>
+      <w:pPr>
+        <w:tabs>
+          <w:tab w:val="num" w:pos="3600"/>
+        </w:tabs>
+        <w:ind w:left="3600" w:hanging="360"/>
+      </w:pPr>
+    </w:lvl>
+    <w:lvl w:ilvl="5" w:tentative="1">
+      <w:start w:val="1"/>
+      <w:numFmt w:val="decimal"/>
+      <w:lvlText w:val="%6."/>
+      <w:lvlJc w:val="left"/>
+      <w:pPr>
+        <w:tabs>
+          <w:tab w:val="num" w:pos="4320"/>
+        </w:tabs>
+        <w:ind w:left="4320" w:hanging="360"/>
+      </w:pPr>
+    </w:lvl>
+    <w:lvl w:ilvl="6" w:tentative="1">
+      <w:start w:val="1"/>
+      <w:numFmt w:val="decimal"/>
+      <w:lvlText w:val="%7."/>
+      <w:lvlJc w:val="left"/>
+      <w:pPr>
+        <w:tabs>
+          <w:tab w:val="num" w:pos="5040"/>
+        </w:tabs>
+        <w:ind w:left="5040" w:hanging="360"/>
+      </w:pPr>
+    </w:lvl>
+    <w:lvl w:ilvl="7" w:tentative="1">
+      <w:start w:val="1"/>
+      <w:numFmt w:val="decimal"/>
+      <w:lvlText w:val="%8."/>
+      <w:lvlJc w:val="left"/>
+      <w:pPr>
+        <w:tabs>
+          <w:tab w:val="num" w:pos="5760"/>
+        </w:tabs>
+        <w:ind w:left="5760" w:hanging="360"/>
+      </w:pPr>
+    </w:lvl>
+    <w:lvl w:ilvl="8" w:tentative="1">
+      <w:start w:val="1"/>
+      <w:numFmt w:val="decimal"/>
+      <w:lvlText w:val="%9."/>
+      <w:lvlJc w:val="left"/>
+      <w:pPr>
+        <w:tabs>
+          <w:tab w:val="num" w:pos="6480"/>
+        </w:tabs>
+        <w:ind w:left="6480" w:hanging="360"/>
+      </w:pPr>
+    </w:lvl>
+  </w:abstractNum>
+  <w:abstractNum w:abstractNumId="11" w15:restartNumberingAfterBreak="0">
     <w:nsid w:val="34A4263B"/>
     <w:multiLevelType w:val="hybridMultilevel"/>
     <w:tmpl w:val="A27E3D5E"/>
@@ -9104,7 +11456,7 @@
       </w:pPr>
     </w:lvl>
   </w:abstractNum>
-  <w:abstractNum w:abstractNumId="11" w15:restartNumberingAfterBreak="0">
+  <w:abstractNum w:abstractNumId="12" w15:restartNumberingAfterBreak="0">
     <w:nsid w:val="380F490E"/>
     <w:multiLevelType w:val="hybridMultilevel"/>
     <w:tmpl w:val="B95230FC"/>
@@ -9217,7 +11569,7 @@
       </w:rPr>
     </w:lvl>
   </w:abstractNum>
-  <w:abstractNum w:abstractNumId="12" w15:restartNumberingAfterBreak="0">
+  <w:abstractNum w:abstractNumId="13" w15:restartNumberingAfterBreak="0">
     <w:nsid w:val="382B09A8"/>
     <w:multiLevelType w:val="hybridMultilevel"/>
     <w:tmpl w:val="45043AB6"/>
@@ -9330,7 +11682,124 @@
       </w:rPr>
     </w:lvl>
   </w:abstractNum>
-  <w:abstractNum w:abstractNumId="13" w15:restartNumberingAfterBreak="0">
+  <w:abstractNum w:abstractNumId="14" w15:restartNumberingAfterBreak="0">
+    <w:nsid w:val="3E044D31"/>
+    <w:multiLevelType w:val="multilevel"/>
+    <w:tmpl w:val="3A3671C4"/>
+    <w:lvl w:ilvl="0">
+      <w:start w:val="1"/>
+      <w:numFmt w:val="decimal"/>
+      <w:lvlText w:val="%1."/>
+      <w:lvlJc w:val="left"/>
+      <w:pPr>
+        <w:tabs>
+          <w:tab w:val="num" w:pos="720"/>
+        </w:tabs>
+        <w:ind w:left="720" w:hanging="360"/>
+      </w:pPr>
+    </w:lvl>
+    <w:lvl w:ilvl="1">
+      <w:start w:val="1"/>
+      <w:numFmt w:val="bullet"/>
+      <w:lvlText w:val=""/>
+      <w:lvlJc w:val="left"/>
+      <w:pPr>
+        <w:tabs>
+          <w:tab w:val="num" w:pos="1440"/>
+        </w:tabs>
+        <w:ind w:left="1440" w:hanging="360"/>
+      </w:pPr>
+      <w:rPr>
+        <w:rFonts w:ascii="Symbol" w:hAnsi="Symbol" w:hint="default"/>
+        <w:sz w:val="20"/>
+      </w:rPr>
+    </w:lvl>
+    <w:lvl w:ilvl="2" w:tentative="1">
+      <w:start w:val="1"/>
+      <w:numFmt w:val="decimal"/>
+      <w:lvlText w:val="%3."/>
+      <w:lvlJc w:val="left"/>
+      <w:pPr>
+        <w:tabs>
+          <w:tab w:val="num" w:pos="2160"/>
+        </w:tabs>
+        <w:ind w:left="2160" w:hanging="360"/>
+      </w:pPr>
+    </w:lvl>
+    <w:lvl w:ilvl="3" w:tentative="1">
+      <w:start w:val="1"/>
+      <w:numFmt w:val="decimal"/>
+      <w:lvlText w:val="%4."/>
+      <w:lvlJc w:val="left"/>
+      <w:pPr>
+        <w:tabs>
+          <w:tab w:val="num" w:pos="2880"/>
+        </w:tabs>
+        <w:ind w:left="2880" w:hanging="360"/>
+      </w:pPr>
+    </w:lvl>
+    <w:lvl w:ilvl="4" w:tentative="1">
+      <w:start w:val="1"/>
+      <w:numFmt w:val="decimal"/>
+      <w:lvlText w:val="%5."/>
+      <w:lvlJc w:val="left"/>
+      <w:pPr>
+        <w:tabs>
+          <w:tab w:val="num" w:pos="3600"/>
+        </w:tabs>
+        <w:ind w:left="3600" w:hanging="360"/>
+      </w:pPr>
+    </w:lvl>
+    <w:lvl w:ilvl="5" w:tentative="1">
+      <w:start w:val="1"/>
+      <w:numFmt w:val="decimal"/>
+      <w:lvlText w:val="%6."/>
+      <w:lvlJc w:val="left"/>
+      <w:pPr>
+        <w:tabs>
+          <w:tab w:val="num" w:pos="4320"/>
+        </w:tabs>
+        <w:ind w:left="4320" w:hanging="360"/>
+      </w:pPr>
+    </w:lvl>
+    <w:lvl w:ilvl="6" w:tentative="1">
+      <w:start w:val="1"/>
+      <w:numFmt w:val="decimal"/>
+      <w:lvlText w:val="%7."/>
+      <w:lvlJc w:val="left"/>
+      <w:pPr>
+        <w:tabs>
+          <w:tab w:val="num" w:pos="5040"/>
+        </w:tabs>
+        <w:ind w:left="5040" w:hanging="360"/>
+      </w:pPr>
+    </w:lvl>
+    <w:lvl w:ilvl="7" w:tentative="1">
+      <w:start w:val="1"/>
+      <w:numFmt w:val="decimal"/>
+      <w:lvlText w:val="%8."/>
+      <w:lvlJc w:val="left"/>
+      <w:pPr>
+        <w:tabs>
+          <w:tab w:val="num" w:pos="5760"/>
+        </w:tabs>
+        <w:ind w:left="5760" w:hanging="360"/>
+      </w:pPr>
+    </w:lvl>
+    <w:lvl w:ilvl="8" w:tentative="1">
+      <w:start w:val="1"/>
+      <w:numFmt w:val="decimal"/>
+      <w:lvlText w:val="%9."/>
+      <w:lvlJc w:val="left"/>
+      <w:pPr>
+        <w:tabs>
+          <w:tab w:val="num" w:pos="6480"/>
+        </w:tabs>
+        <w:ind w:left="6480" w:hanging="360"/>
+      </w:pPr>
+    </w:lvl>
+  </w:abstractNum>
+  <w:abstractNum w:abstractNumId="15" w15:restartNumberingAfterBreak="0">
     <w:nsid w:val="44C73B30"/>
     <w:multiLevelType w:val="multilevel"/>
     <w:tmpl w:val="B13243DE"/>
@@ -9479,7 +11948,7 @@
       </w:rPr>
     </w:lvl>
   </w:abstractNum>
-  <w:abstractNum w:abstractNumId="14" w15:restartNumberingAfterBreak="0">
+  <w:abstractNum w:abstractNumId="16" w15:restartNumberingAfterBreak="0">
     <w:nsid w:val="47A07B7D"/>
     <w:multiLevelType w:val="hybridMultilevel"/>
     <w:tmpl w:val="9C3C279A"/>
@@ -9592,7 +12061,7 @@
       </w:rPr>
     </w:lvl>
   </w:abstractNum>
-  <w:abstractNum w:abstractNumId="15" w15:restartNumberingAfterBreak="0">
+  <w:abstractNum w:abstractNumId="17" w15:restartNumberingAfterBreak="0">
     <w:nsid w:val="4F1931C1"/>
     <w:multiLevelType w:val="multilevel"/>
     <w:tmpl w:val="DD8CFD1A"/>
@@ -9741,7 +12210,7 @@
       </w:rPr>
     </w:lvl>
   </w:abstractNum>
-  <w:abstractNum w:abstractNumId="16" w15:restartNumberingAfterBreak="0">
+  <w:abstractNum w:abstractNumId="18" w15:restartNumberingAfterBreak="0">
     <w:nsid w:val="51284328"/>
     <w:multiLevelType w:val="multilevel"/>
     <w:tmpl w:val="C19E7CFE"/>
@@ -9854,7 +12323,7 @@
       </w:rPr>
     </w:lvl>
   </w:abstractNum>
-  <w:abstractNum w:abstractNumId="17" w15:restartNumberingAfterBreak="0">
+  <w:abstractNum w:abstractNumId="19" w15:restartNumberingAfterBreak="0">
     <w:nsid w:val="602B13D0"/>
     <w:multiLevelType w:val="multilevel"/>
     <w:tmpl w:val="ABBE322C"/>
@@ -9943,7 +12412,7 @@
       </w:pPr>
     </w:lvl>
   </w:abstractNum>
-  <w:abstractNum w:abstractNumId="18" w15:restartNumberingAfterBreak="0">
+  <w:abstractNum w:abstractNumId="20" w15:restartNumberingAfterBreak="0">
     <w:nsid w:val="62151C9C"/>
     <w:multiLevelType w:val="multilevel"/>
     <w:tmpl w:val="769A66F6"/>
@@ -10092,7 +12561,7 @@
       </w:rPr>
     </w:lvl>
   </w:abstractNum>
-  <w:abstractNum w:abstractNumId="19" w15:restartNumberingAfterBreak="0">
+  <w:abstractNum w:abstractNumId="21" w15:restartNumberingAfterBreak="0">
     <w:nsid w:val="62633136"/>
     <w:multiLevelType w:val="multilevel"/>
     <w:tmpl w:val="2118013C"/>
@@ -10241,7 +12710,124 @@
       </w:rPr>
     </w:lvl>
   </w:abstractNum>
-  <w:abstractNum w:abstractNumId="20" w15:restartNumberingAfterBreak="0">
+  <w:abstractNum w:abstractNumId="22" w15:restartNumberingAfterBreak="0">
+    <w:nsid w:val="62A51A7A"/>
+    <w:multiLevelType w:val="multilevel"/>
+    <w:tmpl w:val="C6EE2A88"/>
+    <w:lvl w:ilvl="0">
+      <w:start w:val="1"/>
+      <w:numFmt w:val="decimal"/>
+      <w:lvlText w:val="%1."/>
+      <w:lvlJc w:val="left"/>
+      <w:pPr>
+        <w:tabs>
+          <w:tab w:val="num" w:pos="720"/>
+        </w:tabs>
+        <w:ind w:left="720" w:hanging="360"/>
+      </w:pPr>
+    </w:lvl>
+    <w:lvl w:ilvl="1">
+      <w:start w:val="1"/>
+      <w:numFmt w:val="bullet"/>
+      <w:lvlText w:val=""/>
+      <w:lvlJc w:val="left"/>
+      <w:pPr>
+        <w:tabs>
+          <w:tab w:val="num" w:pos="1440"/>
+        </w:tabs>
+        <w:ind w:left="1440" w:hanging="360"/>
+      </w:pPr>
+      <w:rPr>
+        <w:rFonts w:ascii="Symbol" w:hAnsi="Symbol" w:hint="default"/>
+        <w:sz w:val="20"/>
+      </w:rPr>
+    </w:lvl>
+    <w:lvl w:ilvl="2" w:tentative="1">
+      <w:start w:val="1"/>
+      <w:numFmt w:val="decimal"/>
+      <w:lvlText w:val="%3."/>
+      <w:lvlJc w:val="left"/>
+      <w:pPr>
+        <w:tabs>
+          <w:tab w:val="num" w:pos="2160"/>
+        </w:tabs>
+        <w:ind w:left="2160" w:hanging="360"/>
+      </w:pPr>
+    </w:lvl>
+    <w:lvl w:ilvl="3" w:tentative="1">
+      <w:start w:val="1"/>
+      <w:numFmt w:val="decimal"/>
+      <w:lvlText w:val="%4."/>
+      <w:lvlJc w:val="left"/>
+      <w:pPr>
+        <w:tabs>
+          <w:tab w:val="num" w:pos="2880"/>
+        </w:tabs>
+        <w:ind w:left="2880" w:hanging="360"/>
+      </w:pPr>
+    </w:lvl>
+    <w:lvl w:ilvl="4" w:tentative="1">
+      <w:start w:val="1"/>
+      <w:numFmt w:val="decimal"/>
+      <w:lvlText w:val="%5."/>
+      <w:lvlJc w:val="left"/>
+      <w:pPr>
+        <w:tabs>
+          <w:tab w:val="num" w:pos="3600"/>
+        </w:tabs>
+        <w:ind w:left="3600" w:hanging="360"/>
+      </w:pPr>
+    </w:lvl>
+    <w:lvl w:ilvl="5" w:tentative="1">
+      <w:start w:val="1"/>
+      <w:numFmt w:val="decimal"/>
+      <w:lvlText w:val="%6."/>
+      <w:lvlJc w:val="left"/>
+      <w:pPr>
+        <w:tabs>
+          <w:tab w:val="num" w:pos="4320"/>
+        </w:tabs>
+        <w:ind w:left="4320" w:hanging="360"/>
+      </w:pPr>
+    </w:lvl>
+    <w:lvl w:ilvl="6" w:tentative="1">
+      <w:start w:val="1"/>
+      <w:numFmt w:val="decimal"/>
+      <w:lvlText w:val="%7."/>
+      <w:lvlJc w:val="left"/>
+      <w:pPr>
+        <w:tabs>
+          <w:tab w:val="num" w:pos="5040"/>
+        </w:tabs>
+        <w:ind w:left="5040" w:hanging="360"/>
+      </w:pPr>
+    </w:lvl>
+    <w:lvl w:ilvl="7" w:tentative="1">
+      <w:start w:val="1"/>
+      <w:numFmt w:val="decimal"/>
+      <w:lvlText w:val="%8."/>
+      <w:lvlJc w:val="left"/>
+      <w:pPr>
+        <w:tabs>
+          <w:tab w:val="num" w:pos="5760"/>
+        </w:tabs>
+        <w:ind w:left="5760" w:hanging="360"/>
+      </w:pPr>
+    </w:lvl>
+    <w:lvl w:ilvl="8" w:tentative="1">
+      <w:start w:val="1"/>
+      <w:numFmt w:val="decimal"/>
+      <w:lvlText w:val="%9."/>
+      <w:lvlJc w:val="left"/>
+      <w:pPr>
+        <w:tabs>
+          <w:tab w:val="num" w:pos="6480"/>
+        </w:tabs>
+        <w:ind w:left="6480" w:hanging="360"/>
+      </w:pPr>
+    </w:lvl>
+  </w:abstractNum>
+  <w:abstractNum w:abstractNumId="23" w15:restartNumberingAfterBreak="0">
     <w:nsid w:val="634C1E96"/>
     <w:multiLevelType w:val="hybridMultilevel"/>
     <w:tmpl w:val="332C85AA"/>
@@ -10354,7 +12940,7 @@
       </w:rPr>
     </w:lvl>
   </w:abstractNum>
-  <w:abstractNum w:abstractNumId="21" w15:restartNumberingAfterBreak="0">
+  <w:abstractNum w:abstractNumId="24" w15:restartNumberingAfterBreak="0">
     <w:nsid w:val="653E57B4"/>
     <w:multiLevelType w:val="hybridMultilevel"/>
     <w:tmpl w:val="C3983A26"/>
@@ -10467,7 +13053,7 @@
       </w:rPr>
     </w:lvl>
   </w:abstractNum>
-  <w:abstractNum w:abstractNumId="22" w15:restartNumberingAfterBreak="0">
+  <w:abstractNum w:abstractNumId="25" w15:restartNumberingAfterBreak="0">
     <w:nsid w:val="664A65B7"/>
     <w:multiLevelType w:val="multilevel"/>
     <w:tmpl w:val="200A001F"/>
@@ -10553,7 +13139,7 @@
       </w:pPr>
     </w:lvl>
   </w:abstractNum>
-  <w:abstractNum w:abstractNumId="23" w15:restartNumberingAfterBreak="0">
+  <w:abstractNum w:abstractNumId="26" w15:restartNumberingAfterBreak="0">
     <w:nsid w:val="69D97055"/>
     <w:multiLevelType w:val="multilevel"/>
     <w:tmpl w:val="0B7E4750"/>
@@ -10642,7 +13228,7 @@
       </w:pPr>
     </w:lvl>
   </w:abstractNum>
-  <w:abstractNum w:abstractNumId="24" w15:restartNumberingAfterBreak="0">
+  <w:abstractNum w:abstractNumId="27" w15:restartNumberingAfterBreak="0">
     <w:nsid w:val="6A74434D"/>
     <w:multiLevelType w:val="multilevel"/>
     <w:tmpl w:val="200A001F"/>
@@ -10728,7 +13314,7 @@
       </w:pPr>
     </w:lvl>
   </w:abstractNum>
-  <w:abstractNum w:abstractNumId="25" w15:restartNumberingAfterBreak="0">
+  <w:abstractNum w:abstractNumId="28" w15:restartNumberingAfterBreak="0">
     <w:nsid w:val="73D74168"/>
     <w:multiLevelType w:val="multilevel"/>
     <w:tmpl w:val="200A001F"/>
@@ -10811,6 +13397,123 @@
       <w:lvlJc w:val="left"/>
       <w:pPr>
         <w:ind w:left="4320" w:hanging="1440"/>
+      </w:pPr>
+    </w:lvl>
+  </w:abstractNum>
+  <w:abstractNum w:abstractNumId="29" w15:restartNumberingAfterBreak="0">
+    <w:nsid w:val="79F33E2B"/>
+    <w:multiLevelType w:val="multilevel"/>
+    <w:tmpl w:val="4FBEC5C0"/>
+    <w:lvl w:ilvl="0">
+      <w:start w:val="1"/>
+      <w:numFmt w:val="decimal"/>
+      <w:lvlText w:val="%1."/>
+      <w:lvlJc w:val="left"/>
+      <w:pPr>
+        <w:tabs>
+          <w:tab w:val="num" w:pos="720"/>
+        </w:tabs>
+        <w:ind w:left="720" w:hanging="360"/>
+      </w:pPr>
+    </w:lvl>
+    <w:lvl w:ilvl="1">
+      <w:start w:val="1"/>
+      <w:numFmt w:val="bullet"/>
+      <w:lvlText w:val=""/>
+      <w:lvlJc w:val="left"/>
+      <w:pPr>
+        <w:tabs>
+          <w:tab w:val="num" w:pos="1440"/>
+        </w:tabs>
+        <w:ind w:left="1440" w:hanging="360"/>
+      </w:pPr>
+      <w:rPr>
+        <w:rFonts w:ascii="Symbol" w:hAnsi="Symbol" w:hint="default"/>
+        <w:sz w:val="20"/>
+      </w:rPr>
+    </w:lvl>
+    <w:lvl w:ilvl="2" w:tentative="1">
+      <w:start w:val="1"/>
+      <w:numFmt w:val="decimal"/>
+      <w:lvlText w:val="%3."/>
+      <w:lvlJc w:val="left"/>
+      <w:pPr>
+        <w:tabs>
+          <w:tab w:val="num" w:pos="2160"/>
+        </w:tabs>
+        <w:ind w:left="2160" w:hanging="360"/>
+      </w:pPr>
+    </w:lvl>
+    <w:lvl w:ilvl="3" w:tentative="1">
+      <w:start w:val="1"/>
+      <w:numFmt w:val="decimal"/>
+      <w:lvlText w:val="%4."/>
+      <w:lvlJc w:val="left"/>
+      <w:pPr>
+        <w:tabs>
+          <w:tab w:val="num" w:pos="2880"/>
+        </w:tabs>
+        <w:ind w:left="2880" w:hanging="360"/>
+      </w:pPr>
+    </w:lvl>
+    <w:lvl w:ilvl="4" w:tentative="1">
+      <w:start w:val="1"/>
+      <w:numFmt w:val="decimal"/>
+      <w:lvlText w:val="%5."/>
+      <w:lvlJc w:val="left"/>
+      <w:pPr>
+        <w:tabs>
+          <w:tab w:val="num" w:pos="3600"/>
+        </w:tabs>
+        <w:ind w:left="3600" w:hanging="360"/>
+      </w:pPr>
+    </w:lvl>
+    <w:lvl w:ilvl="5" w:tentative="1">
+      <w:start w:val="1"/>
+      <w:numFmt w:val="decimal"/>
+      <w:lvlText w:val="%6."/>
+      <w:lvlJc w:val="left"/>
+      <w:pPr>
+        <w:tabs>
+          <w:tab w:val="num" w:pos="4320"/>
+        </w:tabs>
+        <w:ind w:left="4320" w:hanging="360"/>
+      </w:pPr>
+    </w:lvl>
+    <w:lvl w:ilvl="6" w:tentative="1">
+      <w:start w:val="1"/>
+      <w:numFmt w:val="decimal"/>
+      <w:lvlText w:val="%7."/>
+      <w:lvlJc w:val="left"/>
+      <w:pPr>
+        <w:tabs>
+          <w:tab w:val="num" w:pos="5040"/>
+        </w:tabs>
+        <w:ind w:left="5040" w:hanging="360"/>
+      </w:pPr>
+    </w:lvl>
+    <w:lvl w:ilvl="7" w:tentative="1">
+      <w:start w:val="1"/>
+      <w:numFmt w:val="decimal"/>
+      <w:lvlText w:val="%8."/>
+      <w:lvlJc w:val="left"/>
+      <w:pPr>
+        <w:tabs>
+          <w:tab w:val="num" w:pos="5760"/>
+        </w:tabs>
+        <w:ind w:left="5760" w:hanging="360"/>
+      </w:pPr>
+    </w:lvl>
+    <w:lvl w:ilvl="8" w:tentative="1">
+      <w:start w:val="1"/>
+      <w:numFmt w:val="decimal"/>
+      <w:lvlText w:val="%9."/>
+      <w:lvlJc w:val="left"/>
+      <w:pPr>
+        <w:tabs>
+          <w:tab w:val="num" w:pos="6480"/>
+        </w:tabs>
+        <w:ind w:left="6480" w:hanging="360"/>
       </w:pPr>
     </w:lvl>
   </w:abstractNum>
@@ -10824,55 +13527,55 @@
     <w:abstractNumId w:val="2"/>
   </w:num>
   <w:num w:numId="4" w16cid:durableId="158038100">
-    <w:abstractNumId w:val="22"/>
+    <w:abstractNumId w:val="25"/>
   </w:num>
   <w:num w:numId="5" w16cid:durableId="2102022897">
     <w:abstractNumId w:val="7"/>
   </w:num>
   <w:num w:numId="6" w16cid:durableId="889612671">
-    <w:abstractNumId w:val="19"/>
+    <w:abstractNumId w:val="21"/>
   </w:num>
   <w:num w:numId="7" w16cid:durableId="1982490956">
-    <w:abstractNumId w:val="18"/>
+    <w:abstractNumId w:val="20"/>
   </w:num>
   <w:num w:numId="8" w16cid:durableId="1392266103">
     <w:abstractNumId w:val="8"/>
   </w:num>
   <w:num w:numId="9" w16cid:durableId="1186362262">
-    <w:abstractNumId w:val="15"/>
+    <w:abstractNumId w:val="17"/>
   </w:num>
   <w:num w:numId="10" w16cid:durableId="180242310">
-    <w:abstractNumId w:val="11"/>
+    <w:abstractNumId w:val="12"/>
   </w:num>
   <w:num w:numId="11" w16cid:durableId="543178847">
     <w:abstractNumId w:val="0"/>
   </w:num>
   <w:num w:numId="12" w16cid:durableId="1213349973">
-    <w:abstractNumId w:val="20"/>
+    <w:abstractNumId w:val="23"/>
   </w:num>
   <w:num w:numId="13" w16cid:durableId="914777927">
-    <w:abstractNumId w:val="14"/>
+    <w:abstractNumId w:val="16"/>
   </w:num>
   <w:num w:numId="14" w16cid:durableId="1727217071">
-    <w:abstractNumId w:val="10"/>
+    <w:abstractNumId w:val="11"/>
   </w:num>
   <w:num w:numId="15" w16cid:durableId="499085691">
-    <w:abstractNumId w:val="23"/>
+    <w:abstractNumId w:val="26"/>
   </w:num>
   <w:num w:numId="16" w16cid:durableId="1222400432">
-    <w:abstractNumId w:val="25"/>
+    <w:abstractNumId w:val="28"/>
   </w:num>
   <w:num w:numId="17" w16cid:durableId="246040878">
-    <w:abstractNumId w:val="24"/>
+    <w:abstractNumId w:val="27"/>
   </w:num>
   <w:num w:numId="18" w16cid:durableId="579605193">
-    <w:abstractNumId w:val="17"/>
+    <w:abstractNumId w:val="19"/>
   </w:num>
   <w:num w:numId="19" w16cid:durableId="1273561361">
     <w:abstractNumId w:val="6"/>
   </w:num>
   <w:num w:numId="20" w16cid:durableId="359934683">
-    <w:abstractNumId w:val="16"/>
+    <w:abstractNumId w:val="18"/>
   </w:num>
   <w:num w:numId="21" w16cid:durableId="1283074813">
     <w:abstractNumId w:val="9"/>
@@ -10881,16 +13584,28 @@
     <w:abstractNumId w:val="4"/>
   </w:num>
   <w:num w:numId="23" w16cid:durableId="583536162">
-    <w:abstractNumId w:val="12"/>
+    <w:abstractNumId w:val="13"/>
   </w:num>
   <w:num w:numId="24" w16cid:durableId="1302464607">
-    <w:abstractNumId w:val="13"/>
+    <w:abstractNumId w:val="15"/>
   </w:num>
   <w:num w:numId="25" w16cid:durableId="1188174904">
     <w:abstractNumId w:val="5"/>
   </w:num>
   <w:num w:numId="26" w16cid:durableId="1454709002">
-    <w:abstractNumId w:val="21"/>
+    <w:abstractNumId w:val="24"/>
+  </w:num>
+  <w:num w:numId="27" w16cid:durableId="1848591045">
+    <w:abstractNumId w:val="14"/>
+  </w:num>
+  <w:num w:numId="28" w16cid:durableId="1187256727">
+    <w:abstractNumId w:val="10"/>
+  </w:num>
+  <w:num w:numId="29" w16cid:durableId="177698062">
+    <w:abstractNumId w:val="22"/>
+  </w:num>
+  <w:num w:numId="30" w16cid:durableId="1757554541">
+    <w:abstractNumId w:val="29"/>
   </w:num>
   <w:numIdMacAtCleanup w:val="1"/>
 </w:numbering>
@@ -10902,7 +13617,7 @@
     <w:rPrDefault>
       <w:rPr>
         <w:rFonts w:ascii="Calibri" w:eastAsia="Calibri" w:hAnsi="Calibri" w:cs="Times New Roman"/>
-        <w:lang w:val="es-ES" w:eastAsia="es-ES" w:bidi="ar-SA"/>
+        <w:lang w:val="en-US" w:eastAsia="en-US" w:bidi="ar-SA"/>
       </w:rPr>
     </w:rPrDefault>
     <w:pPrDefault/>
@@ -11296,7 +14011,7 @@
       <w:rFonts w:ascii="Arial" w:hAnsi="Arial"/>
       <w:sz w:val="24"/>
       <w:szCs w:val="22"/>
-      <w:lang w:val="es-VE" w:eastAsia="en-US"/>
+      <w:lang w:val="es-VE"/>
     </w:rPr>
   </w:style>
   <w:style w:type="paragraph" w:styleId="Ttulo1">
@@ -11367,7 +14082,6 @@
   <w:style w:type="character" w:default="1" w:styleId="Fuentedeprrafopredeter">
     <w:name w:val="Default Paragraph Font"/>
     <w:uiPriority w:val="1"/>
-    <w:semiHidden/>
     <w:unhideWhenUsed/>
   </w:style>
   <w:style w:type="table" w:default="1" w:styleId="Tablanormal">
@@ -11742,7 +14456,7 @@
       <w:rFonts w:ascii="Arial" w:hAnsi="Arial"/>
       <w:sz w:val="24"/>
       <w:szCs w:val="22"/>
-      <w:lang w:val="es-VE" w:eastAsia="en-US"/>
+      <w:lang w:val="es-VE"/>
     </w:rPr>
   </w:style>
   <w:style w:type="paragraph" w:customStyle="1" w:styleId="template">

</xml_diff>

<commit_message>
Agregacion Nuevo Documento Casos de Uso
</commit_message>
<xml_diff>
--- a/Documentacion/Alcance del proyecto V2.docx
+++ b/Documentacion/Alcance del proyecto V2.docx
@@ -8643,6 +8643,1413 @@
     </w:p>
     <w:p>
       <w:pPr>
+        <w:shd w:val="clear" w:color="auto" w:fill="FFFFFF"/>
+        <w:spacing w:after="0" w:line="240" w:lineRule="auto"/>
+        <w:rPr>
+          <w:rFonts w:eastAsia="Times New Roman" w:cs="Arial"/>
+          <w:b/>
+          <w:bCs/>
+          <w:szCs w:val="24"/>
+          <w:lang w:val="es-ES" w:eastAsia="es-VE"/>
+        </w:rPr>
+      </w:pPr>
+      <w:r>
+        <w:rPr>
+          <w:rFonts w:eastAsia="Times New Roman" w:cs="Arial"/>
+          <w:b/>
+          <w:bCs/>
+          <w:szCs w:val="24"/>
+          <w:lang w:val="es-ES" w:eastAsia="es-VE"/>
+        </w:rPr>
+        <w:t>9.1. Generar Informes de Producción</w:t>
+      </w:r>
+    </w:p>
+    <w:p>
+      <w:pPr>
+        <w:shd w:val="clear" w:color="auto" w:fill="FFFFFF"/>
+        <w:spacing w:after="0" w:line="240" w:lineRule="auto"/>
+        <w:rPr>
+          <w:rFonts w:eastAsia="Times New Roman" w:cs="Arial"/>
+          <w:szCs w:val="24"/>
+          <w:lang w:val="es-ES" w:eastAsia="es-VE"/>
+        </w:rPr>
+      </w:pPr>
+      <w:r>
+        <w:rPr>
+          <w:rFonts w:eastAsia="Times New Roman" w:cs="Arial"/>
+          <w:b/>
+          <w:bCs/>
+          <w:szCs w:val="24"/>
+          <w:lang w:val="es-ES" w:eastAsia="es-VE"/>
+        </w:rPr>
+        <w:t>Descripción:</w:t>
+      </w:r>
+      <w:r>
+        <w:rPr>
+          <w:rFonts w:eastAsia="Times New Roman" w:cs="Arial"/>
+          <w:szCs w:val="24"/>
+          <w:lang w:val="es-ES" w:eastAsia="es-VE"/>
+        </w:rPr>
+        <w:t xml:space="preserve"> Permitir al Gerente de Producción y al Administrador del Sistema generar informes detallados sobre la producción y el inventario.</w:t>
+      </w:r>
+    </w:p>
+    <w:p>
+      <w:pPr>
+        <w:shd w:val="clear" w:color="auto" w:fill="FFFFFF"/>
+        <w:spacing w:after="0" w:line="240" w:lineRule="auto"/>
+        <w:rPr>
+          <w:rFonts w:eastAsia="Times New Roman" w:cs="Arial"/>
+          <w:szCs w:val="24"/>
+          <w:lang w:val="es-ES" w:eastAsia="es-VE"/>
+        </w:rPr>
+      </w:pPr>
+      <w:r>
+        <w:rPr>
+          <w:rFonts w:eastAsia="Times New Roman" w:cs="Arial"/>
+          <w:b/>
+          <w:bCs/>
+          <w:szCs w:val="24"/>
+          <w:lang w:val="es-ES" w:eastAsia="es-VE"/>
+        </w:rPr>
+        <w:t>Prioridad:</w:t>
+      </w:r>
+      <w:r>
+        <w:rPr>
+          <w:rFonts w:eastAsia="Times New Roman" w:cs="Arial"/>
+          <w:szCs w:val="24"/>
+          <w:lang w:val="es-ES" w:eastAsia="es-VE"/>
+        </w:rPr>
+        <w:t xml:space="preserve"> Alta</w:t>
+      </w:r>
+    </w:p>
+    <w:p>
+      <w:pPr>
+        <w:shd w:val="clear" w:color="auto" w:fill="FFFFFF"/>
+        <w:spacing w:after="0" w:line="240" w:lineRule="auto"/>
+        <w:rPr>
+          <w:rFonts w:eastAsia="Times New Roman" w:cs="Arial"/>
+          <w:szCs w:val="24"/>
+          <w:lang w:val="es-ES" w:eastAsia="es-VE"/>
+        </w:rPr>
+      </w:pPr>
+      <w:r>
+        <w:rPr>
+          <w:rFonts w:eastAsia="Times New Roman" w:cs="Arial"/>
+          <w:b/>
+          <w:bCs/>
+          <w:szCs w:val="24"/>
+          <w:lang w:val="es-ES" w:eastAsia="es-VE"/>
+        </w:rPr>
+        <w:t>Acciones iniciadoras y comportamiento esperado:</w:t>
+      </w:r>
+    </w:p>
+    <w:p>
+      <w:pPr>
+        <w:numPr>
+          <w:ilvl w:val="0"/>
+          <w:numId w:val="37"/>
+        </w:numPr>
+        <w:shd w:val="clear" w:color="auto" w:fill="FFFFFF"/>
+        <w:spacing w:after="0" w:line="240" w:lineRule="auto"/>
+        <w:rPr>
+          <w:rFonts w:eastAsia="Times New Roman" w:cs="Arial"/>
+          <w:szCs w:val="24"/>
+          <w:lang w:val="es-ES" w:eastAsia="es-VE"/>
+        </w:rPr>
+      </w:pPr>
+      <w:r>
+        <w:rPr>
+          <w:rFonts w:eastAsia="Times New Roman" w:cs="Arial"/>
+          <w:szCs w:val="24"/>
+          <w:lang w:val="es-ES" w:eastAsia="es-VE"/>
+        </w:rPr>
+        <w:t>El usuario (Gerente de Producción o Administrador del Sistema) selecciona la opción para generar informes.</w:t>
+      </w:r>
+    </w:p>
+    <w:p>
+      <w:pPr>
+        <w:numPr>
+          <w:ilvl w:val="0"/>
+          <w:numId w:val="37"/>
+        </w:numPr>
+        <w:shd w:val="clear" w:color="auto" w:fill="FFFFFF"/>
+        <w:spacing w:after="0" w:line="240" w:lineRule="auto"/>
+        <w:rPr>
+          <w:rFonts w:eastAsia="Times New Roman" w:cs="Arial"/>
+          <w:szCs w:val="24"/>
+          <w:lang w:val="es-ES" w:eastAsia="es-VE"/>
+        </w:rPr>
+      </w:pPr>
+      <w:r>
+        <w:rPr>
+          <w:rFonts w:eastAsia="Times New Roman" w:cs="Arial"/>
+          <w:szCs w:val="24"/>
+          <w:lang w:val="es-ES" w:eastAsia="es-VE"/>
+        </w:rPr>
+        <w:t>El sistema presenta opciones de formato (PDF, Excel) y criterios de selección (fechas, tipo de informe).</w:t>
+      </w:r>
+    </w:p>
+    <w:p>
+      <w:pPr>
+        <w:numPr>
+          <w:ilvl w:val="0"/>
+          <w:numId w:val="37"/>
+        </w:numPr>
+        <w:shd w:val="clear" w:color="auto" w:fill="FFFFFF"/>
+        <w:spacing w:after="0" w:line="240" w:lineRule="auto"/>
+        <w:rPr>
+          <w:rFonts w:eastAsia="Times New Roman" w:cs="Arial"/>
+          <w:szCs w:val="24"/>
+          <w:lang w:val="es-ES" w:eastAsia="es-VE"/>
+        </w:rPr>
+      </w:pPr>
+      <w:r>
+        <w:rPr>
+          <w:rFonts w:eastAsia="Times New Roman" w:cs="Arial"/>
+          <w:szCs w:val="24"/>
+          <w:lang w:val="es-ES" w:eastAsia="es-VE"/>
+        </w:rPr>
+        <w:t>El usuario selecciona los criterios y el formato.</w:t>
+      </w:r>
+    </w:p>
+    <w:p>
+      <w:pPr>
+        <w:numPr>
+          <w:ilvl w:val="0"/>
+          <w:numId w:val="37"/>
+        </w:numPr>
+        <w:shd w:val="clear" w:color="auto" w:fill="FFFFFF"/>
+        <w:spacing w:after="0" w:line="240" w:lineRule="auto"/>
+        <w:rPr>
+          <w:rFonts w:eastAsia="Times New Roman" w:cs="Arial"/>
+          <w:szCs w:val="24"/>
+          <w:lang w:val="es-ES" w:eastAsia="es-VE"/>
+        </w:rPr>
+      </w:pPr>
+      <w:r>
+        <w:rPr>
+          <w:rFonts w:eastAsia="Times New Roman" w:cs="Arial"/>
+          <w:szCs w:val="24"/>
+          <w:lang w:val="es-ES" w:eastAsia="es-VE"/>
+        </w:rPr>
+        <w:t>El sistema genera el informe y lo hace disponible para descarga.</w:t>
+      </w:r>
+    </w:p>
+    <w:p>
+      <w:pPr>
+        <w:numPr>
+          <w:ilvl w:val="0"/>
+          <w:numId w:val="37"/>
+        </w:numPr>
+        <w:shd w:val="clear" w:color="auto" w:fill="FFFFFF"/>
+        <w:spacing w:after="0" w:line="240" w:lineRule="auto"/>
+        <w:rPr>
+          <w:rFonts w:eastAsia="Times New Roman" w:cs="Arial"/>
+          <w:szCs w:val="24"/>
+          <w:lang w:val="es-ES" w:eastAsia="es-VE"/>
+        </w:rPr>
+      </w:pPr>
+      <w:r>
+        <w:rPr>
+          <w:rFonts w:eastAsia="Times New Roman" w:cs="Arial"/>
+          <w:szCs w:val="24"/>
+          <w:lang w:val="es-ES" w:eastAsia="es-VE"/>
+        </w:rPr>
+        <w:t>El usuario descarga el informe.</w:t>
+      </w:r>
+    </w:p>
+    <w:p>
+      <w:pPr>
+        <w:shd w:val="clear" w:color="auto" w:fill="FFFFFF"/>
+        <w:spacing w:after="0" w:line="240" w:lineRule="auto"/>
+        <w:rPr>
+          <w:rFonts w:eastAsia="Times New Roman" w:cs="Arial"/>
+          <w:szCs w:val="24"/>
+          <w:lang w:val="es-ES" w:eastAsia="es-VE"/>
+        </w:rPr>
+      </w:pPr>
+      <w:r>
+        <w:rPr>
+          <w:rFonts w:eastAsia="Times New Roman" w:cs="Arial"/>
+          <w:b/>
+          <w:bCs/>
+          <w:szCs w:val="24"/>
+          <w:lang w:val="es-ES" w:eastAsia="es-VE"/>
+        </w:rPr>
+        <w:t>Requerimientos funcionales:</w:t>
+      </w:r>
+    </w:p>
+    <w:p>
+      <w:pPr>
+        <w:numPr>
+          <w:ilvl w:val="0"/>
+          <w:numId w:val="38"/>
+        </w:numPr>
+        <w:shd w:val="clear" w:color="auto" w:fill="FFFFFF"/>
+        <w:spacing w:after="0" w:line="240" w:lineRule="auto"/>
+        <w:rPr>
+          <w:rFonts w:eastAsia="Times New Roman" w:cs="Arial"/>
+          <w:szCs w:val="24"/>
+          <w:lang w:val="es-ES" w:eastAsia="es-VE"/>
+        </w:rPr>
+      </w:pPr>
+      <w:r>
+        <w:rPr>
+          <w:rFonts w:eastAsia="Times New Roman" w:cs="Arial"/>
+          <w:b/>
+          <w:bCs/>
+          <w:szCs w:val="24"/>
+          <w:lang w:val="es-ES" w:eastAsia="es-VE"/>
+        </w:rPr>
+        <w:t>REQ-1:</w:t>
+      </w:r>
+      <w:r>
+        <w:rPr>
+          <w:rFonts w:eastAsia="Times New Roman" w:cs="Arial"/>
+          <w:szCs w:val="24"/>
+          <w:lang w:val="es-ES" w:eastAsia="es-VE"/>
+        </w:rPr>
+        <w:t xml:space="preserve"> El sistema debe permitir al Gerente de Producción y al Administrador del Sistema generar informes de producción. (RF001)</w:t>
+      </w:r>
+    </w:p>
+    <w:p>
+      <w:pPr>
+        <w:numPr>
+          <w:ilvl w:val="0"/>
+          <w:numId w:val="38"/>
+        </w:numPr>
+        <w:shd w:val="clear" w:color="auto" w:fill="FFFFFF"/>
+        <w:spacing w:after="0" w:line="240" w:lineRule="auto"/>
+        <w:rPr>
+          <w:rFonts w:eastAsia="Times New Roman" w:cs="Arial"/>
+          <w:szCs w:val="24"/>
+          <w:lang w:val="es-ES" w:eastAsia="es-VE"/>
+        </w:rPr>
+      </w:pPr>
+      <w:r>
+        <w:rPr>
+          <w:rFonts w:eastAsia="Times New Roman" w:cs="Arial"/>
+          <w:b/>
+          <w:bCs/>
+          <w:szCs w:val="24"/>
+          <w:lang w:val="es-ES" w:eastAsia="es-VE"/>
+        </w:rPr>
+        <w:t>REQ-2:</w:t>
+      </w:r>
+      <w:r>
+        <w:rPr>
+          <w:rFonts w:eastAsia="Times New Roman" w:cs="Arial"/>
+          <w:szCs w:val="24"/>
+          <w:lang w:val="es-ES" w:eastAsia="es-VE"/>
+        </w:rPr>
+        <w:t xml:space="preserve"> El sistema debe incluir funcionalidades para analizar tendencias de producción e inventario. (RF002)</w:t>
+      </w:r>
+    </w:p>
+    <w:p>
+      <w:pPr>
+        <w:numPr>
+          <w:ilvl w:val="0"/>
+          <w:numId w:val="38"/>
+        </w:numPr>
+        <w:shd w:val="clear" w:color="auto" w:fill="FFFFFF"/>
+        <w:spacing w:after="0" w:line="240" w:lineRule="auto"/>
+        <w:rPr>
+          <w:rFonts w:eastAsia="Times New Roman" w:cs="Arial"/>
+          <w:szCs w:val="24"/>
+          <w:lang w:val="es-ES" w:eastAsia="es-VE"/>
+        </w:rPr>
+      </w:pPr>
+      <w:r>
+        <w:rPr>
+          <w:rFonts w:eastAsia="Times New Roman" w:cs="Arial"/>
+          <w:b/>
+          <w:bCs/>
+          <w:szCs w:val="24"/>
+          <w:lang w:val="es-ES" w:eastAsia="es-VE"/>
+        </w:rPr>
+        <w:t>REQ-3:</w:t>
+      </w:r>
+      <w:r>
+        <w:rPr>
+          <w:rFonts w:eastAsia="Times New Roman" w:cs="Arial"/>
+          <w:szCs w:val="24"/>
+          <w:lang w:val="es-ES" w:eastAsia="es-VE"/>
+        </w:rPr>
+        <w:t xml:space="preserve"> Los informes generados deben contener datos detallados sobre la producción diaria y el inventario. (RF003)</w:t>
+      </w:r>
+    </w:p>
+    <w:p>
+      <w:pPr>
+        <w:numPr>
+          <w:ilvl w:val="0"/>
+          <w:numId w:val="38"/>
+        </w:numPr>
+        <w:shd w:val="clear" w:color="auto" w:fill="FFFFFF"/>
+        <w:spacing w:after="0" w:line="240" w:lineRule="auto"/>
+        <w:rPr>
+          <w:rFonts w:eastAsia="Times New Roman" w:cs="Arial"/>
+          <w:szCs w:val="24"/>
+          <w:lang w:val="es-ES" w:eastAsia="es-VE"/>
+        </w:rPr>
+      </w:pPr>
+      <w:r>
+        <w:rPr>
+          <w:rFonts w:eastAsia="Times New Roman" w:cs="Arial"/>
+          <w:b/>
+          <w:bCs/>
+          <w:szCs w:val="24"/>
+          <w:lang w:val="es-ES" w:eastAsia="es-VE"/>
+        </w:rPr>
+        <w:t>REQ-4:</w:t>
+      </w:r>
+      <w:r>
+        <w:rPr>
+          <w:rFonts w:eastAsia="Times New Roman" w:cs="Arial"/>
+          <w:szCs w:val="24"/>
+          <w:lang w:val="es-ES" w:eastAsia="es-VE"/>
+        </w:rPr>
+        <w:t xml:space="preserve"> Los informes deben estar disponibles en formatos descargables (PDF, Excel). (RF004)</w:t>
+      </w:r>
+    </w:p>
+    <w:p>
+      <w:pPr>
+        <w:numPr>
+          <w:ilvl w:val="0"/>
+          <w:numId w:val="38"/>
+        </w:numPr>
+        <w:shd w:val="clear" w:color="auto" w:fill="FFFFFF"/>
+        <w:spacing w:after="0" w:line="240" w:lineRule="auto"/>
+        <w:rPr>
+          <w:rFonts w:eastAsia="Times New Roman" w:cs="Arial"/>
+          <w:szCs w:val="24"/>
+          <w:lang w:val="es-ES" w:eastAsia="es-VE"/>
+        </w:rPr>
+      </w:pPr>
+      <w:r>
+        <w:rPr>
+          <w:rFonts w:eastAsia="Times New Roman" w:cs="Arial"/>
+          <w:b/>
+          <w:bCs/>
+          <w:szCs w:val="24"/>
+          <w:lang w:val="es-ES" w:eastAsia="es-VE"/>
+        </w:rPr>
+        <w:t>REQ-5:</w:t>
+      </w:r>
+      <w:r>
+        <w:rPr>
+          <w:rFonts w:eastAsia="Times New Roman" w:cs="Arial"/>
+          <w:szCs w:val="24"/>
+          <w:lang w:val="es-ES" w:eastAsia="es-VE"/>
+        </w:rPr>
+        <w:t xml:space="preserve"> El sistema debe manejar adecuadamente los errores, como la falta de datos para el período seleccionado, y notificar al usuario.</w:t>
+      </w:r>
+    </w:p>
+    <w:p>
+      <w:pPr>
+        <w:shd w:val="clear" w:color="auto" w:fill="FFFFFF"/>
+        <w:spacing w:after="0" w:line="240" w:lineRule="auto"/>
+        <w:rPr>
+          <w:rFonts w:eastAsia="Times New Roman" w:cs="Arial"/>
+          <w:b/>
+          <w:bCs/>
+          <w:szCs w:val="24"/>
+          <w:lang w:val="es-ES" w:eastAsia="es-VE"/>
+        </w:rPr>
+      </w:pPr>
+      <w:r>
+        <w:rPr>
+          <w:rFonts w:eastAsia="Times New Roman" w:cs="Arial"/>
+          <w:b/>
+          <w:bCs/>
+          <w:szCs w:val="24"/>
+          <w:lang w:val="es-ES" w:eastAsia="es-VE"/>
+        </w:rPr>
+        <w:t>9.2. Visualizar la Producción Diaria</w:t>
+      </w:r>
+    </w:p>
+    <w:p>
+      <w:pPr>
+        <w:shd w:val="clear" w:color="auto" w:fill="FFFFFF"/>
+        <w:spacing w:after="0" w:line="240" w:lineRule="auto"/>
+        <w:rPr>
+          <w:rFonts w:eastAsia="Times New Roman" w:cs="Arial"/>
+          <w:szCs w:val="24"/>
+          <w:lang w:val="es-ES" w:eastAsia="es-VE"/>
+        </w:rPr>
+      </w:pPr>
+      <w:r>
+        <w:rPr>
+          <w:rFonts w:eastAsia="Times New Roman" w:cs="Arial"/>
+          <w:b/>
+          <w:bCs/>
+          <w:szCs w:val="24"/>
+          <w:lang w:val="es-ES" w:eastAsia="es-VE"/>
+        </w:rPr>
+        <w:lastRenderedPageBreak/>
+        <w:t>Descripción:</w:t>
+      </w:r>
+      <w:r>
+        <w:rPr>
+          <w:rFonts w:eastAsia="Times New Roman" w:cs="Arial"/>
+          <w:szCs w:val="24"/>
+          <w:lang w:val="es-ES" w:eastAsia="es-VE"/>
+        </w:rPr>
+        <w:t xml:space="preserve"> Permitir al Gerente de Producción y al Supervisor de Planta visualizar los datos de producción diaria en tiempo real.</w:t>
+      </w:r>
+    </w:p>
+    <w:p>
+      <w:pPr>
+        <w:shd w:val="clear" w:color="auto" w:fill="FFFFFF"/>
+        <w:spacing w:after="0" w:line="240" w:lineRule="auto"/>
+        <w:rPr>
+          <w:rFonts w:eastAsia="Times New Roman" w:cs="Arial"/>
+          <w:szCs w:val="24"/>
+          <w:lang w:val="es-ES" w:eastAsia="es-VE"/>
+        </w:rPr>
+      </w:pPr>
+      <w:r>
+        <w:rPr>
+          <w:rFonts w:eastAsia="Times New Roman" w:cs="Arial"/>
+          <w:b/>
+          <w:bCs/>
+          <w:szCs w:val="24"/>
+          <w:lang w:val="es-ES" w:eastAsia="es-VE"/>
+        </w:rPr>
+        <w:t>Prioridad:</w:t>
+      </w:r>
+      <w:r>
+        <w:rPr>
+          <w:rFonts w:eastAsia="Times New Roman" w:cs="Arial"/>
+          <w:szCs w:val="24"/>
+          <w:lang w:val="es-ES" w:eastAsia="es-VE"/>
+        </w:rPr>
+        <w:t xml:space="preserve"> Alta</w:t>
+      </w:r>
+    </w:p>
+    <w:p>
+      <w:pPr>
+        <w:shd w:val="clear" w:color="auto" w:fill="FFFFFF"/>
+        <w:spacing w:after="0" w:line="240" w:lineRule="auto"/>
+        <w:rPr>
+          <w:rFonts w:eastAsia="Times New Roman" w:cs="Arial"/>
+          <w:szCs w:val="24"/>
+          <w:lang w:val="es-ES" w:eastAsia="es-VE"/>
+        </w:rPr>
+      </w:pPr>
+      <w:r>
+        <w:rPr>
+          <w:rFonts w:eastAsia="Times New Roman" w:cs="Arial"/>
+          <w:b/>
+          <w:bCs/>
+          <w:szCs w:val="24"/>
+          <w:lang w:val="es-ES" w:eastAsia="es-VE"/>
+        </w:rPr>
+        <w:t>Acciones iniciadoras y comportamiento esperado:</w:t>
+      </w:r>
+    </w:p>
+    <w:p>
+      <w:pPr>
+        <w:numPr>
+          <w:ilvl w:val="0"/>
+          <w:numId w:val="39"/>
+        </w:numPr>
+        <w:shd w:val="clear" w:color="auto" w:fill="FFFFFF"/>
+        <w:spacing w:after="0" w:line="240" w:lineRule="auto"/>
+        <w:rPr>
+          <w:rFonts w:eastAsia="Times New Roman" w:cs="Arial"/>
+          <w:szCs w:val="24"/>
+          <w:lang w:val="es-ES" w:eastAsia="es-VE"/>
+        </w:rPr>
+      </w:pPr>
+      <w:r>
+        <w:rPr>
+          <w:rFonts w:eastAsia="Times New Roman" w:cs="Arial"/>
+          <w:szCs w:val="24"/>
+          <w:lang w:val="es-ES" w:eastAsia="es-VE"/>
+        </w:rPr>
+        <w:t>El usuario (Gerente de Producción o Supervisor de Planta) accede a la sección de producción diaria.</w:t>
+      </w:r>
+    </w:p>
+    <w:p>
+      <w:pPr>
+        <w:numPr>
+          <w:ilvl w:val="0"/>
+          <w:numId w:val="39"/>
+        </w:numPr>
+        <w:shd w:val="clear" w:color="auto" w:fill="FFFFFF"/>
+        <w:spacing w:after="0" w:line="240" w:lineRule="auto"/>
+        <w:rPr>
+          <w:rFonts w:eastAsia="Times New Roman" w:cs="Arial"/>
+          <w:szCs w:val="24"/>
+          <w:lang w:val="es-ES" w:eastAsia="es-VE"/>
+        </w:rPr>
+      </w:pPr>
+      <w:r>
+        <w:rPr>
+          <w:rFonts w:eastAsia="Times New Roman" w:cs="Arial"/>
+          <w:szCs w:val="24"/>
+          <w:lang w:val="es-ES" w:eastAsia="es-VE"/>
+        </w:rPr>
+        <w:t>El sistema muestra los datos de producción diaria actualizados en tiempo real.</w:t>
+      </w:r>
+    </w:p>
+    <w:p>
+      <w:pPr>
+        <w:numPr>
+          <w:ilvl w:val="0"/>
+          <w:numId w:val="39"/>
+        </w:numPr>
+        <w:shd w:val="clear" w:color="auto" w:fill="FFFFFF"/>
+        <w:spacing w:after="0" w:line="240" w:lineRule="auto"/>
+        <w:rPr>
+          <w:rFonts w:eastAsia="Times New Roman" w:cs="Arial"/>
+          <w:szCs w:val="24"/>
+          <w:lang w:val="es-ES" w:eastAsia="es-VE"/>
+        </w:rPr>
+      </w:pPr>
+      <w:r>
+        <w:rPr>
+          <w:rFonts w:eastAsia="Times New Roman" w:cs="Arial"/>
+          <w:szCs w:val="24"/>
+          <w:lang w:val="es-ES" w:eastAsia="es-VE"/>
+        </w:rPr>
+        <w:t>El usuario puede visualizar los datos en diferentes dispositivos.</w:t>
+      </w:r>
+    </w:p>
+    <w:p>
+      <w:pPr>
+        <w:shd w:val="clear" w:color="auto" w:fill="FFFFFF"/>
+        <w:spacing w:after="0" w:line="240" w:lineRule="auto"/>
+        <w:rPr>
+          <w:rFonts w:eastAsia="Times New Roman" w:cs="Arial"/>
+          <w:szCs w:val="24"/>
+          <w:lang w:val="es-ES" w:eastAsia="es-VE"/>
+        </w:rPr>
+      </w:pPr>
+      <w:r>
+        <w:rPr>
+          <w:rFonts w:eastAsia="Times New Roman" w:cs="Arial"/>
+          <w:b/>
+          <w:bCs/>
+          <w:szCs w:val="24"/>
+          <w:lang w:val="es-ES" w:eastAsia="es-VE"/>
+        </w:rPr>
+        <w:t>Requerimientos funcionales:</w:t>
+      </w:r>
+    </w:p>
+    <w:p>
+      <w:pPr>
+        <w:numPr>
+          <w:ilvl w:val="0"/>
+          <w:numId w:val="40"/>
+        </w:numPr>
+        <w:shd w:val="clear" w:color="auto" w:fill="FFFFFF"/>
+        <w:spacing w:after="0" w:line="240" w:lineRule="auto"/>
+        <w:rPr>
+          <w:rFonts w:eastAsia="Times New Roman" w:cs="Arial"/>
+          <w:szCs w:val="24"/>
+          <w:lang w:val="es-ES" w:eastAsia="es-VE"/>
+        </w:rPr>
+      </w:pPr>
+      <w:r>
+        <w:rPr>
+          <w:rFonts w:eastAsia="Times New Roman" w:cs="Arial"/>
+          <w:b/>
+          <w:bCs/>
+          <w:szCs w:val="24"/>
+          <w:lang w:val="es-ES" w:eastAsia="es-VE"/>
+        </w:rPr>
+        <w:t>REQ-1:</w:t>
+      </w:r>
+      <w:r>
+        <w:rPr>
+          <w:rFonts w:eastAsia="Times New Roman" w:cs="Arial"/>
+          <w:szCs w:val="24"/>
+          <w:lang w:val="es-ES" w:eastAsia="es-VE"/>
+        </w:rPr>
+        <w:t xml:space="preserve"> El sistema debe permitir al Gerente de Producción y al Supervisor de Planta visualizar los datos de producción diaria. (RF005)</w:t>
+      </w:r>
+    </w:p>
+    <w:p>
+      <w:pPr>
+        <w:numPr>
+          <w:ilvl w:val="0"/>
+          <w:numId w:val="40"/>
+        </w:numPr>
+        <w:shd w:val="clear" w:color="auto" w:fill="FFFFFF"/>
+        <w:spacing w:after="0" w:line="240" w:lineRule="auto"/>
+        <w:rPr>
+          <w:rFonts w:eastAsia="Times New Roman" w:cs="Arial"/>
+          <w:szCs w:val="24"/>
+          <w:lang w:val="es-ES" w:eastAsia="es-VE"/>
+        </w:rPr>
+      </w:pPr>
+      <w:r>
+        <w:rPr>
+          <w:rFonts w:eastAsia="Times New Roman" w:cs="Arial"/>
+          <w:b/>
+          <w:bCs/>
+          <w:szCs w:val="24"/>
+          <w:lang w:val="es-ES" w:eastAsia="es-VE"/>
+        </w:rPr>
+        <w:t>REQ-2:</w:t>
+      </w:r>
+      <w:r>
+        <w:rPr>
+          <w:rFonts w:eastAsia="Times New Roman" w:cs="Arial"/>
+          <w:szCs w:val="24"/>
+          <w:lang w:val="es-ES" w:eastAsia="es-VE"/>
+        </w:rPr>
+        <w:t xml:space="preserve"> Los datos de producción diaria deben estar actualizados y reflejar el estado real de la producción. (RF006)</w:t>
+      </w:r>
+    </w:p>
+    <w:p>
+      <w:pPr>
+        <w:numPr>
+          <w:ilvl w:val="0"/>
+          <w:numId w:val="40"/>
+        </w:numPr>
+        <w:shd w:val="clear" w:color="auto" w:fill="FFFFFF"/>
+        <w:spacing w:after="0" w:line="240" w:lineRule="auto"/>
+        <w:rPr>
+          <w:rFonts w:eastAsia="Times New Roman" w:cs="Arial"/>
+          <w:szCs w:val="24"/>
+          <w:lang w:val="es-ES" w:eastAsia="es-VE"/>
+        </w:rPr>
+      </w:pPr>
+      <w:r>
+        <w:rPr>
+          <w:rFonts w:eastAsia="Times New Roman" w:cs="Arial"/>
+          <w:b/>
+          <w:bCs/>
+          <w:szCs w:val="24"/>
+          <w:lang w:val="es-ES" w:eastAsia="es-VE"/>
+        </w:rPr>
+        <w:t>REQ-3:</w:t>
+      </w:r>
+      <w:r>
+        <w:rPr>
+          <w:rFonts w:eastAsia="Times New Roman" w:cs="Arial"/>
+          <w:szCs w:val="24"/>
+          <w:lang w:val="es-ES" w:eastAsia="es-VE"/>
+        </w:rPr>
+        <w:t xml:space="preserve"> La visualización de los datos debe ser en tiempo real y accesible desde diferentes dispositivos (computadoras, </w:t>
+      </w:r>
+      <w:proofErr w:type="spellStart"/>
+      <w:r>
+        <w:rPr>
+          <w:rFonts w:eastAsia="Times New Roman" w:cs="Arial"/>
+          <w:szCs w:val="24"/>
+          <w:lang w:val="es-ES" w:eastAsia="es-VE"/>
+        </w:rPr>
+        <w:t>tablets</w:t>
+      </w:r>
+      <w:proofErr w:type="spellEnd"/>
+      <w:r>
+        <w:rPr>
+          <w:rFonts w:eastAsia="Times New Roman" w:cs="Arial"/>
+          <w:szCs w:val="24"/>
+          <w:lang w:val="es-ES" w:eastAsia="es-VE"/>
+        </w:rPr>
+        <w:t>). (RF007)</w:t>
+      </w:r>
+    </w:p>
+    <w:p>
+      <w:pPr>
+        <w:numPr>
+          <w:ilvl w:val="0"/>
+          <w:numId w:val="40"/>
+        </w:numPr>
+        <w:shd w:val="clear" w:color="auto" w:fill="FFFFFF"/>
+        <w:spacing w:after="0" w:line="240" w:lineRule="auto"/>
+        <w:rPr>
+          <w:rFonts w:eastAsia="Times New Roman" w:cs="Arial"/>
+          <w:szCs w:val="24"/>
+          <w:lang w:val="es-ES" w:eastAsia="es-VE"/>
+        </w:rPr>
+      </w:pPr>
+      <w:r>
+        <w:rPr>
+          <w:rFonts w:eastAsia="Times New Roman" w:cs="Arial"/>
+          <w:b/>
+          <w:bCs/>
+          <w:szCs w:val="24"/>
+          <w:lang w:val="es-ES" w:eastAsia="es-VE"/>
+        </w:rPr>
+        <w:t>REQ-4:</w:t>
+      </w:r>
+      <w:r>
+        <w:rPr>
+          <w:rFonts w:eastAsia="Times New Roman" w:cs="Arial"/>
+          <w:szCs w:val="24"/>
+          <w:lang w:val="es-ES" w:eastAsia="es-VE"/>
+        </w:rPr>
+        <w:t xml:space="preserve"> El sistema debe manejar adecuadamente los errores, como la desconexión del servidor, y notificar al usuario.</w:t>
+      </w:r>
+    </w:p>
+    <w:p>
+      <w:pPr>
+        <w:shd w:val="clear" w:color="auto" w:fill="FFFFFF"/>
+        <w:spacing w:after="0" w:line="240" w:lineRule="auto"/>
+        <w:rPr>
+          <w:rFonts w:eastAsia="Times New Roman" w:cs="Arial"/>
+          <w:b/>
+          <w:bCs/>
+          <w:szCs w:val="24"/>
+          <w:lang w:val="es-ES" w:eastAsia="es-VE"/>
+        </w:rPr>
+      </w:pPr>
+      <w:r>
+        <w:rPr>
+          <w:rFonts w:eastAsia="Times New Roman" w:cs="Arial"/>
+          <w:b/>
+          <w:bCs/>
+          <w:szCs w:val="24"/>
+          <w:lang w:val="es-ES" w:eastAsia="es-VE"/>
+        </w:rPr>
+        <w:t>9.3. Observar Predicciones de Producción</w:t>
+      </w:r>
+    </w:p>
+    <w:p>
+      <w:pPr>
+        <w:shd w:val="clear" w:color="auto" w:fill="FFFFFF"/>
+        <w:spacing w:after="0" w:line="240" w:lineRule="auto"/>
+        <w:rPr>
+          <w:rFonts w:eastAsia="Times New Roman" w:cs="Arial"/>
+          <w:szCs w:val="24"/>
+          <w:lang w:val="es-ES" w:eastAsia="es-VE"/>
+        </w:rPr>
+      </w:pPr>
+      <w:r>
+        <w:rPr>
+          <w:rFonts w:eastAsia="Times New Roman" w:cs="Arial"/>
+          <w:b/>
+          <w:bCs/>
+          <w:szCs w:val="24"/>
+          <w:lang w:val="es-ES" w:eastAsia="es-VE"/>
+        </w:rPr>
+        <w:t>Descripción:</w:t>
+      </w:r>
+      <w:r>
+        <w:rPr>
+          <w:rFonts w:eastAsia="Times New Roman" w:cs="Arial"/>
+          <w:szCs w:val="24"/>
+          <w:lang w:val="es-ES" w:eastAsia="es-VE"/>
+        </w:rPr>
+        <w:t xml:space="preserve"> Proporcionar al Gerente de Producción predicciones de producción basadas en datos históricos.</w:t>
+      </w:r>
+    </w:p>
+    <w:p>
+      <w:pPr>
+        <w:shd w:val="clear" w:color="auto" w:fill="FFFFFF"/>
+        <w:spacing w:after="0" w:line="240" w:lineRule="auto"/>
+        <w:rPr>
+          <w:rFonts w:eastAsia="Times New Roman" w:cs="Arial"/>
+          <w:szCs w:val="24"/>
+          <w:lang w:val="es-ES" w:eastAsia="es-VE"/>
+        </w:rPr>
+      </w:pPr>
+      <w:r>
+        <w:rPr>
+          <w:rFonts w:eastAsia="Times New Roman" w:cs="Arial"/>
+          <w:b/>
+          <w:bCs/>
+          <w:szCs w:val="24"/>
+          <w:lang w:val="es-ES" w:eastAsia="es-VE"/>
+        </w:rPr>
+        <w:t>Prioridad:</w:t>
+      </w:r>
+      <w:r>
+        <w:rPr>
+          <w:rFonts w:eastAsia="Times New Roman" w:cs="Arial"/>
+          <w:szCs w:val="24"/>
+          <w:lang w:val="es-ES" w:eastAsia="es-VE"/>
+        </w:rPr>
+        <w:t xml:space="preserve"> Media</w:t>
+      </w:r>
+    </w:p>
+    <w:p>
+      <w:pPr>
+        <w:shd w:val="clear" w:color="auto" w:fill="FFFFFF"/>
+        <w:spacing w:after="0" w:line="240" w:lineRule="auto"/>
+        <w:rPr>
+          <w:rFonts w:eastAsia="Times New Roman" w:cs="Arial"/>
+          <w:szCs w:val="24"/>
+          <w:lang w:val="es-ES" w:eastAsia="es-VE"/>
+        </w:rPr>
+      </w:pPr>
+      <w:r>
+        <w:rPr>
+          <w:rFonts w:eastAsia="Times New Roman" w:cs="Arial"/>
+          <w:b/>
+          <w:bCs/>
+          <w:szCs w:val="24"/>
+          <w:lang w:val="es-ES" w:eastAsia="es-VE"/>
+        </w:rPr>
+        <w:t>Acciones iniciadoras y comportamiento esperado:</w:t>
+      </w:r>
+    </w:p>
+    <w:p>
+      <w:pPr>
+        <w:numPr>
+          <w:ilvl w:val="0"/>
+          <w:numId w:val="41"/>
+        </w:numPr>
+        <w:shd w:val="clear" w:color="auto" w:fill="FFFFFF"/>
+        <w:spacing w:after="0" w:line="240" w:lineRule="auto"/>
+        <w:rPr>
+          <w:rFonts w:eastAsia="Times New Roman" w:cs="Arial"/>
+          <w:szCs w:val="24"/>
+          <w:lang w:val="es-ES" w:eastAsia="es-VE"/>
+        </w:rPr>
+      </w:pPr>
+      <w:r>
+        <w:rPr>
+          <w:rFonts w:eastAsia="Times New Roman" w:cs="Arial"/>
+          <w:szCs w:val="24"/>
+          <w:lang w:val="es-ES" w:eastAsia="es-VE"/>
+        </w:rPr>
+        <w:t>El usuario (Gerente de Producción) accede a la sección de predicciones de producción.</w:t>
+      </w:r>
+    </w:p>
+    <w:p>
+      <w:pPr>
+        <w:numPr>
+          <w:ilvl w:val="0"/>
+          <w:numId w:val="41"/>
+        </w:numPr>
+        <w:shd w:val="clear" w:color="auto" w:fill="FFFFFF"/>
+        <w:spacing w:after="0" w:line="240" w:lineRule="auto"/>
+        <w:rPr>
+          <w:rFonts w:eastAsia="Times New Roman" w:cs="Arial"/>
+          <w:szCs w:val="24"/>
+          <w:lang w:val="es-ES" w:eastAsia="es-VE"/>
+        </w:rPr>
+      </w:pPr>
+      <w:r>
+        <w:rPr>
+          <w:rFonts w:eastAsia="Times New Roman" w:cs="Arial"/>
+          <w:szCs w:val="24"/>
+          <w:lang w:val="es-ES" w:eastAsia="es-VE"/>
+        </w:rPr>
+        <w:t>El sistema muestra predicciones basadas en datos históricos, análisis de tendencias y proyecciones futuras.</w:t>
+      </w:r>
+    </w:p>
+    <w:p>
+      <w:pPr>
+        <w:numPr>
+          <w:ilvl w:val="0"/>
+          <w:numId w:val="41"/>
+        </w:numPr>
+        <w:shd w:val="clear" w:color="auto" w:fill="FFFFFF"/>
+        <w:spacing w:after="0" w:line="240" w:lineRule="auto"/>
+        <w:rPr>
+          <w:rFonts w:eastAsia="Times New Roman" w:cs="Arial"/>
+          <w:szCs w:val="24"/>
+          <w:lang w:val="es-ES" w:eastAsia="es-VE"/>
+        </w:rPr>
+      </w:pPr>
+      <w:r>
+        <w:rPr>
+          <w:rFonts w:eastAsia="Times New Roman" w:cs="Arial"/>
+          <w:szCs w:val="24"/>
+          <w:lang w:val="es-ES" w:eastAsia="es-VE"/>
+        </w:rPr>
+        <w:t>El usuario puede interpretar las predicciones fácilmente.</w:t>
+      </w:r>
+    </w:p>
+    <w:p>
+      <w:pPr>
+        <w:shd w:val="clear" w:color="auto" w:fill="FFFFFF"/>
+        <w:spacing w:after="0" w:line="240" w:lineRule="auto"/>
+        <w:rPr>
+          <w:rFonts w:eastAsia="Times New Roman" w:cs="Arial"/>
+          <w:szCs w:val="24"/>
+          <w:lang w:val="es-ES" w:eastAsia="es-VE"/>
+        </w:rPr>
+      </w:pPr>
+      <w:r>
+        <w:rPr>
+          <w:rFonts w:eastAsia="Times New Roman" w:cs="Arial"/>
+          <w:b/>
+          <w:bCs/>
+          <w:szCs w:val="24"/>
+          <w:lang w:val="es-ES" w:eastAsia="es-VE"/>
+        </w:rPr>
+        <w:t>Requerimientos funcionales:</w:t>
+      </w:r>
+    </w:p>
+    <w:p>
+      <w:pPr>
+        <w:numPr>
+          <w:ilvl w:val="0"/>
+          <w:numId w:val="42"/>
+        </w:numPr>
+        <w:shd w:val="clear" w:color="auto" w:fill="FFFFFF"/>
+        <w:spacing w:after="0" w:line="240" w:lineRule="auto"/>
+        <w:rPr>
+          <w:rFonts w:eastAsia="Times New Roman" w:cs="Arial"/>
+          <w:szCs w:val="24"/>
+          <w:lang w:val="es-ES" w:eastAsia="es-VE"/>
+        </w:rPr>
+      </w:pPr>
+      <w:r>
+        <w:rPr>
+          <w:rFonts w:eastAsia="Times New Roman" w:cs="Arial"/>
+          <w:b/>
+          <w:bCs/>
+          <w:szCs w:val="24"/>
+          <w:lang w:val="es-ES" w:eastAsia="es-VE"/>
+        </w:rPr>
+        <w:t>REQ-1:</w:t>
+      </w:r>
+      <w:r>
+        <w:rPr>
+          <w:rFonts w:eastAsia="Times New Roman" w:cs="Arial"/>
+          <w:szCs w:val="24"/>
+          <w:lang w:val="es-ES" w:eastAsia="es-VE"/>
+        </w:rPr>
+        <w:t xml:space="preserve"> El sistema debe proporcionar al Gerente de Producción predicciones de producción basadas en datos históricos. (RF008)</w:t>
+      </w:r>
+    </w:p>
+    <w:p>
+      <w:pPr>
+        <w:numPr>
+          <w:ilvl w:val="0"/>
+          <w:numId w:val="42"/>
+        </w:numPr>
+        <w:shd w:val="clear" w:color="auto" w:fill="FFFFFF"/>
+        <w:spacing w:after="0" w:line="240" w:lineRule="auto"/>
+        <w:rPr>
+          <w:rFonts w:eastAsia="Times New Roman" w:cs="Arial"/>
+          <w:szCs w:val="24"/>
+          <w:lang w:val="es-ES" w:eastAsia="es-VE"/>
+        </w:rPr>
+      </w:pPr>
+      <w:r>
+        <w:rPr>
+          <w:rFonts w:eastAsia="Times New Roman" w:cs="Arial"/>
+          <w:b/>
+          <w:bCs/>
+          <w:szCs w:val="24"/>
+          <w:lang w:val="es-ES" w:eastAsia="es-VE"/>
+        </w:rPr>
+        <w:t>REQ-2:</w:t>
+      </w:r>
+      <w:r>
+        <w:rPr>
+          <w:rFonts w:eastAsia="Times New Roman" w:cs="Arial"/>
+          <w:szCs w:val="24"/>
+          <w:lang w:val="es-ES" w:eastAsia="es-VE"/>
+        </w:rPr>
+        <w:t xml:space="preserve"> Las predicciones deben incluir análisis de tendencias y proyecciones futuras. (RF009)</w:t>
+      </w:r>
+    </w:p>
+    <w:p>
+      <w:pPr>
+        <w:numPr>
+          <w:ilvl w:val="0"/>
+          <w:numId w:val="42"/>
+        </w:numPr>
+        <w:shd w:val="clear" w:color="auto" w:fill="FFFFFF"/>
+        <w:spacing w:after="0" w:line="240" w:lineRule="auto"/>
+        <w:rPr>
+          <w:rFonts w:eastAsia="Times New Roman" w:cs="Arial"/>
+          <w:szCs w:val="24"/>
+          <w:lang w:val="es-ES" w:eastAsia="es-VE"/>
+        </w:rPr>
+      </w:pPr>
+      <w:r>
+        <w:rPr>
+          <w:rFonts w:eastAsia="Times New Roman" w:cs="Arial"/>
+          <w:b/>
+          <w:bCs/>
+          <w:szCs w:val="24"/>
+          <w:lang w:val="es-ES" w:eastAsia="es-VE"/>
+        </w:rPr>
+        <w:t>REQ-3:</w:t>
+      </w:r>
+      <w:r>
+        <w:rPr>
+          <w:rFonts w:eastAsia="Times New Roman" w:cs="Arial"/>
+          <w:szCs w:val="24"/>
+          <w:lang w:val="es-ES" w:eastAsia="es-VE"/>
+        </w:rPr>
+        <w:t xml:space="preserve"> Las predicciones deben ser visualizables en un formato comprensible y fácil de interpretar. (RF010)</w:t>
+      </w:r>
+    </w:p>
+    <w:p>
+      <w:pPr>
+        <w:numPr>
+          <w:ilvl w:val="0"/>
+          <w:numId w:val="42"/>
+        </w:numPr>
+        <w:shd w:val="clear" w:color="auto" w:fill="FFFFFF"/>
+        <w:spacing w:after="0" w:line="240" w:lineRule="auto"/>
+        <w:rPr>
+          <w:rFonts w:eastAsia="Times New Roman" w:cs="Arial"/>
+          <w:szCs w:val="24"/>
+          <w:lang w:val="es-ES" w:eastAsia="es-VE"/>
+        </w:rPr>
+      </w:pPr>
+      <w:r>
+        <w:rPr>
+          <w:rFonts w:eastAsia="Times New Roman" w:cs="Arial"/>
+          <w:b/>
+          <w:bCs/>
+          <w:szCs w:val="24"/>
+          <w:lang w:val="es-ES" w:eastAsia="es-VE"/>
+        </w:rPr>
+        <w:t>REQ-4:</w:t>
+      </w:r>
+      <w:r>
+        <w:rPr>
+          <w:rFonts w:eastAsia="Times New Roman" w:cs="Arial"/>
+          <w:szCs w:val="24"/>
+          <w:lang w:val="es-ES" w:eastAsia="es-VE"/>
+        </w:rPr>
+        <w:t xml:space="preserve"> El sistema debe manejar adecuadamente los errores, como la falta de datos históricos, y notificar al usuario.</w:t>
+      </w:r>
+    </w:p>
+    <w:p>
+      <w:pPr>
+        <w:shd w:val="clear" w:color="auto" w:fill="FFFFFF"/>
+        <w:spacing w:after="0" w:line="240" w:lineRule="auto"/>
+        <w:rPr>
+          <w:rFonts w:eastAsia="Times New Roman" w:cs="Arial"/>
+          <w:b/>
+          <w:bCs/>
+          <w:szCs w:val="24"/>
+          <w:lang w:val="es-ES" w:eastAsia="es-VE"/>
+        </w:rPr>
+      </w:pPr>
+      <w:r>
+        <w:rPr>
+          <w:rFonts w:eastAsia="Times New Roman" w:cs="Arial"/>
+          <w:b/>
+          <w:bCs/>
+          <w:szCs w:val="24"/>
+          <w:lang w:val="es-ES" w:eastAsia="es-VE"/>
+        </w:rPr>
+        <w:t>9.4. Visualizar Lista de Empleados de la Empresa</w:t>
+      </w:r>
+    </w:p>
+    <w:p>
+      <w:pPr>
+        <w:shd w:val="clear" w:color="auto" w:fill="FFFFFF"/>
+        <w:spacing w:after="0" w:line="240" w:lineRule="auto"/>
+        <w:rPr>
+          <w:rFonts w:eastAsia="Times New Roman" w:cs="Arial"/>
+          <w:szCs w:val="24"/>
+          <w:lang w:val="es-ES" w:eastAsia="es-VE"/>
+        </w:rPr>
+      </w:pPr>
+      <w:r>
+        <w:rPr>
+          <w:rFonts w:eastAsia="Times New Roman" w:cs="Arial"/>
+          <w:b/>
+          <w:bCs/>
+          <w:szCs w:val="24"/>
+          <w:lang w:val="es-ES" w:eastAsia="es-VE"/>
+        </w:rPr>
+        <w:t>Descripción:</w:t>
+      </w:r>
+      <w:r>
+        <w:rPr>
+          <w:rFonts w:eastAsia="Times New Roman" w:cs="Arial"/>
+          <w:szCs w:val="24"/>
+          <w:lang w:val="es-ES" w:eastAsia="es-VE"/>
+        </w:rPr>
+        <w:t xml:space="preserve"> Permitir al Gerente de Producción acceder y gestionar una lista completa de empleados de la empresa.</w:t>
+      </w:r>
+    </w:p>
+    <w:p>
+      <w:pPr>
+        <w:shd w:val="clear" w:color="auto" w:fill="FFFFFF"/>
+        <w:spacing w:after="0" w:line="240" w:lineRule="auto"/>
+        <w:rPr>
+          <w:rFonts w:eastAsia="Times New Roman" w:cs="Arial"/>
+          <w:szCs w:val="24"/>
+          <w:lang w:val="es-ES" w:eastAsia="es-VE"/>
+        </w:rPr>
+      </w:pPr>
+      <w:r>
+        <w:rPr>
+          <w:rFonts w:eastAsia="Times New Roman" w:cs="Arial"/>
+          <w:b/>
+          <w:bCs/>
+          <w:szCs w:val="24"/>
+          <w:lang w:val="es-ES" w:eastAsia="es-VE"/>
+        </w:rPr>
+        <w:t>Prioridad:</w:t>
+      </w:r>
+      <w:r>
+        <w:rPr>
+          <w:rFonts w:eastAsia="Times New Roman" w:cs="Arial"/>
+          <w:szCs w:val="24"/>
+          <w:lang w:val="es-ES" w:eastAsia="es-VE"/>
+        </w:rPr>
+        <w:t xml:space="preserve"> Media</w:t>
+      </w:r>
+    </w:p>
+    <w:p>
+      <w:pPr>
+        <w:shd w:val="clear" w:color="auto" w:fill="FFFFFF"/>
+        <w:spacing w:after="0" w:line="240" w:lineRule="auto"/>
+        <w:rPr>
+          <w:rFonts w:eastAsia="Times New Roman" w:cs="Arial"/>
+          <w:szCs w:val="24"/>
+          <w:lang w:val="es-ES" w:eastAsia="es-VE"/>
+        </w:rPr>
+      </w:pPr>
+      <w:r>
+        <w:rPr>
+          <w:rFonts w:eastAsia="Times New Roman" w:cs="Arial"/>
+          <w:b/>
+          <w:bCs/>
+          <w:szCs w:val="24"/>
+          <w:lang w:val="es-ES" w:eastAsia="es-VE"/>
+        </w:rPr>
+        <w:t>Acciones iniciadoras y comportamiento esperado:</w:t>
+      </w:r>
+    </w:p>
+    <w:p>
+      <w:pPr>
+        <w:numPr>
+          <w:ilvl w:val="0"/>
+          <w:numId w:val="43"/>
+        </w:numPr>
+        <w:shd w:val="clear" w:color="auto" w:fill="FFFFFF"/>
+        <w:spacing w:after="0" w:line="240" w:lineRule="auto"/>
+        <w:rPr>
+          <w:rFonts w:eastAsia="Times New Roman" w:cs="Arial"/>
+          <w:szCs w:val="24"/>
+          <w:lang w:val="es-ES" w:eastAsia="es-VE"/>
+        </w:rPr>
+      </w:pPr>
+      <w:r>
+        <w:rPr>
+          <w:rFonts w:eastAsia="Times New Roman" w:cs="Arial"/>
+          <w:szCs w:val="24"/>
+          <w:lang w:val="es-ES" w:eastAsia="es-VE"/>
+        </w:rPr>
+        <w:t>El usuario (Gerente de Producción) accede a la sección de lista de empleados.</w:t>
+      </w:r>
+    </w:p>
+    <w:p>
+      <w:pPr>
+        <w:numPr>
+          <w:ilvl w:val="0"/>
+          <w:numId w:val="43"/>
+        </w:numPr>
+        <w:shd w:val="clear" w:color="auto" w:fill="FFFFFF"/>
+        <w:spacing w:after="0" w:line="240" w:lineRule="auto"/>
+        <w:rPr>
+          <w:rFonts w:eastAsia="Times New Roman" w:cs="Arial"/>
+          <w:szCs w:val="24"/>
+          <w:lang w:val="es-ES" w:eastAsia="es-VE"/>
+        </w:rPr>
+      </w:pPr>
+      <w:r>
+        <w:rPr>
+          <w:rFonts w:eastAsia="Times New Roman" w:cs="Arial"/>
+          <w:szCs w:val="24"/>
+          <w:lang w:val="es-ES" w:eastAsia="es-VE"/>
+        </w:rPr>
+        <w:lastRenderedPageBreak/>
+        <w:t>El sistema muestra una lista completa de empleados con información relevante.</w:t>
+      </w:r>
+    </w:p>
+    <w:p>
+      <w:pPr>
+        <w:numPr>
+          <w:ilvl w:val="0"/>
+          <w:numId w:val="43"/>
+        </w:numPr>
+        <w:shd w:val="clear" w:color="auto" w:fill="FFFFFF"/>
+        <w:spacing w:after="0" w:line="240" w:lineRule="auto"/>
+        <w:rPr>
+          <w:rFonts w:eastAsia="Times New Roman" w:cs="Arial"/>
+          <w:szCs w:val="24"/>
+          <w:lang w:val="es-ES" w:eastAsia="es-VE"/>
+        </w:rPr>
+      </w:pPr>
+      <w:r>
+        <w:rPr>
+          <w:rFonts w:eastAsia="Times New Roman" w:cs="Arial"/>
+          <w:szCs w:val="24"/>
+          <w:lang w:val="es-ES" w:eastAsia="es-VE"/>
+        </w:rPr>
+        <w:t>El usuario puede actualizar la información según los permisos asignados.</w:t>
+      </w:r>
+    </w:p>
+    <w:p>
+      <w:pPr>
+        <w:shd w:val="clear" w:color="auto" w:fill="FFFFFF"/>
+        <w:spacing w:after="0" w:line="240" w:lineRule="auto"/>
+        <w:rPr>
+          <w:rFonts w:eastAsia="Times New Roman" w:cs="Arial"/>
+          <w:szCs w:val="24"/>
+          <w:lang w:val="es-ES" w:eastAsia="es-VE"/>
+        </w:rPr>
+      </w:pPr>
+      <w:r>
+        <w:rPr>
+          <w:rFonts w:eastAsia="Times New Roman" w:cs="Arial"/>
+          <w:b/>
+          <w:bCs/>
+          <w:szCs w:val="24"/>
+          <w:lang w:val="es-ES" w:eastAsia="es-VE"/>
+        </w:rPr>
+        <w:t>Requerimientos funcionales:</w:t>
+      </w:r>
+    </w:p>
+    <w:p>
+      <w:pPr>
+        <w:numPr>
+          <w:ilvl w:val="0"/>
+          <w:numId w:val="44"/>
+        </w:numPr>
+        <w:shd w:val="clear" w:color="auto" w:fill="FFFFFF"/>
+        <w:spacing w:after="0" w:line="240" w:lineRule="auto"/>
+        <w:rPr>
+          <w:rFonts w:eastAsia="Times New Roman" w:cs="Arial"/>
+          <w:szCs w:val="24"/>
+          <w:lang w:val="es-ES" w:eastAsia="es-VE"/>
+        </w:rPr>
+      </w:pPr>
+      <w:r>
+        <w:rPr>
+          <w:rFonts w:eastAsia="Times New Roman" w:cs="Arial"/>
+          <w:b/>
+          <w:bCs/>
+          <w:szCs w:val="24"/>
+          <w:lang w:val="es-ES" w:eastAsia="es-VE"/>
+        </w:rPr>
+        <w:t>REQ-1:</w:t>
+      </w:r>
+      <w:r>
+        <w:rPr>
+          <w:rFonts w:eastAsia="Times New Roman" w:cs="Arial"/>
+          <w:szCs w:val="24"/>
+          <w:lang w:val="es-ES" w:eastAsia="es-VE"/>
+        </w:rPr>
+        <w:t xml:space="preserve"> El sistema debe permitir al Gerente de Producción acceder a una lista completa de empleados de la empresa. (RF011)</w:t>
+      </w:r>
+    </w:p>
+    <w:p>
+      <w:pPr>
+        <w:numPr>
+          <w:ilvl w:val="0"/>
+          <w:numId w:val="44"/>
+        </w:numPr>
+        <w:shd w:val="clear" w:color="auto" w:fill="FFFFFF"/>
+        <w:spacing w:after="0" w:line="240" w:lineRule="auto"/>
+        <w:rPr>
+          <w:rFonts w:eastAsia="Times New Roman" w:cs="Arial"/>
+          <w:szCs w:val="24"/>
+          <w:lang w:val="es-ES" w:eastAsia="es-VE"/>
+        </w:rPr>
+      </w:pPr>
+      <w:r>
+        <w:rPr>
+          <w:rFonts w:eastAsia="Times New Roman" w:cs="Arial"/>
+          <w:b/>
+          <w:bCs/>
+          <w:szCs w:val="24"/>
+          <w:lang w:val="es-ES" w:eastAsia="es-VE"/>
+        </w:rPr>
+        <w:t>REQ-2:</w:t>
+      </w:r>
+      <w:r>
+        <w:rPr>
+          <w:rFonts w:eastAsia="Times New Roman" w:cs="Arial"/>
+          <w:szCs w:val="24"/>
+          <w:lang w:val="es-ES" w:eastAsia="es-VE"/>
+        </w:rPr>
+        <w:t xml:space="preserve"> La lista de empleados debe contener información actualizada y relevante (nombres, roles, contactos). (RF012)</w:t>
+      </w:r>
+    </w:p>
+    <w:p>
+      <w:pPr>
+        <w:numPr>
+          <w:ilvl w:val="0"/>
+          <w:numId w:val="44"/>
+        </w:numPr>
+        <w:shd w:val="clear" w:color="auto" w:fill="FFFFFF"/>
+        <w:spacing w:after="0" w:line="240" w:lineRule="auto"/>
+        <w:rPr>
+          <w:rFonts w:eastAsia="Times New Roman" w:cs="Arial"/>
+          <w:szCs w:val="24"/>
+          <w:lang w:val="es-ES" w:eastAsia="es-VE"/>
+        </w:rPr>
+      </w:pPr>
+      <w:r>
+        <w:rPr>
+          <w:rFonts w:eastAsia="Times New Roman" w:cs="Arial"/>
+          <w:b/>
+          <w:bCs/>
+          <w:szCs w:val="24"/>
+          <w:lang w:val="es-ES" w:eastAsia="es-VE"/>
+        </w:rPr>
+        <w:t>REQ-3:</w:t>
+      </w:r>
+      <w:r>
+        <w:rPr>
+          <w:rFonts w:eastAsia="Times New Roman" w:cs="Arial"/>
+          <w:szCs w:val="24"/>
+          <w:lang w:val="es-ES" w:eastAsia="es-VE"/>
+        </w:rPr>
+        <w:t xml:space="preserve"> La información de los empleados debe ser accesible y editable según los permisos asignados. (RF013)</w:t>
+      </w:r>
+    </w:p>
+    <w:p>
+      <w:pPr>
+        <w:numPr>
+          <w:ilvl w:val="0"/>
+          <w:numId w:val="44"/>
+        </w:numPr>
+        <w:shd w:val="clear" w:color="auto" w:fill="FFFFFF"/>
+        <w:spacing w:after="0" w:line="240" w:lineRule="auto"/>
+        <w:rPr>
+          <w:rFonts w:eastAsia="Times New Roman" w:cs="Arial"/>
+          <w:szCs w:val="24"/>
+          <w:lang w:val="es-ES" w:eastAsia="es-VE"/>
+        </w:rPr>
+      </w:pPr>
+      <w:r>
+        <w:rPr>
+          <w:rFonts w:eastAsia="Times New Roman" w:cs="Arial"/>
+          <w:b/>
+          <w:bCs/>
+          <w:szCs w:val="24"/>
+          <w:lang w:val="es-ES" w:eastAsia="es-VE"/>
+        </w:rPr>
+        <w:t>REQ-4:</w:t>
+      </w:r>
+      <w:r>
+        <w:rPr>
+          <w:rFonts w:eastAsia="Times New Roman" w:cs="Arial"/>
+          <w:szCs w:val="24"/>
+          <w:lang w:val="es-ES" w:eastAsia="es-VE"/>
+        </w:rPr>
+        <w:t xml:space="preserve"> El sistema debe manejar adecuadamente los errores, como la entrada de datos inválidos, y notificar al usuario.</w:t>
+      </w:r>
+    </w:p>
+    <w:p>
+      <w:pPr>
+        <w:shd w:val="clear" w:color="auto" w:fill="FFFFFF"/>
+        <w:spacing w:after="0" w:line="240" w:lineRule="auto"/>
+        <w:rPr>
+          <w:rFonts w:eastAsia="Times New Roman" w:cs="Arial"/>
+          <w:color w:val="00B050"/>
+          <w:szCs w:val="24"/>
+          <w:lang w:val="es-EC" w:eastAsia="es-VE"/>
+        </w:rPr>
+      </w:pPr>
+    </w:p>
+    <w:p>
+      <w:pPr>
         <w:pStyle w:val="Ttulo1"/>
         <w:numPr>
           <w:ilvl w:val="0"/>
@@ -8793,7 +10200,6 @@
         <w:rPr>
           <w:color w:val="00B050"/>
         </w:rPr>
-        <w:lastRenderedPageBreak/>
         <w:t>Describir los estándares de interfaz gráfica (GUI).</w:t>
       </w:r>
     </w:p>
@@ -8831,6 +10237,7 @@
         <w:rPr>
           <w:lang w:val="es-VE"/>
         </w:rPr>
+        <w:lastRenderedPageBreak/>
         <w:t>Interfaces de hardware</w:t>
       </w:r>
       <w:bookmarkEnd w:id="13"/>
@@ -9109,7 +10516,6 @@
           <w:szCs w:val="24"/>
           <w:lang w:val="es-VE"/>
         </w:rPr>
-        <w:lastRenderedPageBreak/>
         <w:t xml:space="preserve">Disponibilidad: </w:t>
       </w:r>
       <w:r>
@@ -9141,6 +10547,7 @@
           <w:szCs w:val="24"/>
           <w:lang w:val="es-VE"/>
         </w:rPr>
+        <w:lastRenderedPageBreak/>
         <w:t xml:space="preserve">Seguridad: </w:t>
       </w:r>
       <w:r>
@@ -9563,6 +10970,155 @@
 <file path=word/numbering.xml><?xml version="1.0" encoding="utf-8"?>
 <w:numbering xmlns:wpc="http://schemas.microsoft.com/office/word/2010/wordprocessingCanvas" xmlns:cx="http://schemas.microsoft.com/office/drawing/2014/chartex" xmlns:cx1="http://schemas.microsoft.com/office/drawing/2015/9/8/chartex" xmlns:cx2="http://schemas.microsoft.com/office/drawing/2015/10/21/chartex" xmlns:cx3="http://schemas.microsoft.com/office/drawing/2016/5/9/chartex" xmlns:cx4="http://schemas.microsoft.com/office/drawing/2016/5/10/chartex" xmlns:cx5="http://schemas.microsoft.com/office/drawing/2016/5/11/chartex" xmlns:cx6="http://schemas.microsoft.com/office/drawing/2016/5/12/chartex" xmlns:cx7="http://schemas.microsoft.com/office/drawing/2016/5/13/chartex" xmlns:cx8="http://schemas.microsoft.com/office/drawing/2016/5/14/chartex" xmlns:mc="http://schemas.openxmlformats.org/markup-compatibility/2006" xmlns:aink="http://schemas.microsoft.com/office/drawing/2016/ink" xmlns:am3d="http://schemas.microsoft.com/office/drawing/2017/model3d" xmlns:o="urn:schemas-microsoft-com:office:office" xmlns:oel="http://schemas.microsoft.com/office/2019/extlst" xmlns:r="http://schemas.openxmlformats.org/officeDocument/2006/relationships" xmlns:m="http://schemas.openxmlformats.org/officeDocument/2006/math" xmlns:v="urn:schemas-microsoft-com:vml" xmlns:wp14="http://schemas.microsoft.com/office/word/2010/wordprocessingDrawing" xmlns:wp="http://schemas.openxmlformats.org/drawingml/2006/wordprocessingDrawing" xmlns:w10="urn:schemas-microsoft-com:office:word" xmlns:w="http://schemas.openxmlformats.org/wordprocessingml/2006/main" xmlns:w14="http://schemas.microsoft.com/office/word/2010/wordml" xmlns:w15="http://schemas.microsoft.com/office/word/2012/wordml" xmlns:w16cex="http://schemas.microsoft.com/office/word/2018/wordml/cex" xmlns:w16cid="http://schemas.microsoft.com/office/word/2016/wordml/cid" xmlns:w16="http://schemas.microsoft.com/office/word/2018/wordml" xmlns:w16du="http://schemas.microsoft.com/office/word/2023/wordml/word16du" xmlns:w16sdtdh="http://schemas.microsoft.com/office/word/2020/wordml/sdtdatahash" xmlns:w16se="http://schemas.microsoft.com/office/word/2015/wordml/symex" xmlns:wpg="http://schemas.microsoft.com/office/word/2010/wordprocessingGroup" xmlns:wpi="http://schemas.microsoft.com/office/word/2010/wordprocessingInk" xmlns:wne="http://schemas.microsoft.com/office/word/2006/wordml" xmlns:wps="http://schemas.microsoft.com/office/word/2010/wordprocessingShape" mc:Ignorable="w14 w15 w16se w16cid w16 w16cex w16sdtdh w16du wp14">
   <w:abstractNum w:abstractNumId="0" w15:restartNumberingAfterBreak="0">
+    <w:nsid w:val="000E5550"/>
+    <w:multiLevelType w:val="multilevel"/>
+    <w:tmpl w:val="4474A34C"/>
+    <w:lvl w:ilvl="0">
+      <w:start w:val="1"/>
+      <w:numFmt w:val="bullet"/>
+      <w:lvlText w:val=""/>
+      <w:lvlJc w:val="left"/>
+      <w:pPr>
+        <w:tabs>
+          <w:tab w:val="num" w:pos="720"/>
+        </w:tabs>
+        <w:ind w:left="720" w:hanging="360"/>
+      </w:pPr>
+      <w:rPr>
+        <w:rFonts w:ascii="Symbol" w:hAnsi="Symbol" w:hint="default"/>
+        <w:sz w:val="20"/>
+      </w:rPr>
+    </w:lvl>
+    <w:lvl w:ilvl="1" w:tentative="1">
+      <w:start w:val="1"/>
+      <w:numFmt w:val="bullet"/>
+      <w:lvlText w:val=""/>
+      <w:lvlJc w:val="left"/>
+      <w:pPr>
+        <w:tabs>
+          <w:tab w:val="num" w:pos="1440"/>
+        </w:tabs>
+        <w:ind w:left="1440" w:hanging="360"/>
+      </w:pPr>
+      <w:rPr>
+        <w:rFonts w:ascii="Symbol" w:hAnsi="Symbol" w:hint="default"/>
+        <w:sz w:val="20"/>
+      </w:rPr>
+    </w:lvl>
+    <w:lvl w:ilvl="2" w:tentative="1">
+      <w:start w:val="1"/>
+      <w:numFmt w:val="bullet"/>
+      <w:lvlText w:val=""/>
+      <w:lvlJc w:val="left"/>
+      <w:pPr>
+        <w:tabs>
+          <w:tab w:val="num" w:pos="2160"/>
+        </w:tabs>
+        <w:ind w:left="2160" w:hanging="360"/>
+      </w:pPr>
+      <w:rPr>
+        <w:rFonts w:ascii="Symbol" w:hAnsi="Symbol" w:hint="default"/>
+        <w:sz w:val="20"/>
+      </w:rPr>
+    </w:lvl>
+    <w:lvl w:ilvl="3" w:tentative="1">
+      <w:start w:val="1"/>
+      <w:numFmt w:val="bullet"/>
+      <w:lvlText w:val=""/>
+      <w:lvlJc w:val="left"/>
+      <w:pPr>
+        <w:tabs>
+          <w:tab w:val="num" w:pos="2880"/>
+        </w:tabs>
+        <w:ind w:left="2880" w:hanging="360"/>
+      </w:pPr>
+      <w:rPr>
+        <w:rFonts w:ascii="Symbol" w:hAnsi="Symbol" w:hint="default"/>
+        <w:sz w:val="20"/>
+      </w:rPr>
+    </w:lvl>
+    <w:lvl w:ilvl="4" w:tentative="1">
+      <w:start w:val="1"/>
+      <w:numFmt w:val="bullet"/>
+      <w:lvlText w:val=""/>
+      <w:lvlJc w:val="left"/>
+      <w:pPr>
+        <w:tabs>
+          <w:tab w:val="num" w:pos="3600"/>
+        </w:tabs>
+        <w:ind w:left="3600" w:hanging="360"/>
+      </w:pPr>
+      <w:rPr>
+        <w:rFonts w:ascii="Symbol" w:hAnsi="Symbol" w:hint="default"/>
+        <w:sz w:val="20"/>
+      </w:rPr>
+    </w:lvl>
+    <w:lvl w:ilvl="5" w:tentative="1">
+      <w:start w:val="1"/>
+      <w:numFmt w:val="bullet"/>
+      <w:lvlText w:val=""/>
+      <w:lvlJc w:val="left"/>
+      <w:pPr>
+        <w:tabs>
+          <w:tab w:val="num" w:pos="4320"/>
+        </w:tabs>
+        <w:ind w:left="4320" w:hanging="360"/>
+      </w:pPr>
+      <w:rPr>
+        <w:rFonts w:ascii="Symbol" w:hAnsi="Symbol" w:hint="default"/>
+        <w:sz w:val="20"/>
+      </w:rPr>
+    </w:lvl>
+    <w:lvl w:ilvl="6" w:tentative="1">
+      <w:start w:val="1"/>
+      <w:numFmt w:val="bullet"/>
+      <w:lvlText w:val=""/>
+      <w:lvlJc w:val="left"/>
+      <w:pPr>
+        <w:tabs>
+          <w:tab w:val="num" w:pos="5040"/>
+        </w:tabs>
+        <w:ind w:left="5040" w:hanging="360"/>
+      </w:pPr>
+      <w:rPr>
+        <w:rFonts w:ascii="Symbol" w:hAnsi="Symbol" w:hint="default"/>
+        <w:sz w:val="20"/>
+      </w:rPr>
+    </w:lvl>
+    <w:lvl w:ilvl="7" w:tentative="1">
+      <w:start w:val="1"/>
+      <w:numFmt w:val="bullet"/>
+      <w:lvlText w:val=""/>
+      <w:lvlJc w:val="left"/>
+      <w:pPr>
+        <w:tabs>
+          <w:tab w:val="num" w:pos="5760"/>
+        </w:tabs>
+        <w:ind w:left="5760" w:hanging="360"/>
+      </w:pPr>
+      <w:rPr>
+        <w:rFonts w:ascii="Symbol" w:hAnsi="Symbol" w:hint="default"/>
+        <w:sz w:val="20"/>
+      </w:rPr>
+    </w:lvl>
+    <w:lvl w:ilvl="8" w:tentative="1">
+      <w:start w:val="1"/>
+      <w:numFmt w:val="bullet"/>
+      <w:lvlText w:val=""/>
+      <w:lvlJc w:val="left"/>
+      <w:pPr>
+        <w:tabs>
+          <w:tab w:val="num" w:pos="6480"/>
+        </w:tabs>
+        <w:ind w:left="6480" w:hanging="360"/>
+      </w:pPr>
+      <w:rPr>
+        <w:rFonts w:ascii="Symbol" w:hAnsi="Symbol" w:hint="default"/>
+        <w:sz w:val="20"/>
+      </w:rPr>
+    </w:lvl>
+  </w:abstractNum>
+  <w:abstractNum w:abstractNumId="1" w15:restartNumberingAfterBreak="0">
     <w:nsid w:val="00F73304"/>
     <w:multiLevelType w:val="multilevel"/>
     <w:tmpl w:val="DE026D1C"/>
@@ -9711,7 +11267,7 @@
       </w:rPr>
     </w:lvl>
   </w:abstractNum>
-  <w:abstractNum w:abstractNumId="1" w15:restartNumberingAfterBreak="0">
+  <w:abstractNum w:abstractNumId="2" w15:restartNumberingAfterBreak="0">
     <w:nsid w:val="06B612C3"/>
     <w:multiLevelType w:val="multilevel"/>
     <w:tmpl w:val="D4986248"/>
@@ -9824,7 +11380,7 @@
       </w:pPr>
     </w:lvl>
   </w:abstractNum>
-  <w:abstractNum w:abstractNumId="2" w15:restartNumberingAfterBreak="0">
+  <w:abstractNum w:abstractNumId="3" w15:restartNumberingAfterBreak="0">
     <w:nsid w:val="06E65FB2"/>
     <w:multiLevelType w:val="multilevel"/>
     <w:tmpl w:val="F6664F0E"/>
@@ -9937,7 +11493,7 @@
       </w:pPr>
     </w:lvl>
   </w:abstractNum>
-  <w:abstractNum w:abstractNumId="3" w15:restartNumberingAfterBreak="0">
+  <w:abstractNum w:abstractNumId="4" w15:restartNumberingAfterBreak="0">
     <w:nsid w:val="0717248A"/>
     <w:multiLevelType w:val="hybridMultilevel"/>
     <w:tmpl w:val="176046C2"/>
@@ -10050,7 +11606,7 @@
       </w:rPr>
     </w:lvl>
   </w:abstractNum>
-  <w:abstractNum w:abstractNumId="4" w15:restartNumberingAfterBreak="0">
+  <w:abstractNum w:abstractNumId="5" w15:restartNumberingAfterBreak="0">
     <w:nsid w:val="07933211"/>
     <w:multiLevelType w:val="multilevel"/>
     <w:tmpl w:val="0A085848"/>
@@ -10163,7 +11719,7 @@
       </w:pPr>
     </w:lvl>
   </w:abstractNum>
-  <w:abstractNum w:abstractNumId="5" w15:restartNumberingAfterBreak="0">
+  <w:abstractNum w:abstractNumId="6" w15:restartNumberingAfterBreak="0">
     <w:nsid w:val="084C07F4"/>
     <w:multiLevelType w:val="hybridMultilevel"/>
     <w:tmpl w:val="997493E8"/>
@@ -10276,7 +11832,7 @@
       </w:rPr>
     </w:lvl>
   </w:abstractNum>
-  <w:abstractNum w:abstractNumId="6" w15:restartNumberingAfterBreak="0">
+  <w:abstractNum w:abstractNumId="7" w15:restartNumberingAfterBreak="0">
     <w:nsid w:val="09FF2A02"/>
     <w:multiLevelType w:val="multilevel"/>
     <w:tmpl w:val="A88ECCDE"/>
@@ -10425,7 +11981,7 @@
       </w:rPr>
     </w:lvl>
   </w:abstractNum>
-  <w:abstractNum w:abstractNumId="7" w15:restartNumberingAfterBreak="0">
+  <w:abstractNum w:abstractNumId="8" w15:restartNumberingAfterBreak="0">
     <w:nsid w:val="13E97949"/>
     <w:multiLevelType w:val="hybridMultilevel"/>
     <w:tmpl w:val="6BEA48DC"/>
@@ -10538,7 +12094,7 @@
       </w:rPr>
     </w:lvl>
   </w:abstractNum>
-  <w:abstractNum w:abstractNumId="8" w15:restartNumberingAfterBreak="0">
+  <w:abstractNum w:abstractNumId="9" w15:restartNumberingAfterBreak="0">
     <w:nsid w:val="16EC0875"/>
     <w:multiLevelType w:val="multilevel"/>
     <w:tmpl w:val="3A0A050C"/>
@@ -10687,7 +12243,7 @@
       </w:rPr>
     </w:lvl>
   </w:abstractNum>
-  <w:abstractNum w:abstractNumId="9" w15:restartNumberingAfterBreak="0">
+  <w:abstractNum w:abstractNumId="10" w15:restartNumberingAfterBreak="0">
     <w:nsid w:val="18D00FF1"/>
     <w:multiLevelType w:val="multilevel"/>
     <w:tmpl w:val="E6B44662"/>
@@ -10776,7 +12332,454 @@
       </w:pPr>
     </w:lvl>
   </w:abstractNum>
-  <w:abstractNum w:abstractNumId="10" w15:restartNumberingAfterBreak="0">
+  <w:abstractNum w:abstractNumId="11" w15:restartNumberingAfterBreak="0">
+    <w:nsid w:val="21A02CB1"/>
+    <w:multiLevelType w:val="multilevel"/>
+    <w:tmpl w:val="9072FF10"/>
+    <w:lvl w:ilvl="0">
+      <w:start w:val="1"/>
+      <w:numFmt w:val="bullet"/>
+      <w:lvlText w:val=""/>
+      <w:lvlJc w:val="left"/>
+      <w:pPr>
+        <w:tabs>
+          <w:tab w:val="num" w:pos="720"/>
+        </w:tabs>
+        <w:ind w:left="720" w:hanging="360"/>
+      </w:pPr>
+      <w:rPr>
+        <w:rFonts w:ascii="Symbol" w:hAnsi="Symbol" w:hint="default"/>
+        <w:sz w:val="20"/>
+      </w:rPr>
+    </w:lvl>
+    <w:lvl w:ilvl="1" w:tentative="1">
+      <w:start w:val="1"/>
+      <w:numFmt w:val="bullet"/>
+      <w:lvlText w:val=""/>
+      <w:lvlJc w:val="left"/>
+      <w:pPr>
+        <w:tabs>
+          <w:tab w:val="num" w:pos="1440"/>
+        </w:tabs>
+        <w:ind w:left="1440" w:hanging="360"/>
+      </w:pPr>
+      <w:rPr>
+        <w:rFonts w:ascii="Symbol" w:hAnsi="Symbol" w:hint="default"/>
+        <w:sz w:val="20"/>
+      </w:rPr>
+    </w:lvl>
+    <w:lvl w:ilvl="2" w:tentative="1">
+      <w:start w:val="1"/>
+      <w:numFmt w:val="bullet"/>
+      <w:lvlText w:val=""/>
+      <w:lvlJc w:val="left"/>
+      <w:pPr>
+        <w:tabs>
+          <w:tab w:val="num" w:pos="2160"/>
+        </w:tabs>
+        <w:ind w:left="2160" w:hanging="360"/>
+      </w:pPr>
+      <w:rPr>
+        <w:rFonts w:ascii="Symbol" w:hAnsi="Symbol" w:hint="default"/>
+        <w:sz w:val="20"/>
+      </w:rPr>
+    </w:lvl>
+    <w:lvl w:ilvl="3" w:tentative="1">
+      <w:start w:val="1"/>
+      <w:numFmt w:val="bullet"/>
+      <w:lvlText w:val=""/>
+      <w:lvlJc w:val="left"/>
+      <w:pPr>
+        <w:tabs>
+          <w:tab w:val="num" w:pos="2880"/>
+        </w:tabs>
+        <w:ind w:left="2880" w:hanging="360"/>
+      </w:pPr>
+      <w:rPr>
+        <w:rFonts w:ascii="Symbol" w:hAnsi="Symbol" w:hint="default"/>
+        <w:sz w:val="20"/>
+      </w:rPr>
+    </w:lvl>
+    <w:lvl w:ilvl="4" w:tentative="1">
+      <w:start w:val="1"/>
+      <w:numFmt w:val="bullet"/>
+      <w:lvlText w:val=""/>
+      <w:lvlJc w:val="left"/>
+      <w:pPr>
+        <w:tabs>
+          <w:tab w:val="num" w:pos="3600"/>
+        </w:tabs>
+        <w:ind w:left="3600" w:hanging="360"/>
+      </w:pPr>
+      <w:rPr>
+        <w:rFonts w:ascii="Symbol" w:hAnsi="Symbol" w:hint="default"/>
+        <w:sz w:val="20"/>
+      </w:rPr>
+    </w:lvl>
+    <w:lvl w:ilvl="5" w:tentative="1">
+      <w:start w:val="1"/>
+      <w:numFmt w:val="bullet"/>
+      <w:lvlText w:val=""/>
+      <w:lvlJc w:val="left"/>
+      <w:pPr>
+        <w:tabs>
+          <w:tab w:val="num" w:pos="4320"/>
+        </w:tabs>
+        <w:ind w:left="4320" w:hanging="360"/>
+      </w:pPr>
+      <w:rPr>
+        <w:rFonts w:ascii="Symbol" w:hAnsi="Symbol" w:hint="default"/>
+        <w:sz w:val="20"/>
+      </w:rPr>
+    </w:lvl>
+    <w:lvl w:ilvl="6" w:tentative="1">
+      <w:start w:val="1"/>
+      <w:numFmt w:val="bullet"/>
+      <w:lvlText w:val=""/>
+      <w:lvlJc w:val="left"/>
+      <w:pPr>
+        <w:tabs>
+          <w:tab w:val="num" w:pos="5040"/>
+        </w:tabs>
+        <w:ind w:left="5040" w:hanging="360"/>
+      </w:pPr>
+      <w:rPr>
+        <w:rFonts w:ascii="Symbol" w:hAnsi="Symbol" w:hint="default"/>
+        <w:sz w:val="20"/>
+      </w:rPr>
+    </w:lvl>
+    <w:lvl w:ilvl="7" w:tentative="1">
+      <w:start w:val="1"/>
+      <w:numFmt w:val="bullet"/>
+      <w:lvlText w:val=""/>
+      <w:lvlJc w:val="left"/>
+      <w:pPr>
+        <w:tabs>
+          <w:tab w:val="num" w:pos="5760"/>
+        </w:tabs>
+        <w:ind w:left="5760" w:hanging="360"/>
+      </w:pPr>
+      <w:rPr>
+        <w:rFonts w:ascii="Symbol" w:hAnsi="Symbol" w:hint="default"/>
+        <w:sz w:val="20"/>
+      </w:rPr>
+    </w:lvl>
+    <w:lvl w:ilvl="8" w:tentative="1">
+      <w:start w:val="1"/>
+      <w:numFmt w:val="bullet"/>
+      <w:lvlText w:val=""/>
+      <w:lvlJc w:val="left"/>
+      <w:pPr>
+        <w:tabs>
+          <w:tab w:val="num" w:pos="6480"/>
+        </w:tabs>
+        <w:ind w:left="6480" w:hanging="360"/>
+      </w:pPr>
+      <w:rPr>
+        <w:rFonts w:ascii="Symbol" w:hAnsi="Symbol" w:hint="default"/>
+        <w:sz w:val="20"/>
+      </w:rPr>
+    </w:lvl>
+  </w:abstractNum>
+  <w:abstractNum w:abstractNumId="12" w15:restartNumberingAfterBreak="0">
+    <w:nsid w:val="228B66C4"/>
+    <w:multiLevelType w:val="multilevel"/>
+    <w:tmpl w:val="8A3803C8"/>
+    <w:lvl w:ilvl="0">
+      <w:start w:val="1"/>
+      <w:numFmt w:val="bullet"/>
+      <w:lvlText w:val=""/>
+      <w:lvlJc w:val="left"/>
+      <w:pPr>
+        <w:tabs>
+          <w:tab w:val="num" w:pos="720"/>
+        </w:tabs>
+        <w:ind w:left="720" w:hanging="360"/>
+      </w:pPr>
+      <w:rPr>
+        <w:rFonts w:ascii="Symbol" w:hAnsi="Symbol" w:hint="default"/>
+        <w:sz w:val="20"/>
+      </w:rPr>
+    </w:lvl>
+    <w:lvl w:ilvl="1" w:tentative="1">
+      <w:start w:val="1"/>
+      <w:numFmt w:val="bullet"/>
+      <w:lvlText w:val=""/>
+      <w:lvlJc w:val="left"/>
+      <w:pPr>
+        <w:tabs>
+          <w:tab w:val="num" w:pos="1440"/>
+        </w:tabs>
+        <w:ind w:left="1440" w:hanging="360"/>
+      </w:pPr>
+      <w:rPr>
+        <w:rFonts w:ascii="Symbol" w:hAnsi="Symbol" w:hint="default"/>
+        <w:sz w:val="20"/>
+      </w:rPr>
+    </w:lvl>
+    <w:lvl w:ilvl="2" w:tentative="1">
+      <w:start w:val="1"/>
+      <w:numFmt w:val="bullet"/>
+      <w:lvlText w:val=""/>
+      <w:lvlJc w:val="left"/>
+      <w:pPr>
+        <w:tabs>
+          <w:tab w:val="num" w:pos="2160"/>
+        </w:tabs>
+        <w:ind w:left="2160" w:hanging="360"/>
+      </w:pPr>
+      <w:rPr>
+        <w:rFonts w:ascii="Symbol" w:hAnsi="Symbol" w:hint="default"/>
+        <w:sz w:val="20"/>
+      </w:rPr>
+    </w:lvl>
+    <w:lvl w:ilvl="3" w:tentative="1">
+      <w:start w:val="1"/>
+      <w:numFmt w:val="bullet"/>
+      <w:lvlText w:val=""/>
+      <w:lvlJc w:val="left"/>
+      <w:pPr>
+        <w:tabs>
+          <w:tab w:val="num" w:pos="2880"/>
+        </w:tabs>
+        <w:ind w:left="2880" w:hanging="360"/>
+      </w:pPr>
+      <w:rPr>
+        <w:rFonts w:ascii="Symbol" w:hAnsi="Symbol" w:hint="default"/>
+        <w:sz w:val="20"/>
+      </w:rPr>
+    </w:lvl>
+    <w:lvl w:ilvl="4" w:tentative="1">
+      <w:start w:val="1"/>
+      <w:numFmt w:val="bullet"/>
+      <w:lvlText w:val=""/>
+      <w:lvlJc w:val="left"/>
+      <w:pPr>
+        <w:tabs>
+          <w:tab w:val="num" w:pos="3600"/>
+        </w:tabs>
+        <w:ind w:left="3600" w:hanging="360"/>
+      </w:pPr>
+      <w:rPr>
+        <w:rFonts w:ascii="Symbol" w:hAnsi="Symbol" w:hint="default"/>
+        <w:sz w:val="20"/>
+      </w:rPr>
+    </w:lvl>
+    <w:lvl w:ilvl="5" w:tentative="1">
+      <w:start w:val="1"/>
+      <w:numFmt w:val="bullet"/>
+      <w:lvlText w:val=""/>
+      <w:lvlJc w:val="left"/>
+      <w:pPr>
+        <w:tabs>
+          <w:tab w:val="num" w:pos="4320"/>
+        </w:tabs>
+        <w:ind w:left="4320" w:hanging="360"/>
+      </w:pPr>
+      <w:rPr>
+        <w:rFonts w:ascii="Symbol" w:hAnsi="Symbol" w:hint="default"/>
+        <w:sz w:val="20"/>
+      </w:rPr>
+    </w:lvl>
+    <w:lvl w:ilvl="6" w:tentative="1">
+      <w:start w:val="1"/>
+      <w:numFmt w:val="bullet"/>
+      <w:lvlText w:val=""/>
+      <w:lvlJc w:val="left"/>
+      <w:pPr>
+        <w:tabs>
+          <w:tab w:val="num" w:pos="5040"/>
+        </w:tabs>
+        <w:ind w:left="5040" w:hanging="360"/>
+      </w:pPr>
+      <w:rPr>
+        <w:rFonts w:ascii="Symbol" w:hAnsi="Symbol" w:hint="default"/>
+        <w:sz w:val="20"/>
+      </w:rPr>
+    </w:lvl>
+    <w:lvl w:ilvl="7" w:tentative="1">
+      <w:start w:val="1"/>
+      <w:numFmt w:val="bullet"/>
+      <w:lvlText w:val=""/>
+      <w:lvlJc w:val="left"/>
+      <w:pPr>
+        <w:tabs>
+          <w:tab w:val="num" w:pos="5760"/>
+        </w:tabs>
+        <w:ind w:left="5760" w:hanging="360"/>
+      </w:pPr>
+      <w:rPr>
+        <w:rFonts w:ascii="Symbol" w:hAnsi="Symbol" w:hint="default"/>
+        <w:sz w:val="20"/>
+      </w:rPr>
+    </w:lvl>
+    <w:lvl w:ilvl="8" w:tentative="1">
+      <w:start w:val="1"/>
+      <w:numFmt w:val="bullet"/>
+      <w:lvlText w:val=""/>
+      <w:lvlJc w:val="left"/>
+      <w:pPr>
+        <w:tabs>
+          <w:tab w:val="num" w:pos="6480"/>
+        </w:tabs>
+        <w:ind w:left="6480" w:hanging="360"/>
+      </w:pPr>
+      <w:rPr>
+        <w:rFonts w:ascii="Symbol" w:hAnsi="Symbol" w:hint="default"/>
+        <w:sz w:val="20"/>
+      </w:rPr>
+    </w:lvl>
+  </w:abstractNum>
+  <w:abstractNum w:abstractNumId="13" w15:restartNumberingAfterBreak="0">
+    <w:nsid w:val="22CB6FE4"/>
+    <w:multiLevelType w:val="multilevel"/>
+    <w:tmpl w:val="95E86740"/>
+    <w:lvl w:ilvl="0">
+      <w:start w:val="1"/>
+      <w:numFmt w:val="bullet"/>
+      <w:lvlText w:val=""/>
+      <w:lvlJc w:val="left"/>
+      <w:pPr>
+        <w:tabs>
+          <w:tab w:val="num" w:pos="720"/>
+        </w:tabs>
+        <w:ind w:left="720" w:hanging="360"/>
+      </w:pPr>
+      <w:rPr>
+        <w:rFonts w:ascii="Symbol" w:hAnsi="Symbol" w:hint="default"/>
+        <w:sz w:val="20"/>
+      </w:rPr>
+    </w:lvl>
+    <w:lvl w:ilvl="1" w:tentative="1">
+      <w:start w:val="1"/>
+      <w:numFmt w:val="bullet"/>
+      <w:lvlText w:val=""/>
+      <w:lvlJc w:val="left"/>
+      <w:pPr>
+        <w:tabs>
+          <w:tab w:val="num" w:pos="1440"/>
+        </w:tabs>
+        <w:ind w:left="1440" w:hanging="360"/>
+      </w:pPr>
+      <w:rPr>
+        <w:rFonts w:ascii="Symbol" w:hAnsi="Symbol" w:hint="default"/>
+        <w:sz w:val="20"/>
+      </w:rPr>
+    </w:lvl>
+    <w:lvl w:ilvl="2" w:tentative="1">
+      <w:start w:val="1"/>
+      <w:numFmt w:val="bullet"/>
+      <w:lvlText w:val=""/>
+      <w:lvlJc w:val="left"/>
+      <w:pPr>
+        <w:tabs>
+          <w:tab w:val="num" w:pos="2160"/>
+        </w:tabs>
+        <w:ind w:left="2160" w:hanging="360"/>
+      </w:pPr>
+      <w:rPr>
+        <w:rFonts w:ascii="Symbol" w:hAnsi="Symbol" w:hint="default"/>
+        <w:sz w:val="20"/>
+      </w:rPr>
+    </w:lvl>
+    <w:lvl w:ilvl="3" w:tentative="1">
+      <w:start w:val="1"/>
+      <w:numFmt w:val="bullet"/>
+      <w:lvlText w:val=""/>
+      <w:lvlJc w:val="left"/>
+      <w:pPr>
+        <w:tabs>
+          <w:tab w:val="num" w:pos="2880"/>
+        </w:tabs>
+        <w:ind w:left="2880" w:hanging="360"/>
+      </w:pPr>
+      <w:rPr>
+        <w:rFonts w:ascii="Symbol" w:hAnsi="Symbol" w:hint="default"/>
+        <w:sz w:val="20"/>
+      </w:rPr>
+    </w:lvl>
+    <w:lvl w:ilvl="4" w:tentative="1">
+      <w:start w:val="1"/>
+      <w:numFmt w:val="bullet"/>
+      <w:lvlText w:val=""/>
+      <w:lvlJc w:val="left"/>
+      <w:pPr>
+        <w:tabs>
+          <w:tab w:val="num" w:pos="3600"/>
+        </w:tabs>
+        <w:ind w:left="3600" w:hanging="360"/>
+      </w:pPr>
+      <w:rPr>
+        <w:rFonts w:ascii="Symbol" w:hAnsi="Symbol" w:hint="default"/>
+        <w:sz w:val="20"/>
+      </w:rPr>
+    </w:lvl>
+    <w:lvl w:ilvl="5" w:tentative="1">
+      <w:start w:val="1"/>
+      <w:numFmt w:val="bullet"/>
+      <w:lvlText w:val=""/>
+      <w:lvlJc w:val="left"/>
+      <w:pPr>
+        <w:tabs>
+          <w:tab w:val="num" w:pos="4320"/>
+        </w:tabs>
+        <w:ind w:left="4320" w:hanging="360"/>
+      </w:pPr>
+      <w:rPr>
+        <w:rFonts w:ascii="Symbol" w:hAnsi="Symbol" w:hint="default"/>
+        <w:sz w:val="20"/>
+      </w:rPr>
+    </w:lvl>
+    <w:lvl w:ilvl="6" w:tentative="1">
+      <w:start w:val="1"/>
+      <w:numFmt w:val="bullet"/>
+      <w:lvlText w:val=""/>
+      <w:lvlJc w:val="left"/>
+      <w:pPr>
+        <w:tabs>
+          <w:tab w:val="num" w:pos="5040"/>
+        </w:tabs>
+        <w:ind w:left="5040" w:hanging="360"/>
+      </w:pPr>
+      <w:rPr>
+        <w:rFonts w:ascii="Symbol" w:hAnsi="Symbol" w:hint="default"/>
+        <w:sz w:val="20"/>
+      </w:rPr>
+    </w:lvl>
+    <w:lvl w:ilvl="7" w:tentative="1">
+      <w:start w:val="1"/>
+      <w:numFmt w:val="bullet"/>
+      <w:lvlText w:val=""/>
+      <w:lvlJc w:val="left"/>
+      <w:pPr>
+        <w:tabs>
+          <w:tab w:val="num" w:pos="5760"/>
+        </w:tabs>
+        <w:ind w:left="5760" w:hanging="360"/>
+      </w:pPr>
+      <w:rPr>
+        <w:rFonts w:ascii="Symbol" w:hAnsi="Symbol" w:hint="default"/>
+        <w:sz w:val="20"/>
+      </w:rPr>
+    </w:lvl>
+    <w:lvl w:ilvl="8" w:tentative="1">
+      <w:start w:val="1"/>
+      <w:numFmt w:val="bullet"/>
+      <w:lvlText w:val=""/>
+      <w:lvlJc w:val="left"/>
+      <w:pPr>
+        <w:tabs>
+          <w:tab w:val="num" w:pos="6480"/>
+        </w:tabs>
+        <w:ind w:left="6480" w:hanging="360"/>
+      </w:pPr>
+      <w:rPr>
+        <w:rFonts w:ascii="Symbol" w:hAnsi="Symbol" w:hint="default"/>
+        <w:sz w:val="20"/>
+      </w:rPr>
+    </w:lvl>
+  </w:abstractNum>
+  <w:abstractNum w:abstractNumId="14" w15:restartNumberingAfterBreak="0">
     <w:nsid w:val="2B2B4A45"/>
     <w:multiLevelType w:val="multilevel"/>
     <w:tmpl w:val="14FEB618"/>
@@ -10925,7 +12928,7 @@
       </w:rPr>
     </w:lvl>
   </w:abstractNum>
-  <w:abstractNum w:abstractNumId="11" w15:restartNumberingAfterBreak="0">
+  <w:abstractNum w:abstractNumId="15" w15:restartNumberingAfterBreak="0">
     <w:nsid w:val="2BA8158B"/>
     <w:multiLevelType w:val="multilevel"/>
     <w:tmpl w:val="615C96F4"/>
@@ -11074,7 +13077,156 @@
       </w:rPr>
     </w:lvl>
   </w:abstractNum>
-  <w:abstractNum w:abstractNumId="12" w15:restartNumberingAfterBreak="0">
+  <w:abstractNum w:abstractNumId="16" w15:restartNumberingAfterBreak="0">
+    <w:nsid w:val="2BE53B41"/>
+    <w:multiLevelType w:val="multilevel"/>
+    <w:tmpl w:val="E758BE56"/>
+    <w:lvl w:ilvl="0">
+      <w:start w:val="1"/>
+      <w:numFmt w:val="bullet"/>
+      <w:lvlText w:val=""/>
+      <w:lvlJc w:val="left"/>
+      <w:pPr>
+        <w:tabs>
+          <w:tab w:val="num" w:pos="720"/>
+        </w:tabs>
+        <w:ind w:left="720" w:hanging="360"/>
+      </w:pPr>
+      <w:rPr>
+        <w:rFonts w:ascii="Symbol" w:hAnsi="Symbol" w:hint="default"/>
+        <w:sz w:val="20"/>
+      </w:rPr>
+    </w:lvl>
+    <w:lvl w:ilvl="1" w:tentative="1">
+      <w:start w:val="1"/>
+      <w:numFmt w:val="bullet"/>
+      <w:lvlText w:val=""/>
+      <w:lvlJc w:val="left"/>
+      <w:pPr>
+        <w:tabs>
+          <w:tab w:val="num" w:pos="1440"/>
+        </w:tabs>
+        <w:ind w:left="1440" w:hanging="360"/>
+      </w:pPr>
+      <w:rPr>
+        <w:rFonts w:ascii="Symbol" w:hAnsi="Symbol" w:hint="default"/>
+        <w:sz w:val="20"/>
+      </w:rPr>
+    </w:lvl>
+    <w:lvl w:ilvl="2" w:tentative="1">
+      <w:start w:val="1"/>
+      <w:numFmt w:val="bullet"/>
+      <w:lvlText w:val=""/>
+      <w:lvlJc w:val="left"/>
+      <w:pPr>
+        <w:tabs>
+          <w:tab w:val="num" w:pos="2160"/>
+        </w:tabs>
+        <w:ind w:left="2160" w:hanging="360"/>
+      </w:pPr>
+      <w:rPr>
+        <w:rFonts w:ascii="Symbol" w:hAnsi="Symbol" w:hint="default"/>
+        <w:sz w:val="20"/>
+      </w:rPr>
+    </w:lvl>
+    <w:lvl w:ilvl="3" w:tentative="1">
+      <w:start w:val="1"/>
+      <w:numFmt w:val="bullet"/>
+      <w:lvlText w:val=""/>
+      <w:lvlJc w:val="left"/>
+      <w:pPr>
+        <w:tabs>
+          <w:tab w:val="num" w:pos="2880"/>
+        </w:tabs>
+        <w:ind w:left="2880" w:hanging="360"/>
+      </w:pPr>
+      <w:rPr>
+        <w:rFonts w:ascii="Symbol" w:hAnsi="Symbol" w:hint="default"/>
+        <w:sz w:val="20"/>
+      </w:rPr>
+    </w:lvl>
+    <w:lvl w:ilvl="4" w:tentative="1">
+      <w:start w:val="1"/>
+      <w:numFmt w:val="bullet"/>
+      <w:lvlText w:val=""/>
+      <w:lvlJc w:val="left"/>
+      <w:pPr>
+        <w:tabs>
+          <w:tab w:val="num" w:pos="3600"/>
+        </w:tabs>
+        <w:ind w:left="3600" w:hanging="360"/>
+      </w:pPr>
+      <w:rPr>
+        <w:rFonts w:ascii="Symbol" w:hAnsi="Symbol" w:hint="default"/>
+        <w:sz w:val="20"/>
+      </w:rPr>
+    </w:lvl>
+    <w:lvl w:ilvl="5" w:tentative="1">
+      <w:start w:val="1"/>
+      <w:numFmt w:val="bullet"/>
+      <w:lvlText w:val=""/>
+      <w:lvlJc w:val="left"/>
+      <w:pPr>
+        <w:tabs>
+          <w:tab w:val="num" w:pos="4320"/>
+        </w:tabs>
+        <w:ind w:left="4320" w:hanging="360"/>
+      </w:pPr>
+      <w:rPr>
+        <w:rFonts w:ascii="Symbol" w:hAnsi="Symbol" w:hint="default"/>
+        <w:sz w:val="20"/>
+      </w:rPr>
+    </w:lvl>
+    <w:lvl w:ilvl="6" w:tentative="1">
+      <w:start w:val="1"/>
+      <w:numFmt w:val="bullet"/>
+      <w:lvlText w:val=""/>
+      <w:lvlJc w:val="left"/>
+      <w:pPr>
+        <w:tabs>
+          <w:tab w:val="num" w:pos="5040"/>
+        </w:tabs>
+        <w:ind w:left="5040" w:hanging="360"/>
+      </w:pPr>
+      <w:rPr>
+        <w:rFonts w:ascii="Symbol" w:hAnsi="Symbol" w:hint="default"/>
+        <w:sz w:val="20"/>
+      </w:rPr>
+    </w:lvl>
+    <w:lvl w:ilvl="7" w:tentative="1">
+      <w:start w:val="1"/>
+      <w:numFmt w:val="bullet"/>
+      <w:lvlText w:val=""/>
+      <w:lvlJc w:val="left"/>
+      <w:pPr>
+        <w:tabs>
+          <w:tab w:val="num" w:pos="5760"/>
+        </w:tabs>
+        <w:ind w:left="5760" w:hanging="360"/>
+      </w:pPr>
+      <w:rPr>
+        <w:rFonts w:ascii="Symbol" w:hAnsi="Symbol" w:hint="default"/>
+        <w:sz w:val="20"/>
+      </w:rPr>
+    </w:lvl>
+    <w:lvl w:ilvl="8" w:tentative="1">
+      <w:start w:val="1"/>
+      <w:numFmt w:val="bullet"/>
+      <w:lvlText w:val=""/>
+      <w:lvlJc w:val="left"/>
+      <w:pPr>
+        <w:tabs>
+          <w:tab w:val="num" w:pos="6480"/>
+        </w:tabs>
+        <w:ind w:left="6480" w:hanging="360"/>
+      </w:pPr>
+      <w:rPr>
+        <w:rFonts w:ascii="Symbol" w:hAnsi="Symbol" w:hint="default"/>
+        <w:sz w:val="20"/>
+      </w:rPr>
+    </w:lvl>
+  </w:abstractNum>
+  <w:abstractNum w:abstractNumId="17" w15:restartNumberingAfterBreak="0">
     <w:nsid w:val="2D984A94"/>
     <w:multiLevelType w:val="hybridMultilevel"/>
     <w:tmpl w:val="8BCA44D0"/>
@@ -11187,7 +13339,7 @@
       </w:rPr>
     </w:lvl>
   </w:abstractNum>
-  <w:abstractNum w:abstractNumId="13" w15:restartNumberingAfterBreak="0">
+  <w:abstractNum w:abstractNumId="18" w15:restartNumberingAfterBreak="0">
     <w:nsid w:val="33A037A7"/>
     <w:multiLevelType w:val="multilevel"/>
     <w:tmpl w:val="63FC20F4"/>
@@ -11304,7 +13456,7 @@
       </w:pPr>
     </w:lvl>
   </w:abstractNum>
-  <w:abstractNum w:abstractNumId="14" w15:restartNumberingAfterBreak="0">
+  <w:abstractNum w:abstractNumId="19" w15:restartNumberingAfterBreak="0">
     <w:nsid w:val="34A4263B"/>
     <w:multiLevelType w:val="hybridMultilevel"/>
     <w:tmpl w:val="A27E3D5E"/>
@@ -11390,7 +13542,7 @@
       </w:pPr>
     </w:lvl>
   </w:abstractNum>
-  <w:abstractNum w:abstractNumId="15" w15:restartNumberingAfterBreak="0">
+  <w:abstractNum w:abstractNumId="20" w15:restartNumberingAfterBreak="0">
     <w:nsid w:val="380F490E"/>
     <w:multiLevelType w:val="hybridMultilevel"/>
     <w:tmpl w:val="B95230FC"/>
@@ -11503,7 +13655,7 @@
       </w:rPr>
     </w:lvl>
   </w:abstractNum>
-  <w:abstractNum w:abstractNumId="16" w15:restartNumberingAfterBreak="0">
+  <w:abstractNum w:abstractNumId="21" w15:restartNumberingAfterBreak="0">
     <w:nsid w:val="382B09A8"/>
     <w:multiLevelType w:val="hybridMultilevel"/>
     <w:tmpl w:val="45043AB6"/>
@@ -11616,7 +13768,7 @@
       </w:rPr>
     </w:lvl>
   </w:abstractNum>
-  <w:abstractNum w:abstractNumId="17" w15:restartNumberingAfterBreak="0">
+  <w:abstractNum w:abstractNumId="22" w15:restartNumberingAfterBreak="0">
     <w:nsid w:val="3E044D31"/>
     <w:multiLevelType w:val="multilevel"/>
     <w:tmpl w:val="3A3671C4"/>
@@ -11733,7 +13885,7 @@
       </w:pPr>
     </w:lvl>
   </w:abstractNum>
-  <w:abstractNum w:abstractNumId="18" w15:restartNumberingAfterBreak="0">
+  <w:abstractNum w:abstractNumId="23" w15:restartNumberingAfterBreak="0">
     <w:nsid w:val="44C73B30"/>
     <w:multiLevelType w:val="multilevel"/>
     <w:tmpl w:val="B13243DE"/>
@@ -11882,7 +14034,7 @@
       </w:rPr>
     </w:lvl>
   </w:abstractNum>
-  <w:abstractNum w:abstractNumId="19" w15:restartNumberingAfterBreak="0">
+  <w:abstractNum w:abstractNumId="24" w15:restartNumberingAfterBreak="0">
     <w:nsid w:val="47A07B7D"/>
     <w:multiLevelType w:val="hybridMultilevel"/>
     <w:tmpl w:val="9C3C279A"/>
@@ -11995,7 +14147,7 @@
       </w:rPr>
     </w:lvl>
   </w:abstractNum>
-  <w:abstractNum w:abstractNumId="20" w15:restartNumberingAfterBreak="0">
+  <w:abstractNum w:abstractNumId="25" w15:restartNumberingAfterBreak="0">
     <w:nsid w:val="4F1931C1"/>
     <w:multiLevelType w:val="multilevel"/>
     <w:tmpl w:val="DD8CFD1A"/>
@@ -12144,7 +14296,7 @@
       </w:rPr>
     </w:lvl>
   </w:abstractNum>
-  <w:abstractNum w:abstractNumId="21" w15:restartNumberingAfterBreak="0">
+  <w:abstractNum w:abstractNumId="26" w15:restartNumberingAfterBreak="0">
     <w:nsid w:val="51284328"/>
     <w:multiLevelType w:val="multilevel"/>
     <w:tmpl w:val="C19E7CFE"/>
@@ -12257,7 +14409,156 @@
       </w:rPr>
     </w:lvl>
   </w:abstractNum>
-  <w:abstractNum w:abstractNumId="22" w15:restartNumberingAfterBreak="0">
+  <w:abstractNum w:abstractNumId="27" w15:restartNumberingAfterBreak="0">
+    <w:nsid w:val="57070094"/>
+    <w:multiLevelType w:val="multilevel"/>
+    <w:tmpl w:val="C24C6436"/>
+    <w:lvl w:ilvl="0">
+      <w:start w:val="1"/>
+      <w:numFmt w:val="bullet"/>
+      <w:lvlText w:val=""/>
+      <w:lvlJc w:val="left"/>
+      <w:pPr>
+        <w:tabs>
+          <w:tab w:val="num" w:pos="720"/>
+        </w:tabs>
+        <w:ind w:left="720" w:hanging="360"/>
+      </w:pPr>
+      <w:rPr>
+        <w:rFonts w:ascii="Symbol" w:hAnsi="Symbol" w:hint="default"/>
+        <w:sz w:val="20"/>
+      </w:rPr>
+    </w:lvl>
+    <w:lvl w:ilvl="1" w:tentative="1">
+      <w:start w:val="1"/>
+      <w:numFmt w:val="bullet"/>
+      <w:lvlText w:val=""/>
+      <w:lvlJc w:val="left"/>
+      <w:pPr>
+        <w:tabs>
+          <w:tab w:val="num" w:pos="1440"/>
+        </w:tabs>
+        <w:ind w:left="1440" w:hanging="360"/>
+      </w:pPr>
+      <w:rPr>
+        <w:rFonts w:ascii="Symbol" w:hAnsi="Symbol" w:hint="default"/>
+        <w:sz w:val="20"/>
+      </w:rPr>
+    </w:lvl>
+    <w:lvl w:ilvl="2" w:tentative="1">
+      <w:start w:val="1"/>
+      <w:numFmt w:val="bullet"/>
+      <w:lvlText w:val=""/>
+      <w:lvlJc w:val="left"/>
+      <w:pPr>
+        <w:tabs>
+          <w:tab w:val="num" w:pos="2160"/>
+        </w:tabs>
+        <w:ind w:left="2160" w:hanging="360"/>
+      </w:pPr>
+      <w:rPr>
+        <w:rFonts w:ascii="Symbol" w:hAnsi="Symbol" w:hint="default"/>
+        <w:sz w:val="20"/>
+      </w:rPr>
+    </w:lvl>
+    <w:lvl w:ilvl="3" w:tentative="1">
+      <w:start w:val="1"/>
+      <w:numFmt w:val="bullet"/>
+      <w:lvlText w:val=""/>
+      <w:lvlJc w:val="left"/>
+      <w:pPr>
+        <w:tabs>
+          <w:tab w:val="num" w:pos="2880"/>
+        </w:tabs>
+        <w:ind w:left="2880" w:hanging="360"/>
+      </w:pPr>
+      <w:rPr>
+        <w:rFonts w:ascii="Symbol" w:hAnsi="Symbol" w:hint="default"/>
+        <w:sz w:val="20"/>
+      </w:rPr>
+    </w:lvl>
+    <w:lvl w:ilvl="4" w:tentative="1">
+      <w:start w:val="1"/>
+      <w:numFmt w:val="bullet"/>
+      <w:lvlText w:val=""/>
+      <w:lvlJc w:val="left"/>
+      <w:pPr>
+        <w:tabs>
+          <w:tab w:val="num" w:pos="3600"/>
+        </w:tabs>
+        <w:ind w:left="3600" w:hanging="360"/>
+      </w:pPr>
+      <w:rPr>
+        <w:rFonts w:ascii="Symbol" w:hAnsi="Symbol" w:hint="default"/>
+        <w:sz w:val="20"/>
+      </w:rPr>
+    </w:lvl>
+    <w:lvl w:ilvl="5" w:tentative="1">
+      <w:start w:val="1"/>
+      <w:numFmt w:val="bullet"/>
+      <w:lvlText w:val=""/>
+      <w:lvlJc w:val="left"/>
+      <w:pPr>
+        <w:tabs>
+          <w:tab w:val="num" w:pos="4320"/>
+        </w:tabs>
+        <w:ind w:left="4320" w:hanging="360"/>
+      </w:pPr>
+      <w:rPr>
+        <w:rFonts w:ascii="Symbol" w:hAnsi="Symbol" w:hint="default"/>
+        <w:sz w:val="20"/>
+      </w:rPr>
+    </w:lvl>
+    <w:lvl w:ilvl="6" w:tentative="1">
+      <w:start w:val="1"/>
+      <w:numFmt w:val="bullet"/>
+      <w:lvlText w:val=""/>
+      <w:lvlJc w:val="left"/>
+      <w:pPr>
+        <w:tabs>
+          <w:tab w:val="num" w:pos="5040"/>
+        </w:tabs>
+        <w:ind w:left="5040" w:hanging="360"/>
+      </w:pPr>
+      <w:rPr>
+        <w:rFonts w:ascii="Symbol" w:hAnsi="Symbol" w:hint="default"/>
+        <w:sz w:val="20"/>
+      </w:rPr>
+    </w:lvl>
+    <w:lvl w:ilvl="7" w:tentative="1">
+      <w:start w:val="1"/>
+      <w:numFmt w:val="bullet"/>
+      <w:lvlText w:val=""/>
+      <w:lvlJc w:val="left"/>
+      <w:pPr>
+        <w:tabs>
+          <w:tab w:val="num" w:pos="5760"/>
+        </w:tabs>
+        <w:ind w:left="5760" w:hanging="360"/>
+      </w:pPr>
+      <w:rPr>
+        <w:rFonts w:ascii="Symbol" w:hAnsi="Symbol" w:hint="default"/>
+        <w:sz w:val="20"/>
+      </w:rPr>
+    </w:lvl>
+    <w:lvl w:ilvl="8" w:tentative="1">
+      <w:start w:val="1"/>
+      <w:numFmt w:val="bullet"/>
+      <w:lvlText w:val=""/>
+      <w:lvlJc w:val="left"/>
+      <w:pPr>
+        <w:tabs>
+          <w:tab w:val="num" w:pos="6480"/>
+        </w:tabs>
+        <w:ind w:left="6480" w:hanging="360"/>
+      </w:pPr>
+      <w:rPr>
+        <w:rFonts w:ascii="Symbol" w:hAnsi="Symbol" w:hint="default"/>
+        <w:sz w:val="20"/>
+      </w:rPr>
+    </w:lvl>
+  </w:abstractNum>
+  <w:abstractNum w:abstractNumId="28" w15:restartNumberingAfterBreak="0">
     <w:nsid w:val="596674A5"/>
     <w:multiLevelType w:val="multilevel"/>
     <w:tmpl w:val="4AD2DCA0"/>
@@ -12406,7 +14707,7 @@
       </w:rPr>
     </w:lvl>
   </w:abstractNum>
-  <w:abstractNum w:abstractNumId="23" w15:restartNumberingAfterBreak="0">
+  <w:abstractNum w:abstractNumId="29" w15:restartNumberingAfterBreak="0">
     <w:nsid w:val="602B13D0"/>
     <w:multiLevelType w:val="multilevel"/>
     <w:tmpl w:val="ABBE322C"/>
@@ -12495,7 +14796,7 @@
       </w:pPr>
     </w:lvl>
   </w:abstractNum>
-  <w:abstractNum w:abstractNumId="24" w15:restartNumberingAfterBreak="0">
+  <w:abstractNum w:abstractNumId="30" w15:restartNumberingAfterBreak="0">
     <w:nsid w:val="62151C9C"/>
     <w:multiLevelType w:val="multilevel"/>
     <w:tmpl w:val="769A66F6"/>
@@ -12644,7 +14945,7 @@
       </w:rPr>
     </w:lvl>
   </w:abstractNum>
-  <w:abstractNum w:abstractNumId="25" w15:restartNumberingAfterBreak="0">
+  <w:abstractNum w:abstractNumId="31" w15:restartNumberingAfterBreak="0">
     <w:nsid w:val="62633136"/>
     <w:multiLevelType w:val="multilevel"/>
     <w:tmpl w:val="2118013C"/>
@@ -12793,7 +15094,7 @@
       </w:rPr>
     </w:lvl>
   </w:abstractNum>
-  <w:abstractNum w:abstractNumId="26" w15:restartNumberingAfterBreak="0">
+  <w:abstractNum w:abstractNumId="32" w15:restartNumberingAfterBreak="0">
     <w:nsid w:val="62A51A7A"/>
     <w:multiLevelType w:val="multilevel"/>
     <w:tmpl w:val="C6EE2A88"/>
@@ -12910,7 +15211,7 @@
       </w:pPr>
     </w:lvl>
   </w:abstractNum>
-  <w:abstractNum w:abstractNumId="27" w15:restartNumberingAfterBreak="0">
+  <w:abstractNum w:abstractNumId="33" w15:restartNumberingAfterBreak="0">
     <w:nsid w:val="634C1E96"/>
     <w:multiLevelType w:val="hybridMultilevel"/>
     <w:tmpl w:val="332C85AA"/>
@@ -13023,7 +15324,7 @@
       </w:rPr>
     </w:lvl>
   </w:abstractNum>
-  <w:abstractNum w:abstractNumId="28" w15:restartNumberingAfterBreak="0">
+  <w:abstractNum w:abstractNumId="34" w15:restartNumberingAfterBreak="0">
     <w:nsid w:val="653E57B4"/>
     <w:multiLevelType w:val="hybridMultilevel"/>
     <w:tmpl w:val="C3983A26"/>
@@ -13136,7 +15437,7 @@
       </w:rPr>
     </w:lvl>
   </w:abstractNum>
-  <w:abstractNum w:abstractNumId="29" w15:restartNumberingAfterBreak="0">
+  <w:abstractNum w:abstractNumId="35" w15:restartNumberingAfterBreak="0">
     <w:nsid w:val="660B7D28"/>
     <w:multiLevelType w:val="multilevel"/>
     <w:tmpl w:val="5510C33C"/>
@@ -13249,7 +15550,7 @@
       </w:pPr>
     </w:lvl>
   </w:abstractNum>
-  <w:abstractNum w:abstractNumId="30" w15:restartNumberingAfterBreak="0">
+  <w:abstractNum w:abstractNumId="36" w15:restartNumberingAfterBreak="0">
     <w:nsid w:val="664A65B7"/>
     <w:multiLevelType w:val="multilevel"/>
     <w:tmpl w:val="200A001F"/>
@@ -13335,7 +15636,7 @@
       </w:pPr>
     </w:lvl>
   </w:abstractNum>
-  <w:abstractNum w:abstractNumId="31" w15:restartNumberingAfterBreak="0">
+  <w:abstractNum w:abstractNumId="37" w15:restartNumberingAfterBreak="0">
     <w:nsid w:val="67895041"/>
     <w:multiLevelType w:val="multilevel"/>
     <w:tmpl w:val="1EF87EE0"/>
@@ -13484,7 +15785,7 @@
       </w:rPr>
     </w:lvl>
   </w:abstractNum>
-  <w:abstractNum w:abstractNumId="32" w15:restartNumberingAfterBreak="0">
+  <w:abstractNum w:abstractNumId="38" w15:restartNumberingAfterBreak="0">
     <w:nsid w:val="69D97055"/>
     <w:multiLevelType w:val="multilevel"/>
     <w:tmpl w:val="0B7E4750"/>
@@ -13573,7 +15874,7 @@
       </w:pPr>
     </w:lvl>
   </w:abstractNum>
-  <w:abstractNum w:abstractNumId="33" w15:restartNumberingAfterBreak="0">
+  <w:abstractNum w:abstractNumId="39" w15:restartNumberingAfterBreak="0">
     <w:nsid w:val="6A74434D"/>
     <w:multiLevelType w:val="multilevel"/>
     <w:tmpl w:val="200A001F"/>
@@ -13659,7 +15960,156 @@
       </w:pPr>
     </w:lvl>
   </w:abstractNum>
-  <w:abstractNum w:abstractNumId="34" w15:restartNumberingAfterBreak="0">
+  <w:abstractNum w:abstractNumId="40" w15:restartNumberingAfterBreak="0">
+    <w:nsid w:val="6D134C2C"/>
+    <w:multiLevelType w:val="multilevel"/>
+    <w:tmpl w:val="DDA0F9BC"/>
+    <w:lvl w:ilvl="0">
+      <w:start w:val="1"/>
+      <w:numFmt w:val="bullet"/>
+      <w:lvlText w:val=""/>
+      <w:lvlJc w:val="left"/>
+      <w:pPr>
+        <w:tabs>
+          <w:tab w:val="num" w:pos="720"/>
+        </w:tabs>
+        <w:ind w:left="720" w:hanging="360"/>
+      </w:pPr>
+      <w:rPr>
+        <w:rFonts w:ascii="Symbol" w:hAnsi="Symbol" w:hint="default"/>
+        <w:sz w:val="20"/>
+      </w:rPr>
+    </w:lvl>
+    <w:lvl w:ilvl="1" w:tentative="1">
+      <w:start w:val="1"/>
+      <w:numFmt w:val="bullet"/>
+      <w:lvlText w:val=""/>
+      <w:lvlJc w:val="left"/>
+      <w:pPr>
+        <w:tabs>
+          <w:tab w:val="num" w:pos="1440"/>
+        </w:tabs>
+        <w:ind w:left="1440" w:hanging="360"/>
+      </w:pPr>
+      <w:rPr>
+        <w:rFonts w:ascii="Symbol" w:hAnsi="Symbol" w:hint="default"/>
+        <w:sz w:val="20"/>
+      </w:rPr>
+    </w:lvl>
+    <w:lvl w:ilvl="2" w:tentative="1">
+      <w:start w:val="1"/>
+      <w:numFmt w:val="bullet"/>
+      <w:lvlText w:val=""/>
+      <w:lvlJc w:val="left"/>
+      <w:pPr>
+        <w:tabs>
+          <w:tab w:val="num" w:pos="2160"/>
+        </w:tabs>
+        <w:ind w:left="2160" w:hanging="360"/>
+      </w:pPr>
+      <w:rPr>
+        <w:rFonts w:ascii="Symbol" w:hAnsi="Symbol" w:hint="default"/>
+        <w:sz w:val="20"/>
+      </w:rPr>
+    </w:lvl>
+    <w:lvl w:ilvl="3" w:tentative="1">
+      <w:start w:val="1"/>
+      <w:numFmt w:val="bullet"/>
+      <w:lvlText w:val=""/>
+      <w:lvlJc w:val="left"/>
+      <w:pPr>
+        <w:tabs>
+          <w:tab w:val="num" w:pos="2880"/>
+        </w:tabs>
+        <w:ind w:left="2880" w:hanging="360"/>
+      </w:pPr>
+      <w:rPr>
+        <w:rFonts w:ascii="Symbol" w:hAnsi="Symbol" w:hint="default"/>
+        <w:sz w:val="20"/>
+      </w:rPr>
+    </w:lvl>
+    <w:lvl w:ilvl="4" w:tentative="1">
+      <w:start w:val="1"/>
+      <w:numFmt w:val="bullet"/>
+      <w:lvlText w:val=""/>
+      <w:lvlJc w:val="left"/>
+      <w:pPr>
+        <w:tabs>
+          <w:tab w:val="num" w:pos="3600"/>
+        </w:tabs>
+        <w:ind w:left="3600" w:hanging="360"/>
+      </w:pPr>
+      <w:rPr>
+        <w:rFonts w:ascii="Symbol" w:hAnsi="Symbol" w:hint="default"/>
+        <w:sz w:val="20"/>
+      </w:rPr>
+    </w:lvl>
+    <w:lvl w:ilvl="5" w:tentative="1">
+      <w:start w:val="1"/>
+      <w:numFmt w:val="bullet"/>
+      <w:lvlText w:val=""/>
+      <w:lvlJc w:val="left"/>
+      <w:pPr>
+        <w:tabs>
+          <w:tab w:val="num" w:pos="4320"/>
+        </w:tabs>
+        <w:ind w:left="4320" w:hanging="360"/>
+      </w:pPr>
+      <w:rPr>
+        <w:rFonts w:ascii="Symbol" w:hAnsi="Symbol" w:hint="default"/>
+        <w:sz w:val="20"/>
+      </w:rPr>
+    </w:lvl>
+    <w:lvl w:ilvl="6" w:tentative="1">
+      <w:start w:val="1"/>
+      <w:numFmt w:val="bullet"/>
+      <w:lvlText w:val=""/>
+      <w:lvlJc w:val="left"/>
+      <w:pPr>
+        <w:tabs>
+          <w:tab w:val="num" w:pos="5040"/>
+        </w:tabs>
+        <w:ind w:left="5040" w:hanging="360"/>
+      </w:pPr>
+      <w:rPr>
+        <w:rFonts w:ascii="Symbol" w:hAnsi="Symbol" w:hint="default"/>
+        <w:sz w:val="20"/>
+      </w:rPr>
+    </w:lvl>
+    <w:lvl w:ilvl="7" w:tentative="1">
+      <w:start w:val="1"/>
+      <w:numFmt w:val="bullet"/>
+      <w:lvlText w:val=""/>
+      <w:lvlJc w:val="left"/>
+      <w:pPr>
+        <w:tabs>
+          <w:tab w:val="num" w:pos="5760"/>
+        </w:tabs>
+        <w:ind w:left="5760" w:hanging="360"/>
+      </w:pPr>
+      <w:rPr>
+        <w:rFonts w:ascii="Symbol" w:hAnsi="Symbol" w:hint="default"/>
+        <w:sz w:val="20"/>
+      </w:rPr>
+    </w:lvl>
+    <w:lvl w:ilvl="8" w:tentative="1">
+      <w:start w:val="1"/>
+      <w:numFmt w:val="bullet"/>
+      <w:lvlText w:val=""/>
+      <w:lvlJc w:val="left"/>
+      <w:pPr>
+        <w:tabs>
+          <w:tab w:val="num" w:pos="6480"/>
+        </w:tabs>
+        <w:ind w:left="6480" w:hanging="360"/>
+      </w:pPr>
+      <w:rPr>
+        <w:rFonts w:ascii="Symbol" w:hAnsi="Symbol" w:hint="default"/>
+        <w:sz w:val="20"/>
+      </w:rPr>
+    </w:lvl>
+  </w:abstractNum>
+  <w:abstractNum w:abstractNumId="41" w15:restartNumberingAfterBreak="0">
     <w:nsid w:val="73D74168"/>
     <w:multiLevelType w:val="multilevel"/>
     <w:tmpl w:val="200A001F"/>
@@ -13745,7 +16195,7 @@
       </w:pPr>
     </w:lvl>
   </w:abstractNum>
-  <w:abstractNum w:abstractNumId="35" w15:restartNumberingAfterBreak="0">
+  <w:abstractNum w:abstractNumId="42" w15:restartNumberingAfterBreak="0">
     <w:nsid w:val="79F33E2B"/>
     <w:multiLevelType w:val="multilevel"/>
     <w:tmpl w:val="4FBEC5C0"/>
@@ -13862,113 +16312,286 @@
       </w:pPr>
     </w:lvl>
   </w:abstractNum>
+  <w:abstractNum w:abstractNumId="43" w15:restartNumberingAfterBreak="0">
+    <w:nsid w:val="7CD9629D"/>
+    <w:multiLevelType w:val="multilevel"/>
+    <w:tmpl w:val="C44645F4"/>
+    <w:lvl w:ilvl="0">
+      <w:start w:val="1"/>
+      <w:numFmt w:val="bullet"/>
+      <w:lvlText w:val=""/>
+      <w:lvlJc w:val="left"/>
+      <w:pPr>
+        <w:tabs>
+          <w:tab w:val="num" w:pos="720"/>
+        </w:tabs>
+        <w:ind w:left="720" w:hanging="360"/>
+      </w:pPr>
+      <w:rPr>
+        <w:rFonts w:ascii="Symbol" w:hAnsi="Symbol" w:hint="default"/>
+        <w:sz w:val="20"/>
+      </w:rPr>
+    </w:lvl>
+    <w:lvl w:ilvl="1" w:tentative="1">
+      <w:start w:val="1"/>
+      <w:numFmt w:val="bullet"/>
+      <w:lvlText w:val=""/>
+      <w:lvlJc w:val="left"/>
+      <w:pPr>
+        <w:tabs>
+          <w:tab w:val="num" w:pos="1440"/>
+        </w:tabs>
+        <w:ind w:left="1440" w:hanging="360"/>
+      </w:pPr>
+      <w:rPr>
+        <w:rFonts w:ascii="Symbol" w:hAnsi="Symbol" w:hint="default"/>
+        <w:sz w:val="20"/>
+      </w:rPr>
+    </w:lvl>
+    <w:lvl w:ilvl="2" w:tentative="1">
+      <w:start w:val="1"/>
+      <w:numFmt w:val="bullet"/>
+      <w:lvlText w:val=""/>
+      <w:lvlJc w:val="left"/>
+      <w:pPr>
+        <w:tabs>
+          <w:tab w:val="num" w:pos="2160"/>
+        </w:tabs>
+        <w:ind w:left="2160" w:hanging="360"/>
+      </w:pPr>
+      <w:rPr>
+        <w:rFonts w:ascii="Symbol" w:hAnsi="Symbol" w:hint="default"/>
+        <w:sz w:val="20"/>
+      </w:rPr>
+    </w:lvl>
+    <w:lvl w:ilvl="3" w:tentative="1">
+      <w:start w:val="1"/>
+      <w:numFmt w:val="bullet"/>
+      <w:lvlText w:val=""/>
+      <w:lvlJc w:val="left"/>
+      <w:pPr>
+        <w:tabs>
+          <w:tab w:val="num" w:pos="2880"/>
+        </w:tabs>
+        <w:ind w:left="2880" w:hanging="360"/>
+      </w:pPr>
+      <w:rPr>
+        <w:rFonts w:ascii="Symbol" w:hAnsi="Symbol" w:hint="default"/>
+        <w:sz w:val="20"/>
+      </w:rPr>
+    </w:lvl>
+    <w:lvl w:ilvl="4" w:tentative="1">
+      <w:start w:val="1"/>
+      <w:numFmt w:val="bullet"/>
+      <w:lvlText w:val=""/>
+      <w:lvlJc w:val="left"/>
+      <w:pPr>
+        <w:tabs>
+          <w:tab w:val="num" w:pos="3600"/>
+        </w:tabs>
+        <w:ind w:left="3600" w:hanging="360"/>
+      </w:pPr>
+      <w:rPr>
+        <w:rFonts w:ascii="Symbol" w:hAnsi="Symbol" w:hint="default"/>
+        <w:sz w:val="20"/>
+      </w:rPr>
+    </w:lvl>
+    <w:lvl w:ilvl="5" w:tentative="1">
+      <w:start w:val="1"/>
+      <w:numFmt w:val="bullet"/>
+      <w:lvlText w:val=""/>
+      <w:lvlJc w:val="left"/>
+      <w:pPr>
+        <w:tabs>
+          <w:tab w:val="num" w:pos="4320"/>
+        </w:tabs>
+        <w:ind w:left="4320" w:hanging="360"/>
+      </w:pPr>
+      <w:rPr>
+        <w:rFonts w:ascii="Symbol" w:hAnsi="Symbol" w:hint="default"/>
+        <w:sz w:val="20"/>
+      </w:rPr>
+    </w:lvl>
+    <w:lvl w:ilvl="6" w:tentative="1">
+      <w:start w:val="1"/>
+      <w:numFmt w:val="bullet"/>
+      <w:lvlText w:val=""/>
+      <w:lvlJc w:val="left"/>
+      <w:pPr>
+        <w:tabs>
+          <w:tab w:val="num" w:pos="5040"/>
+        </w:tabs>
+        <w:ind w:left="5040" w:hanging="360"/>
+      </w:pPr>
+      <w:rPr>
+        <w:rFonts w:ascii="Symbol" w:hAnsi="Symbol" w:hint="default"/>
+        <w:sz w:val="20"/>
+      </w:rPr>
+    </w:lvl>
+    <w:lvl w:ilvl="7" w:tentative="1">
+      <w:start w:val="1"/>
+      <w:numFmt w:val="bullet"/>
+      <w:lvlText w:val=""/>
+      <w:lvlJc w:val="left"/>
+      <w:pPr>
+        <w:tabs>
+          <w:tab w:val="num" w:pos="5760"/>
+        </w:tabs>
+        <w:ind w:left="5760" w:hanging="360"/>
+      </w:pPr>
+      <w:rPr>
+        <w:rFonts w:ascii="Symbol" w:hAnsi="Symbol" w:hint="default"/>
+        <w:sz w:val="20"/>
+      </w:rPr>
+    </w:lvl>
+    <w:lvl w:ilvl="8" w:tentative="1">
+      <w:start w:val="1"/>
+      <w:numFmt w:val="bullet"/>
+      <w:lvlText w:val=""/>
+      <w:lvlJc w:val="left"/>
+      <w:pPr>
+        <w:tabs>
+          <w:tab w:val="num" w:pos="6480"/>
+        </w:tabs>
+        <w:ind w:left="6480" w:hanging="360"/>
+      </w:pPr>
+      <w:rPr>
+        <w:rFonts w:ascii="Symbol" w:hAnsi="Symbol" w:hint="default"/>
+        <w:sz w:val="20"/>
+      </w:rPr>
+    </w:lvl>
+  </w:abstractNum>
   <w:num w:numId="1" w16cid:durableId="2017070831">
+    <w:abstractNumId w:val="2"/>
+  </w:num>
+  <w:num w:numId="2" w16cid:durableId="609900539">
+    <w:abstractNumId w:val="6"/>
+  </w:num>
+  <w:num w:numId="3" w16cid:durableId="206533649">
+    <w:abstractNumId w:val="4"/>
+  </w:num>
+  <w:num w:numId="4" w16cid:durableId="158038100">
+    <w:abstractNumId w:val="36"/>
+  </w:num>
+  <w:num w:numId="5" w16cid:durableId="2102022897">
+    <w:abstractNumId w:val="14"/>
+  </w:num>
+  <w:num w:numId="6" w16cid:durableId="889612671">
+    <w:abstractNumId w:val="31"/>
+  </w:num>
+  <w:num w:numId="7" w16cid:durableId="1982490956">
+    <w:abstractNumId w:val="30"/>
+  </w:num>
+  <w:num w:numId="8" w16cid:durableId="1392266103">
+    <w:abstractNumId w:val="15"/>
+  </w:num>
+  <w:num w:numId="9" w16cid:durableId="1186362262">
+    <w:abstractNumId w:val="25"/>
+  </w:num>
+  <w:num w:numId="10" w16cid:durableId="180242310">
+    <w:abstractNumId w:val="20"/>
+  </w:num>
+  <w:num w:numId="11" w16cid:durableId="543178847">
     <w:abstractNumId w:val="1"/>
   </w:num>
-  <w:num w:numId="2" w16cid:durableId="609900539">
+  <w:num w:numId="12" w16cid:durableId="1213349973">
+    <w:abstractNumId w:val="33"/>
+  </w:num>
+  <w:num w:numId="13" w16cid:durableId="914777927">
+    <w:abstractNumId w:val="24"/>
+  </w:num>
+  <w:num w:numId="14" w16cid:durableId="1727217071">
+    <w:abstractNumId w:val="19"/>
+  </w:num>
+  <w:num w:numId="15" w16cid:durableId="499085691">
+    <w:abstractNumId w:val="38"/>
+  </w:num>
+  <w:num w:numId="16" w16cid:durableId="1222400432">
+    <w:abstractNumId w:val="41"/>
+  </w:num>
+  <w:num w:numId="17" w16cid:durableId="246040878">
+    <w:abstractNumId w:val="39"/>
+  </w:num>
+  <w:num w:numId="18" w16cid:durableId="579605193">
+    <w:abstractNumId w:val="29"/>
+  </w:num>
+  <w:num w:numId="19" w16cid:durableId="1273561361">
+    <w:abstractNumId w:val="10"/>
+  </w:num>
+  <w:num w:numId="20" w16cid:durableId="359934683">
+    <w:abstractNumId w:val="26"/>
+  </w:num>
+  <w:num w:numId="21" w16cid:durableId="1283074813">
+    <w:abstractNumId w:val="17"/>
+  </w:num>
+  <w:num w:numId="22" w16cid:durableId="1916239147">
+    <w:abstractNumId w:val="8"/>
+  </w:num>
+  <w:num w:numId="23" w16cid:durableId="583536162">
+    <w:abstractNumId w:val="21"/>
+  </w:num>
+  <w:num w:numId="24" w16cid:durableId="1302464607">
+    <w:abstractNumId w:val="23"/>
+  </w:num>
+  <w:num w:numId="25" w16cid:durableId="1188174904">
+    <w:abstractNumId w:val="9"/>
+  </w:num>
+  <w:num w:numId="26" w16cid:durableId="1454709002">
+    <w:abstractNumId w:val="34"/>
+  </w:num>
+  <w:num w:numId="27" w16cid:durableId="1848591045">
+    <w:abstractNumId w:val="22"/>
+  </w:num>
+  <w:num w:numId="28" w16cid:durableId="1187256727">
+    <w:abstractNumId w:val="18"/>
+  </w:num>
+  <w:num w:numId="29" w16cid:durableId="177698062">
+    <w:abstractNumId w:val="32"/>
+  </w:num>
+  <w:num w:numId="30" w16cid:durableId="1757554541">
+    <w:abstractNumId w:val="42"/>
+  </w:num>
+  <w:num w:numId="31" w16cid:durableId="1028794806">
+    <w:abstractNumId w:val="28"/>
+  </w:num>
+  <w:num w:numId="32" w16cid:durableId="1154443887">
+    <w:abstractNumId w:val="35"/>
+  </w:num>
+  <w:num w:numId="33" w16cid:durableId="1784228372">
+    <w:abstractNumId w:val="7"/>
+  </w:num>
+  <w:num w:numId="34" w16cid:durableId="579368454">
+    <w:abstractNumId w:val="3"/>
+  </w:num>
+  <w:num w:numId="35" w16cid:durableId="2085299902">
+    <w:abstractNumId w:val="37"/>
+  </w:num>
+  <w:num w:numId="36" w16cid:durableId="500438337">
     <w:abstractNumId w:val="5"/>
   </w:num>
-  <w:num w:numId="3" w16cid:durableId="206533649">
-    <w:abstractNumId w:val="3"/>
+  <w:num w:numId="37" w16cid:durableId="1367566381">
+    <w:abstractNumId w:val="16"/>
   </w:num>
-  <w:num w:numId="4" w16cid:durableId="158038100">
-    <w:abstractNumId w:val="30"/>
+  <w:num w:numId="38" w16cid:durableId="63181971">
+    <w:abstractNumId w:val="27"/>
   </w:num>
-  <w:num w:numId="5" w16cid:durableId="2102022897">
-    <w:abstractNumId w:val="10"/>
-  </w:num>
-  <w:num w:numId="6" w16cid:durableId="889612671">
-    <w:abstractNumId w:val="25"/>
-  </w:num>
-  <w:num w:numId="7" w16cid:durableId="1982490956">
-    <w:abstractNumId w:val="24"/>
-  </w:num>
-  <w:num w:numId="8" w16cid:durableId="1392266103">
-    <w:abstractNumId w:val="11"/>
-  </w:num>
-  <w:num w:numId="9" w16cid:durableId="1186362262">
-    <w:abstractNumId w:val="20"/>
-  </w:num>
-  <w:num w:numId="10" w16cid:durableId="180242310">
-    <w:abstractNumId w:val="15"/>
-  </w:num>
-  <w:num w:numId="11" w16cid:durableId="543178847">
+  <w:num w:numId="39" w16cid:durableId="557086625">
     <w:abstractNumId w:val="0"/>
   </w:num>
-  <w:num w:numId="12" w16cid:durableId="1213349973">
-    <w:abstractNumId w:val="27"/>
-  </w:num>
-  <w:num w:numId="13" w16cid:durableId="914777927">
-    <w:abstractNumId w:val="19"/>
-  </w:num>
-  <w:num w:numId="14" w16cid:durableId="1727217071">
-    <w:abstractNumId w:val="14"/>
-  </w:num>
-  <w:num w:numId="15" w16cid:durableId="499085691">
-    <w:abstractNumId w:val="32"/>
-  </w:num>
-  <w:num w:numId="16" w16cid:durableId="1222400432">
-    <w:abstractNumId w:val="34"/>
-  </w:num>
-  <w:num w:numId="17" w16cid:durableId="246040878">
-    <w:abstractNumId w:val="33"/>
-  </w:num>
-  <w:num w:numId="18" w16cid:durableId="579605193">
-    <w:abstractNumId w:val="23"/>
-  </w:num>
-  <w:num w:numId="19" w16cid:durableId="1273561361">
-    <w:abstractNumId w:val="9"/>
-  </w:num>
-  <w:num w:numId="20" w16cid:durableId="359934683">
-    <w:abstractNumId w:val="21"/>
-  </w:num>
-  <w:num w:numId="21" w16cid:durableId="1283074813">
+  <w:num w:numId="40" w16cid:durableId="1133449981">
     <w:abstractNumId w:val="12"/>
   </w:num>
-  <w:num w:numId="22" w16cid:durableId="1916239147">
-    <w:abstractNumId w:val="7"/>
-  </w:num>
-  <w:num w:numId="23" w16cid:durableId="583536162">
-    <w:abstractNumId w:val="16"/>
-  </w:num>
-  <w:num w:numId="24" w16cid:durableId="1302464607">
-    <w:abstractNumId w:val="18"/>
-  </w:num>
-  <w:num w:numId="25" w16cid:durableId="1188174904">
-    <w:abstractNumId w:val="8"/>
-  </w:num>
-  <w:num w:numId="26" w16cid:durableId="1454709002">
-    <w:abstractNumId w:val="28"/>
-  </w:num>
-  <w:num w:numId="27" w16cid:durableId="1848591045">
-    <w:abstractNumId w:val="17"/>
-  </w:num>
-  <w:num w:numId="28" w16cid:durableId="1187256727">
+  <w:num w:numId="41" w16cid:durableId="1355889279">
     <w:abstractNumId w:val="13"/>
   </w:num>
-  <w:num w:numId="29" w16cid:durableId="177698062">
-    <w:abstractNumId w:val="26"/>
+  <w:num w:numId="42" w16cid:durableId="463889561">
+    <w:abstractNumId w:val="40"/>
   </w:num>
-  <w:num w:numId="30" w16cid:durableId="1757554541">
-    <w:abstractNumId w:val="35"/>
+  <w:num w:numId="43" w16cid:durableId="2014642509">
+    <w:abstractNumId w:val="43"/>
   </w:num>
-  <w:num w:numId="31" w16cid:durableId="1028794806">
-    <w:abstractNumId w:val="22"/>
-  </w:num>
-  <w:num w:numId="32" w16cid:durableId="1154443887">
-    <w:abstractNumId w:val="29"/>
-  </w:num>
-  <w:num w:numId="33" w16cid:durableId="1784228372">
-    <w:abstractNumId w:val="6"/>
-  </w:num>
-  <w:num w:numId="34" w16cid:durableId="579368454">
-    <w:abstractNumId w:val="2"/>
-  </w:num>
-  <w:num w:numId="35" w16cid:durableId="2085299902">
-    <w:abstractNumId w:val="31"/>
-  </w:num>
-  <w:num w:numId="36" w16cid:durableId="500438337">
-    <w:abstractNumId w:val="4"/>
+  <w:num w:numId="44" w16cid:durableId="1581408795">
+    <w:abstractNumId w:val="11"/>
   </w:num>
   <w:numIdMacAtCleanup w:val="1"/>
 </w:numbering>
@@ -13980,7 +16603,7 @@
     <w:rPrDefault>
       <w:rPr>
         <w:rFonts w:ascii="Calibri" w:eastAsia="Calibri" w:hAnsi="Calibri" w:cs="Times New Roman"/>
-        <w:lang w:val="en-US" w:eastAsia="en-US" w:bidi="ar-SA"/>
+        <w:lang w:val="es-ES" w:eastAsia="es-ES" w:bidi="ar-SA"/>
       </w:rPr>
     </w:rPrDefault>
     <w:pPrDefault/>
@@ -14374,7 +16997,7 @@
       <w:rFonts w:ascii="Arial" w:hAnsi="Arial"/>
       <w:sz w:val="24"/>
       <w:szCs w:val="22"/>
-      <w:lang w:val="es-VE"/>
+      <w:lang w:val="es-VE" w:eastAsia="en-US"/>
     </w:rPr>
   </w:style>
   <w:style w:type="paragraph" w:styleId="Ttulo1">
@@ -14468,7 +17091,6 @@
   <w:style w:type="character" w:default="1" w:styleId="Fuentedeprrafopredeter">
     <w:name w:val="Default Paragraph Font"/>
     <w:uiPriority w:val="1"/>
-    <w:semiHidden/>
     <w:unhideWhenUsed/>
   </w:style>
   <w:style w:type="table" w:default="1" w:styleId="Tablanormal">
@@ -14843,7 +17465,7 @@
       <w:rFonts w:ascii="Arial" w:hAnsi="Arial"/>
       <w:sz w:val="24"/>
       <w:szCs w:val="22"/>
-      <w:lang w:val="es-VE"/>
+      <w:lang w:val="es-VE" w:eastAsia="en-US"/>
     </w:rPr>
   </w:style>
   <w:style w:type="paragraph" w:customStyle="1" w:styleId="template">

</xml_diff>

<commit_message>
Actualización Etapa - Documento
</commit_message>
<xml_diff>
--- a/Documentacion/Alcance del proyecto V2.docx
+++ b/Documentacion/Alcance del proyecto V2.docx
@@ -309,7 +309,7 @@
             <v:path o:extrusionok="f" gradientshapeok="t" o:connecttype="rect"/>
             <o:lock v:ext="edit" aspectratio="t"/>
           </v:shapetype>
-          <v:shape id="_x0000_i1025" type="#_x0000_t75" style="width:178.7pt;height:226.3pt">
+          <v:shape id="_x0000_i1025" type="#_x0000_t75" style="width:178.5pt;height:226.5pt">
             <v:imagedata r:id="rId8" o:title=""/>
           </v:shape>
         </w:pict>
@@ -10792,7 +10792,7 @@
           <w:szCs w:val="24"/>
           <w:lang w:val="es-EC" w:eastAsia="es-VE"/>
         </w:rPr>
-        <w:t>El Jefe de Planta ingresa los detalles del inconveniente y la cantidad adicional de materia prima utilizada.</w:t>
+        <w:t>El sistema actualiza los registros de inventario y producción diaria.</w:t>
       </w:r>
     </w:p>
     <w:p>
@@ -10816,30 +10816,6 @@
           <w:szCs w:val="24"/>
           <w:lang w:val="es-EC" w:eastAsia="es-VE"/>
         </w:rPr>
-        <w:t>El sistema actualiza los registros de inventario y producción diaria.</w:t>
-      </w:r>
-    </w:p>
-    <w:p>
-      <w:pPr>
-        <w:numPr>
-          <w:ilvl w:val="0"/>
-          <w:numId w:val="32"/>
-        </w:numPr>
-        <w:shd w:val="clear" w:color="auto" w:fill="FFFFFF"/>
-        <w:spacing w:after="0" w:line="240" w:lineRule="auto"/>
-        <w:jc w:val="both"/>
-        <w:rPr>
-          <w:rFonts w:eastAsia="Times New Roman" w:cs="Arial"/>
-          <w:szCs w:val="24"/>
-          <w:lang w:val="es-EC" w:eastAsia="es-VE"/>
-        </w:rPr>
-      </w:pPr>
-      <w:r>
-        <w:rPr>
-          <w:rFonts w:eastAsia="Times New Roman" w:cs="Arial"/>
-          <w:szCs w:val="24"/>
-          <w:lang w:val="es-EC" w:eastAsia="es-VE"/>
-        </w:rPr>
         <w:t>El sistema muestra una confirmación de la actualización.</w:t>
       </w:r>
     </w:p>
@@ -11070,50 +11046,50 @@
           <w:szCs w:val="24"/>
           <w:lang w:val="es-EC" w:eastAsia="es-VE"/>
         </w:rPr>
+        <w:t>7.</w:t>
+      </w:r>
+      <w:r>
+        <w:rPr>
+          <w:rFonts w:eastAsia="Times New Roman" w:cs="Arial"/>
+          <w:b/>
+          <w:bCs/>
+          <w:szCs w:val="24"/>
+          <w:lang w:val="es-EC" w:eastAsia="es-VE"/>
+        </w:rPr>
+        <w:t>7</w:t>
+      </w:r>
+      <w:r>
+        <w:rPr>
+          <w:rFonts w:eastAsia="Times New Roman" w:cs="Arial"/>
+          <w:b/>
+          <w:bCs/>
+          <w:szCs w:val="24"/>
+          <w:lang w:val="es-EC" w:eastAsia="es-VE"/>
+        </w:rPr>
+        <w:t>.1. Actualización de Cantidad Adicional de Materia Prima</w:t>
+      </w:r>
+    </w:p>
+    <w:p>
+      <w:pPr>
+        <w:shd w:val="clear" w:color="auto" w:fill="FFFFFF"/>
+        <w:spacing w:after="0" w:line="240" w:lineRule="auto"/>
+        <w:ind w:left="360"/>
+        <w:jc w:val="both"/>
+        <w:rPr>
+          <w:rFonts w:eastAsia="Times New Roman" w:cs="Arial"/>
+          <w:szCs w:val="24"/>
+          <w:lang w:val="es-EC" w:eastAsia="es-VE"/>
+        </w:rPr>
+      </w:pPr>
+      <w:r>
+        <w:rPr>
+          <w:rFonts w:eastAsia="Times New Roman" w:cs="Arial"/>
+          <w:b/>
+          <w:bCs/>
+          <w:szCs w:val="24"/>
+          <w:lang w:val="es-EC" w:eastAsia="es-VE"/>
+        </w:rPr>
         <w:lastRenderedPageBreak/>
-        <w:t>7.</w:t>
-      </w:r>
-      <w:r>
-        <w:rPr>
-          <w:rFonts w:eastAsia="Times New Roman" w:cs="Arial"/>
-          <w:b/>
-          <w:bCs/>
-          <w:szCs w:val="24"/>
-          <w:lang w:val="es-EC" w:eastAsia="es-VE"/>
-        </w:rPr>
-        <w:t>7</w:t>
-      </w:r>
-      <w:r>
-        <w:rPr>
-          <w:rFonts w:eastAsia="Times New Roman" w:cs="Arial"/>
-          <w:b/>
-          <w:bCs/>
-          <w:szCs w:val="24"/>
-          <w:lang w:val="es-EC" w:eastAsia="es-VE"/>
-        </w:rPr>
-        <w:t>.1. Actualización de Cantidad Adicional de Materia Prima</w:t>
-      </w:r>
-    </w:p>
-    <w:p>
-      <w:pPr>
-        <w:shd w:val="clear" w:color="auto" w:fill="FFFFFF"/>
-        <w:spacing w:after="0" w:line="240" w:lineRule="auto"/>
-        <w:ind w:left="360"/>
-        <w:jc w:val="both"/>
-        <w:rPr>
-          <w:rFonts w:eastAsia="Times New Roman" w:cs="Arial"/>
-          <w:szCs w:val="24"/>
-          <w:lang w:val="es-EC" w:eastAsia="es-VE"/>
-        </w:rPr>
-      </w:pPr>
-      <w:r>
-        <w:rPr>
-          <w:rFonts w:eastAsia="Times New Roman" w:cs="Arial"/>
-          <w:b/>
-          <w:bCs/>
-          <w:szCs w:val="24"/>
-          <w:lang w:val="es-EC" w:eastAsia="es-VE"/>
-        </w:rPr>
         <w:t>Descripción:</w:t>
       </w:r>
       <w:r>
@@ -17159,7 +17135,7 @@
     <w:rPrDefault>
       <w:rPr>
         <w:rFonts w:ascii="Calibri" w:eastAsia="Calibri" w:hAnsi="Calibri" w:cs="Times New Roman"/>
-        <w:lang w:val="es-EC" w:eastAsia="ja-JP" w:bidi="ar-SA"/>
+        <w:lang w:val="en-US" w:eastAsia="en-US" w:bidi="ar-SA"/>
       </w:rPr>
     </w:rPrDefault>
     <w:pPrDefault/>
@@ -17553,7 +17529,7 @@
       <w:rFonts w:ascii="Arial" w:hAnsi="Arial"/>
       <w:sz w:val="24"/>
       <w:szCs w:val="22"/>
-      <w:lang w:val="es-VE" w:eastAsia="en-US"/>
+      <w:lang w:val="es-VE"/>
     </w:rPr>
   </w:style>
   <w:style w:type="paragraph" w:styleId="Ttulo1">
@@ -17647,6 +17623,7 @@
   <w:style w:type="character" w:default="1" w:styleId="Fuentedeprrafopredeter">
     <w:name w:val="Default Paragraph Font"/>
     <w:uiPriority w:val="1"/>
+    <w:semiHidden/>
     <w:unhideWhenUsed/>
   </w:style>
   <w:style w:type="table" w:default="1" w:styleId="Tablanormal">
@@ -18021,7 +17998,7 @@
       <w:rFonts w:ascii="Arial" w:hAnsi="Arial"/>
       <w:sz w:val="24"/>
       <w:szCs w:val="22"/>
-      <w:lang w:val="es-VE" w:eastAsia="en-US"/>
+      <w:lang w:val="es-VE"/>
     </w:rPr>
   </w:style>
   <w:style w:type="paragraph" w:customStyle="1" w:styleId="template">

</xml_diff>